<commit_message>
Alterado nome do projeto
</commit_message>
<xml_diff>
--- a/Monografia/Monografia.docx
+++ b/Monografia/Monografia.docx
@@ -22,24 +22,39 @@
       <w:pPr>
         <w:pStyle w:val="Subtitle"/>
       </w:pPr>
-      <w:r>
-        <w:t>FACULDADE  DE  CIÊNCIAS</w:t>
+      <w:proofErr w:type="gramStart"/>
+      <w:r>
+        <w:t>FACULDADE  DE</w:t>
+      </w:r>
+      <w:proofErr w:type="gramEnd"/>
+      <w:r>
+        <w:t xml:space="preserve">  CIÊNCIAS</w:t>
       </w:r>
     </w:p>
     <w:p>
       <w:pPr>
         <w:pStyle w:val="Subtitle"/>
       </w:pPr>
-      <w:r>
-        <w:t>DEPARTAMENTO  DE  COMPUTAÇÃO</w:t>
+      <w:proofErr w:type="gramStart"/>
+      <w:r>
+        <w:t>DEPARTAMENTO  DE</w:t>
+      </w:r>
+      <w:proofErr w:type="gramEnd"/>
+      <w:r>
+        <w:t xml:space="preserve">  COMPUTAÇÃO</w:t>
       </w:r>
     </w:p>
     <w:p>
       <w:pPr>
         <w:pStyle w:val="Subtitle"/>
       </w:pPr>
-      <w:r>
-        <w:t>BACHARELADO  EM  CIÊNCIA  DA  COMPUTAÇÃO</w:t>
+      <w:proofErr w:type="gramStart"/>
+      <w:r>
+        <w:t>BACHARELADO  EM</w:t>
+      </w:r>
+      <w:proofErr w:type="gramEnd"/>
+      <w:r>
+        <w:t xml:space="preserve">  CIÊNCIA  DA  COMPUTAÇÃO</w:t>
       </w:r>
     </w:p>
     <w:p>
@@ -122,7 +137,7 @@
             <w:rPr>
               <w:lang w:val="en-CA"/>
             </w:rPr>
-            <w:t>Análise e Visualização de Dados de Localização de Dispositivos Móveis Conectados à Internet</w:t>
+            <w:t>Análise de dados para localizar contextualmente dispositivos utilizando resquícios de comunicação sem fio</w:t>
           </w:r>
         </w:sdtContent>
       </w:sdt>
@@ -202,7 +217,15 @@
         <w:rPr>
           <w:rFonts w:cs="Arial"/>
         </w:rPr>
-        <w:t>R.A.: 121023265</w:t>
+        <w:t>R.A</w:t>
+      </w:r>
+      <w:bookmarkStart w:id="0" w:name="_GoBack"/>
+      <w:bookmarkEnd w:id="0"/>
+      <w:r>
+        <w:rPr>
+          <w:rFonts w:cs="Arial"/>
+        </w:rPr>
+        <w:t>.: 121023265</w:t>
       </w:r>
     </w:p>
     <w:p>
@@ -322,12 +345,7 @@
         <w:pStyle w:val="Subtitle"/>
       </w:pPr>
       <w:r>
-        <w:t xml:space="preserve">BAURU - </w:t>
-      </w:r>
-      <w:bookmarkStart w:id="0" w:name="_GoBack"/>
-      <w:bookmarkEnd w:id="0"/>
-      <w:r>
-        <w:t>SP</w:t>
+        <w:t>BAURU - SP</w:t>
       </w:r>
     </w:p>
     <w:p>
@@ -347,7 +365,7 @@
         <w:rPr>
           <w:noProof/>
         </w:rPr>
-        <w:t>Maio/2016</w:t>
+        <w:t>Agosto/2016</w:t>
       </w:r>
       <w:r>
         <w:fldChar w:fldCharType="end"/>
@@ -414,7 +432,7 @@
             <w:rPr>
               <w:lang w:val="en-CA"/>
             </w:rPr>
-            <w:t>Análise e Visualização de Dados de Localização de Dispositivos Móveis Conectados à Internet</w:t>
+            <w:t>Análise de dados para localizar contextualmente dispositivos utilizando resquícios de comunicação sem fio</w:t>
           </w:r>
         </w:sdtContent>
       </w:sdt>
@@ -480,7 +498,7 @@
         <w:rPr>
           <w:noProof/>
         </w:rPr>
-        <w:t>Maio/2016</w:t>
+        <w:t>Agosto/2016</w:t>
       </w:r>
       <w:r>
         <w:fldChar w:fldCharType="end"/>
@@ -1610,7 +1628,23 @@
     </w:p>
     <w:p>
       <w:r>
-        <w:t>Os tradicionais sistemas de GPS (Global Positioning System) utilizam a técnica de auto posicionamento para calcular sua posição no globo terrestre baseado nos sinais recebidos de 24 satélites posicionados na órbita terrestre com 20.200 kilômetros de distância entre c</w:t>
+        <w:t xml:space="preserve">Os tradicionais sistemas de GPS (Global </w:t>
+      </w:r>
+      <w:proofErr w:type="spellStart"/>
+      <w:r>
+        <w:t>Positioning</w:t>
+      </w:r>
+      <w:proofErr w:type="spellEnd"/>
+      <w:r>
+        <w:t xml:space="preserve"> System) utilizam a técnica de auto posicionamento para calcular sua posição no globo terrestre baseado nos sinais recebidos de 24 satélites posicionados na órbita terrestre com 20.200 </w:t>
+      </w:r>
+      <w:proofErr w:type="spellStart"/>
+      <w:r>
+        <w:t>kilômetros</w:t>
+      </w:r>
+      <w:proofErr w:type="spellEnd"/>
+      <w:r>
+        <w:t xml:space="preserve"> de distância entre c</w:t>
       </w:r>
       <w:r>
         <w:t xml:space="preserve">ada um </w:t>
@@ -1681,17 +1715,57 @@
         </w:sdtContent>
       </w:sdt>
       <w:r>
-        <w:t>. Portanto, são necessárias soluções diferentes para se criar um sistema de geoposicionamento que funcione em ambientes fechados.</w:t>
-      </w:r>
-    </w:p>
-    <w:p>
-      <w:r>
-        <w:t>Uma das melhores maneiras de se abordar esse problema é através da Internet das Coisas (Internet of Things – IoT).</w:t>
-      </w:r>
-    </w:p>
-    <w:p>
-      <w:r>
-        <w:t>O termo IoT foi utilizado pela primeira vez por Kevi</w:t>
+        <w:t xml:space="preserve">. Portanto, são necessárias soluções diferentes para se criar um sistema de </w:t>
+      </w:r>
+      <w:proofErr w:type="spellStart"/>
+      <w:r>
+        <w:t>geoposicionamento</w:t>
+      </w:r>
+      <w:proofErr w:type="spellEnd"/>
+      <w:r>
+        <w:t xml:space="preserve"> que funcione em ambientes fechados.</w:t>
+      </w:r>
+    </w:p>
+    <w:p>
+      <w:r>
+        <w:t xml:space="preserve">Uma das melhores maneiras de se abordar esse problema é através da Internet das Coisas (Internet </w:t>
+      </w:r>
+      <w:proofErr w:type="spellStart"/>
+      <w:r>
+        <w:t>of</w:t>
+      </w:r>
+      <w:proofErr w:type="spellEnd"/>
+      <w:r>
+        <w:t xml:space="preserve"> </w:t>
+      </w:r>
+      <w:proofErr w:type="spellStart"/>
+      <w:r>
+        <w:t>Things</w:t>
+      </w:r>
+      <w:proofErr w:type="spellEnd"/>
+      <w:r>
+        <w:t xml:space="preserve"> – </w:t>
+      </w:r>
+      <w:proofErr w:type="spellStart"/>
+      <w:r>
+        <w:t>IoT</w:t>
+      </w:r>
+      <w:proofErr w:type="spellEnd"/>
+      <w:r>
+        <w:t>).</w:t>
+      </w:r>
+    </w:p>
+    <w:p>
+      <w:r>
+        <w:t xml:space="preserve">O termo </w:t>
+      </w:r>
+      <w:proofErr w:type="spellStart"/>
+      <w:r>
+        <w:t>IoT</w:t>
+      </w:r>
+      <w:proofErr w:type="spellEnd"/>
+      <w:r>
+        <w:t xml:space="preserve"> foi utilizado pela primeira vez por Kevi</w:t>
       </w:r>
       <w:r>
         <w:t xml:space="preserve">n Ashton em 1999 </w:t>
@@ -1724,10 +1798,18 @@
         </w:sdtContent>
       </w:sdt>
       <w:r>
-        <w:t>, e pode ser definido como “A habilidade de comunicação, conectividade, e computação de dispositivos compartilhando dados via internet para ajudar a melhorar produtos, serviços, capacidade de resposta e qualidade de vida</w:t>
-      </w:r>
-      <w:r>
-        <w:t xml:space="preserve">.” </w:t>
+        <w:t xml:space="preserve">, e pode ser definido como “A habilidade de comunicação, conectividade, e computação de dispositivos compartilhando dados via internet para ajudar a melhorar produtos, serviços, capacidade de resposta e qualidade de </w:t>
+      </w:r>
+      <w:proofErr w:type="gramStart"/>
+      <w:r>
+        <w:t>vida</w:t>
+      </w:r>
+      <w:r>
+        <w:t>.”</w:t>
+      </w:r>
+      <w:proofErr w:type="gramEnd"/>
+      <w:r>
+        <w:t xml:space="preserve"> </w:t>
       </w:r>
       <w:r>
         <w:t>(SMITH, 2015, tradução nossa)</w:t>
@@ -1791,12 +1873,36 @@
       </w:r>
       <w:r>
         <w:lastRenderedPageBreak/>
-        <w:t>comum, é observado uma média de 30 dispositivos conectados à rede wi-fi. Considerando um sensor que a cada 30 segundos colete 1 kB de dados de cada dispositivo, por mês, seriam coletados mais de 2 GB de dados. Portanto, para garantir um sistema escalável, é necessário a utilização de técnicas de Big Data para armazenar e manipular esses dados.</w:t>
-      </w:r>
-    </w:p>
-    <w:p>
-      <w:r>
-        <w:t xml:space="preserve">O melhor modo de se definir Big Data ainda é discutido por pesquisadores, mas uma definição simples é a de que “se é necessário se preocupar com o tamanho dos dados, então é Big Data.” </w:t>
+        <w:t xml:space="preserve">comum, é observado uma média de 30 dispositivos conectados à rede wi-fi. Considerando um sensor que a cada 30 </w:t>
+      </w:r>
+      <w:proofErr w:type="gramStart"/>
+      <w:r>
+        <w:t>segundos colete</w:t>
+      </w:r>
+      <w:proofErr w:type="gramEnd"/>
+      <w:r>
+        <w:t xml:space="preserve"> 1 </w:t>
+      </w:r>
+      <w:proofErr w:type="spellStart"/>
+      <w:r>
+        <w:t>kB</w:t>
+      </w:r>
+      <w:proofErr w:type="spellEnd"/>
+      <w:r>
+        <w:t xml:space="preserve"> de dados de cada dispositivo, por mês, seriam coletados mais de 2 GB de dados. Portanto, para garantir um sistema escalável, é necessário a utilização de técnicas de Big Data para armazenar e manipular esses dados.</w:t>
+      </w:r>
+    </w:p>
+    <w:p>
+      <w:r>
+        <w:t xml:space="preserve">O melhor modo de se definir Big Data ainda é discutido por pesquisadores, mas uma definição simples é a de que “se é necessário se preocupar com o tamanho dos dados, então é Big </w:t>
+      </w:r>
+      <w:proofErr w:type="gramStart"/>
+      <w:r>
+        <w:t>Data.”</w:t>
+      </w:r>
+      <w:proofErr w:type="gramEnd"/>
+      <w:r>
+        <w:t xml:space="preserve"> </w:t>
       </w:r>
       <w:r>
         <w:t>(ESPOSITO, 2015, tradução nossa)</w:t>
@@ -1834,7 +1940,15 @@
     </w:p>
     <w:p>
       <w:r>
-        <w:t xml:space="preserve">Os sistemas de geoposicionamento atuais necessitam estar constantemente conectados à satélites ou à internet, o que impossibilita o seu uso em ambientes fechados em que a conectividade é limitada.   </w:t>
+        <w:t xml:space="preserve">Os sistemas de </w:t>
+      </w:r>
+      <w:proofErr w:type="spellStart"/>
+      <w:r>
+        <w:t>geoposicionamento</w:t>
+      </w:r>
+      <w:proofErr w:type="spellEnd"/>
+      <w:r>
+        <w:t xml:space="preserve"> atuais necessitam estar constantemente conectados à satélites ou à internet, o que impossibilita o seu uso em ambientes fechados em que a conectividade é limitada.   </w:t>
       </w:r>
     </w:p>
     <w:p>
@@ -1865,12 +1979,28 @@
     </w:p>
     <w:p>
       <w:r>
-        <w:t>O projeto aqui proposto é sistema independente de geoposicionamento para ambientes fechados.</w:t>
-      </w:r>
-    </w:p>
-    <w:p>
-      <w:r>
-        <w:t>O aluno Luís Henrique Puhl de Souza também irá desenvolver parte deste projeto como seu Trabalho de Conclusão de Curso. Ele ficará responsável por todos os sensores, o que inclui sua construção, posicionamento, e configuração e programação dos gateways.</w:t>
+        <w:t xml:space="preserve">O projeto aqui proposto é sistema independente de </w:t>
+      </w:r>
+      <w:proofErr w:type="spellStart"/>
+      <w:r>
+        <w:t>geoposicionamento</w:t>
+      </w:r>
+      <w:proofErr w:type="spellEnd"/>
+      <w:r>
+        <w:t xml:space="preserve"> para ambientes fechados.</w:t>
+      </w:r>
+    </w:p>
+    <w:p>
+      <w:r>
+        <w:t xml:space="preserve">O aluno Luís Henrique </w:t>
+      </w:r>
+      <w:proofErr w:type="spellStart"/>
+      <w:r>
+        <w:t>Puhl</w:t>
+      </w:r>
+      <w:proofErr w:type="spellEnd"/>
+      <w:r>
+        <w:t xml:space="preserve"> de Souza também irá desenvolver parte deste projeto como seu Trabalho de Conclusão de Curso. Ele ficará responsável por todos os sensores, o que inclui sua construção, posicionamento, e configuração e programação dos gateways.</w:t>
       </w:r>
     </w:p>
     <w:p>
@@ -1966,7 +2096,15 @@
     </w:p>
     <w:p>
       <w:r>
-        <w:t>Em um sistema de IoT, o gateway é o ponto de acesso único que conecta todos os sensores à internet. Deste modo, a base de dados não precisa se conectar com cada um dos sensores, todos os dados coletados já ficam agrupados e fil</w:t>
+        <w:t xml:space="preserve">Em um sistema de </w:t>
+      </w:r>
+      <w:proofErr w:type="spellStart"/>
+      <w:r>
+        <w:t>IoT</w:t>
+      </w:r>
+      <w:proofErr w:type="spellEnd"/>
+      <w:r>
+        <w:t>, o gateway é o ponto de acesso único que conecta todos os sensores à internet. Deste modo, a base de dados não precisa se conectar com cada um dos sensores, todos os dados coletados já ficam agrupados e fil</w:t>
       </w:r>
       <w:r>
         <w:t xml:space="preserve">trados no gateway </w:t>
@@ -2056,7 +2194,15 @@
     </w:p>
     <w:p>
       <w:r>
-        <w:t>Desenvolver uma aplicação web para processamento e visualização de dados gerados a partir de uma série de sensores de wi-fi e bluetooth fixados em pontos pré-determinados dentro de um prédio.</w:t>
+        <w:t xml:space="preserve">Desenvolver uma aplicação web para processamento e visualização de dados gerados a partir de uma série de sensores de wi-fi e </w:t>
+      </w:r>
+      <w:proofErr w:type="spellStart"/>
+      <w:r>
+        <w:t>bluetooth</w:t>
+      </w:r>
+      <w:proofErr w:type="spellEnd"/>
+      <w:r>
+        <w:t xml:space="preserve"> fixados em pontos pré-determinados dentro de um prédio.</w:t>
       </w:r>
     </w:p>
     <w:p/>
@@ -2099,7 +2245,15 @@
         <w:pStyle w:val="BulletPoint"/>
       </w:pPr>
       <w:r>
-        <w:t>Planejar a estrutura do aplicativo web;</w:t>
+        <w:t xml:space="preserve">Planejar a estrutura do </w:t>
+      </w:r>
+      <w:proofErr w:type="gramStart"/>
+      <w:r>
+        <w:t>aplicativo web</w:t>
+      </w:r>
+      <w:proofErr w:type="gramEnd"/>
+      <w:r>
+        <w:t>;</w:t>
       </w:r>
     </w:p>
     <w:p>
@@ -2123,7 +2277,15 @@
         <w:pStyle w:val="BulletPoint"/>
       </w:pPr>
       <w:r>
-        <w:t>Implementar o aplicativo web;</w:t>
+        <w:t xml:space="preserve">Implementar o </w:t>
+      </w:r>
+      <w:proofErr w:type="gramStart"/>
+      <w:r>
+        <w:t>aplicativo web</w:t>
+      </w:r>
+      <w:proofErr w:type="gramEnd"/>
+      <w:r>
+        <w:t>;</w:t>
       </w:r>
     </w:p>
     <w:p>
@@ -2168,8 +2330,13 @@
         <w:pStyle w:val="Quote"/>
       </w:pPr>
       <w:r>
-        <w:t>“A próxima era da computação será fora do ambiente de computadores tradicionais. Com o paradigma da internet das coisas, muitos dos objetos que nos rodeiam estarão conectados de uma forma ou de outra. Identificação por Rádio Frequência (RFID) e as tecnologias de redes de sensores irão evoluir para satisfazer este novo desafio, no qual informações e sistemas de comunicação estarão invisivelmente integrados ao ambiente à nossa volta. Isso irá resultar na geração de quantidades enormes de dados, que precisam ser armazenados, processados e apresentados de uma forma eficiente e facilmente interpretável.”</w:t>
-      </w:r>
+        <w:t xml:space="preserve">“A próxima era da computação será fora do ambiente de computadores tradicionais. Com o paradigma da internet das coisas, muitos dos objetos que nos rodeiam estarão conectados de uma forma ou de outra. Identificação por Rádio Frequência (RFID) e as tecnologias de redes de sensores irão evoluir para satisfazer este novo desafio, no qual informações e sistemas de comunicação estarão invisivelmente integrados ao ambiente à nossa volta. Isso irá resultar na geração de quantidades enormes de dados, que precisam ser armazenados, processados e apresentados de uma forma eficiente e facilmente </w:t>
+      </w:r>
+      <w:proofErr w:type="gramStart"/>
+      <w:r>
+        <w:t>interpretável.”</w:t>
+      </w:r>
+      <w:proofErr w:type="gramEnd"/>
       <w:r>
         <w:rPr>
           <w:rStyle w:val="FootnoteReference"/>
@@ -2232,7 +2399,23 @@
         </w:sdtContent>
       </w:sdt>
       <w:r>
-        <w:t xml:space="preserve">. Segundo Esposito (2015), uma pesquisa realizada em 2015 com mais de 500 profissionais da área de tecnologia da informação mostrou que IoT já é relevante para 58% </w:t>
+        <w:t xml:space="preserve">. Segundo </w:t>
+      </w:r>
+      <w:proofErr w:type="spellStart"/>
+      <w:r>
+        <w:t>Esposito</w:t>
+      </w:r>
+      <w:proofErr w:type="spellEnd"/>
+      <w:r>
+        <w:t xml:space="preserve"> (2015), uma pesquisa realizada em 2015 com mais de 500 profissionais da área de tecnologia da informação mostrou que </w:t>
+      </w:r>
+      <w:proofErr w:type="spellStart"/>
+      <w:r>
+        <w:t>IoT</w:t>
+      </w:r>
+      <w:proofErr w:type="spellEnd"/>
+      <w:r>
+        <w:t xml:space="preserve"> já é relevante para 58% </w:t>
       </w:r>
       <w:r>
         <w:t>do mercado de tecnologia</w:t>
@@ -2387,16 +2570,45 @@
         <w:t xml:space="preserve">m 2009, The Apache Software Foundation </w:t>
       </w:r>
       <w:r>
-        <w:t xml:space="preserve">liberou o código do framework Hadoop, em desenvolvimento desde 2006, divulgando o </w:t>
+        <w:t xml:space="preserve">liberou o código do framework </w:t>
+      </w:r>
+      <w:proofErr w:type="spellStart"/>
+      <w:r>
+        <w:t>Hadoop</w:t>
+      </w:r>
+      <w:proofErr w:type="spellEnd"/>
+      <w:r>
+        <w:t xml:space="preserve">, em desenvolvimento desde 2006, divulgando o </w:t>
       </w:r>
       <w:r>
         <w:t>modelo</w:t>
       </w:r>
       <w:r>
-        <w:t xml:space="preserve"> de programação MapReduce, capaz de armazenar e processar enormes quantidades de dados através de um sistema de arquivos distribuídos e tolerante a falhas (chamado de HDFS - </w:t>
-      </w:r>
-      <w:r>
-        <w:t>Hadoop Distributed File System</w:t>
+        <w:t xml:space="preserve"> de programação </w:t>
+      </w:r>
+      <w:proofErr w:type="spellStart"/>
+      <w:r>
+        <w:t>MapReduce</w:t>
+      </w:r>
+      <w:proofErr w:type="spellEnd"/>
+      <w:r>
+        <w:t xml:space="preserve">, capaz de armazenar e processar enormes quantidades de dados através de um sistema de arquivos distribuídos e tolerante a falhas (chamado de HDFS - </w:t>
+      </w:r>
+      <w:proofErr w:type="spellStart"/>
+      <w:r>
+        <w:t>Hadoop</w:t>
+      </w:r>
+      <w:proofErr w:type="spellEnd"/>
+      <w:r>
+        <w:t xml:space="preserve"> </w:t>
+      </w:r>
+      <w:proofErr w:type="spellStart"/>
+      <w:r>
+        <w:t>Distributed</w:t>
+      </w:r>
+      <w:proofErr w:type="spellEnd"/>
+      <w:r>
+        <w:t xml:space="preserve"> File System</w:t>
       </w:r>
       <w:r>
         <w:t>).</w:t>
@@ -2404,7 +2616,15 @@
     </w:p>
     <w:p>
       <w:r>
-        <w:t xml:space="preserve">Como resultado, Hadoop difundiu o conceito e uso de big data no mercado de tecnologia e se tornou o framework mais utilizado até hoje </w:t>
+        <w:t xml:space="preserve">Como resultado, </w:t>
+      </w:r>
+      <w:proofErr w:type="spellStart"/>
+      <w:r>
+        <w:t>Hadoop</w:t>
+      </w:r>
+      <w:proofErr w:type="spellEnd"/>
+      <w:r>
+        <w:t xml:space="preserve"> difundiu o conceito e uso de big data no mercado de tecnologia e se tornou o framework mais utilizado até hoje </w:t>
       </w:r>
       <w:sdt>
         <w:sdtPr>
@@ -2447,13 +2667,20 @@
       <w:pPr>
         <w:pStyle w:val="Heading3"/>
       </w:pPr>
+      <w:proofErr w:type="spellStart"/>
       <w:r>
         <w:t>MapReduce</w:t>
       </w:r>
-    </w:p>
-    <w:p>
-      <w:r>
-        <w:t xml:space="preserve">MapReduce é um </w:t>
+      <w:proofErr w:type="spellEnd"/>
+    </w:p>
+    <w:p>
+      <w:proofErr w:type="spellStart"/>
+      <w:r>
+        <w:t>MapReduce</w:t>
+      </w:r>
+      <w:proofErr w:type="spellEnd"/>
+      <w:r>
+        <w:t xml:space="preserve"> é um </w:t>
       </w:r>
       <w:r>
         <w:t>modelo</w:t>
@@ -2467,27 +2694,33 @@
       <w:r>
         <w:t xml:space="preserve"> </w:t>
       </w:r>
+      <w:proofErr w:type="spellStart"/>
       <w:r>
         <w:t>Hadoop</w:t>
       </w:r>
+      <w:proofErr w:type="spellEnd"/>
       <w:r>
         <w:t xml:space="preserve"> no processamento de enormes quantidades de dados. Recebe esse nome por se dividir em duas funções principais: </w:t>
       </w:r>
+      <w:proofErr w:type="spellStart"/>
       <w:r>
         <w:rPr>
           <w:i/>
         </w:rPr>
         <w:t>mapping</w:t>
       </w:r>
+      <w:proofErr w:type="spellEnd"/>
       <w:r>
         <w:t xml:space="preserve"> e </w:t>
       </w:r>
+      <w:proofErr w:type="spellStart"/>
       <w:r>
         <w:rPr>
           <w:i/>
         </w:rPr>
         <w:t>reducing</w:t>
       </w:r>
+      <w:proofErr w:type="spellEnd"/>
       <w:r>
         <w:t>.</w:t>
       </w:r>
@@ -2627,32 +2860,52 @@
       <w:pPr>
         <w:pStyle w:val="BulletPoint"/>
       </w:pPr>
-      <w:r>
-        <w:t>Splitting: as linhas dos arquivos são separadas em blocos independentes entre si.</w:t>
+      <w:proofErr w:type="spellStart"/>
+      <w:r>
+        <w:t>Splitting</w:t>
+      </w:r>
+      <w:proofErr w:type="spellEnd"/>
+      <w:r>
+        <w:t>: as linhas dos arquivos são separadas em blocos independentes entre si.</w:t>
       </w:r>
     </w:p>
     <w:p>
       <w:pPr>
         <w:pStyle w:val="BulletPoint"/>
       </w:pPr>
-      <w:r>
-        <w:t>Mapping: mapeia cada palavra do bloco para uma chave do tipo &lt;palavra, 1&gt;.</w:t>
+      <w:proofErr w:type="spellStart"/>
+      <w:r>
+        <w:t>Mapping</w:t>
+      </w:r>
+      <w:proofErr w:type="spellEnd"/>
+      <w:r>
+        <w:t>: mapeia cada palavra do bloco para uma chave do tipo &lt;palavra, 1&gt;.</w:t>
       </w:r>
     </w:p>
     <w:p>
       <w:pPr>
         <w:pStyle w:val="BulletPoint"/>
       </w:pPr>
-      <w:r>
-        <w:t>Suffling: ordena os elementos comuns entre os blocos para facilitar a redução.</w:t>
+      <w:proofErr w:type="spellStart"/>
+      <w:r>
+        <w:t>Suffling</w:t>
+      </w:r>
+      <w:proofErr w:type="spellEnd"/>
+      <w:r>
+        <w:t>: ordena os elementos comuns entre os blocos para facilitar a redução.</w:t>
       </w:r>
     </w:p>
     <w:p>
       <w:pPr>
         <w:pStyle w:val="BulletPoint"/>
       </w:pPr>
-      <w:r>
-        <w:t>Reducing: reduz todos os blocos de acordo com a lógica de negócios desejado, neste caso, somar os valores que possuem a mesma chave.</w:t>
+      <w:proofErr w:type="spellStart"/>
+      <w:r>
+        <w:t>Reducing</w:t>
+      </w:r>
+      <w:proofErr w:type="spellEnd"/>
+      <w:r>
+        <w:t>: reduz todos os blocos de acordo com a lógica de negócios desejado, neste caso, somar os valores que possuem a mesma chave.</w:t>
       </w:r>
     </w:p>
     <w:p>
@@ -2668,14 +2921,18 @@
       <w:pPr>
         <w:pStyle w:val="Heading3"/>
       </w:pPr>
+      <w:proofErr w:type="spellStart"/>
       <w:r>
         <w:t>Spark</w:t>
       </w:r>
-    </w:p>
-    <w:p>
+      <w:proofErr w:type="spellEnd"/>
+    </w:p>
+    <w:p>
+      <w:proofErr w:type="spellStart"/>
       <w:r>
         <w:t>Spark</w:t>
       </w:r>
+      <w:proofErr w:type="spellEnd"/>
       <w:r>
         <w:t xml:space="preserve"> </w:t>
       </w:r>
@@ -2688,12 +2945,14 @@
       <w:r>
         <w:t xml:space="preserve"> é um framework para processamento </w:t>
       </w:r>
+      <w:proofErr w:type="spellStart"/>
       <w:r>
         <w:rPr>
           <w:i/>
         </w:rPr>
         <w:t>in-memory</w:t>
       </w:r>
+      <w:proofErr w:type="spellEnd"/>
       <w:r>
         <w:t xml:space="preserve"> de big data em clusters desenvolvido em 2009 na Universidade da Califórnia, Berkeley, que doou o projeto para a The Apache Software Foundation em 2010, que o mantém desde então.</w:t>
       </w:r>
@@ -2709,17 +2968,62 @@
         <w:t xml:space="preserve"> </w:t>
       </w:r>
       <w:r>
-        <w:t>velocidade, o Spark se tornou a ferramenta para big data que mais cresce no mercado. Se comparado com</w:t>
-      </w:r>
-      <w:r>
-        <w:t xml:space="preserve"> Hadoop</w:t>
-      </w:r>
-      <w:r>
-        <w:t xml:space="preserve">, Spark </w:t>
+        <w:t xml:space="preserve">velocidade, o </w:t>
+      </w:r>
+      <w:proofErr w:type="spellStart"/>
+      <w:r>
+        <w:t>Spark</w:t>
+      </w:r>
+      <w:proofErr w:type="spellEnd"/>
+      <w:r>
+        <w:t xml:space="preserve"> se tornou a ferramenta para big data que mais cresce no mercado. Se comparado com</w:t>
+      </w:r>
+      <w:r>
+        <w:t xml:space="preserve"> </w:t>
+      </w:r>
+      <w:proofErr w:type="spellStart"/>
+      <w:r>
+        <w:t>Hadoop</w:t>
+      </w:r>
+      <w:proofErr w:type="spellEnd"/>
+      <w:r>
+        <w:t xml:space="preserve">, </w:t>
+      </w:r>
+      <w:proofErr w:type="spellStart"/>
+      <w:r>
+        <w:t>Spark</w:t>
+      </w:r>
+      <w:proofErr w:type="spellEnd"/>
+      <w:r>
+        <w:t xml:space="preserve"> </w:t>
       </w:r>
       <w:r>
         <w:lastRenderedPageBreak/>
-        <w:t>executa até 100 vezes mais rápido em memória e até 10 vezes mais rápido em disco. Ademais, segundo Esposito (2015), 39% dos usuários de Hadoop reportarem já estarem, também, utilizando Spark.</w:t>
+        <w:t xml:space="preserve">executa até 100 vezes mais rápido em memória e até 10 vezes mais rápido em disco. Ademais, segundo </w:t>
+      </w:r>
+      <w:proofErr w:type="spellStart"/>
+      <w:r>
+        <w:t>Esposito</w:t>
+      </w:r>
+      <w:proofErr w:type="spellEnd"/>
+      <w:r>
+        <w:t xml:space="preserve"> (2015), 39% dos usuários de </w:t>
+      </w:r>
+      <w:proofErr w:type="spellStart"/>
+      <w:r>
+        <w:t>Hadoop</w:t>
+      </w:r>
+      <w:proofErr w:type="spellEnd"/>
+      <w:r>
+        <w:t xml:space="preserve"> reportarem já estarem, também, utilizando </w:t>
+      </w:r>
+      <w:proofErr w:type="spellStart"/>
+      <w:r>
+        <w:t>Spark</w:t>
+      </w:r>
+      <w:proofErr w:type="spellEnd"/>
+      <w:r>
+        <w:t>.</w:t>
       </w:r>
     </w:p>
     <w:p>
@@ -2729,23 +3033,55 @@
       <w:r>
         <w:t xml:space="preserve"> </w:t>
       </w:r>
+      <w:proofErr w:type="spellStart"/>
       <w:r>
         <w:rPr>
           <w:i/>
         </w:rPr>
-        <w:t>Spark Ecosystem</w:t>
-      </w:r>
-      <w:r>
-        <w:t xml:space="preserve"> inclui ferramentas avançadas para as mais diversas finalidades, como aprendizado de máquina e banco de dados de grafos</w:t>
-      </w:r>
-      <w:r>
-        <w:t xml:space="preserve">. Além disso, um dos maiores diferencias do Spark é o módulo </w:t>
-      </w:r>
+        <w:t>Spark</w:t>
+      </w:r>
+      <w:proofErr w:type="spellEnd"/>
       <w:r>
         <w:rPr>
           <w:i/>
         </w:rPr>
-        <w:t>Spark SQL</w:t>
+        <w:t xml:space="preserve"> </w:t>
+      </w:r>
+      <w:proofErr w:type="spellStart"/>
+      <w:r>
+        <w:rPr>
+          <w:i/>
+        </w:rPr>
+        <w:t>Ecosystem</w:t>
+      </w:r>
+      <w:proofErr w:type="spellEnd"/>
+      <w:r>
+        <w:t xml:space="preserve"> inclui ferramentas avançadas para as mais diversas finalidades, como aprendizado de máquina e banco de dados de grafos</w:t>
+      </w:r>
+      <w:r>
+        <w:t xml:space="preserve">. Além disso, um dos maiores diferencias do </w:t>
+      </w:r>
+      <w:proofErr w:type="spellStart"/>
+      <w:r>
+        <w:t>Spark</w:t>
+      </w:r>
+      <w:proofErr w:type="spellEnd"/>
+      <w:r>
+        <w:t xml:space="preserve"> é o módulo </w:t>
+      </w:r>
+      <w:proofErr w:type="spellStart"/>
+      <w:r>
+        <w:rPr>
+          <w:i/>
+        </w:rPr>
+        <w:t>Spark</w:t>
+      </w:r>
+      <w:proofErr w:type="spellEnd"/>
+      <w:r>
+        <w:rPr>
+          <w:i/>
+        </w:rPr>
+        <w:t xml:space="preserve"> SQL</w:t>
       </w:r>
       <w:r>
         <w:t>, que, mesmo se tratando de uma base de dados não relacional,</w:t>
@@ -2863,26 +3199,52 @@
       </w:r>
     </w:p>
     <w:p>
+      <w:proofErr w:type="spellStart"/>
       <w:r>
         <w:t>Spark</w:t>
       </w:r>
-      <w:r>
-        <w:t xml:space="preserve">, assim como Hadoop, trabalha com o conceito de uma máquina mestre, onde está o </w:t>
+      <w:proofErr w:type="spellEnd"/>
+      <w:r>
+        <w:t xml:space="preserve">, assim como </w:t>
+      </w:r>
+      <w:proofErr w:type="spellStart"/>
+      <w:r>
+        <w:t>Hadoop</w:t>
+      </w:r>
+      <w:proofErr w:type="spellEnd"/>
+      <w:r>
+        <w:t xml:space="preserve">, trabalha com o conceito de uma máquina mestre, onde está o </w:t>
       </w:r>
       <w:r>
         <w:rPr>
           <w:i/>
         </w:rPr>
-        <w:t>Driver Program</w:t>
-      </w:r>
-      <w:r>
-        <w:t xml:space="preserve">, e máquinas escravas, chamadas de </w:t>
-      </w:r>
+        <w:t xml:space="preserve">Driver </w:t>
+      </w:r>
+      <w:proofErr w:type="spellStart"/>
       <w:r>
         <w:rPr>
           <w:i/>
         </w:rPr>
-        <w:t>Worker Nodes</w:t>
+        <w:t>Program</w:t>
+      </w:r>
+      <w:proofErr w:type="spellEnd"/>
+      <w:r>
+        <w:t xml:space="preserve">, e máquinas escravas, chamadas de </w:t>
+      </w:r>
+      <w:proofErr w:type="spellStart"/>
+      <w:r>
+        <w:rPr>
+          <w:i/>
+        </w:rPr>
+        <w:t>Worker</w:t>
+      </w:r>
+      <w:proofErr w:type="spellEnd"/>
+      <w:r>
+        <w:rPr>
+          <w:i/>
+        </w:rPr>
+        <w:t xml:space="preserve"> Nodes</w:t>
       </w:r>
       <w:r>
         <w:t>, onde a informação é de fato armazenada. A má</w:t>
@@ -2902,11 +3264,19 @@
       <w:r>
         <w:t xml:space="preserve">, um programa responsável por manter os endereços de cada máquina escrava no cluster, assim como o endereço de suas cópias. Por padrão, cada </w:t>
       </w:r>
+      <w:proofErr w:type="spellStart"/>
       <w:r>
         <w:rPr>
           <w:i/>
         </w:rPr>
-        <w:t>Worker Node</w:t>
+        <w:t>Worker</w:t>
+      </w:r>
+      <w:proofErr w:type="spellEnd"/>
+      <w:r>
+        <w:rPr>
+          <w:i/>
+        </w:rPr>
+        <w:t xml:space="preserve"> Node</w:t>
       </w:r>
       <w:r>
         <w:t xml:space="preserve"> será sempre replicado três vezes, assim, se uma das máquinas escravas falhar, o </w:t>
@@ -2950,12 +3320,14 @@
       <w:r>
         <w:t xml:space="preserve">. Estas cópias também serão utilizadas caso uma máquina escrava pare de enviar o </w:t>
       </w:r>
+      <w:proofErr w:type="spellStart"/>
       <w:r>
         <w:rPr>
           <w:i/>
         </w:rPr>
         <w:t>heartbeat</w:t>
       </w:r>
+      <w:proofErr w:type="spellEnd"/>
       <w:r>
         <w:t xml:space="preserve"> para a máquina mestre, um sinal enviado periodicamente para indicar seu funcionamento.</w:t>
       </w:r>
@@ -3094,14 +3466,51 @@
     </w:p>
     <w:p>
       <w:r>
-        <w:t>Além disso, Spark i</w:t>
-      </w:r>
-      <w:r>
-        <w:t>ntroduz o uso de RDDs (Resilient Distributed D</w:t>
+        <w:t xml:space="preserve">Além disso, </w:t>
+      </w:r>
+      <w:proofErr w:type="spellStart"/>
+      <w:r>
+        <w:t>Spark</w:t>
+      </w:r>
+      <w:proofErr w:type="spellEnd"/>
+      <w:r>
+        <w:t xml:space="preserve"> i</w:t>
+      </w:r>
+      <w:r>
+        <w:t xml:space="preserve">ntroduz o uso de </w:t>
+      </w:r>
+      <w:proofErr w:type="spellStart"/>
+      <w:r>
+        <w:t>RDDs</w:t>
+      </w:r>
+      <w:proofErr w:type="spellEnd"/>
+      <w:r>
+        <w:t xml:space="preserve"> (</w:t>
+      </w:r>
+      <w:proofErr w:type="spellStart"/>
+      <w:r>
+        <w:t>Resilient</w:t>
+      </w:r>
+      <w:proofErr w:type="spellEnd"/>
+      <w:r>
+        <w:t xml:space="preserve"> </w:t>
+      </w:r>
+      <w:proofErr w:type="spellStart"/>
+      <w:r>
+        <w:t>Distributed</w:t>
+      </w:r>
+      <w:proofErr w:type="spellEnd"/>
+      <w:r>
+        <w:t xml:space="preserve"> </w:t>
+      </w:r>
+      <w:proofErr w:type="spellStart"/>
+      <w:r>
+        <w:t>D</w:t>
       </w:r>
       <w:r>
         <w:t>ataset</w:t>
       </w:r>
+      <w:proofErr w:type="spellEnd"/>
       <w:r>
         <w:t xml:space="preserve">), </w:t>
       </w:r>
@@ -3228,12 +3637,52 @@
     </w:p>
     <w:p>
       <w:r>
-        <w:t>O uso de RDDs permite que Spark faça a maior parte do processamento das informações na memória principal das máquinas, pois elas são de fato executadas apenas quando o resultado final é solicitado.</w:t>
-      </w:r>
-    </w:p>
-    <w:p>
-      <w:r>
-        <w:t>As figuras 6 e 7 mostram a comparação entre o MapReduce realizado no Hadoop e realizado no Spark.</w:t>
+        <w:t xml:space="preserve">O uso de </w:t>
+      </w:r>
+      <w:proofErr w:type="spellStart"/>
+      <w:r>
+        <w:t>RDDs</w:t>
+      </w:r>
+      <w:proofErr w:type="spellEnd"/>
+      <w:r>
+        <w:t xml:space="preserve"> permite que </w:t>
+      </w:r>
+      <w:proofErr w:type="spellStart"/>
+      <w:r>
+        <w:t>Spark</w:t>
+      </w:r>
+      <w:proofErr w:type="spellEnd"/>
+      <w:r>
+        <w:t xml:space="preserve"> faça a maior parte do processamento das informações na memória principal das máquinas, pois elas são de fato executadas apenas quando o resultado final é solicitado.</w:t>
+      </w:r>
+    </w:p>
+    <w:p>
+      <w:r>
+        <w:t xml:space="preserve">As figuras 6 e 7 mostram a comparação entre o </w:t>
+      </w:r>
+      <w:proofErr w:type="spellStart"/>
+      <w:r>
+        <w:t>MapReduce</w:t>
+      </w:r>
+      <w:proofErr w:type="spellEnd"/>
+      <w:r>
+        <w:t xml:space="preserve"> realizado no </w:t>
+      </w:r>
+      <w:proofErr w:type="spellStart"/>
+      <w:r>
+        <w:t>Hadoop</w:t>
+      </w:r>
+      <w:proofErr w:type="spellEnd"/>
+      <w:r>
+        <w:t xml:space="preserve"> e realizado no </w:t>
+      </w:r>
+      <w:proofErr w:type="spellStart"/>
+      <w:r>
+        <w:t>Spark</w:t>
+      </w:r>
+      <w:proofErr w:type="spellEnd"/>
+      <w:r>
+        <w:t>.</w:t>
       </w:r>
     </w:p>
     <w:p>
@@ -3446,7 +3895,31 @@
         <w:t>Com</w:t>
       </w:r>
       <w:r>
-        <w:t xml:space="preserve"> Hadoop o resultado de cada iteração do MapReduce precisa ser gravado em disco, enquanto no Spark o resultado de cada iteração é diretamente utilizado como entrada para a próxima iteração, sem deixar a memória principal das máquinas.</w:t>
+        <w:t xml:space="preserve"> </w:t>
+      </w:r>
+      <w:proofErr w:type="spellStart"/>
+      <w:r>
+        <w:t>Hadoop</w:t>
+      </w:r>
+      <w:proofErr w:type="spellEnd"/>
+      <w:r>
+        <w:t xml:space="preserve"> o resultado de cada iteração do </w:t>
+      </w:r>
+      <w:proofErr w:type="spellStart"/>
+      <w:r>
+        <w:t>MapReduce</w:t>
+      </w:r>
+      <w:proofErr w:type="spellEnd"/>
+      <w:r>
+        <w:t xml:space="preserve"> precisa ser gravado em disco, enquanto no </w:t>
+      </w:r>
+      <w:proofErr w:type="spellStart"/>
+      <w:r>
+        <w:t>Spark</w:t>
+      </w:r>
+      <w:proofErr w:type="spellEnd"/>
+      <w:r>
+        <w:t xml:space="preserve"> o resultado de cada iteração é diretamente utilizado como entrada para a próxima iteração, sem deixar a memória principal das máquinas.</w:t>
       </w:r>
     </w:p>
     <w:p/>
@@ -3455,14 +3928,24 @@
         <w:pStyle w:val="Heading2"/>
       </w:pPr>
       <w:bookmarkStart w:id="10" w:name="_Toc451177348"/>
-      <w:r>
-        <w:t>Amazon Web Services</w:t>
+      <w:proofErr w:type="spellStart"/>
+      <w:r>
+        <w:t>Amazon</w:t>
+      </w:r>
+      <w:proofErr w:type="spellEnd"/>
+      <w:r>
+        <w:t xml:space="preserve"> Web Services</w:t>
       </w:r>
       <w:bookmarkEnd w:id="10"/>
     </w:p>
     <w:p>
-      <w:r>
-        <w:t xml:space="preserve">Amazon Web Services </w:t>
+      <w:proofErr w:type="spellStart"/>
+      <w:r>
+        <w:t>Amazon</w:t>
+      </w:r>
+      <w:proofErr w:type="spellEnd"/>
+      <w:r>
+        <w:t xml:space="preserve"> Web Services </w:t>
       </w:r>
       <w:r>
         <w:t xml:space="preserve">(AWS) </w:t>
@@ -3503,7 +3986,15 @@
     </w:p>
     <w:p>
       <w:r>
-        <w:t xml:space="preserve">De acordo com Leong (2015), </w:t>
+        <w:t xml:space="preserve">De acordo com </w:t>
+      </w:r>
+      <w:proofErr w:type="spellStart"/>
+      <w:r>
+        <w:t>Leong</w:t>
+      </w:r>
+      <w:proofErr w:type="spellEnd"/>
+      <w:r>
+        <w:t xml:space="preserve"> (2015), </w:t>
       </w:r>
       <w:r>
         <w:t>é estimado que os consumidores da AWS estão implementando 10 vezes mais servidores do que as próximas 14 empresas mais populares no segmento combinadas. Consumidores incluem NASA,</w:t>
@@ -3512,7 +4003,15 @@
         <w:t xml:space="preserve"> Pinterest,</w:t>
       </w:r>
       <w:r>
-        <w:t xml:space="preserve"> Netflix e CIA (Agência Central de Inteligência do governo dos Estados Unidos).</w:t>
+        <w:t xml:space="preserve"> </w:t>
+      </w:r>
+      <w:proofErr w:type="spellStart"/>
+      <w:r>
+        <w:t>Netflix</w:t>
+      </w:r>
+      <w:proofErr w:type="spellEnd"/>
+      <w:r>
+        <w:t xml:space="preserve"> e CIA (Agência Central de Inteligência do governo dos Estados Unidos).</w:t>
       </w:r>
     </w:p>
     <w:p>
@@ -3525,33 +4024,136 @@
       <w:r>
         <w:t xml:space="preserve">a empresa são o </w:t>
       </w:r>
-      <w:r>
-        <w:t xml:space="preserve">Amazon Elastic Compute Cloud </w:t>
-      </w:r>
-      <w:r>
-        <w:t xml:space="preserve">(Amazon EC2) e </w:t>
-      </w:r>
-      <w:r>
-        <w:t>Amazon Simple Storage Service</w:t>
-      </w:r>
-      <w:r>
-        <w:t xml:space="preserve"> (Amazon S3), ambos combinados no serviço </w:t>
-      </w:r>
-      <w:r>
-        <w:t xml:space="preserve">Amazon Elastic MapReduce </w:t>
-      </w:r>
-      <w:r>
-        <w:t>(Amazon EMR), feito especialmente para servir aplicações de big data.</w:t>
-      </w:r>
-    </w:p>
-    <w:p>
-      <w:r>
-        <w:t>O Amazon EC2 são servidores web com uma interface intuitiva e simples, o que permite sua configuração e uso com extrema facilidade, especialmente se comparados com a configuração e uso de servidores privados.</w:t>
-      </w:r>
-    </w:p>
-    <w:p>
-      <w:r>
-        <w:t>O Amazon S3 é um serviço para armazenamento de objetos na nuvem</w:t>
+      <w:proofErr w:type="spellStart"/>
+      <w:r>
+        <w:t>Amazon</w:t>
+      </w:r>
+      <w:proofErr w:type="spellEnd"/>
+      <w:r>
+        <w:t xml:space="preserve"> </w:t>
+      </w:r>
+      <w:proofErr w:type="spellStart"/>
+      <w:r>
+        <w:t>Elastic</w:t>
+      </w:r>
+      <w:proofErr w:type="spellEnd"/>
+      <w:r>
+        <w:t xml:space="preserve"> Compute </w:t>
+      </w:r>
+      <w:proofErr w:type="spellStart"/>
+      <w:r>
+        <w:t>Cloud</w:t>
+      </w:r>
+      <w:proofErr w:type="spellEnd"/>
+      <w:r>
+        <w:t xml:space="preserve"> </w:t>
+      </w:r>
+      <w:r>
+        <w:t>(</w:t>
+      </w:r>
+      <w:proofErr w:type="spellStart"/>
+      <w:r>
+        <w:t>Amazon</w:t>
+      </w:r>
+      <w:proofErr w:type="spellEnd"/>
+      <w:r>
+        <w:t xml:space="preserve"> EC2) e </w:t>
+      </w:r>
+      <w:proofErr w:type="spellStart"/>
+      <w:r>
+        <w:t>Amazon</w:t>
+      </w:r>
+      <w:proofErr w:type="spellEnd"/>
+      <w:r>
+        <w:t xml:space="preserve"> </w:t>
+      </w:r>
+      <w:proofErr w:type="spellStart"/>
+      <w:r>
+        <w:t>Simple</w:t>
+      </w:r>
+      <w:proofErr w:type="spellEnd"/>
+      <w:r>
+        <w:t xml:space="preserve"> </w:t>
+      </w:r>
+      <w:proofErr w:type="spellStart"/>
+      <w:r>
+        <w:t>Storage</w:t>
+      </w:r>
+      <w:proofErr w:type="spellEnd"/>
+      <w:r>
+        <w:t xml:space="preserve"> Service</w:t>
+      </w:r>
+      <w:r>
+        <w:t xml:space="preserve"> (</w:t>
+      </w:r>
+      <w:proofErr w:type="spellStart"/>
+      <w:r>
+        <w:t>Amazon</w:t>
+      </w:r>
+      <w:proofErr w:type="spellEnd"/>
+      <w:r>
+        <w:t xml:space="preserve"> S3), ambos combinados no serviço </w:t>
+      </w:r>
+      <w:proofErr w:type="spellStart"/>
+      <w:r>
+        <w:t>Amazon</w:t>
+      </w:r>
+      <w:proofErr w:type="spellEnd"/>
+      <w:r>
+        <w:t xml:space="preserve"> </w:t>
+      </w:r>
+      <w:proofErr w:type="spellStart"/>
+      <w:r>
+        <w:t>Elastic</w:t>
+      </w:r>
+      <w:proofErr w:type="spellEnd"/>
+      <w:r>
+        <w:t xml:space="preserve"> </w:t>
+      </w:r>
+      <w:proofErr w:type="spellStart"/>
+      <w:r>
+        <w:t>MapReduce</w:t>
+      </w:r>
+      <w:proofErr w:type="spellEnd"/>
+      <w:r>
+        <w:t xml:space="preserve"> </w:t>
+      </w:r>
+      <w:r>
+        <w:t>(</w:t>
+      </w:r>
+      <w:proofErr w:type="spellStart"/>
+      <w:r>
+        <w:t>Amazon</w:t>
+      </w:r>
+      <w:proofErr w:type="spellEnd"/>
+      <w:r>
+        <w:t xml:space="preserve"> EMR), feito especialmente para servir aplicações de big data.</w:t>
+      </w:r>
+    </w:p>
+    <w:p>
+      <w:r>
+        <w:t xml:space="preserve">O </w:t>
+      </w:r>
+      <w:proofErr w:type="spellStart"/>
+      <w:r>
+        <w:t>Amazon</w:t>
+      </w:r>
+      <w:proofErr w:type="spellEnd"/>
+      <w:r>
+        <w:t xml:space="preserve"> EC2 são servidores web com uma interface intuitiva e simples, o que permite sua configuração e uso com extrema facilidade, especialmente se comparados com a configuração e uso de servidores privados.</w:t>
+      </w:r>
+    </w:p>
+    <w:p>
+      <w:r>
+        <w:t xml:space="preserve">O </w:t>
+      </w:r>
+      <w:proofErr w:type="spellStart"/>
+      <w:r>
+        <w:t>Amazon</w:t>
+      </w:r>
+      <w:proofErr w:type="spellEnd"/>
+      <w:r>
+        <w:t xml:space="preserve"> S3 é um serviço para armazenamento de objetos na nuvem</w:t>
       </w:r>
       <w:r>
         <w:t xml:space="preserve">, </w:t>
@@ -3570,11 +4172,32 @@
       <w:r>
         <w:t xml:space="preserve">Por fim, o </w:t>
       </w:r>
-      <w:r>
-        <w:t>Amazon EMR</w:t>
-      </w:r>
-      <w:r>
-        <w:t xml:space="preserve"> une estes dois serviços, integrados com frameworks para processamento de big data, como Hadoop e Spark, para oferecer uma solução rápida e econômica para a cria</w:t>
+      <w:proofErr w:type="spellStart"/>
+      <w:r>
+        <w:t>Amazon</w:t>
+      </w:r>
+      <w:proofErr w:type="spellEnd"/>
+      <w:r>
+        <w:t xml:space="preserve"> EMR</w:t>
+      </w:r>
+      <w:r>
+        <w:t xml:space="preserve"> une estes dois serviços, integrados com frameworks para processamento de big data, como </w:t>
+      </w:r>
+      <w:proofErr w:type="spellStart"/>
+      <w:r>
+        <w:t>Hadoop</w:t>
+      </w:r>
+      <w:proofErr w:type="spellEnd"/>
+      <w:r>
+        <w:t xml:space="preserve"> e </w:t>
+      </w:r>
+      <w:proofErr w:type="spellStart"/>
+      <w:r>
+        <w:t>Spark</w:t>
+      </w:r>
+      <w:proofErr w:type="spellEnd"/>
+      <w:r>
+        <w:t>, para oferecer uma solução rápida e econômica para a cria</w:t>
       </w:r>
       <w:r>
         <w:t>ção e gerenciamento de clusters de big data.</w:t>
@@ -3605,7 +4228,15 @@
         <w:t>(THE APACHE SOFTWARE FOUNDATION, 2016A)</w:t>
       </w:r>
       <w:r>
-        <w:t xml:space="preserve"> e Storm </w:t>
+        <w:t xml:space="preserve"> e </w:t>
+      </w:r>
+      <w:proofErr w:type="spellStart"/>
+      <w:r>
+        <w:t>Storm</w:t>
+      </w:r>
+      <w:proofErr w:type="spellEnd"/>
+      <w:r>
+        <w:t xml:space="preserve"> </w:t>
       </w:r>
       <w:r>
         <w:t>(THE A</w:t>
@@ -3622,7 +4253,15 @@
     </w:p>
     <w:p>
       <w:r>
-        <w:t>A segunda fase do projeto será planejar e desenvolver o back-end do aplicativo que será responsável por interceptar estes dados no gateway e agrupá-los na base de dados. Para essa fase do projeto será necessário o estudo da linguagem No</w:t>
+        <w:t xml:space="preserve">A segunda fase do projeto será planejar e desenvolver o </w:t>
+      </w:r>
+      <w:proofErr w:type="spellStart"/>
+      <w:r>
+        <w:t>back-end</w:t>
+      </w:r>
+      <w:proofErr w:type="spellEnd"/>
+      <w:r>
+        <w:t xml:space="preserve"> do aplicativo que será responsável por interceptar estes dados no gateway e agrupá-los na base de dados. Para essa fase do projeto será necessário o estudo da linguagem No</w:t>
       </w:r>
       <w:r>
         <w:t xml:space="preserve">de.js </w:t>
@@ -3660,10 +4299,26 @@
     </w:p>
     <w:p>
       <w:r>
-        <w:t xml:space="preserve">Na terceira fase do projeto, será desenvolvido o aplicativo web para analisar essa base de dados e inferir informações úteis sobre a movimentação dos dispositivos conectados à rede wi-fi do prédio, como, por exemplo, a última posição conhecida de cada dispositivo. Nesta fase do projeto serão utilizadas ferramentas </w:t>
-      </w:r>
-      <w:r>
-        <w:t xml:space="preserve">como Bootstrap </w:t>
+        <w:t xml:space="preserve">Na terceira fase do projeto, será desenvolvido o </w:t>
+      </w:r>
+      <w:proofErr w:type="gramStart"/>
+      <w:r>
+        <w:t>aplicativo web</w:t>
+      </w:r>
+      <w:proofErr w:type="gramEnd"/>
+      <w:r>
+        <w:t xml:space="preserve"> para analisar essa base de dados e inferir informações úteis sobre a movimentação dos dispositivos conectados à rede wi-fi do prédio, como, por exemplo, a última posição conhecida de cada dispositivo. Nesta fase do projeto serão utilizadas ferramentas </w:t>
+      </w:r>
+      <w:r>
+        <w:t xml:space="preserve">como </w:t>
+      </w:r>
+      <w:proofErr w:type="spellStart"/>
+      <w:r>
+        <w:t>Bootstrap</w:t>
+      </w:r>
+      <w:proofErr w:type="spellEnd"/>
+      <w:r>
+        <w:t xml:space="preserve"> </w:t>
       </w:r>
       <w:sdt>
         <w:sdtPr>
@@ -3973,6 +4628,7 @@
                 <w:color w:val="auto"/>
               </w:rPr>
             </w:pPr>
+            <w:proofErr w:type="spellStart"/>
             <w:r>
               <w:rPr>
                 <w:rFonts w:cs="Arial"/>
@@ -3980,6 +4636,7 @@
               </w:rPr>
               <w:t>Abr</w:t>
             </w:r>
+            <w:proofErr w:type="spellEnd"/>
           </w:p>
         </w:tc>
         <w:tc>
@@ -4037,6 +4694,7 @@
                 <w:color w:val="auto"/>
               </w:rPr>
             </w:pPr>
+            <w:proofErr w:type="spellStart"/>
             <w:r>
               <w:rPr>
                 <w:rFonts w:cs="Arial"/>
@@ -4044,6 +4702,7 @@
               </w:rPr>
               <w:t>Jun</w:t>
             </w:r>
+            <w:proofErr w:type="spellEnd"/>
           </w:p>
         </w:tc>
         <w:tc>
@@ -4069,6 +4728,7 @@
                 <w:color w:val="auto"/>
               </w:rPr>
             </w:pPr>
+            <w:proofErr w:type="spellStart"/>
             <w:r>
               <w:rPr>
                 <w:rFonts w:cs="Arial"/>
@@ -4076,6 +4736,7 @@
               </w:rPr>
               <w:t>Jul</w:t>
             </w:r>
+            <w:proofErr w:type="spellEnd"/>
           </w:p>
         </w:tc>
         <w:tc>
@@ -4101,6 +4762,7 @@
                 <w:color w:val="auto"/>
               </w:rPr>
             </w:pPr>
+            <w:proofErr w:type="spellStart"/>
             <w:r>
               <w:rPr>
                 <w:rFonts w:cs="Arial"/>
@@ -4108,6 +4770,7 @@
               </w:rPr>
               <w:t>Ago</w:t>
             </w:r>
+            <w:proofErr w:type="spellEnd"/>
           </w:p>
         </w:tc>
         <w:tc>
@@ -6490,7 +7153,15 @@
         <w:footnoteRef/>
       </w:r>
       <w:r>
-        <w:t xml:space="preserve"> Texto original: “The communication, connectivity, and computing ability of devices sharing data via the Internet to help improve products, services, responsiveness, and quality of life.”</w:t>
+        <w:t xml:space="preserve"> </w:t>
+      </w:r>
+      <w:proofErr w:type="spellStart"/>
+      <w:r>
+        <w:t>Texto</w:t>
+      </w:r>
+      <w:proofErr w:type="spellEnd"/>
+      <w:r>
+        <w:t xml:space="preserve"> original: “The communication, connectivity, and computing ability of devices sharing data via the Internet to help improve products, services, responsiveness, and quality of life.”</w:t>
       </w:r>
     </w:p>
   </w:footnote>
@@ -6506,7 +7177,15 @@
         <w:footnoteRef/>
       </w:r>
       <w:r>
-        <w:t xml:space="preserve"> Texto original: “If I have to worry about the size of the data, then the data is big.”</w:t>
+        <w:t xml:space="preserve"> </w:t>
+      </w:r>
+      <w:proofErr w:type="spellStart"/>
+      <w:r>
+        <w:t>Texto</w:t>
+      </w:r>
+      <w:proofErr w:type="spellEnd"/>
+      <w:r>
+        <w:t xml:space="preserve"> original: “If I have to worry about the size of the data, then the data is big.”</w:t>
       </w:r>
     </w:p>
   </w:footnote>
@@ -6528,7 +7207,49 @@
         <w:rPr>
           <w:lang w:val="en-US"/>
         </w:rPr>
-        <w:t xml:space="preserve"> Texto original: “The next wave in the era of computing will be outside the realm of the traditional desktop. In the Internet of Things (IoT) paradigm, many of the objects that surround us will be on the network in one form or another. Radio Frequency IDentification (RFID) and sensor network technologies will rise to meet this new challenge, in which information and communication systems are invisibly embedded in the environment around us. This results in the generation of enormous amounts of data which have to be stored, processed and presented in a seamless, efficient, and easily interpretable form.”</w:t>
+        <w:t xml:space="preserve"> </w:t>
+      </w:r>
+      <w:proofErr w:type="spellStart"/>
+      <w:r>
+        <w:rPr>
+          <w:lang w:val="en-US"/>
+        </w:rPr>
+        <w:t>Texto</w:t>
+      </w:r>
+      <w:proofErr w:type="spellEnd"/>
+      <w:r>
+        <w:rPr>
+          <w:lang w:val="en-US"/>
+        </w:rPr>
+        <w:t xml:space="preserve"> original: “The next wave in the era of computing will be outside the realm of the traditional desktop. In the Internet of Things (</w:t>
+      </w:r>
+      <w:proofErr w:type="spellStart"/>
+      <w:r>
+        <w:rPr>
+          <w:lang w:val="en-US"/>
+        </w:rPr>
+        <w:t>IoT</w:t>
+      </w:r>
+      <w:proofErr w:type="spellEnd"/>
+      <w:r>
+        <w:rPr>
+          <w:lang w:val="en-US"/>
+        </w:rPr>
+        <w:t xml:space="preserve">) paradigm, many of the objects that surround us will be on the network in one form or another. Radio Frequency </w:t>
+      </w:r>
+      <w:proofErr w:type="spellStart"/>
+      <w:r>
+        <w:rPr>
+          <w:lang w:val="en-US"/>
+        </w:rPr>
+        <w:t>IDentification</w:t>
+      </w:r>
+      <w:proofErr w:type="spellEnd"/>
+      <w:r>
+        <w:rPr>
+          <w:lang w:val="en-US"/>
+        </w:rPr>
+        <w:t xml:space="preserve"> (RFID) and sensor network technologies will rise to meet this new challenge, in which information and communication systems are invisibly embedded in the environment around us. This results in the generation of enormous amounts of data which have to be stored, processed and presented in a seamless, efficient, and easily interpretable form.”</w:t>
       </w:r>
     </w:p>
   </w:footnote>
@@ -6585,7 +7306,7 @@
           <w:rPr>
             <w:noProof/>
           </w:rPr>
-          <w:t>14</w:t>
+          <w:t>2</w:t>
         </w:r>
         <w:r>
           <w:rPr>
@@ -7027,7 +7748,7 @@
       </w:pPr>
     </w:pPrDefault>
   </w:docDefaults>
-  <w:latentStyles w:defLockedState="0" w:defUIPriority="99" w:defSemiHidden="0" w:defUnhideWhenUsed="0" w:defQFormat="0" w:count="372">
+  <w:latentStyles w:defLockedState="0" w:defUIPriority="99" w:defSemiHidden="0" w:defUnhideWhenUsed="0" w:defQFormat="0" w:count="373">
     <w:lsdException w:name="Normal" w:uiPriority="0" w:qFormat="1"/>
     <w:lsdException w:name="heading 1" w:uiPriority="9" w:qFormat="1"/>
     <w:lsdException w:name="heading 2" w:semiHidden="1" w:uiPriority="9" w:unhideWhenUsed="1" w:qFormat="1"/>
@@ -7397,6 +8118,7 @@
     <w:lsdException w:name="List Table 6 Colorful Accent 6" w:uiPriority="51"/>
     <w:lsdException w:name="List Table 7 Colorful Accent 6" w:uiPriority="52"/>
     <w:lsdException w:name="Mention" w:semiHidden="1" w:unhideWhenUsed="1"/>
+    <w:lsdException w:name="Smart Hyperlink" w:semiHidden="1" w:unhideWhenUsed="1"/>
   </w:latentStyles>
   <w:style w:type="paragraph" w:default="1" w:styleId="Normal">
     <w:name w:val="Normal"/>
@@ -7691,6 +8413,7 @@
         <w:ilvl w:val="1"/>
       </w:numPr>
       <w:spacing w:line="240" w:lineRule="auto"/>
+      <w:ind w:firstLine="851"/>
       <w:jc w:val="center"/>
     </w:pPr>
     <w:rPr>
@@ -8395,7 +9118,7 @@
     <w:charset w:val="00"/>
     <w:family w:val="roman"/>
     <w:pitch w:val="variable"/>
-    <w:sig w:usb0="E0002EFF" w:usb1="C0007843" w:usb2="00000009" w:usb3="00000000" w:csb0="000001FF" w:csb1="00000000"/>
+    <w:sig w:usb0="E0002EFF" w:usb1="C000785B" w:usb2="00000009" w:usb3="00000000" w:csb0="000001FF" w:csb1="00000000"/>
   </w:font>
   <w:font w:name="Courier New">
     <w:panose1 w:val="02070309020205020404"/>
@@ -8423,7 +9146,7 @@
     <w:charset w:val="00"/>
     <w:family w:val="swiss"/>
     <w:pitch w:val="variable"/>
-    <w:sig w:usb0="E00002FF" w:usb1="4000ACFF" w:usb2="00000001" w:usb3="00000000" w:csb0="0000019F" w:csb1="00000000"/>
+    <w:sig w:usb0="E0002AFF" w:usb1="C000247B" w:usb2="00000009" w:usb3="00000000" w:csb0="000001FF" w:csb1="00000000"/>
   </w:font>
   <w:font w:name="Segoe UI">
     <w:panose1 w:val="020B0502040204020203"/>
@@ -8437,7 +9160,7 @@
     <w:charset w:val="00"/>
     <w:family w:val="swiss"/>
     <w:pitch w:val="variable"/>
-    <w:sig w:usb0="A00002EF" w:usb1="4000207B" w:usb2="00000000" w:usb3="00000000" w:csb0="0000019F" w:csb1="00000000"/>
+    <w:sig w:usb0="E0002AFF" w:usb1="C000247B" w:usb2="00000009" w:usb3="00000000" w:csb0="000001FF" w:csb1="00000000"/>
   </w:font>
 </w:fonts>
 </file>
@@ -8465,6 +9188,7 @@
     <w:rsid w:val="009F2AC4"/>
     <w:rsid w:val="00B716C1"/>
     <w:rsid w:val="00B71EC9"/>
+    <w:rsid w:val="00D260F4"/>
   </w:rsids>
   <m:mathPr>
     <m:mathFont m:val="Cambria Math"/>
@@ -8504,7 +9228,7 @@
       </w:pPr>
     </w:pPrDefault>
   </w:docDefaults>
-  <w:latentStyles w:defLockedState="0" w:defUIPriority="99" w:defSemiHidden="0" w:defUnhideWhenUsed="0" w:defQFormat="0" w:count="372">
+  <w:latentStyles w:defLockedState="0" w:defUIPriority="99" w:defSemiHidden="0" w:defUnhideWhenUsed="0" w:defQFormat="0" w:count="373">
     <w:lsdException w:name="Normal" w:uiPriority="0" w:qFormat="1"/>
     <w:lsdException w:name="heading 1" w:uiPriority="9" w:qFormat="1"/>
     <w:lsdException w:name="heading 2" w:semiHidden="1" w:uiPriority="9" w:unhideWhenUsed="1" w:qFormat="1"/>
@@ -8874,6 +9598,7 @@
     <w:lsdException w:name="List Table 6 Colorful Accent 6" w:uiPriority="51"/>
     <w:lsdException w:name="List Table 7 Colorful Accent 6" w:uiPriority="52"/>
     <w:lsdException w:name="Mention" w:semiHidden="1" w:unhideWhenUsed="1"/>
+    <w:lsdException w:name="Smart Hyperlink" w:semiHidden="1" w:unhideWhenUsed="1"/>
   </w:latentStyles>
   <w:style w:type="paragraph" w:default="1" w:styleId="Normal">
     <w:name w:val="Normal"/>
@@ -9702,7 +10427,7 @@
 </file>
 
 <file path=customXml/itemProps1.xml><?xml version="1.0" encoding="utf-8"?>
-<ds:datastoreItem xmlns:ds="http://schemas.openxmlformats.org/officeDocument/2006/customXml" ds:itemID="{30540A05-77D9-4855-A1D1-5C69D8C62679}">
+<ds:datastoreItem xmlns:ds="http://schemas.openxmlformats.org/officeDocument/2006/customXml" ds:itemID="{A7632866-01F5-4FB6-95C0-577043B027F7}">
   <ds:schemaRefs>
     <ds:schemaRef ds:uri="http://schemas.openxmlformats.org/officeDocument/2006/bibliography"/>
   </ds:schemaRefs>

</xml_diff>

<commit_message>
Estrutura de metodos para a monografia
</commit_message>
<xml_diff>
--- a/Monografia/Monografia.docx
+++ b/Monografia/Monografia.docx
@@ -22,39 +22,24 @@
       <w:pPr>
         <w:pStyle w:val="Subtitle"/>
       </w:pPr>
-      <w:proofErr w:type="gramStart"/>
-      <w:r>
-        <w:t>FACULDADE  DE</w:t>
-      </w:r>
-      <w:proofErr w:type="gramEnd"/>
-      <w:r>
-        <w:t xml:space="preserve">  CIÊNCIAS</w:t>
+      <w:r>
+        <w:t>FACULDADE  DE  CIÊNCIAS</w:t>
       </w:r>
     </w:p>
     <w:p>
       <w:pPr>
         <w:pStyle w:val="Subtitle"/>
       </w:pPr>
-      <w:proofErr w:type="gramStart"/>
-      <w:r>
-        <w:t>DEPARTAMENTO  DE</w:t>
-      </w:r>
-      <w:proofErr w:type="gramEnd"/>
-      <w:r>
-        <w:t xml:space="preserve">  COMPUTAÇÃO</w:t>
+      <w:r>
+        <w:t>DEPARTAMENTO  DE  COMPUTAÇÃO</w:t>
       </w:r>
     </w:p>
     <w:p>
       <w:pPr>
         <w:pStyle w:val="Subtitle"/>
       </w:pPr>
-      <w:proofErr w:type="gramStart"/>
-      <w:r>
-        <w:t>BACHARELADO  EM</w:t>
-      </w:r>
-      <w:proofErr w:type="gramEnd"/>
-      <w:r>
-        <w:t xml:space="preserve">  CIÊNCIA  DA  COMPUTAÇÃO</w:t>
+      <w:r>
+        <w:t>BACHARELADO  EM  CIÊNCIA  DA  COMPUTAÇÃO</w:t>
       </w:r>
     </w:p>
     <w:p>
@@ -357,7 +342,7 @@
         <w:rPr>
           <w:noProof/>
         </w:rPr>
-        <w:t>Outubro/2016</w:t>
+        <w:t>Janeiro/2017</w:t>
       </w:r>
       <w:r>
         <w:fldChar w:fldCharType="end"/>
@@ -490,7 +475,7 @@
         <w:rPr>
           <w:noProof/>
         </w:rPr>
-        <w:t>Outubro/2016</w:t>
+        <w:t>Janeiro/2017</w:t>
       </w:r>
       <w:r>
         <w:fldChar w:fldCharType="end"/>
@@ -575,7 +560,7 @@
             </w:rPr>
             <w:fldChar w:fldCharType="separate"/>
           </w:r>
-          <w:hyperlink w:anchor="_Toc451177339" w:history="1">
+          <w:hyperlink w:anchor="_Toc471770524" w:history="1">
             <w:r>
               <w:rPr>
                 <w:rStyle w:val="Hyperlink"/>
@@ -602,7 +587,7 @@
                 <w:noProof/>
                 <w:webHidden/>
               </w:rPr>
-              <w:instrText xml:space="preserve"> PAGEREF _Toc451177339 \h </w:instrText>
+              <w:instrText xml:space="preserve"> PAGEREF _Toc471770524 \h </w:instrText>
             </w:r>
             <w:r>
               <w:rPr>
@@ -648,7 +633,7 @@
               <w:lang w:val="en-US"/>
             </w:rPr>
           </w:pPr>
-          <w:hyperlink w:anchor="_Toc451177340" w:history="1">
+          <w:hyperlink w:anchor="_Toc471770525" w:history="1">
             <w:r>
               <w:rPr>
                 <w:rStyle w:val="Hyperlink"/>
@@ -675,7 +660,7 @@
                 <w:noProof/>
                 <w:webHidden/>
               </w:rPr>
-              <w:instrText xml:space="preserve"> PAGEREF _Toc451177340 \h </w:instrText>
+              <w:instrText xml:space="preserve"> PAGEREF _Toc471770525 \h </w:instrText>
             </w:r>
             <w:r>
               <w:rPr>
@@ -721,7 +706,7 @@
               <w:lang w:val="en-US"/>
             </w:rPr>
           </w:pPr>
-          <w:hyperlink w:anchor="_Toc451177341" w:history="1">
+          <w:hyperlink w:anchor="_Toc471770526" w:history="1">
             <w:r>
               <w:rPr>
                 <w:rStyle w:val="Hyperlink"/>
@@ -748,7 +733,7 @@
                 <w:noProof/>
                 <w:webHidden/>
               </w:rPr>
-              <w:instrText xml:space="preserve"> PAGEREF _Toc451177341 \h </w:instrText>
+              <w:instrText xml:space="preserve"> PAGEREF _Toc471770526 \h </w:instrText>
             </w:r>
             <w:r>
               <w:rPr>
@@ -794,7 +779,7 @@
               <w:lang w:val="en-US"/>
             </w:rPr>
           </w:pPr>
-          <w:hyperlink w:anchor="_Toc451177342" w:history="1">
+          <w:hyperlink w:anchor="_Toc471770527" w:history="1">
             <w:r>
               <w:rPr>
                 <w:rStyle w:val="Hyperlink"/>
@@ -821,7 +806,7 @@
                 <w:noProof/>
                 <w:webHidden/>
               </w:rPr>
-              <w:instrText xml:space="preserve"> PAGEREF _Toc451177342 \h </w:instrText>
+              <w:instrText xml:space="preserve"> PAGEREF _Toc471770527 \h </w:instrText>
             </w:r>
             <w:r>
               <w:rPr>
@@ -866,21 +851,13 @@
               <w:lang w:val="en-US"/>
             </w:rPr>
           </w:pPr>
-          <w:hyperlink w:anchor="_Toc451177343" w:history="1">
+          <w:hyperlink w:anchor="_Toc471770528" w:history="1">
             <w:r>
               <w:rPr>
                 <w:rStyle w:val="Hyperlink"/>
-                <w:caps/>
-                <w:noProof/>
-              </w:rPr>
-              <w:t>4.1</w:t>
-            </w:r>
-            <w:r>
-              <w:rPr>
-                <w:rStyle w:val="Hyperlink"/>
-                <w:noProof/>
-              </w:rPr>
-              <w:t xml:space="preserve"> Objetivo geral</w:t>
+                <w:noProof/>
+              </w:rPr>
+              <w:t>4.1 Objetivo geral</w:t>
             </w:r>
             <w:r>
               <w:rPr>
@@ -901,7 +878,7 @@
                 <w:noProof/>
                 <w:webHidden/>
               </w:rPr>
-              <w:instrText xml:space="preserve"> PAGEREF _Toc451177343 \h </w:instrText>
+              <w:instrText xml:space="preserve"> PAGEREF _Toc471770528 \h </w:instrText>
             </w:r>
             <w:r>
               <w:rPr>
@@ -946,21 +923,13 @@
               <w:lang w:val="en-US"/>
             </w:rPr>
           </w:pPr>
-          <w:hyperlink w:anchor="_Toc451177344" w:history="1">
+          <w:hyperlink w:anchor="_Toc471770529" w:history="1">
             <w:r>
               <w:rPr>
                 <w:rStyle w:val="Hyperlink"/>
-                <w:caps/>
-                <w:noProof/>
-              </w:rPr>
-              <w:t>4.2</w:t>
-            </w:r>
-            <w:r>
-              <w:rPr>
-                <w:rStyle w:val="Hyperlink"/>
-                <w:noProof/>
-              </w:rPr>
-              <w:t xml:space="preserve"> Objetivo específico</w:t>
+                <w:noProof/>
+              </w:rPr>
+              <w:t>4.2 Objetivo específico</w:t>
             </w:r>
             <w:r>
               <w:rPr>
@@ -981,7 +950,7 @@
                 <w:noProof/>
                 <w:webHidden/>
               </w:rPr>
-              <w:instrText xml:space="preserve"> PAGEREF _Toc451177344 \h </w:instrText>
+              <w:instrText xml:space="preserve"> PAGEREF _Toc471770529 \h </w:instrText>
             </w:r>
             <w:r>
               <w:rPr>
@@ -1027,7 +996,7 @@
               <w:lang w:val="en-US"/>
             </w:rPr>
           </w:pPr>
-          <w:hyperlink w:anchor="_Toc451177345" w:history="1">
+          <w:hyperlink w:anchor="_Toc471770530" w:history="1">
             <w:r>
               <w:rPr>
                 <w:rStyle w:val="Hyperlink"/>
@@ -1054,7 +1023,7 @@
                 <w:noProof/>
                 <w:webHidden/>
               </w:rPr>
-              <w:instrText xml:space="preserve"> PAGEREF _Toc451177345 \h </w:instrText>
+              <w:instrText xml:space="preserve"> PAGEREF _Toc471770530 \h </w:instrText>
             </w:r>
             <w:r>
               <w:rPr>
@@ -1099,21 +1068,13 @@
               <w:lang w:val="en-US"/>
             </w:rPr>
           </w:pPr>
-          <w:hyperlink w:anchor="_Toc451177346" w:history="1">
+          <w:hyperlink w:anchor="_Toc471770531" w:history="1">
             <w:r>
               <w:rPr>
                 <w:rStyle w:val="Hyperlink"/>
-                <w:caps/>
-                <w:noProof/>
-              </w:rPr>
-              <w:t>5.1</w:t>
-            </w:r>
-            <w:r>
-              <w:rPr>
-                <w:rStyle w:val="Hyperlink"/>
-                <w:noProof/>
-              </w:rPr>
-              <w:t xml:space="preserve"> Internet das Coisas</w:t>
+                <w:noProof/>
+              </w:rPr>
+              <w:t>5.1 Internet das Coisas</w:t>
             </w:r>
             <w:r>
               <w:rPr>
@@ -1134,7 +1095,7 @@
                 <w:noProof/>
                 <w:webHidden/>
               </w:rPr>
-              <w:instrText xml:space="preserve"> PAGEREF _Toc451177346 \h </w:instrText>
+              <w:instrText xml:space="preserve"> PAGEREF _Toc471770531 \h </w:instrText>
             </w:r>
             <w:r>
               <w:rPr>
@@ -1179,21 +1140,13 @@
               <w:lang w:val="en-US"/>
             </w:rPr>
           </w:pPr>
-          <w:hyperlink w:anchor="_Toc451177347" w:history="1">
+          <w:hyperlink w:anchor="_Toc471770532" w:history="1">
             <w:r>
               <w:rPr>
                 <w:rStyle w:val="Hyperlink"/>
-                <w:caps/>
-                <w:noProof/>
-              </w:rPr>
-              <w:t>5.2</w:t>
-            </w:r>
-            <w:r>
-              <w:rPr>
-                <w:rStyle w:val="Hyperlink"/>
-                <w:noProof/>
-              </w:rPr>
-              <w:t xml:space="preserve"> Big Data</w:t>
+                <w:noProof/>
+              </w:rPr>
+              <w:t>5.2 Big Data</w:t>
             </w:r>
             <w:r>
               <w:rPr>
@@ -1214,7 +1167,7 @@
                 <w:noProof/>
                 <w:webHidden/>
               </w:rPr>
-              <w:instrText xml:space="preserve"> PAGEREF _Toc451177347 \h </w:instrText>
+              <w:instrText xml:space="preserve"> PAGEREF _Toc471770532 \h </w:instrText>
             </w:r>
             <w:r>
               <w:rPr>
@@ -1259,21 +1212,13 @@
               <w:lang w:val="en-US"/>
             </w:rPr>
           </w:pPr>
-          <w:hyperlink w:anchor="_Toc451177348" w:history="1">
+          <w:hyperlink w:anchor="_Toc471770533" w:history="1">
             <w:r>
               <w:rPr>
                 <w:rStyle w:val="Hyperlink"/>
-                <w:caps/>
-                <w:noProof/>
-              </w:rPr>
-              <w:t>5.3</w:t>
-            </w:r>
-            <w:r>
-              <w:rPr>
-                <w:rStyle w:val="Hyperlink"/>
-                <w:noProof/>
-              </w:rPr>
-              <w:t xml:space="preserve"> Amazon Web Services</w:t>
+                <w:noProof/>
+              </w:rPr>
+              <w:t>5.3 Amazon Web Services</w:t>
             </w:r>
             <w:r>
               <w:rPr>
@@ -1294,7 +1239,7 @@
                 <w:noProof/>
                 <w:webHidden/>
               </w:rPr>
-              <w:instrText xml:space="preserve"> PAGEREF _Toc451177348 \h </w:instrText>
+              <w:instrText xml:space="preserve"> PAGEREF _Toc471770533 \h </w:instrText>
             </w:r>
             <w:r>
               <w:rPr>
@@ -1340,13 +1285,13 @@
               <w:lang w:val="en-US"/>
             </w:rPr>
           </w:pPr>
-          <w:hyperlink w:anchor="_Toc451177349" w:history="1">
+          <w:hyperlink w:anchor="_Toc471770534" w:history="1">
             <w:r>
               <w:rPr>
                 <w:rStyle w:val="Hyperlink"/>
                 <w:noProof/>
               </w:rPr>
-              <w:t>6 Método de pesquisa</w:t>
+              <w:t>6 Materiais e métodos</w:t>
             </w:r>
             <w:r>
               <w:rPr>
@@ -1367,7 +1312,151 @@
                 <w:noProof/>
                 <w:webHidden/>
               </w:rPr>
-              <w:instrText xml:space="preserve"> PAGEREF _Toc451177349 \h </w:instrText>
+              <w:instrText xml:space="preserve"> PAGEREF _Toc471770534 \h </w:instrText>
+            </w:r>
+            <w:r>
+              <w:rPr>
+                <w:noProof/>
+                <w:webHidden/>
+              </w:rPr>
+            </w:r>
+            <w:r>
+              <w:rPr>
+                <w:noProof/>
+                <w:webHidden/>
+              </w:rPr>
+              <w:fldChar w:fldCharType="separate"/>
+            </w:r>
+            <w:r>
+              <w:rPr>
+                <w:noProof/>
+                <w:webHidden/>
+              </w:rPr>
+              <w:t>15</w:t>
+            </w:r>
+            <w:r>
+              <w:rPr>
+                <w:noProof/>
+                <w:webHidden/>
+              </w:rPr>
+              <w:fldChar w:fldCharType="end"/>
+            </w:r>
+          </w:hyperlink>
+        </w:p>
+        <w:p>
+          <w:pPr>
+            <w:pStyle w:val="TOC2"/>
+            <w:tabs>
+              <w:tab w:val="right" w:leader="dot" w:pos="9062"/>
+            </w:tabs>
+            <w:rPr>
+              <w:rFonts w:asciiTheme="minorHAnsi" w:eastAsiaTheme="minorEastAsia" w:hAnsiTheme="minorHAnsi"/>
+              <w:noProof/>
+              <w:color w:val="auto"/>
+              <w:sz w:val="22"/>
+              <w:lang w:val="en-US"/>
+            </w:rPr>
+          </w:pPr>
+          <w:hyperlink w:anchor="_Toc471770535" w:history="1">
+            <w:r>
+              <w:rPr>
+                <w:rStyle w:val="Hyperlink"/>
+                <w:noProof/>
+              </w:rPr>
+              <w:t>6.1 Material</w:t>
+            </w:r>
+            <w:r>
+              <w:rPr>
+                <w:noProof/>
+                <w:webHidden/>
+              </w:rPr>
+              <w:tab/>
+            </w:r>
+            <w:r>
+              <w:rPr>
+                <w:noProof/>
+                <w:webHidden/>
+              </w:rPr>
+              <w:fldChar w:fldCharType="begin"/>
+            </w:r>
+            <w:r>
+              <w:rPr>
+                <w:noProof/>
+                <w:webHidden/>
+              </w:rPr>
+              <w:instrText xml:space="preserve"> PAGEREF _Toc471770535 \h </w:instrText>
+            </w:r>
+            <w:r>
+              <w:rPr>
+                <w:noProof/>
+                <w:webHidden/>
+              </w:rPr>
+            </w:r>
+            <w:r>
+              <w:rPr>
+                <w:noProof/>
+                <w:webHidden/>
+              </w:rPr>
+              <w:fldChar w:fldCharType="separate"/>
+            </w:r>
+            <w:r>
+              <w:rPr>
+                <w:noProof/>
+                <w:webHidden/>
+              </w:rPr>
+              <w:t>15</w:t>
+            </w:r>
+            <w:r>
+              <w:rPr>
+                <w:noProof/>
+                <w:webHidden/>
+              </w:rPr>
+              <w:fldChar w:fldCharType="end"/>
+            </w:r>
+          </w:hyperlink>
+        </w:p>
+        <w:p>
+          <w:pPr>
+            <w:pStyle w:val="TOC2"/>
+            <w:tabs>
+              <w:tab w:val="right" w:leader="dot" w:pos="9062"/>
+            </w:tabs>
+            <w:rPr>
+              <w:rFonts w:asciiTheme="minorHAnsi" w:eastAsiaTheme="minorEastAsia" w:hAnsiTheme="minorHAnsi"/>
+              <w:noProof/>
+              <w:color w:val="auto"/>
+              <w:sz w:val="22"/>
+              <w:lang w:val="en-US"/>
+            </w:rPr>
+          </w:pPr>
+          <w:hyperlink w:anchor="_Toc471770536" w:history="1">
+            <w:r>
+              <w:rPr>
+                <w:rStyle w:val="Hyperlink"/>
+                <w:noProof/>
+              </w:rPr>
+              <w:t>6.2 Metodologia</w:t>
+            </w:r>
+            <w:r>
+              <w:rPr>
+                <w:noProof/>
+                <w:webHidden/>
+              </w:rPr>
+              <w:tab/>
+            </w:r>
+            <w:r>
+              <w:rPr>
+                <w:noProof/>
+                <w:webHidden/>
+              </w:rPr>
+              <w:fldChar w:fldCharType="begin"/>
+            </w:r>
+            <w:r>
+              <w:rPr>
+                <w:noProof/>
+                <w:webHidden/>
+              </w:rPr>
+              <w:instrText xml:space="preserve"> PAGEREF _Toc471770536 \h </w:instrText>
             </w:r>
             <w:r>
               <w:rPr>
@@ -1413,13 +1502,13 @@
               <w:lang w:val="en-US"/>
             </w:rPr>
           </w:pPr>
-          <w:hyperlink w:anchor="_Toc451177350" w:history="1">
+          <w:hyperlink w:anchor="_Toc471770537" w:history="1">
             <w:r>
               <w:rPr>
                 <w:rStyle w:val="Hyperlink"/>
                 <w:noProof/>
               </w:rPr>
-              <w:t>7 Cronograma</w:t>
+              <w:t>7 Desenvolvimento</w:t>
             </w:r>
             <w:r>
               <w:rPr>
@@ -1440,7 +1529,7 @@
                 <w:noProof/>
                 <w:webHidden/>
               </w:rPr>
-              <w:instrText xml:space="preserve"> PAGEREF _Toc451177350 \h </w:instrText>
+              <w:instrText xml:space="preserve"> PAGEREF _Toc471770537 \h </w:instrText>
             </w:r>
             <w:r>
               <w:rPr>
@@ -1460,7 +1549,7 @@
                 <w:noProof/>
                 <w:webHidden/>
               </w:rPr>
-              <w:t>16</w:t>
+              <w:t>17</w:t>
             </w:r>
             <w:r>
               <w:rPr>
@@ -1486,13 +1575,13 @@
               <w:lang w:val="en-US"/>
             </w:rPr>
           </w:pPr>
-          <w:hyperlink w:anchor="_Toc451177351" w:history="1">
+          <w:hyperlink w:anchor="_Toc471770538" w:history="1">
             <w:r>
               <w:rPr>
                 <w:rStyle w:val="Hyperlink"/>
                 <w:noProof/>
               </w:rPr>
-              <w:t>8 Referências</w:t>
+              <w:t>8 Conclusão</w:t>
             </w:r>
             <w:r>
               <w:rPr>
@@ -1513,7 +1602,7 @@
                 <w:noProof/>
                 <w:webHidden/>
               </w:rPr>
-              <w:instrText xml:space="preserve"> PAGEREF _Toc451177351 \h </w:instrText>
+              <w:instrText xml:space="preserve"> PAGEREF _Toc471770538 \h </w:instrText>
             </w:r>
             <w:r>
               <w:rPr>
@@ -1533,7 +1622,80 @@
                 <w:noProof/>
                 <w:webHidden/>
               </w:rPr>
-              <w:t>17</w:t>
+              <w:t>18</w:t>
+            </w:r>
+            <w:r>
+              <w:rPr>
+                <w:noProof/>
+                <w:webHidden/>
+              </w:rPr>
+              <w:fldChar w:fldCharType="end"/>
+            </w:r>
+          </w:hyperlink>
+        </w:p>
+        <w:p>
+          <w:pPr>
+            <w:pStyle w:val="TOC1"/>
+            <w:tabs>
+              <w:tab w:val="right" w:leader="dot" w:pos="9062"/>
+            </w:tabs>
+            <w:rPr>
+              <w:rFonts w:asciiTheme="minorHAnsi" w:eastAsiaTheme="minorEastAsia" w:hAnsiTheme="minorHAnsi"/>
+              <w:caps w:val="0"/>
+              <w:noProof/>
+              <w:color w:val="auto"/>
+              <w:sz w:val="22"/>
+              <w:lang w:val="en-US"/>
+            </w:rPr>
+          </w:pPr>
+          <w:hyperlink w:anchor="_Toc471770539" w:history="1">
+            <w:r>
+              <w:rPr>
+                <w:rStyle w:val="Hyperlink"/>
+                <w:noProof/>
+              </w:rPr>
+              <w:t>9 Referências</w:t>
+            </w:r>
+            <w:r>
+              <w:rPr>
+                <w:noProof/>
+                <w:webHidden/>
+              </w:rPr>
+              <w:tab/>
+            </w:r>
+            <w:r>
+              <w:rPr>
+                <w:noProof/>
+                <w:webHidden/>
+              </w:rPr>
+              <w:fldChar w:fldCharType="begin"/>
+            </w:r>
+            <w:r>
+              <w:rPr>
+                <w:noProof/>
+                <w:webHidden/>
+              </w:rPr>
+              <w:instrText xml:space="preserve"> PAGEREF _Toc471770539 \h </w:instrText>
+            </w:r>
+            <w:r>
+              <w:rPr>
+                <w:noProof/>
+                <w:webHidden/>
+              </w:rPr>
+            </w:r>
+            <w:r>
+              <w:rPr>
+                <w:noProof/>
+                <w:webHidden/>
+              </w:rPr>
+              <w:fldChar w:fldCharType="separate"/>
+            </w:r>
+            <w:r>
+              <w:rPr>
+                <w:noProof/>
+                <w:webHidden/>
+              </w:rPr>
+              <w:t>19</w:t>
             </w:r>
             <w:r>
               <w:rPr>
@@ -1568,7 +1730,7 @@
       <w:pPr>
         <w:pStyle w:val="Heading1"/>
       </w:pPr>
-      <w:bookmarkStart w:id="0" w:name="_Toc451177339"/>
+      <w:bookmarkStart w:id="0" w:name="_Toc471770524"/>
       <w:r>
         <w:lastRenderedPageBreak/>
         <w:t>Introdução</w:t>
@@ -1582,7 +1744,12 @@
     </w:p>
     <w:p>
       <w:r>
-        <w:t>Na primeira técnica, o dispositivo móvel utiliza sinais transmitidos por antenas para calcular a sua própria posição. Na segunda técnica, a posição do dispositivo móvel é calculada por uma série de receptores que medem os sinais recebidos e enviad</w:t>
+        <w:t>Na primeira técnica, o dispositivo móvel utiliza sinais transmitidos por antenas para calcular a su</w:t>
+      </w:r>
+      <w:bookmarkStart w:id="1" w:name="_GoBack"/>
+      <w:bookmarkEnd w:id="1"/>
+      <w:r>
+        <w:t>a própria posição. Na segunda técnica, a posição do dispositivo móvel é calculada por uma série de receptores que medem os sinais recebidos e enviad</w:t>
       </w:r>
       <w:r>
         <w:t>os pelo dispositivo</w:t>
@@ -1790,18 +1957,10 @@
         </w:sdtContent>
       </w:sdt>
       <w:r>
-        <w:t xml:space="preserve">, e pode ser definido como “A habilidade de comunicação, conectividade, e computação de dispositivos compartilhando dados via internet para ajudar a melhorar produtos, serviços, capacidade de resposta e qualidade de </w:t>
-      </w:r>
-      <w:proofErr w:type="gramStart"/>
-      <w:r>
-        <w:t>vida</w:t>
-      </w:r>
-      <w:r>
-        <w:t>.”</w:t>
-      </w:r>
-      <w:proofErr w:type="gramEnd"/>
-      <w:r>
-        <w:t xml:space="preserve"> </w:t>
+        <w:t>, e pode ser definido como “A habilidade de comunicação, conectividade, e computação de dispositivos compartilhando dados via internet para ajudar a melhorar produtos, serviços, capacidade de resposta e qualidade de vida</w:t>
+      </w:r>
+      <w:r>
+        <w:t xml:space="preserve">.” </w:t>
       </w:r>
       <w:r>
         <w:t>(SMITH, 2015, tradução nossa)</w:t>
@@ -1865,15 +2024,7 @@
       </w:r>
       <w:r>
         <w:lastRenderedPageBreak/>
-        <w:t xml:space="preserve">comum, é observado uma média de 30 dispositivos conectados à rede wi-fi. Considerando um sensor que a cada 30 </w:t>
-      </w:r>
-      <w:proofErr w:type="gramStart"/>
-      <w:r>
-        <w:t>segundos colete</w:t>
-      </w:r>
-      <w:proofErr w:type="gramEnd"/>
-      <w:r>
-        <w:t xml:space="preserve"> 1 </w:t>
+        <w:t xml:space="preserve">comum, é observado uma média de 30 dispositivos conectados à rede wi-fi. Considerando um sensor que a cada 30 segundos colete 1 </w:t>
       </w:r>
       <w:proofErr w:type="spellStart"/>
       <w:r>
@@ -1886,15 +2037,7 @@
     </w:p>
     <w:p>
       <w:r>
-        <w:t xml:space="preserve">O melhor modo de se definir Big Data ainda é discutido por pesquisadores, mas uma definição simples é a de que “se é necessário se preocupar com o tamanho dos dados, então é Big </w:t>
-      </w:r>
-      <w:proofErr w:type="gramStart"/>
-      <w:r>
-        <w:t>Data.”</w:t>
-      </w:r>
-      <w:proofErr w:type="gramEnd"/>
-      <w:r>
-        <w:t xml:space="preserve"> </w:t>
+        <w:t xml:space="preserve">O melhor modo de se definir Big Data ainda é discutido por pesquisadores, mas uma definição simples é a de que “se é necessário se preocupar com o tamanho dos dados, então é Big Data.” </w:t>
       </w:r>
       <w:r>
         <w:t>(ESPOSITO, 2015, tradução nossa)</w:t>
@@ -1923,12 +2066,12 @@
       <w:pPr>
         <w:pStyle w:val="Heading1"/>
       </w:pPr>
-      <w:bookmarkStart w:id="1" w:name="_Toc451177340"/>
+      <w:bookmarkStart w:id="2" w:name="_Toc471770525"/>
       <w:r>
         <w:lastRenderedPageBreak/>
         <w:t>Problema</w:t>
       </w:r>
-      <w:bookmarkEnd w:id="1"/>
+      <w:bookmarkEnd w:id="2"/>
     </w:p>
     <w:p>
       <w:r>
@@ -1962,12 +2105,12 @@
       <w:pPr>
         <w:pStyle w:val="Heading1"/>
       </w:pPr>
-      <w:bookmarkStart w:id="2" w:name="_Toc451177341"/>
+      <w:bookmarkStart w:id="3" w:name="_Toc471770526"/>
       <w:r>
         <w:lastRenderedPageBreak/>
         <w:t>Justificativa</w:t>
       </w:r>
-      <w:bookmarkEnd w:id="2"/>
+      <w:bookmarkEnd w:id="3"/>
     </w:p>
     <w:p>
       <w:r>
@@ -2167,29 +2310,37 @@
       <w:pPr>
         <w:pStyle w:val="Heading1"/>
       </w:pPr>
-      <w:bookmarkStart w:id="3" w:name="_Toc451177342"/>
+      <w:bookmarkStart w:id="4" w:name="_Toc471770527"/>
       <w:r>
         <w:lastRenderedPageBreak/>
         <w:t>Objetivos</w:t>
       </w:r>
-      <w:bookmarkEnd w:id="3"/>
+      <w:bookmarkEnd w:id="4"/>
     </w:p>
     <w:p>
       <w:pPr>
         <w:pStyle w:val="Heading2"/>
       </w:pPr>
-      <w:bookmarkStart w:id="4" w:name="_Toc451177343"/>
+      <w:bookmarkStart w:id="5" w:name="_Toc471770528"/>
       <w:r>
         <w:t>Objetivo geral</w:t>
       </w:r>
-      <w:bookmarkEnd w:id="4"/>
-    </w:p>
-    <w:p>
-      <w:r>
-        <w:t xml:space="preserve">Desenvolver uma aplicação web para processamento e visualização de dados gerados a partir de uma série de sensores de wi-fi e </w:t>
+      <w:bookmarkEnd w:id="5"/>
+    </w:p>
+    <w:p>
+      <w:r>
+        <w:t xml:space="preserve">Desenvolver uma aplicação web para processamento e visualização de dados gerados a partir de uma série de sensores de </w:t>
       </w:r>
       <w:proofErr w:type="spellStart"/>
       <w:r>
+        <w:t>wi-fi</w:t>
+      </w:r>
+      <w:proofErr w:type="spellEnd"/>
+      <w:r>
+        <w:t xml:space="preserve"> e </w:t>
+      </w:r>
+      <w:proofErr w:type="spellStart"/>
+      <w:r>
         <w:t>bluetooth</w:t>
       </w:r>
       <w:proofErr w:type="spellEnd"/>
@@ -2202,11 +2353,11 @@
       <w:pPr>
         <w:pStyle w:val="Heading2"/>
       </w:pPr>
-      <w:bookmarkStart w:id="5" w:name="_Toc451177344"/>
+      <w:bookmarkStart w:id="6" w:name="_Toc471770529"/>
       <w:r>
         <w:t>Objetivo específico</w:t>
       </w:r>
-      <w:bookmarkEnd w:id="5"/>
+      <w:bookmarkEnd w:id="6"/>
     </w:p>
     <w:p>
       <w:pPr>
@@ -2237,15 +2388,7 @@
         <w:pStyle w:val="BulletPoint"/>
       </w:pPr>
       <w:r>
-        <w:t xml:space="preserve">Planejar a estrutura do </w:t>
-      </w:r>
-      <w:proofErr w:type="gramStart"/>
-      <w:r>
-        <w:t>aplicativo web</w:t>
-      </w:r>
-      <w:proofErr w:type="gramEnd"/>
-      <w:r>
-        <w:t>;</w:t>
+        <w:t>Planejar a estrutura do aplicativo web;</w:t>
       </w:r>
     </w:p>
     <w:p>
@@ -2269,15 +2412,7 @@
         <w:pStyle w:val="BulletPoint"/>
       </w:pPr>
       <w:r>
-        <w:t xml:space="preserve">Implementar o </w:t>
-      </w:r>
-      <w:proofErr w:type="gramStart"/>
-      <w:r>
-        <w:t>aplicativo web</w:t>
-      </w:r>
-      <w:proofErr w:type="gramEnd"/>
-      <w:r>
-        <w:t>;</w:t>
+        <w:t>Implementar o aplicativo web;</w:t>
       </w:r>
     </w:p>
     <w:p>
@@ -2310,25 +2445,20 @@
       <w:pPr>
         <w:pStyle w:val="Heading1"/>
       </w:pPr>
-      <w:bookmarkStart w:id="6" w:name="_Toc451177345"/>
+      <w:bookmarkStart w:id="7" w:name="_Toc471770530"/>
       <w:r>
         <w:lastRenderedPageBreak/>
         <w:t>Fundamentação Teórica</w:t>
       </w:r>
-      <w:bookmarkEnd w:id="6"/>
+      <w:bookmarkEnd w:id="7"/>
     </w:p>
     <w:p>
       <w:pPr>
         <w:pStyle w:val="Quote"/>
       </w:pPr>
       <w:r>
-        <w:t xml:space="preserve">“A próxima era da computação será fora do ambiente de computadores tradicionais. Com o paradigma da internet das coisas, muitos dos objetos que nos rodeiam estarão conectados de uma forma ou de outra. Identificação por Rádio Frequência (RFID) e as tecnologias de redes de sensores irão evoluir para satisfazer este novo desafio, no qual informações e sistemas de comunicação estarão invisivelmente integrados ao ambiente à nossa volta. Isso irá resultar na geração de quantidades enormes de dados, que precisam ser armazenados, processados e apresentados de uma forma eficiente e facilmente </w:t>
-      </w:r>
-      <w:proofErr w:type="gramStart"/>
-      <w:r>
-        <w:t>interpretável.”</w:t>
-      </w:r>
-      <w:proofErr w:type="gramEnd"/>
+        <w:t>“A próxima era da computação será fora do ambiente de computadores tradicionais. Com o paradigma da internet das coisas, muitos dos objetos que nos rodeiam estarão conectados de uma forma ou de outra. Identificação por Rádio Frequência (RFID) e as tecnologias de redes de sensores irão evoluir para satisfazer este novo desafio, no qual informações e sistemas de comunicação estarão invisivelmente integrados ao ambiente à nossa volta. Isso irá resultar na geração de quantidades enormes de dados, que precisam ser armazenados, processados e apresentados de uma forma eficiente e facilmente interpretável.”</w:t>
+      </w:r>
       <w:r>
         <w:rPr>
           <w:rStyle w:val="FootnoteReference"/>
@@ -2353,11 +2483,11 @@
       <w:pPr>
         <w:pStyle w:val="Heading2"/>
       </w:pPr>
-      <w:bookmarkStart w:id="7" w:name="_Toc451177346"/>
+      <w:bookmarkStart w:id="8" w:name="_Toc471770531"/>
       <w:r>
         <w:t>Internet das Coisas</w:t>
       </w:r>
-      <w:bookmarkEnd w:id="7"/>
+      <w:bookmarkEnd w:id="8"/>
     </w:p>
     <w:p>
       <w:r>
@@ -2506,11 +2636,11 @@
       <w:pPr>
         <w:pStyle w:val="Heading2"/>
       </w:pPr>
-      <w:bookmarkStart w:id="8" w:name="_Toc451177347"/>
+      <w:bookmarkStart w:id="9" w:name="_Toc471770532"/>
       <w:r>
         <w:t>Big Data</w:t>
       </w:r>
-      <w:bookmarkEnd w:id="8"/>
+      <w:bookmarkEnd w:id="9"/>
     </w:p>
     <w:p>
       <w:r>
@@ -3919,7 +4049,7 @@
       <w:pPr>
         <w:pStyle w:val="Heading2"/>
       </w:pPr>
-      <w:bookmarkStart w:id="9" w:name="_Toc451177348"/>
+      <w:bookmarkStart w:id="10" w:name="_Toc471770533"/>
       <w:proofErr w:type="spellStart"/>
       <w:r>
         <w:t>Amazon</w:t>
@@ -3928,7 +4058,7 @@
       <w:r>
         <w:t xml:space="preserve"> Web Services</w:t>
       </w:r>
-      <w:bookmarkEnd w:id="9"/>
+      <w:bookmarkEnd w:id="10"/>
     </w:p>
     <w:p>
       <w:proofErr w:type="spellStart"/>
@@ -4202,12 +4332,160 @@
       <w:pPr>
         <w:pStyle w:val="Heading1"/>
       </w:pPr>
-      <w:bookmarkStart w:id="10" w:name="_Toc451177349"/>
+      <w:bookmarkStart w:id="11" w:name="_Toc471770534"/>
       <w:r>
         <w:lastRenderedPageBreak/>
-        <w:t>Método de pesquisa</w:t>
-      </w:r>
-      <w:bookmarkEnd w:id="10"/>
+        <w:t>M</w:t>
+      </w:r>
+      <w:r>
+        <w:t>ateriais e métodos</w:t>
+      </w:r>
+      <w:bookmarkEnd w:id="11"/>
+    </w:p>
+    <w:p>
+      <w:pPr>
+        <w:pStyle w:val="Heading2"/>
+      </w:pPr>
+      <w:bookmarkStart w:id="12" w:name="_Toc471770535"/>
+      <w:r>
+        <w:t>Material</w:t>
+      </w:r>
+      <w:bookmarkEnd w:id="12"/>
+    </w:p>
+    <w:p>
+      <w:pPr>
+        <w:pStyle w:val="Heading3"/>
+      </w:pPr>
+      <w:proofErr w:type="spellStart"/>
+      <w:r>
+        <w:t>Spark</w:t>
+      </w:r>
+      <w:proofErr w:type="spellEnd"/>
+    </w:p>
+    <w:p>
+      <w:proofErr w:type="spellStart"/>
+      <w:r>
+        <w:t>Lalalalala</w:t>
+      </w:r>
+      <w:proofErr w:type="spellEnd"/>
+      <w:r>
+        <w:t>.</w:t>
+      </w:r>
+    </w:p>
+    <w:p/>
+    <w:p>
+      <w:pPr>
+        <w:pStyle w:val="Heading3"/>
+      </w:pPr>
+      <w:r>
+        <w:t>HTML</w:t>
+      </w:r>
+    </w:p>
+    <w:p>
+      <w:proofErr w:type="spellStart"/>
+      <w:r>
+        <w:t>Lalalalalala</w:t>
+      </w:r>
+      <w:proofErr w:type="spellEnd"/>
+      <w:r>
+        <w:t>.</w:t>
+      </w:r>
+    </w:p>
+    <w:p/>
+    <w:p>
+      <w:pPr>
+        <w:pStyle w:val="Heading3"/>
+      </w:pPr>
+      <w:proofErr w:type="spellStart"/>
+      <w:r>
+        <w:t>JavaScrips</w:t>
+      </w:r>
+      <w:proofErr w:type="spellEnd"/>
+    </w:p>
+    <w:p>
+      <w:proofErr w:type="spellStart"/>
+      <w:r>
+        <w:t>Lalalalalala</w:t>
+      </w:r>
+      <w:proofErr w:type="spellEnd"/>
+      <w:r>
+        <w:t>.</w:t>
+      </w:r>
+    </w:p>
+    <w:p/>
+    <w:p>
+      <w:pPr>
+        <w:pStyle w:val="Heading3"/>
+      </w:pPr>
+      <w:proofErr w:type="spellStart"/>
+      <w:r>
+        <w:t>Bootstrap</w:t>
+      </w:r>
+      <w:proofErr w:type="spellEnd"/>
+    </w:p>
+    <w:p>
+      <w:proofErr w:type="spellStart"/>
+      <w:r>
+        <w:t>Lalalala</w:t>
+      </w:r>
+      <w:proofErr w:type="spellEnd"/>
+      <w:r>
+        <w:t>.</w:t>
+      </w:r>
+    </w:p>
+    <w:p/>
+    <w:p>
+      <w:pPr>
+        <w:pStyle w:val="Heading3"/>
+      </w:pPr>
+      <w:r>
+        <w:t>MySQL</w:t>
+      </w:r>
+    </w:p>
+    <w:p>
+      <w:proofErr w:type="spellStart"/>
+      <w:r>
+        <w:t>Lalalala</w:t>
+      </w:r>
+      <w:proofErr w:type="spellEnd"/>
+      <w:r>
+        <w:t>.</w:t>
+      </w:r>
+    </w:p>
+    <w:p/>
+    <w:p>
+      <w:pPr>
+        <w:pStyle w:val="Heading3"/>
+      </w:pPr>
+      <w:proofErr w:type="spellStart"/>
+      <w:r>
+        <w:t>Amazon</w:t>
+      </w:r>
+      <w:proofErr w:type="spellEnd"/>
+      <w:r>
+        <w:t xml:space="preserve"> Web Services</w:t>
+      </w:r>
+    </w:p>
+    <w:p>
+      <w:proofErr w:type="spellStart"/>
+      <w:r>
+        <w:t>Lalalala</w:t>
+      </w:r>
+      <w:proofErr w:type="spellEnd"/>
+      <w:r>
+        <w:t>.</w:t>
+      </w:r>
+    </w:p>
+    <w:p/>
+    <w:p>
+      <w:pPr>
+        <w:pStyle w:val="Heading2"/>
+      </w:pPr>
+      <w:bookmarkStart w:id="13" w:name="_Toc471770536"/>
+      <w:r>
+        <w:t>Metodologia</w:t>
+      </w:r>
+      <w:bookmarkEnd w:id="13"/>
     </w:p>
     <w:p>
       <w:r>
@@ -4253,7 +4531,11 @@
       </w:r>
       <w:proofErr w:type="spellEnd"/>
       <w:r>
-        <w:t xml:space="preserve"> do aplicativo que será responsável por interceptar estes dados no gateway e agrupá-los na base de dados. Para essa fase do projeto será necessário o estudo da linguagem No</w:t>
+        <w:t xml:space="preserve"> do aplicativo que será responsável por interceptar estes dados no gateway e agrupá-los </w:t>
+      </w:r>
+      <w:r>
+        <w:lastRenderedPageBreak/>
+        <w:t>na base de dados. Para essa fase do projeto será necessário o estudo da linguagem No</w:t>
       </w:r>
       <w:r>
         <w:t xml:space="preserve">de.js </w:t>
@@ -4291,15 +4573,7 @@
     </w:p>
     <w:p>
       <w:r>
-        <w:t xml:space="preserve">Na terceira fase do projeto, será desenvolvido o </w:t>
-      </w:r>
-      <w:proofErr w:type="gramStart"/>
-      <w:r>
-        <w:t>aplicativo web</w:t>
-      </w:r>
-      <w:proofErr w:type="gramEnd"/>
-      <w:r>
-        <w:t xml:space="preserve"> para analisar essa base de dados e inferir informações úteis sobre a movimentação dos dispositivos conectados à rede wi-fi do prédio, como, por exemplo, a última posição conhecida de cada dispositivo. Nesta fase do projeto serão utilizadas ferramentas </w:t>
+        <w:t xml:space="preserve">Na terceira fase do projeto, será desenvolvido o aplicativo web para analisar essa base de dados e inferir informações úteis sobre a movimentação dos dispositivos conectados à rede wi-fi do prédio, como, por exemplo, a última posição conhecida de cada dispositivo. Nesta fase do projeto serão utilizadas ferramentas </w:t>
       </w:r>
       <w:r>
         <w:t xml:space="preserve">como </w:t>
@@ -4395,12 +4669,12 @@
       <w:pPr>
         <w:pStyle w:val="Heading1"/>
       </w:pPr>
-      <w:bookmarkStart w:id="11" w:name="_Toc451177350"/>
+      <w:bookmarkStart w:id="14" w:name="_Toc471770537"/>
       <w:r>
         <w:lastRenderedPageBreak/>
-        <w:t>Cronograma</w:t>
-      </w:r>
-      <w:bookmarkEnd w:id="11"/>
+        <w:t>Desenvolvimento</w:t>
+      </w:r>
+      <w:bookmarkEnd w:id="14"/>
     </w:p>
     <w:p>
       <w:r>
@@ -4422,12 +4696,7 @@
       </w:r>
       <w:r>
         <w:tab/>
-        <w:t>Estudo das Tecn</w:t>
-      </w:r>
-      <w:bookmarkStart w:id="12" w:name="_GoBack"/>
-      <w:bookmarkEnd w:id="12"/>
-      <w:r>
-        <w:t>ologias de Big Data;</w:t>
+        <w:t>Estudo das Tecnologias de Big Data;</w:t>
       </w:r>
     </w:p>
     <w:p>
@@ -7116,6 +7385,7 @@
               <w:t>Fonte: elaborado pelo autor</w:t>
             </w:r>
           </w:p>
+          <w:p/>
         </w:tc>
       </w:tr>
     </w:tbl>
@@ -7125,11 +7395,35 @@
       </w:pPr>
     </w:p>
     <w:p>
+      <w:pPr>
+        <w:pStyle w:val="Title"/>
+      </w:pPr>
       <w:r>
         <w:br w:type="page"/>
       </w:r>
     </w:p>
-    <w:bookmarkStart w:id="13" w:name="_Toc451177351" w:displacedByCustomXml="next"/>
+    <w:p>
+      <w:pPr>
+        <w:pStyle w:val="Heading1"/>
+      </w:pPr>
+      <w:bookmarkStart w:id="15" w:name="_Toc471770538"/>
+      <w:r>
+        <w:lastRenderedPageBreak/>
+        <w:t>Conclusão</w:t>
+      </w:r>
+      <w:bookmarkEnd w:id="15"/>
+    </w:p>
+    <w:p>
+      <w:r>
+        <w:t>Olá.</w:t>
+      </w:r>
+    </w:p>
+    <w:p>
+      <w:r>
+        <w:br w:type="page"/>
+      </w:r>
+    </w:p>
+    <w:bookmarkStart w:id="16" w:name="_Toc471770539" w:displacedByCustomXml="next"/>
     <w:sdt>
       <w:sdtPr>
         <w:rPr>
@@ -7154,7 +7448,7 @@
           <w:r>
             <w:t>Referências</w:t>
           </w:r>
-          <w:bookmarkEnd w:id="13"/>
+          <w:bookmarkEnd w:id="16"/>
         </w:p>
         <w:sdt>
           <w:sdtPr>
@@ -7915,7 +8209,7 @@
           <w:rPr>
             <w:noProof/>
           </w:rPr>
-          <w:t>16</w:t>
+          <w:t>3</w:t>
         </w:r>
         <w:r>
           <w:rPr>
@@ -8463,6 +8757,7 @@
     <w:lsdException w:name="HTML Sample" w:semiHidden="1" w:unhideWhenUsed="1"/>
     <w:lsdException w:name="HTML Typewriter" w:semiHidden="1" w:unhideWhenUsed="1"/>
     <w:lsdException w:name="HTML Variable" w:semiHidden="1" w:unhideWhenUsed="1"/>
+    <w:lsdException w:name="Normal Table" w:semiHidden="1" w:unhideWhenUsed="1"/>
     <w:lsdException w:name="annotation subject" w:semiHidden="1" w:unhideWhenUsed="1"/>
     <w:lsdException w:name="No List" w:semiHidden="1" w:unhideWhenUsed="1"/>
     <w:lsdException w:name="Outline List 1" w:semiHidden="1" w:unhideWhenUsed="1"/>
@@ -8509,8 +8804,10 @@
     <w:lsdException w:name="Table Subtle 2" w:semiHidden="1" w:unhideWhenUsed="1"/>
     <w:lsdException w:name="Table Web 1" w:semiHidden="1" w:unhideWhenUsed="1"/>
     <w:lsdException w:name="Table Web 2" w:semiHidden="1" w:unhideWhenUsed="1"/>
+    <w:lsdException w:name="Table Web 3" w:semiHidden="1" w:unhideWhenUsed="1"/>
     <w:lsdException w:name="Balloon Text" w:semiHidden="1" w:unhideWhenUsed="1"/>
     <w:lsdException w:name="Table Grid" w:uiPriority="39"/>
+    <w:lsdException w:name="Table Theme" w:semiHidden="1" w:unhideWhenUsed="1"/>
     <w:lsdException w:name="Placeholder Text" w:semiHidden="1"/>
     <w:lsdException w:name="No Spacing" w:uiPriority="1"/>
     <w:lsdException w:name="Light Shading" w:uiPriority="60"/>
@@ -9795,6 +10092,7 @@
     <w:rsid w:val="003C02D4"/>
     <w:rsid w:val="00634949"/>
     <w:rsid w:val="00676654"/>
+    <w:rsid w:val="007267C2"/>
     <w:rsid w:val="009F2AC4"/>
     <w:rsid w:val="00B101DC"/>
     <w:rsid w:val="00B716C1"/>
@@ -9945,6 +10243,7 @@
     <w:lsdException w:name="HTML Sample" w:semiHidden="1" w:unhideWhenUsed="1"/>
     <w:lsdException w:name="HTML Typewriter" w:semiHidden="1" w:unhideWhenUsed="1"/>
     <w:lsdException w:name="HTML Variable" w:semiHidden="1" w:unhideWhenUsed="1"/>
+    <w:lsdException w:name="Normal Table" w:semiHidden="1" w:unhideWhenUsed="1"/>
     <w:lsdException w:name="annotation subject" w:semiHidden="1" w:unhideWhenUsed="1"/>
     <w:lsdException w:name="No List" w:semiHidden="1" w:unhideWhenUsed="1"/>
     <w:lsdException w:name="Outline List 1" w:semiHidden="1" w:unhideWhenUsed="1"/>
@@ -9991,8 +10290,10 @@
     <w:lsdException w:name="Table Subtle 2" w:semiHidden="1" w:unhideWhenUsed="1"/>
     <w:lsdException w:name="Table Web 1" w:semiHidden="1" w:unhideWhenUsed="1"/>
     <w:lsdException w:name="Table Web 2" w:semiHidden="1" w:unhideWhenUsed="1"/>
+    <w:lsdException w:name="Table Web 3" w:semiHidden="1" w:unhideWhenUsed="1"/>
     <w:lsdException w:name="Balloon Text" w:semiHidden="1" w:unhideWhenUsed="1"/>
     <w:lsdException w:name="Table Grid" w:uiPriority="39"/>
+    <w:lsdException w:name="Table Theme" w:semiHidden="1" w:unhideWhenUsed="1"/>
     <w:lsdException w:name="Placeholder Text" w:semiHidden="1"/>
     <w:lsdException w:name="No Spacing" w:uiPriority="1" w:qFormat="1"/>
     <w:lsdException w:name="Light Shading" w:uiPriority="60"/>
@@ -11039,7 +11340,7 @@
 </file>
 
 <file path=customXml/itemProps1.xml><?xml version="1.0" encoding="utf-8"?>
-<ds:datastoreItem xmlns:ds="http://schemas.openxmlformats.org/officeDocument/2006/customXml" ds:itemID="{146F414F-883B-4ABE-A516-D79030AF1BA8}">
+<ds:datastoreItem xmlns:ds="http://schemas.openxmlformats.org/officeDocument/2006/customXml" ds:itemID="{4D9CB9D6-F843-4059-A17B-A1CCC09A74B1}">
   <ds:schemaRefs>
     <ds:schemaRef ds:uri="http://schemas.openxmlformats.org/officeDocument/2006/bibliography"/>
   </ds:schemaRefs>

</xml_diff>

<commit_message>
Indentação de subtitle arrumada
</commit_message>
<xml_diff>
--- a/Monografia/Monografia.docx
+++ b/Monografia/Monografia.docx
@@ -284,6 +284,7 @@
     </w:p>
     <w:p>
       <w:pPr>
+        <w:ind w:firstLine="0"/>
         <w:rPr>
           <w:rFonts w:cs="Arial"/>
         </w:rPr>
@@ -312,14 +313,8 @@
     </w:p>
     <w:p>
       <w:pPr>
-        <w:rPr>
-          <w:rFonts w:cs="Arial"/>
-        </w:rPr>
-      </w:pPr>
-    </w:p>
-    <w:p>
-      <w:pPr>
-        <w:pStyle w:val="Subtitle"/>
+        <w:ind w:firstLine="0"/>
+        <w:jc w:val="center"/>
       </w:pPr>
       <w:r>
         <w:t>BAURU - SP</w:t>
@@ -443,6 +438,8 @@
         <w:t>Prof. Dr. Eduardo Martins Morgado</w:t>
       </w:r>
     </w:p>
+    <w:p/>
+    <w:p/>
     <w:p/>
     <w:p/>
     <w:p/>
@@ -1744,12 +1741,7 @@
     </w:p>
     <w:p>
       <w:r>
-        <w:t>Na primeira técnica, o dispositivo móvel utiliza sinais transmitidos por antenas para calcular a su</w:t>
-      </w:r>
-      <w:bookmarkStart w:id="1" w:name="_GoBack"/>
-      <w:bookmarkEnd w:id="1"/>
-      <w:r>
-        <w:t>a própria posição. Na segunda técnica, a posição do dispositivo móvel é calculada por uma série de receptores que medem os sinais recebidos e enviad</w:t>
+        <w:t>Na primeira técnica, o dispositivo móvel utiliza sinais transmitidos por antenas para calcular a sua própria posição. Na segunda técnica, a posição do dispositivo móvel é calculada por uma série de receptores que medem os sinais recebidos e enviad</w:t>
       </w:r>
       <w:r>
         <w:t>os pelo dispositivo</w:t>
@@ -1795,7 +1787,12 @@
       </w:r>
       <w:proofErr w:type="spellEnd"/>
       <w:r>
-        <w:t xml:space="preserve"> System) utilizam a técnica de auto posicionamento para calcular sua posição no globo terrestre baseado nos sinais recebidos de 24 satélites posicionados na órbita terrestre com 20.200 </w:t>
+        <w:t xml:space="preserve"> System) utilizam a técnica de auto posicioname</w:t>
+      </w:r>
+      <w:bookmarkStart w:id="1" w:name="_GoBack"/>
+      <w:bookmarkEnd w:id="1"/>
+      <w:r>
+        <w:t xml:space="preserve">nto para calcular sua posição no globo terrestre baseado nos sinais recebidos de 24 satélites posicionados na órbita terrestre com 20.200 </w:t>
       </w:r>
       <w:proofErr w:type="spellStart"/>
       <w:r>
@@ -8209,7 +8206,7 @@
           <w:rPr>
             <w:noProof/>
           </w:rPr>
-          <w:t>3</w:t>
+          <w:t>4</w:t>
         </w:r>
         <w:r>
           <w:rPr>
@@ -9314,13 +9311,12 @@
     <w:autoRedefine/>
     <w:uiPriority w:val="11"/>
     <w:qFormat/>
-    <w:rsid w:val="007A452F"/>
+    <w:rsid w:val="00EC4949"/>
     <w:pPr>
       <w:numPr>
         <w:ilvl w:val="1"/>
       </w:numPr>
       <w:spacing w:line="240" w:lineRule="auto"/>
-      <w:ind w:firstLine="851"/>
       <w:jc w:val="center"/>
     </w:pPr>
     <w:rPr>
@@ -9334,7 +9330,7 @@
     <w:basedOn w:val="DefaultParagraphFont"/>
     <w:link w:val="Subtitle"/>
     <w:uiPriority w:val="11"/>
-    <w:rsid w:val="007A452F"/>
+    <w:rsid w:val="00EC4949"/>
     <w:rPr>
       <w:rFonts w:ascii="Arial" w:eastAsiaTheme="minorEastAsia" w:hAnsi="Arial"/>
       <w:caps/>
@@ -10093,10 +10089,13 @@
     <w:rsid w:val="00634949"/>
     <w:rsid w:val="00676654"/>
     <w:rsid w:val="007267C2"/>
+    <w:rsid w:val="008A0B7D"/>
     <w:rsid w:val="009F2AC4"/>
     <w:rsid w:val="00B101DC"/>
     <w:rsid w:val="00B716C1"/>
     <w:rsid w:val="00B71EC9"/>
+    <w:rsid w:val="00CA0FFC"/>
+    <w:rsid w:val="00CF37EB"/>
     <w:rsid w:val="00D260F4"/>
   </w:rsids>
   <m:mathPr>
@@ -11340,7 +11339,7 @@
 </file>
 
 <file path=customXml/itemProps1.xml><?xml version="1.0" encoding="utf-8"?>
-<ds:datastoreItem xmlns:ds="http://schemas.openxmlformats.org/officeDocument/2006/customXml" ds:itemID="{4D9CB9D6-F843-4059-A17B-A1CCC09A74B1}">
+<ds:datastoreItem xmlns:ds="http://schemas.openxmlformats.org/officeDocument/2006/customXml" ds:itemID="{D75335C8-D9C0-4C1B-AA7B-553BEDF8DB27}">
   <ds:schemaRefs>
     <ds:schemaRef ds:uri="http://schemas.openxmlformats.org/officeDocument/2006/bibliography"/>
   </ds:schemaRefs>

</xml_diff>

<commit_message>
Monografia final pós banca
</commit_message>
<xml_diff>
--- a/Monografia/Monografia.docx
+++ b/Monografia/Monografia.docx
@@ -6,8 +6,6 @@
       <w:pPr>
         <w:pStyle w:val="Subtitle"/>
       </w:pPr>
-      <w:bookmarkStart w:id="0" w:name="_GoBack"/>
-      <w:bookmarkEnd w:id="0"/>
       <w:r>
         <w:t xml:space="preserve">UNIVERSIDADE   ESTADUAL   PAULISTA </w:t>
       </w:r>
@@ -404,7 +402,12 @@
         <w:ind w:left="3969" w:firstLine="0"/>
       </w:pPr>
       <w:r>
-        <w:t>Trabalho de Conclusão de Curso de graduação apresentado à disciplina Projeto e Implementação de Sistemas do curso de Bacharelado em Ciência da Computação da Faculdade de Ciências da Universidade Estadual Paulista “Júlio de Mesquita Filho”, como requisito parcial para obtenção do título de bacharel</w:t>
+        <w:t>Trabalho de Conclusão de Curso de graduação apresentado à disciplina Projeto e Implementação de Sistemas do curso de Bacharelado em Ciência da Computação da Faculdade de Ciências da Universidade Estadual Paulista “Júlio de Mesquita Filho”, como requisito</w:t>
+      </w:r>
+      <w:bookmarkStart w:id="0" w:name="_GoBack"/>
+      <w:bookmarkEnd w:id="0"/>
+      <w:r>
+        <w:t xml:space="preserve"> parcial para obtenção do título de bacharel</w:t>
       </w:r>
       <w:r>
         <w:t xml:space="preserve">. </w:t>
@@ -479,6 +482,615 @@
       <w:r>
         <w:fldChar w:fldCharType="end"/>
       </w:r>
+      <w:r>
+        <w:br w:type="page"/>
+      </w:r>
+    </w:p>
+    <w:p>
+      <w:pPr>
+        <w:spacing w:after="160" w:line="259" w:lineRule="auto"/>
+        <w:ind w:firstLine="0"/>
+        <w:jc w:val="left"/>
+      </w:pPr>
+    </w:p>
+    <w:p>
+      <w:pPr>
+        <w:spacing w:after="160" w:line="259" w:lineRule="auto"/>
+        <w:ind w:firstLine="0"/>
+        <w:jc w:val="left"/>
+      </w:pPr>
+    </w:p>
+    <w:p>
+      <w:pPr>
+        <w:spacing w:after="160" w:line="259" w:lineRule="auto"/>
+        <w:ind w:firstLine="0"/>
+        <w:jc w:val="left"/>
+      </w:pPr>
+    </w:p>
+    <w:p>
+      <w:pPr>
+        <w:spacing w:after="160" w:line="259" w:lineRule="auto"/>
+        <w:ind w:firstLine="0"/>
+        <w:jc w:val="left"/>
+      </w:pPr>
+    </w:p>
+    <w:p>
+      <w:pPr>
+        <w:spacing w:after="160" w:line="259" w:lineRule="auto"/>
+        <w:ind w:firstLine="0"/>
+        <w:jc w:val="left"/>
+      </w:pPr>
+    </w:p>
+    <w:p>
+      <w:pPr>
+        <w:spacing w:after="160" w:line="259" w:lineRule="auto"/>
+        <w:ind w:firstLine="0"/>
+        <w:jc w:val="left"/>
+      </w:pPr>
+    </w:p>
+    <w:p>
+      <w:pPr>
+        <w:spacing w:after="160" w:line="259" w:lineRule="auto"/>
+        <w:ind w:firstLine="0"/>
+        <w:jc w:val="left"/>
+      </w:pPr>
+    </w:p>
+    <w:p>
+      <w:pPr>
+        <w:spacing w:after="160" w:line="259" w:lineRule="auto"/>
+        <w:ind w:firstLine="0"/>
+        <w:jc w:val="left"/>
+      </w:pPr>
+    </w:p>
+    <w:p>
+      <w:pPr>
+        <w:spacing w:after="160" w:line="259" w:lineRule="auto"/>
+        <w:ind w:firstLine="0"/>
+        <w:jc w:val="left"/>
+      </w:pPr>
+    </w:p>
+    <w:p>
+      <w:pPr>
+        <w:spacing w:after="160" w:line="259" w:lineRule="auto"/>
+        <w:ind w:firstLine="0"/>
+        <w:jc w:val="left"/>
+      </w:pPr>
+    </w:p>
+    <w:p>
+      <w:pPr>
+        <w:spacing w:after="160" w:line="259" w:lineRule="auto"/>
+        <w:ind w:firstLine="0"/>
+        <w:jc w:val="left"/>
+      </w:pPr>
+    </w:p>
+    <w:p>
+      <w:pPr>
+        <w:spacing w:after="160" w:line="259" w:lineRule="auto"/>
+        <w:ind w:firstLine="0"/>
+        <w:jc w:val="left"/>
+      </w:pPr>
+    </w:p>
+    <w:p>
+      <w:pPr>
+        <w:spacing w:after="160" w:line="259" w:lineRule="auto"/>
+        <w:ind w:firstLine="0"/>
+        <w:jc w:val="left"/>
+      </w:pPr>
+    </w:p>
+    <w:p>
+      <w:pPr>
+        <w:spacing w:after="160" w:line="259" w:lineRule="auto"/>
+        <w:ind w:firstLine="0"/>
+        <w:jc w:val="left"/>
+      </w:pPr>
+    </w:p>
+    <w:p>
+      <w:pPr>
+        <w:spacing w:after="160" w:line="259" w:lineRule="auto"/>
+        <w:ind w:firstLine="0"/>
+        <w:jc w:val="left"/>
+      </w:pPr>
+    </w:p>
+    <w:p>
+      <w:pPr>
+        <w:spacing w:after="160" w:line="259" w:lineRule="auto"/>
+        <w:ind w:firstLine="0"/>
+        <w:jc w:val="left"/>
+      </w:pPr>
+    </w:p>
+    <w:p>
+      <w:pPr>
+        <w:spacing w:after="160" w:line="259" w:lineRule="auto"/>
+        <w:ind w:firstLine="0"/>
+        <w:jc w:val="left"/>
+      </w:pPr>
+    </w:p>
+    <w:p>
+      <w:pPr>
+        <w:spacing w:after="160" w:line="259" w:lineRule="auto"/>
+        <w:ind w:firstLine="0"/>
+        <w:jc w:val="left"/>
+      </w:pPr>
+    </w:p>
+    <w:tbl>
+      <w:tblPr>
+        <w:tblW w:w="0" w:type="auto"/>
+        <w:jc w:val="center"/>
+        <w:tblBorders>
+          <w:top w:val="single" w:sz="4" w:space="0" w:color="auto"/>
+          <w:left w:val="single" w:sz="4" w:space="0" w:color="auto"/>
+          <w:bottom w:val="single" w:sz="4" w:space="0" w:color="auto"/>
+          <w:right w:val="single" w:sz="4" w:space="0" w:color="auto"/>
+        </w:tblBorders>
+        <w:tblCellMar>
+          <w:left w:w="70" w:type="dxa"/>
+          <w:right w:w="70" w:type="dxa"/>
+        </w:tblCellMar>
+        <w:tblLook w:val="0000" w:firstRow="0" w:lastRow="0" w:firstColumn="0" w:lastColumn="0" w:noHBand="0" w:noVBand="0"/>
+      </w:tblPr>
+      <w:tblGrid>
+        <w:gridCol w:w="7087"/>
+      </w:tblGrid>
+      <w:tr>
+        <w:trPr>
+          <w:trHeight w:hRule="exact" w:val="4252"/>
+          <w:jc w:val="center"/>
+        </w:trPr>
+        <w:tc>
+          <w:tcPr>
+            <w:tcW w:w="7087" w:type="dxa"/>
+          </w:tcPr>
+          <w:p>
+            <w:pPr>
+              <w:spacing w:line="240" w:lineRule="auto"/>
+              <w:ind w:left="918" w:firstLine="0"/>
+              <w:jc w:val="left"/>
+              <w:rPr>
+                <w:rFonts w:ascii="Courier New" w:eastAsia="Times New Roman" w:hAnsi="Courier New" w:cs="Courier New"/>
+                <w:color w:val="auto"/>
+                <w:sz w:val="20"/>
+                <w:szCs w:val="20"/>
+                <w:lang w:eastAsia="pt-BR"/>
+              </w:rPr>
+            </w:pPr>
+          </w:p>
+          <w:p>
+            <w:pPr>
+              <w:spacing w:line="240" w:lineRule="auto"/>
+              <w:ind w:left="918" w:firstLine="0"/>
+              <w:jc w:val="left"/>
+              <w:rPr>
+                <w:rFonts w:ascii="Courier New" w:eastAsia="Times New Roman" w:hAnsi="Courier New" w:cs="Courier New"/>
+                <w:color w:val="auto"/>
+                <w:sz w:val="20"/>
+                <w:szCs w:val="20"/>
+                <w:lang w:eastAsia="pt-BR"/>
+              </w:rPr>
+            </w:pPr>
+          </w:p>
+          <w:p>
+            <w:pPr>
+              <w:spacing w:line="240" w:lineRule="auto"/>
+              <w:ind w:left="918" w:firstLine="0"/>
+              <w:jc w:val="left"/>
+              <w:rPr>
+                <w:rFonts w:ascii="Courier New" w:eastAsia="Times New Roman" w:hAnsi="Courier New" w:cs="Courier New"/>
+                <w:color w:val="auto"/>
+                <w:sz w:val="20"/>
+                <w:szCs w:val="20"/>
+                <w:lang w:eastAsia="pt-BR"/>
+              </w:rPr>
+            </w:pPr>
+          </w:p>
+          <w:p>
+            <w:pPr>
+              <w:spacing w:line="240" w:lineRule="auto"/>
+              <w:ind w:left="918" w:firstLine="0"/>
+              <w:jc w:val="left"/>
+              <w:rPr>
+                <w:rFonts w:ascii="Courier New" w:eastAsia="Times New Roman" w:hAnsi="Courier New" w:cs="Courier New"/>
+                <w:color w:val="auto"/>
+                <w:sz w:val="20"/>
+                <w:szCs w:val="20"/>
+                <w:lang w:eastAsia="pt-BR"/>
+              </w:rPr>
+            </w:pPr>
+            <w:r>
+              <w:rPr>
+                <w:rFonts w:ascii="Courier New" w:eastAsia="Times New Roman" w:hAnsi="Courier New" w:cs="Courier New"/>
+                <w:color w:val="auto"/>
+                <w:sz w:val="20"/>
+                <w:szCs w:val="20"/>
+                <w:lang w:eastAsia="pt-BR"/>
+              </w:rPr>
+              <w:t>Cordeiro</w:t>
+            </w:r>
+            <w:r>
+              <w:rPr>
+                <w:rFonts w:ascii="Courier New" w:eastAsia="Times New Roman" w:hAnsi="Courier New" w:cs="Courier New"/>
+                <w:color w:val="auto"/>
+                <w:sz w:val="20"/>
+                <w:szCs w:val="20"/>
+                <w:lang w:eastAsia="pt-BR"/>
+              </w:rPr>
+              <w:t xml:space="preserve">, </w:t>
+            </w:r>
+            <w:r>
+              <w:rPr>
+                <w:rFonts w:ascii="Courier New" w:eastAsia="Times New Roman" w:hAnsi="Courier New" w:cs="Courier New"/>
+                <w:color w:val="auto"/>
+                <w:sz w:val="20"/>
+                <w:szCs w:val="20"/>
+                <w:lang w:eastAsia="pt-BR"/>
+              </w:rPr>
+              <w:t>Marcelo Augusto</w:t>
+            </w:r>
+            <w:r>
+              <w:rPr>
+                <w:rFonts w:ascii="Courier New" w:eastAsia="Times New Roman" w:hAnsi="Courier New" w:cs="Courier New"/>
+                <w:color w:val="auto"/>
+                <w:sz w:val="20"/>
+                <w:szCs w:val="20"/>
+                <w:lang w:eastAsia="pt-BR"/>
+              </w:rPr>
+              <w:t>.</w:t>
+            </w:r>
+          </w:p>
+          <w:p>
+            <w:pPr>
+              <w:spacing w:line="240" w:lineRule="auto"/>
+              <w:ind w:left="918" w:firstLine="0"/>
+              <w:jc w:val="left"/>
+              <w:rPr>
+                <w:rFonts w:ascii="Courier New" w:eastAsia="Times New Roman" w:hAnsi="Courier New" w:cs="Courier New"/>
+                <w:color w:val="auto"/>
+                <w:sz w:val="20"/>
+                <w:szCs w:val="20"/>
+                <w:lang w:eastAsia="pt-BR"/>
+              </w:rPr>
+            </w:pPr>
+            <w:r>
+              <w:rPr>
+                <w:rFonts w:ascii="Courier New" w:eastAsia="Times New Roman" w:hAnsi="Courier New" w:cs="Courier New"/>
+                <w:color w:val="auto"/>
+                <w:sz w:val="20"/>
+                <w:szCs w:val="20"/>
+                <w:lang w:eastAsia="pt-BR"/>
+              </w:rPr>
+              <w:t xml:space="preserve">   Servidor e Aplicativo Web para Armazenamento e Análise de Dados de Localização de Dispositivos Móveis / </w:t>
+            </w:r>
+            <w:r>
+              <w:rPr>
+                <w:rFonts w:ascii="Courier New" w:eastAsia="Times New Roman" w:hAnsi="Courier New" w:cs="Courier New"/>
+                <w:color w:val="auto"/>
+                <w:sz w:val="20"/>
+                <w:szCs w:val="20"/>
+                <w:lang w:eastAsia="pt-BR"/>
+              </w:rPr>
+              <w:t>Marcelo Augusto Cordeiro, 2017</w:t>
+            </w:r>
+            <w:r>
+              <w:rPr>
+                <w:rFonts w:ascii="Courier New" w:eastAsia="Times New Roman" w:hAnsi="Courier New" w:cs="Courier New"/>
+                <w:color w:val="auto"/>
+                <w:sz w:val="20"/>
+                <w:szCs w:val="20"/>
+                <w:lang w:eastAsia="pt-BR"/>
+              </w:rPr>
+              <w:t xml:space="preserve"> </w:t>
+            </w:r>
+          </w:p>
+          <w:p>
+            <w:pPr>
+              <w:spacing w:line="240" w:lineRule="auto"/>
+              <w:ind w:left="918" w:firstLine="0"/>
+              <w:jc w:val="left"/>
+              <w:rPr>
+                <w:rFonts w:ascii="Courier New" w:eastAsia="Times New Roman" w:hAnsi="Courier New" w:cs="Courier New"/>
+                <w:color w:val="auto"/>
+                <w:sz w:val="20"/>
+                <w:szCs w:val="20"/>
+                <w:lang w:eastAsia="pt-BR"/>
+              </w:rPr>
+            </w:pPr>
+            <w:r>
+              <w:rPr>
+                <w:rFonts w:ascii="Courier New" w:eastAsia="Times New Roman" w:hAnsi="Courier New" w:cs="Courier New"/>
+                <w:color w:val="auto"/>
+                <w:sz w:val="20"/>
+                <w:szCs w:val="20"/>
+                <w:lang w:eastAsia="pt-BR"/>
+              </w:rPr>
+              <w:t xml:space="preserve">   </w:t>
+            </w:r>
+            <w:r>
+              <w:rPr>
+                <w:rFonts w:ascii="Courier New" w:eastAsia="Times New Roman" w:hAnsi="Courier New" w:cs="Courier New"/>
+                <w:color w:val="auto"/>
+                <w:sz w:val="20"/>
+                <w:szCs w:val="20"/>
+                <w:lang w:eastAsia="pt-BR"/>
+              </w:rPr>
+              <w:t>50</w:t>
+            </w:r>
+            <w:r>
+              <w:rPr>
+                <w:rFonts w:ascii="Courier New" w:eastAsia="Times New Roman" w:hAnsi="Courier New" w:cs="Courier New"/>
+                <w:color w:val="auto"/>
+                <w:sz w:val="20"/>
+                <w:szCs w:val="20"/>
+                <w:lang w:eastAsia="pt-BR"/>
+              </w:rPr>
+              <w:t xml:space="preserve"> f. : il.</w:t>
+            </w:r>
+          </w:p>
+          <w:p>
+            <w:pPr>
+              <w:spacing w:line="240" w:lineRule="auto"/>
+              <w:ind w:left="918" w:firstLine="0"/>
+              <w:jc w:val="left"/>
+              <w:rPr>
+                <w:rFonts w:ascii="Courier New" w:eastAsia="Times New Roman" w:hAnsi="Courier New" w:cs="Courier New"/>
+                <w:color w:val="auto"/>
+                <w:sz w:val="20"/>
+                <w:szCs w:val="20"/>
+                <w:lang w:eastAsia="pt-BR"/>
+              </w:rPr>
+            </w:pPr>
+          </w:p>
+          <w:p>
+            <w:pPr>
+              <w:spacing w:line="240" w:lineRule="auto"/>
+              <w:ind w:left="918" w:firstLine="0"/>
+              <w:jc w:val="left"/>
+              <w:rPr>
+                <w:rFonts w:ascii="Courier New" w:eastAsia="Times New Roman" w:hAnsi="Courier New" w:cs="Courier New"/>
+                <w:color w:val="auto"/>
+                <w:sz w:val="20"/>
+                <w:szCs w:val="20"/>
+                <w:lang w:eastAsia="pt-BR"/>
+              </w:rPr>
+            </w:pPr>
+            <w:r>
+              <w:rPr>
+                <w:rFonts w:ascii="Courier New" w:eastAsia="Times New Roman" w:hAnsi="Courier New" w:cs="Courier New"/>
+                <w:color w:val="auto"/>
+                <w:sz w:val="20"/>
+                <w:szCs w:val="20"/>
+                <w:lang w:eastAsia="pt-BR"/>
+              </w:rPr>
+              <w:t xml:space="preserve">   Orientador: </w:t>
+            </w:r>
+            <w:r>
+              <w:rPr>
+                <w:rFonts w:ascii="Courier New" w:eastAsia="Times New Roman" w:hAnsi="Courier New" w:cs="Courier New"/>
+                <w:color w:val="auto"/>
+                <w:sz w:val="20"/>
+                <w:szCs w:val="20"/>
+                <w:lang w:eastAsia="pt-BR"/>
+              </w:rPr>
+              <w:t>Eduardo Martins Morgado</w:t>
+            </w:r>
+          </w:p>
+          <w:p>
+            <w:pPr>
+              <w:spacing w:line="240" w:lineRule="auto"/>
+              <w:ind w:left="918" w:firstLine="0"/>
+              <w:jc w:val="left"/>
+              <w:rPr>
+                <w:rFonts w:ascii="Courier New" w:eastAsia="Times New Roman" w:hAnsi="Courier New" w:cs="Courier New"/>
+                <w:color w:val="auto"/>
+                <w:sz w:val="20"/>
+                <w:szCs w:val="20"/>
+                <w:lang w:eastAsia="pt-BR"/>
+              </w:rPr>
+            </w:pPr>
+            <w:r>
+              <w:rPr>
+                <w:rFonts w:ascii="Courier New" w:eastAsia="Times New Roman" w:hAnsi="Courier New" w:cs="Courier New"/>
+                <w:color w:val="auto"/>
+                <w:sz w:val="20"/>
+                <w:szCs w:val="20"/>
+                <w:lang w:eastAsia="pt-BR"/>
+              </w:rPr>
+              <w:t xml:space="preserve">   </w:t>
+            </w:r>
+          </w:p>
+          <w:p>
+            <w:pPr>
+              <w:spacing w:line="240" w:lineRule="auto"/>
+              <w:ind w:left="918" w:firstLine="0"/>
+              <w:jc w:val="left"/>
+              <w:rPr>
+                <w:rFonts w:ascii="Courier New" w:eastAsia="Times New Roman" w:hAnsi="Courier New" w:cs="Courier New"/>
+                <w:color w:val="auto"/>
+                <w:sz w:val="20"/>
+                <w:szCs w:val="20"/>
+                <w:lang w:eastAsia="pt-BR"/>
+              </w:rPr>
+            </w:pPr>
+            <w:r>
+              <w:rPr>
+                <w:rFonts w:ascii="Courier New" w:eastAsia="Times New Roman" w:hAnsi="Courier New" w:cs="Courier New"/>
+                <w:color w:val="auto"/>
+                <w:sz w:val="20"/>
+                <w:szCs w:val="20"/>
+                <w:lang w:eastAsia="pt-BR"/>
+              </w:rPr>
+              <w:t xml:space="preserve">   Monografia (Graduação)–Universidade Estadual Paulista. Faculdade de Ciências, Bauru, 201</w:t>
+            </w:r>
+            <w:r>
+              <w:rPr>
+                <w:rFonts w:ascii="Courier New" w:eastAsia="Times New Roman" w:hAnsi="Courier New" w:cs="Courier New"/>
+                <w:color w:val="auto"/>
+                <w:sz w:val="20"/>
+                <w:szCs w:val="20"/>
+                <w:lang w:eastAsia="pt-BR"/>
+              </w:rPr>
+              <w:t>7</w:t>
+            </w:r>
+          </w:p>
+          <w:p>
+            <w:pPr>
+              <w:spacing w:line="240" w:lineRule="auto"/>
+              <w:ind w:left="918" w:firstLine="0"/>
+              <w:jc w:val="left"/>
+              <w:rPr>
+                <w:rFonts w:ascii="Courier New" w:eastAsia="Times New Roman" w:hAnsi="Courier New" w:cs="Courier New"/>
+                <w:color w:val="auto"/>
+                <w:sz w:val="20"/>
+                <w:szCs w:val="20"/>
+                <w:lang w:eastAsia="pt-BR"/>
+              </w:rPr>
+            </w:pPr>
+          </w:p>
+          <w:p>
+            <w:pPr>
+              <w:spacing w:line="240" w:lineRule="auto"/>
+              <w:ind w:left="919" w:firstLine="0"/>
+              <w:jc w:val="left"/>
+              <w:rPr>
+                <w:rFonts w:ascii="Courier New" w:eastAsia="Times New Roman" w:hAnsi="Courier New" w:cs="Courier New"/>
+                <w:color w:val="auto"/>
+                <w:sz w:val="20"/>
+                <w:szCs w:val="20"/>
+                <w:lang w:eastAsia="pt-BR"/>
+              </w:rPr>
+            </w:pPr>
+            <w:r>
+              <w:rPr>
+                <w:rFonts w:ascii="Courier New" w:eastAsia="Times New Roman" w:hAnsi="Courier New" w:cs="Courier New"/>
+                <w:color w:val="auto"/>
+                <w:sz w:val="20"/>
+                <w:szCs w:val="20"/>
+                <w:lang w:eastAsia="pt-BR"/>
+              </w:rPr>
+              <w:t xml:space="preserve">   1. </w:t>
+            </w:r>
+            <w:r>
+              <w:rPr>
+                <w:rFonts w:ascii="Courier New" w:eastAsia="Times New Roman" w:hAnsi="Courier New" w:cs="Courier New"/>
+                <w:color w:val="auto"/>
+                <w:sz w:val="20"/>
+                <w:szCs w:val="20"/>
+                <w:lang w:eastAsia="pt-BR"/>
+              </w:rPr>
+              <w:t>Big Data</w:t>
+            </w:r>
+            <w:r>
+              <w:rPr>
+                <w:rFonts w:ascii="Courier New" w:eastAsia="Times New Roman" w:hAnsi="Courier New" w:cs="Courier New"/>
+                <w:color w:val="auto"/>
+                <w:sz w:val="20"/>
+                <w:szCs w:val="20"/>
+                <w:lang w:eastAsia="pt-BR"/>
+              </w:rPr>
+              <w:t xml:space="preserve">. 2. </w:t>
+            </w:r>
+            <w:r>
+              <w:rPr>
+                <w:rFonts w:ascii="Courier New" w:eastAsia="Times New Roman" w:hAnsi="Courier New" w:cs="Courier New"/>
+                <w:color w:val="auto"/>
+                <w:sz w:val="20"/>
+                <w:szCs w:val="20"/>
+                <w:lang w:eastAsia="pt-BR"/>
+              </w:rPr>
+              <w:t>Aplicação Web</w:t>
+            </w:r>
+            <w:r>
+              <w:rPr>
+                <w:rFonts w:ascii="Courier New" w:eastAsia="Times New Roman" w:hAnsi="Courier New" w:cs="Courier New"/>
+                <w:color w:val="auto"/>
+                <w:sz w:val="20"/>
+                <w:szCs w:val="20"/>
+                <w:lang w:eastAsia="pt-BR"/>
+              </w:rPr>
+              <w:t xml:space="preserve">. 3. </w:t>
+            </w:r>
+            <w:r>
+              <w:rPr>
+                <w:rFonts w:ascii="Courier New" w:eastAsia="Times New Roman" w:hAnsi="Courier New" w:cs="Courier New"/>
+                <w:color w:val="auto"/>
+                <w:sz w:val="20"/>
+                <w:szCs w:val="20"/>
+                <w:lang w:eastAsia="pt-BR"/>
+              </w:rPr>
+              <w:t>Spark</w:t>
+            </w:r>
+            <w:r>
+              <w:rPr>
+                <w:rFonts w:ascii="Courier New" w:eastAsia="Times New Roman" w:hAnsi="Courier New" w:cs="Courier New"/>
+                <w:color w:val="auto"/>
+                <w:sz w:val="20"/>
+                <w:szCs w:val="20"/>
+                <w:lang w:eastAsia="pt-BR"/>
+              </w:rPr>
+              <w:t>. I. Universidade Estadual Paulista. Faculdade de Ciências. II. Título.</w:t>
+            </w:r>
+          </w:p>
+          <w:p>
+            <w:pPr>
+              <w:spacing w:line="240" w:lineRule="auto"/>
+              <w:ind w:left="918" w:firstLine="0"/>
+              <w:jc w:val="left"/>
+              <w:rPr>
+                <w:rFonts w:ascii="Courier New" w:eastAsia="Times New Roman" w:hAnsi="Courier New" w:cs="Courier New"/>
+                <w:color w:val="auto"/>
+                <w:sz w:val="20"/>
+                <w:szCs w:val="20"/>
+                <w:lang w:eastAsia="pt-BR"/>
+              </w:rPr>
+            </w:pPr>
+          </w:p>
+          <w:p>
+            <w:pPr>
+              <w:spacing w:line="240" w:lineRule="auto"/>
+              <w:ind w:firstLine="0"/>
+              <w:jc w:val="left"/>
+              <w:rPr>
+                <w:rFonts w:ascii="Courier New" w:eastAsia="Times New Roman" w:hAnsi="Courier New" w:cs="Courier New"/>
+                <w:color w:val="auto"/>
+                <w:sz w:val="20"/>
+                <w:szCs w:val="20"/>
+                <w:lang w:eastAsia="pt-BR"/>
+              </w:rPr>
+            </w:pPr>
+          </w:p>
+          <w:p>
+            <w:pPr>
+              <w:spacing w:line="240" w:lineRule="auto"/>
+              <w:ind w:left="-154" w:firstLine="0"/>
+              <w:jc w:val="left"/>
+              <w:rPr>
+                <w:rFonts w:ascii="Courier New" w:eastAsia="Times New Roman" w:hAnsi="Courier New" w:cs="Courier New"/>
+                <w:color w:val="auto"/>
+                <w:sz w:val="20"/>
+                <w:szCs w:val="20"/>
+                <w:lang w:eastAsia="pt-BR"/>
+              </w:rPr>
+            </w:pPr>
+          </w:p>
+        </w:tc>
+      </w:tr>
+    </w:tbl>
+    <w:p>
+      <w:pPr>
+        <w:spacing w:after="160" w:line="259" w:lineRule="auto"/>
+        <w:ind w:firstLine="0"/>
+        <w:jc w:val="left"/>
+      </w:pPr>
+    </w:p>
+    <w:p>
+      <w:pPr>
+        <w:spacing w:after="160" w:line="259" w:lineRule="auto"/>
+        <w:ind w:firstLine="0"/>
+        <w:jc w:val="left"/>
+        <w:rPr>
+          <w:rFonts w:eastAsiaTheme="minorEastAsia"/>
+          <w:caps/>
+          <w:sz w:val="28"/>
+        </w:rPr>
+      </w:pPr>
       <w:r>
         <w:br w:type="page"/>
       </w:r>
@@ -511,7 +1123,6 @@
         <w:pStyle w:val="Title"/>
       </w:pPr>
     </w:p>
-    <w:p/>
     <w:p>
       <w:pPr>
         <w:ind w:firstLine="0"/>
@@ -544,42 +1155,40 @@
     <w:p/>
     <w:p>
       <w:pPr>
+        <w:ind w:left="3969" w:firstLine="0"/>
+      </w:pPr>
+      <w:r>
+        <w:t xml:space="preserve">Trabalho de Conclusão de Curso de graduação apresentado à disciplina Projeto e Implementação de Sistemas do curso de Bacharelado em Ciência da Computação da Faculdade de Ciências da Universidade Estadual Paulista “Júlio de Mesquita Filho”, como requisito parcial para obtenção do título de bacharel. </w:t>
+      </w:r>
+    </w:p>
+    <w:p>
+      <w:pPr>
         <w:ind w:firstLine="0"/>
       </w:pPr>
     </w:p>
-    <w:p/>
-    <w:p>
-      <w:pPr>
-        <w:ind w:left="3969" w:firstLine="0"/>
-      </w:pPr>
-      <w:r>
-        <w:t xml:space="preserve">Trabalho de Conclusão de Curso de graduação apresentado à disciplina Projeto e Implementação de Sistemas do curso de Bacharelado em Ciência da Computação da Faculdade de Ciências da Universidade Estadual Paulista “Júlio de Mesquita Filho”, como requisito parcial para obtenção do título de bacharel. </w:t>
-      </w:r>
-    </w:p>
-    <w:p>
-      <w:pPr>
-        <w:ind w:left="3969" w:firstLine="0"/>
-      </w:pPr>
-    </w:p>
     <w:p>
       <w:pPr>
         <w:ind w:firstLine="0"/>
       </w:pPr>
-    </w:p>
-    <w:p>
-      <w:pPr>
-        <w:ind w:firstLine="0"/>
-      </w:pPr>
-    </w:p>
-    <w:p>
-      <w:pPr>
-        <w:ind w:firstLine="0"/>
-      </w:pPr>
-      <w:r>
-        <w:t>Aprovado em ___/___/___</w:t>
-      </w:r>
-    </w:p>
-    <w:p/>
+      <w:r>
+        <w:t xml:space="preserve">Aprovado em </w:t>
+      </w:r>
+      <w:r>
+        <w:t xml:space="preserve">13 </w:t>
+      </w:r>
+      <w:r>
+        <w:t>/</w:t>
+      </w:r>
+      <w:r>
+        <w:t xml:space="preserve"> 02 </w:t>
+      </w:r>
+      <w:r>
+        <w:t>/</w:t>
+      </w:r>
+      <w:r>
+        <w:t xml:space="preserve"> 2017</w:t>
+      </w:r>
+    </w:p>
     <w:p>
       <w:pPr>
         <w:pStyle w:val="Subtitle"/>
@@ -616,6 +1225,37 @@
     </w:p>
     <w:p>
       <w:pPr>
+        <w:ind w:firstLine="0"/>
+        <w:jc w:val="center"/>
+      </w:pPr>
+      <w:r>
+        <w:t>Orientador</w:t>
+      </w:r>
+    </w:p>
+    <w:p>
+      <w:pPr>
+        <w:ind w:firstLine="0"/>
+        <w:jc w:val="center"/>
+      </w:pPr>
+      <w:r>
+        <w:t>Faculdade de Ciências</w:t>
+      </w:r>
+    </w:p>
+    <w:p>
+      <w:pPr>
+        <w:ind w:firstLine="0"/>
+        <w:jc w:val="center"/>
+      </w:pPr>
+      <w:r>
+        <w:t>Univers</w:t>
+      </w:r>
+      <w:r>
+        <w:t>idade Estadual Paulista - Bauru</w:t>
+      </w:r>
+    </w:p>
+    <w:p>
+      <w:pPr>
+        <w:ind w:firstLine="0"/>
         <w:jc w:val="center"/>
         <w:rPr>
           <w:sz w:val="32"/>
@@ -634,6 +1274,25 @@
     </w:p>
     <w:p>
       <w:pPr>
+        <w:ind w:firstLine="0"/>
+        <w:jc w:val="center"/>
+      </w:pPr>
+      <w:r>
+        <w:t>Faculdade de Ciências</w:t>
+      </w:r>
+    </w:p>
+    <w:p>
+      <w:pPr>
+        <w:ind w:firstLine="0"/>
+        <w:jc w:val="center"/>
+      </w:pPr>
+      <w:r>
+        <w:t>Universidade Estadual Paulista - Bauru</w:t>
+      </w:r>
+    </w:p>
+    <w:p>
+      <w:pPr>
+        <w:ind w:firstLine="0"/>
         <w:jc w:val="center"/>
         <w:rPr>
           <w:sz w:val="32"/>
@@ -652,13 +1311,27 @@
     </w:p>
     <w:p>
       <w:pPr>
-        <w:spacing w:after="160" w:line="259" w:lineRule="auto"/>
         <w:ind w:firstLine="0"/>
-        <w:jc w:val="left"/>
-        <w:rPr>
-          <w:i/>
-        </w:rPr>
-      </w:pPr>
+        <w:jc w:val="center"/>
+      </w:pPr>
+      <w:r>
+        <w:t>Faculdade de Ciências</w:t>
+      </w:r>
+    </w:p>
+    <w:p>
+      <w:pPr>
+        <w:ind w:firstLine="0"/>
+        <w:jc w:val="center"/>
+      </w:pPr>
+      <w:r>
+        <w:t>Universidade Estadual Paulista - Bauru</w:t>
+      </w:r>
+      <w:r>
+        <w:rPr>
+          <w:i/>
+        </w:rPr>
+        <w:t xml:space="preserve"> </w:t>
+      </w:r>
       <w:r>
         <w:rPr>
           <w:i/>
@@ -1230,13 +1903,34 @@
         <w:t xml:space="preserve">ste projeto teve como objetivo desenvolver </w:t>
       </w:r>
       <w:r>
-        <w:t>um servidor e um aplicativo web para armazenamento e visualização de dados</w:t>
+        <w:t>um servidor e um aplicativo W</w:t>
+      </w:r>
+      <w:r>
+        <w:t>eb para armazenamento e visualização de dados</w:t>
       </w:r>
       <w:r>
         <w:t xml:space="preserve"> de localização de dispositivos</w:t>
       </w:r>
       <w:r>
-        <w:t xml:space="preserve"> gerados a partir de uma série de sensores de wi-fi ou bluetooth fixados em pontos pré-determinados dentro de um prédio</w:t>
+        <w:t xml:space="preserve"> gerados a part</w:t>
+      </w:r>
+      <w:r>
+        <w:t xml:space="preserve">ir de uma série de sensores de </w:t>
+      </w:r>
+      <w:r>
+        <w:t>Wi-Fi</w:t>
+      </w:r>
+      <w:r>
+        <w:t xml:space="preserve"> ou </w:t>
+      </w:r>
+      <w:r>
+        <w:rPr>
+          <w:i/>
+        </w:rPr>
+        <w:t>bluetooth</w:t>
+      </w:r>
+      <w:r>
+        <w:t xml:space="preserve"> fixados em pontos pré-determinados dentro de um prédio</w:t>
       </w:r>
       <w:r>
         <w:t xml:space="preserve">. Foi desenvolvido um </w:t>
@@ -1248,11 +1942,20 @@
         <w:t>cluster</w:t>
       </w:r>
       <w:r>
-        <w:t xml:space="preserve"> utilizando servidores Elastic Compute Cloud da Amazon Web Services, com Spark instalado e configurado para funcionar juntamente com MySQL, e o protótipo de um aplicativo web, feito em NodeJS, para se conectar aos servidores e exibir os dados armazenados na base de dados.</w:t>
+        <w:t xml:space="preserve"> utilizando servidores Elastic Compute Cloud da Amazon Web Services, com Spark instalado e configurado para funcionar juntamente com MySQL, </w:t>
+      </w:r>
+      <w:r>
+        <w:t>e o protótipo de um aplicativo W</w:t>
+      </w:r>
+      <w:r>
+        <w:t>eb, feito em NodeJS, para se conectar aos servidores e exibir os dados armazenados na base de dados.</w:t>
       </w:r>
     </w:p>
     <w:p/>
     <w:p>
+      <w:pPr>
+        <w:ind w:firstLine="0"/>
+      </w:pPr>
       <w:r>
         <w:rPr>
           <w:b/>
@@ -1292,11 +1995,32 @@
     <w:p/>
     <w:p>
       <w:r>
-        <w:t>The internet of things is increasingly present in our daily lives, with an increasing number of devices connected to the internet. To efficiently handle the large amount of data generated by all these devices, it is necessary to use big data tools. In addition, since the traditional GPS signal is not suitable for locating devices indoors, this project aimed to develop a server and web application for storing and viewing location data of devices generated from a series of wi-fi or bluetooth sensors fixed at predetermined points inside a building. A cluster was developed using Elastic Compute Cloud servers from Amazon Web Services, with Spark installed and configured to work alongside MySQL, and the prototype of a web application, made in NodeJS, to connect to the servers and display the data stored in the database.</w:t>
+        <w:t>The internet of things is increasingly present in our daily lives, with an increasing number of devices connected to the internet. To efficiently handle the large amount of data generated by all these devices, it is necessary to use big data tools. In addition, since the traditional GPS signal is not suitable for locating devices indoors, this project</w:t>
+      </w:r>
+      <w:r>
+        <w:t xml:space="preserve"> aimed to develop a server and W</w:t>
+      </w:r>
+      <w:r>
+        <w:t xml:space="preserve">eb application for storing and viewing location data of devices generated from a series of </w:t>
+      </w:r>
+      <w:r>
+        <w:t>Wi-Fi</w:t>
+      </w:r>
+      <w:r>
+        <w:t xml:space="preserve"> or bluetooth sensors fixed at predetermined points inside a building. A cluster was developed using Elastic Compute Cloud servers from Amazon Web Services, with Spark installed and configured to work alongside</w:t>
+      </w:r>
+      <w:r>
+        <w:t xml:space="preserve"> MySQL, and the prototype of a W</w:t>
+      </w:r>
+      <w:r>
+        <w:t>eb application, made in NodeJS, to connect to the servers and display the data stored in the database.</w:t>
       </w:r>
     </w:p>
     <w:p/>
     <w:p>
+      <w:pPr>
+        <w:ind w:firstLine="0"/>
+      </w:pPr>
       <w:r>
         <w:rPr>
           <w:b/>
@@ -4850,7 +5574,7 @@
                 <w:rStyle w:val="Hyperlink"/>
                 <w:noProof/>
               </w:rPr>
-              <w:t>6 Referências</w:t>
+              <w:t>Referências</w:t>
             </w:r>
             <w:r>
               <w:rPr>
@@ -4956,40 +5680,28 @@
       <w:r>
         <w:t>os pelo dispositivo</w:t>
       </w:r>
-      <w:sdt>
-        <w:sdtPr>
-          <w:id w:val="925703414"/>
-          <w:citation/>
-        </w:sdtPr>
-        <w:sdtEndPr/>
-        <w:sdtContent>
-          <w:r>
-            <w:fldChar w:fldCharType="begin"/>
-          </w:r>
-          <w:r>
-            <w:instrText xml:space="preserve"> CITATION Zei03 \l 1033 </w:instrText>
-          </w:r>
-          <w:r>
-            <w:fldChar w:fldCharType="separate"/>
-          </w:r>
-          <w:r>
-            <w:rPr>
-              <w:noProof/>
-            </w:rPr>
-            <w:t xml:space="preserve"> (ZEIMPEKIS, GIAGLIS e LEKAKOS, 2003)</w:t>
-          </w:r>
-          <w:r>
-            <w:fldChar w:fldCharType="end"/>
-          </w:r>
-        </w:sdtContent>
-      </w:sdt>
+      <w:r>
+        <w:rPr>
+          <w:noProof/>
+        </w:rPr>
+        <w:t xml:space="preserve"> (ZEIMPEKIS; GIAGLIS; LEKAKOS, 2003)</w:t>
+      </w:r>
       <w:r>
         <w:t>.</w:t>
       </w:r>
     </w:p>
     <w:p>
       <w:r>
-        <w:t xml:space="preserve">Os tradicionais sistemas de GPS (Global Positioning System) utilizam a técnica de auto posicionamento para calcular sua posição no globo terrestre baseado nos sinais recebidos de 24 satélites posicionados na órbita terrestre com 20.200 </w:t>
+        <w:t>Os tradicionais sistemas de GPS (</w:t>
+      </w:r>
+      <w:r>
+        <w:rPr>
+          <w:i/>
+        </w:rPr>
+        <w:t>Global Positioning System</w:t>
+      </w:r>
+      <w:r>
+        <w:t xml:space="preserve">) utilizam a técnica de auto posicionamento para calcular sua posição no globo terrestre baseado nos sinais recebidos de 24 satélites posicionados na órbita terrestre com 20.200 </w:t>
       </w:r>
       <w:r>
         <w:t>quilômetros</w:t>
@@ -5000,78 +5712,51 @@
       <w:r>
         <w:t xml:space="preserve">ada um </w:t>
       </w:r>
-      <w:sdt>
-        <w:sdtPr>
-          <w:id w:val="565609990"/>
-          <w:citation/>
-        </w:sdtPr>
-        <w:sdtEndPr/>
-        <w:sdtContent>
-          <w:r>
-            <w:fldChar w:fldCharType="begin"/>
-          </w:r>
-          <w:r>
-            <w:instrText xml:space="preserve"> CITATION Dju01 \l 1033 </w:instrText>
-          </w:r>
-          <w:r>
-            <w:fldChar w:fldCharType="separate"/>
-          </w:r>
-          <w:r>
-            <w:rPr>
-              <w:noProof/>
-            </w:rPr>
-            <w:t>(DJUKNIC e RICHTON, 2001)</w:t>
-          </w:r>
-          <w:r>
-            <w:fldChar w:fldCharType="end"/>
-          </w:r>
-        </w:sdtContent>
-      </w:sdt>
+      <w:r>
+        <w:rPr>
+          <w:noProof/>
+        </w:rPr>
+        <w:t>(DJUKNIC; RICHTON, 2001)</w:t>
+      </w:r>
       <w:r>
         <w:t>.</w:t>
       </w:r>
     </w:p>
     <w:p>
       <w:r>
-        <w:t>Entretanto, a força do sinal GPS não é suficiente para penetrar a maioria dos prédios. A reflexão do sinal muitas vezes permite a leitura em ambientes fechados, porém o cálculo da posição não se</w:t>
+        <w:t xml:space="preserve">Entretanto, a força do sinal GPS não é suficiente para penetrar </w:t>
+      </w:r>
+      <w:r>
+        <w:t>n</w:t>
+      </w:r>
+      <w:r>
+        <w:t>a maioria dos prédios. A reflexão do sinal muitas vezes permite a leitura em ambientes fechados, porém o cálculo da posição não se</w:t>
       </w:r>
       <w:r>
         <w:t xml:space="preserve">rá confiável </w:t>
       </w:r>
-      <w:sdt>
-        <w:sdtPr>
-          <w:id w:val="415525605"/>
-          <w:citation/>
-        </w:sdtPr>
-        <w:sdtEndPr/>
-        <w:sdtContent>
-          <w:r>
-            <w:fldChar w:fldCharType="begin"/>
-          </w:r>
-          <w:r>
-            <w:instrText xml:space="preserve"> CITATION Che00 \l 1033 </w:instrText>
-          </w:r>
-          <w:r>
-            <w:fldChar w:fldCharType="separate"/>
-          </w:r>
-          <w:r>
-            <w:rPr>
-              <w:noProof/>
-            </w:rPr>
-            <w:t>(CHEN e KOTZ, 2000)</w:t>
-          </w:r>
-          <w:r>
-            <w:fldChar w:fldCharType="end"/>
-          </w:r>
-        </w:sdtContent>
-      </w:sdt>
+      <w:r>
+        <w:rPr>
+          <w:noProof/>
+        </w:rPr>
+        <w:t>(CHEN; KOTZ, 2000)</w:t>
+      </w:r>
       <w:r>
         <w:t>. Portanto, são necessárias soluções diferentes para se criar um sistema de geoposicionamento que funcione em ambientes fechados.</w:t>
       </w:r>
     </w:p>
     <w:p>
       <w:r>
-        <w:t>Uma das melhores maneiras de se abordar esse problema é através da Internet das Coisas (Internet of Things – IoT).</w:t>
+        <w:t>Uma das melhores maneiras de se abordar esse problema é através da Internet das Coisas (</w:t>
+      </w:r>
+      <w:r>
+        <w:rPr>
+          <w:i/>
+        </w:rPr>
+        <w:t>Internet of Things</w:t>
+      </w:r>
+      <w:r>
+        <w:t xml:space="preserve"> – IoT).</w:t>
       </w:r>
     </w:p>
     <w:p>
@@ -5129,10 +5814,19 @@
     </w:p>
     <w:p>
       <w:r>
-        <w:t>Por exemplo, utilizando uma série de sensores wi-fi posicionados em pontos fixos dentro de um prédio, com a triangulação do sinal é possível calcular a posição de dispositivos conect</w:t>
-      </w:r>
-      <w:r>
-        <w:t xml:space="preserve">ados à rede wi-fi </w:t>
+        <w:t xml:space="preserve">Por exemplo, utilizando uma série de sensores </w:t>
+      </w:r>
+      <w:r>
+        <w:t>Wi-Fi</w:t>
+      </w:r>
+      <w:r>
+        <w:t xml:space="preserve"> posicionados em pontos fixos dentro de um prédio, com a triangulação do sinal é possível calcular a posição de dispositivos conect</w:t>
+      </w:r>
+      <w:r>
+        <w:t>ados à rede Wi-Fi</w:t>
+      </w:r>
+      <w:r>
+        <w:t xml:space="preserve"> </w:t>
       </w:r>
       <w:sdt>
         <w:sdtPr>
@@ -5167,7 +5861,13 @@
     </w:p>
     <w:p>
       <w:r>
-        <w:t xml:space="preserve">Para oferecer uma posição confiável, é necessário que estes sensores coletem e transmitam a força do sinal wi-fi em cada dispositivo com uma alta frequência. </w:t>
+        <w:t>Para oferecer uma posição confiável, é necessário que estes sensores coletem</w:t>
+      </w:r>
+      <w:r>
+        <w:t xml:space="preserve"> e transmitam a força do sinal Wi-Fi</w:t>
+      </w:r>
+      <w:r>
+        <w:t xml:space="preserve"> em cada dispositivo com uma alta frequência. </w:t>
       </w:r>
     </w:p>
     <w:p>
@@ -5176,7 +5876,13 @@
       </w:r>
       <w:r>
         <w:lastRenderedPageBreak/>
-        <w:t>comum, é observado uma média de 30 dispositivos conectados à rede wi-fi. Considerando um sensor que a cada 30 segundos colete 1 kB de dados de cada dispositivo, por mês, seriam coletados mais de 2 GB de dados. Portanto, para garantir um sistema escalável, é necessário</w:t>
+        <w:t xml:space="preserve">comum, é observado uma média de 30 dispositivos conectados à rede </w:t>
+      </w:r>
+      <w:r>
+        <w:t>Wi-Fi</w:t>
+      </w:r>
+      <w:r>
+        <w:t>. Considerando um sensor que a cada 30 segundos colete 1 kB de dados de cada dispositivo, por mês, seriam coletados mais de 2 GB de dados. Portanto, para garantir um sistema escalável, é necessário</w:t>
       </w:r>
       <w:r>
         <w:t xml:space="preserve"> a utilização de técnicas de </w:t>
@@ -5258,10 +5964,8 @@
       <w:r>
         <w:t>.</w:t>
       </w:r>
-    </w:p>
-    <w:p>
-      <w:r>
-        <w:t xml:space="preserve">Os sistemas de geoposicionamento atuais necessitam estar constantemente conectados à satélites ou à internet, o que impossibilita o seu uso em ambientes fechados em que a conectividade é limitada.   </w:t>
+      <w:r>
+        <w:t xml:space="preserve">   </w:t>
       </w:r>
     </w:p>
     <w:p>
@@ -5283,13 +5987,7 @@
         <w:t xml:space="preserve"> aluno Luís Henrique Puhl de Souza</w:t>
       </w:r>
       <w:r>
-        <w:t>, também do Bacharelado em Ciências da Computação da Unesp de Bauru,</w:t>
-      </w:r>
-      <w:r>
-        <w:t xml:space="preserve"> </w:t>
-      </w:r>
-      <w:r>
-        <w:t>que ficou responsável por desenvolver parte do</w:t>
+        <w:t>, também do Bacharelado em Ciências da Computação da Unesp de Bauru, responsável por desenvolver parte do</w:t>
       </w:r>
       <w:r>
         <w:t xml:space="preserve"> projeto como seu Trabalho de Conclusão de Curso.</w:t>
@@ -5397,8 +6095,20 @@
     <w:p/>
     <w:p>
       <w:r>
+        <w:t xml:space="preserve">Em um sistema de IoT, o </w:t>
+      </w:r>
+      <w:r>
+        <w:rPr>
+          <w:i/>
+        </w:rPr>
+        <w:t>gateway</w:t>
+      </w:r>
+      <w:r>
+        <w:t xml:space="preserve"> é o ponto de acesso único que conecta todos os sensores à internet. Deste modo, a base de dados não precisa se conectar </w:t>
+      </w:r>
+      <w:r>
         <w:lastRenderedPageBreak/>
-        <w:t xml:space="preserve">Em um sistema de IoT, o </w:t>
+        <w:t xml:space="preserve">com cada um dos sensores, todos os dados coletados já ficam agrupados e filtrados no </w:t>
       </w:r>
       <w:r>
         <w:rPr>
@@ -5407,7 +6117,7 @@
         <w:t>gateway</w:t>
       </w:r>
       <w:r>
-        <w:t xml:space="preserve"> é o ponto de acesso único que conecta todos os sensores à internet. Deste modo, a base de dados não precisa se conectar com cada um dos sensores, todos os dados coletados já ficam agrupados e filtrados no gateway </w:t>
+        <w:t xml:space="preserve"> </w:t>
       </w:r>
       <w:sdt>
         <w:sdtPr>
@@ -5487,7 +6197,10 @@
         <w:t>Desenvolver um servidor e um aplicativo</w:t>
       </w:r>
       <w:r>
-        <w:t xml:space="preserve"> web para </w:t>
+        <w:t xml:space="preserve"> W</w:t>
+      </w:r>
+      <w:r>
+        <w:t xml:space="preserve">eb para </w:t>
       </w:r>
       <w:r>
         <w:t xml:space="preserve">armazenamento </w:t>
@@ -5505,10 +6218,25 @@
         <w:t xml:space="preserve"> gerados a partir de </w:t>
       </w:r>
       <w:r>
-        <w:t>uma série de sensores de wi-fi ou</w:t>
-      </w:r>
-      <w:r>
-        <w:t xml:space="preserve"> bluetooth fixados em pontos pré-determinados dentro de um prédio.</w:t>
+        <w:t xml:space="preserve">uma série de sensores de </w:t>
+      </w:r>
+      <w:r>
+        <w:t>Wi-Fi</w:t>
+      </w:r>
+      <w:r>
+        <w:t xml:space="preserve"> ou</w:t>
+      </w:r>
+      <w:r>
+        <w:t xml:space="preserve"> </w:t>
+      </w:r>
+      <w:r>
+        <w:rPr>
+          <w:i/>
+        </w:rPr>
+        <w:t>bluetooth</w:t>
+      </w:r>
+      <w:r>
+        <w:t xml:space="preserve"> fixados em pontos pré-determinados dentro de um prédio.</w:t>
       </w:r>
     </w:p>
     <w:p/>
@@ -5608,7 +6336,13 @@
         <w:pStyle w:val="BulletPoint"/>
       </w:pPr>
       <w:r>
-        <w:t>Planejar a estrutura do aplicativo web;</w:t>
+        <w:t>Plan</w:t>
+      </w:r>
+      <w:r>
+        <w:t>ejar a estrutura do aplicativo W</w:t>
+      </w:r>
+      <w:r>
+        <w:t>eb;</w:t>
       </w:r>
     </w:p>
     <w:p>
@@ -5624,7 +6358,10 @@
         <w:pStyle w:val="BulletPoint"/>
       </w:pPr>
       <w:r>
-        <w:t>Estudar as tecnologias web mais atuais;</w:t>
+        <w:t>Estudar as tecnologias W</w:t>
+      </w:r>
+      <w:r>
+        <w:t>eb mais atuais;</w:t>
       </w:r>
     </w:p>
     <w:p>
@@ -5640,7 +6377,13 @@
         <w:pStyle w:val="BulletPoint"/>
       </w:pPr>
       <w:r>
-        <w:t>Definir as tecnologias web que serão usadas para o desenvolvimento do aplicativo;</w:t>
+        <w:t xml:space="preserve">Definir as tecnologias </w:t>
+      </w:r>
+      <w:r>
+        <w:t>W</w:t>
+      </w:r>
+      <w:r>
+        <w:t>eb que serão usadas para o desenvolvimento do aplicativo;</w:t>
       </w:r>
     </w:p>
     <w:p>
@@ -5656,7 +6399,11 @@
         <w:pStyle w:val="BulletPoint"/>
       </w:pPr>
       <w:r>
-        <w:t>Implementar o aplicativo web;</w:t>
+        <w:lastRenderedPageBreak/>
+        <w:t>Implementar o aplicativo W</w:t>
+      </w:r>
+      <w:r>
+        <w:t>eb;</w:t>
       </w:r>
     </w:p>
     <w:p>
@@ -6022,7 +6769,25 @@
         <w:rPr>
           <w:noProof/>
         </w:rPr>
-        <w:t>(AMAZON WEB SERVICES, 2016B)</w:t>
+        <w:t>(AMAZON WEB SERVICES,</w:t>
+      </w:r>
+      <w:r>
+        <w:rPr>
+          <w:noProof/>
+        </w:rPr>
+        <w:t xml:space="preserve"> </w:t>
+      </w:r>
+      <w:r>
+        <w:rPr>
+          <w:noProof/>
+        </w:rPr>
+        <w:t>2016b</w:t>
+      </w:r>
+      <w:r>
+        <w:rPr>
+          <w:noProof/>
+        </w:rPr>
+        <w:t>)</w:t>
       </w:r>
       <w:r>
         <w:t>.</w:t>
@@ -6405,7 +7170,16 @@
     </w:p>
     <w:p>
       <w:r>
-        <w:t>Desde então, tecnologias de big data são utilizadas quando a quantidade de dados é grande, complexa e variada e difícil de ser adequadamente armazenada, administrada e processada através de bases de dados e programas tradicionais.</w:t>
+        <w:t xml:space="preserve">Desde então, tecnologias de </w:t>
+      </w:r>
+      <w:r>
+        <w:rPr>
+          <w:i/>
+        </w:rPr>
+        <w:t>big data</w:t>
+      </w:r>
+      <w:r>
+        <w:t xml:space="preserve"> são utilizadas quando a quantidade de dados é grande, complexa e variada e difícil de ser adequadamente armazenada, administrada e processada através de bases de dados e programas tradicionais.</w:t>
       </w:r>
     </w:p>
     <w:p/>
@@ -6593,7 +7367,13 @@
         <w:pStyle w:val="BulletPoint"/>
       </w:pPr>
       <w:r>
-        <w:t>Input: entrada dos dois arquivos, normalmente capturados de um HDFS.</w:t>
+        <w:rPr>
+          <w:i/>
+        </w:rPr>
+        <w:t>Input</w:t>
+      </w:r>
+      <w:r>
+        <w:t>: entrada dos dois arquivos, normalmente capturados de um HDFS.</w:t>
       </w:r>
     </w:p>
     <w:p>
@@ -6609,7 +7389,13 @@
         <w:pStyle w:val="BulletPoint"/>
       </w:pPr>
       <w:r>
-        <w:t>Splitting: as linhas dos arquivos são separadas em blocos independentes entre si.</w:t>
+        <w:rPr>
+          <w:i/>
+        </w:rPr>
+        <w:t>Splitting</w:t>
+      </w:r>
+      <w:r>
+        <w:t>: as linhas dos arquivos são separadas em blocos independentes entre si.</w:t>
       </w:r>
     </w:p>
     <w:p>
@@ -6625,7 +7411,13 @@
         <w:pStyle w:val="BulletPoint"/>
       </w:pPr>
       <w:r>
-        <w:t>Mapping: mapeia cada palavra do bloco para uma chave do tipo &lt;palavra, 1&gt;.</w:t>
+        <w:rPr>
+          <w:i/>
+        </w:rPr>
+        <w:t>Mapping</w:t>
+      </w:r>
+      <w:r>
+        <w:t>: mapeia cada palavra do bloco para uma chave do tipo &lt;palavra, 1&gt;.</w:t>
       </w:r>
     </w:p>
     <w:p>
@@ -6641,13 +7433,25 @@
         <w:pStyle w:val="BulletPoint"/>
       </w:pPr>
       <w:r>
+        <w:rPr>
+          <w:i/>
+        </w:rPr>
         <w:t>S</w:t>
       </w:r>
       <w:r>
+        <w:rPr>
+          <w:i/>
+        </w:rPr>
         <w:t>h</w:t>
       </w:r>
       <w:r>
-        <w:t>uffling: ordena os elementos comuns entre os blocos para facilitar a redução.</w:t>
+        <w:rPr>
+          <w:i/>
+        </w:rPr>
+        <w:t>uffling</w:t>
+      </w:r>
+      <w:r>
+        <w:t>: ordena os elementos comuns entre os blocos para facilitar a redução.</w:t>
       </w:r>
     </w:p>
     <w:p>
@@ -6663,7 +7467,13 @@
         <w:pStyle w:val="BulletPoint"/>
       </w:pPr>
       <w:r>
-        <w:t>Reducing: reduz todos os blocos de acordo c</w:t>
+        <w:rPr>
+          <w:i/>
+        </w:rPr>
+        <w:t>Reducing</w:t>
+      </w:r>
+      <w:r>
+        <w:t>: reduz todos os blocos de acordo c</w:t>
       </w:r>
       <w:r>
         <w:t>om a lógica de negócios desejada</w:t>
@@ -6685,7 +7495,13 @@
         <w:pStyle w:val="BulletPoint"/>
       </w:pPr>
       <w:r>
-        <w:t>Output: arquivo com a contagem de palavras, normalmente enviado</w:t>
+        <w:rPr>
+          <w:i/>
+        </w:rPr>
+        <w:t>Output</w:t>
+      </w:r>
+      <w:r>
+        <w:t>: arquivo com a contagem de palavras, normalmente enviado</w:t>
       </w:r>
       <w:r>
         <w:t xml:space="preserve"> para ser armazenado </w:t>
@@ -6754,7 +7570,13 @@
     </w:p>
     <w:p>
       <w:r>
-        <w:t xml:space="preserve">Spark (THE APACHE SOFTWARE FOUNDATION, 2016B) é um framework para processamento </w:t>
+        <w:t xml:space="preserve">Spark (THE APACHE SOFTWARE FOUNDATION, </w:t>
+      </w:r>
+      <w:r>
+        <w:t>2016b</w:t>
+      </w:r>
+      <w:r>
+        <w:t xml:space="preserve">) é um framework para processamento </w:t>
       </w:r>
       <w:r>
         <w:rPr>
@@ -7072,7 +7894,13 @@
         <w:t>Cluster Manager</w:t>
       </w:r>
       <w:r>
-        <w:t xml:space="preserve">, que então a encaminha para a máquina escrava com o dado solicitado. A execução da tarefa é feita na máquina escrava e então seu resultado é enviado de volta para o </w:t>
+        <w:t>, que então a encaminha para a máquina escrava com o dado solicitado. A execução da tare</w:t>
+      </w:r>
+      <w:r>
+        <w:t xml:space="preserve">fa é feita na máquina escrava e </w:t>
+      </w:r>
+      <w:r>
+        <w:t xml:space="preserve">seu resultado é enviado de volta para o </w:t>
       </w:r>
       <w:r>
         <w:rPr>
@@ -7212,7 +8040,25 @@
         <w:t>igura 5</w:t>
       </w:r>
       <w:r>
-        <w:t>. Porém, por implementar avaliação preguiçosa, as transformações são executadas apenas quando uma ação é aplicada sobre o RDD gerado por ela.</w:t>
+        <w:t>. Porém, por implementar avaliação preguiçosa,</w:t>
+      </w:r>
+      <w:r>
+        <w:t xml:space="preserve"> uma técnica utilizada para prorrogar o processamento até o ponto </w:t>
+      </w:r>
+      <w:r>
+        <w:t>em que</w:t>
+      </w:r>
+      <w:r>
+        <w:t xml:space="preserve"> seu resultado é realmente necessário,</w:t>
+      </w:r>
+      <w:r>
+        <w:t xml:space="preserve"> as transformações são executadas apenas quando uma ação é aplicada sobre o RDD </w:t>
+      </w:r>
+      <w:r>
+        <w:t xml:space="preserve">final </w:t>
+      </w:r>
+      <w:r>
+        <w:t>gerado por ela.</w:t>
       </w:r>
     </w:p>
     <w:p>
@@ -7293,7 +8139,7 @@
                   <pic:spPr>
                     <a:xfrm>
                       <a:off x="0" y="0"/>
-                      <a:ext cx="5420398" cy="2591300"/>
+                      <a:ext cx="5339655" cy="2552700"/>
                     </a:xfrm>
                     <a:prstGeom prst="rect">
                       <a:avLst/>
@@ -7670,7 +8516,13 @@
         <w:t>oferece</w:t>
       </w:r>
       <w:r>
-        <w:t xml:space="preserve"> uma melhor interação com o aplicativo web</w:t>
+        <w:t xml:space="preserve"> uma mel</w:t>
+      </w:r>
+      <w:r>
+        <w:t>hor interação com o aplicativo W</w:t>
+      </w:r>
+      <w:r>
+        <w:t>eb</w:t>
       </w:r>
       <w:r>
         <w:t>.</w:t>
@@ -7698,13 +8550,13 @@
         <w:rPr>
           <w:noProof/>
         </w:rPr>
-        <w:t>(AMAZON WEB SERVICES, 2016</w:t>
+        <w:t xml:space="preserve">(AMAZON WEB SERVICES, </w:t>
       </w:r>
       <w:r>
         <w:rPr>
           <w:noProof/>
         </w:rPr>
-        <w:t>A</w:t>
+        <w:t>2016a</w:t>
       </w:r>
       <w:r>
         <w:rPr>
@@ -7758,13 +8610,13 @@
         <w:rPr>
           <w:noProof/>
         </w:rPr>
-        <w:t>(AMAZON WEB SERVICES, 2016</w:t>
+        <w:t xml:space="preserve">(AMAZON WEB SERVICES, </w:t>
       </w:r>
       <w:r>
         <w:rPr>
           <w:noProof/>
         </w:rPr>
-        <w:t>C</w:t>
+        <w:t>2016c</w:t>
       </w:r>
       <w:r>
         <w:rPr>
@@ -7894,7 +8746,19 @@
         <w:rPr>
           <w:noProof/>
         </w:rPr>
-        <w:t>(NODE.JS FOUNDATION, 2016B)</w:t>
+        <w:t xml:space="preserve">(NODE.JS FOUNDATION, </w:t>
+      </w:r>
+      <w:r>
+        <w:rPr>
+          <w:noProof/>
+        </w:rPr>
+        <w:t>2016b</w:t>
+      </w:r>
+      <w:r>
+        <w:rPr>
+          <w:noProof/>
+        </w:rPr>
+        <w:t>)</w:t>
       </w:r>
       <w:r>
         <w:t>.</w:t>
@@ -7917,7 +8781,10 @@
         <w:t>do aplicativo</w:t>
       </w:r>
       <w:r>
-        <w:t xml:space="preserve"> web, ou seja, é responsável por disponibilizar todas as páginas ao usuário e por toda a comunicação com a base de dados.</w:t>
+        <w:t xml:space="preserve"> W</w:t>
+      </w:r>
+      <w:r>
+        <w:t>eb, ou seja, é responsável por disponibilizar todas as páginas ao usuário e por toda a comunicação com a base de dados.</w:t>
       </w:r>
     </w:p>
     <w:p/>
@@ -8077,7 +8944,13 @@
         <w:t xml:space="preserve"> </w:t>
       </w:r>
       <w:r>
-        <w:t xml:space="preserve">para o desenvolvimento de aplicativos web em NodeJS. Foi criado em 2010 por </w:t>
+        <w:t xml:space="preserve">para o </w:t>
+      </w:r>
+      <w:r>
+        <w:t>desenvolvimento de aplicativos W</w:t>
+      </w:r>
+      <w:r>
+        <w:t xml:space="preserve">eb em NodeJS. Foi criado em 2010 por </w:t>
       </w:r>
       <w:r>
         <w:t>TJ Holowaychuk</w:t>
@@ -8148,7 +9021,19 @@
         <w:rPr>
           <w:noProof/>
         </w:rPr>
-        <w:t>(NODE.JS FOUNDATION, 2016A)</w:t>
+        <w:t xml:space="preserve">(NODE.JS FOUNDATION, </w:t>
+      </w:r>
+      <w:r>
+        <w:rPr>
+          <w:noProof/>
+        </w:rPr>
+        <w:t>2016a</w:t>
+      </w:r>
+      <w:r>
+        <w:rPr>
+          <w:noProof/>
+        </w:rPr>
+        <w:t>)</w:t>
       </w:r>
       <w:r>
         <w:t xml:space="preserve">. Desde então, o </w:t>
@@ -8191,7 +9076,13 @@
         <w:t>framework</w:t>
       </w:r>
       <w:r>
-        <w:t xml:space="preserve"> para HTML, CSS e JavaScript mais popular para o desenvolvimento de projetos web responsivos</w:t>
+        <w:t xml:space="preserve"> para HTML, CSS e JavaScript mais popular para</w:t>
+      </w:r>
+      <w:r>
+        <w:t xml:space="preserve"> o desenvolvimento de projetos W</w:t>
+      </w:r>
+      <w:r>
+        <w:t>eb responsivos</w:t>
       </w:r>
       <w:r>
         <w:t xml:space="preserve"> e </w:t>
@@ -8282,7 +9173,13 @@
         <w:t>framework</w:t>
       </w:r>
       <w:r>
-        <w:t xml:space="preserve"> foi escolhido para este trabalho pela facilidade em criar aplicativos web responsivos sem necessitar um grande conhecimento de linguagens de </w:t>
+        <w:t xml:space="preserve"> foi escolhido para este trabalho pela f</w:t>
+      </w:r>
+      <w:r>
+        <w:t>acilidade em criar aplicativos W</w:t>
+      </w:r>
+      <w:r>
+        <w:t xml:space="preserve">eb responsivos sem necessitar um grande conhecimento de linguagens de </w:t>
       </w:r>
       <w:r>
         <w:rPr>
@@ -8344,7 +9241,10 @@
         <w:t>(</w:t>
       </w:r>
       <w:r>
-        <w:t>THE APACHE SOFTWARE FOUNDATION, 2016A</w:t>
+        <w:t xml:space="preserve">THE APACHE SOFTWARE FOUNDATION, </w:t>
+      </w:r>
+      <w:r>
+        <w:t>2016a</w:t>
       </w:r>
       <w:r>
         <w:t>)</w:t>
@@ -8359,7 +9259,10 @@
         <w:t>(THE A</w:t>
       </w:r>
       <w:r>
-        <w:t>PACHE SOFTWARE FOUNDATION, 2016C</w:t>
+        <w:t xml:space="preserve">PACHE SOFTWARE FOUNDATION, </w:t>
+      </w:r>
+      <w:r>
+        <w:t>2016c</w:t>
       </w:r>
       <w:r>
         <w:t>)</w:t>
@@ -8371,7 +9274,19 @@
         <w:rPr>
           <w:noProof/>
         </w:rPr>
-        <w:t>(THE APACHE SOFTWARE FOUNDATION, 2016B)</w:t>
+        <w:t xml:space="preserve">(THE APACHE SOFTWARE FOUNDATION, </w:t>
+      </w:r>
+      <w:r>
+        <w:rPr>
+          <w:noProof/>
+        </w:rPr>
+        <w:t>2016b</w:t>
+      </w:r>
+      <w:r>
+        <w:rPr>
+          <w:noProof/>
+        </w:rPr>
+        <w:t>)</w:t>
       </w:r>
       <w:r>
         <w:t xml:space="preserve">, </w:t>
@@ -8421,7 +9336,13 @@
         <w:t xml:space="preserve"> e agrupá-los na base de dados</w:t>
       </w:r>
       <w:r>
-        <w:t xml:space="preserve"> e então recuperá-los novamente para a exibição no aplicativo web. Para essa fase do projeto foi</w:t>
+        <w:t xml:space="preserve"> e então recuperá-los novamente</w:t>
+      </w:r>
+      <w:r>
+        <w:t xml:space="preserve"> para a exibição no aplicativo W</w:t>
+      </w:r>
+      <w:r>
+        <w:t>eb. Para essa fase do projeto foi</w:t>
       </w:r>
       <w:r>
         <w:t xml:space="preserve"> necessário o estudo da</w:t>
@@ -8439,7 +9360,19 @@
         <w:rPr>
           <w:noProof/>
         </w:rPr>
-        <w:t>(NODE.JS FOUNDATION, 2016B)</w:t>
+        <w:t xml:space="preserve">(NODE.JS FOUNDATION, </w:t>
+      </w:r>
+      <w:r>
+        <w:rPr>
+          <w:noProof/>
+        </w:rPr>
+        <w:t>2016b</w:t>
+      </w:r>
+      <w:r>
+        <w:rPr>
+          <w:noProof/>
+        </w:rPr>
+        <w:t>)</w:t>
       </w:r>
       <w:r>
         <w:t xml:space="preserve"> e Scala </w:t>
@@ -8478,7 +9411,19 @@
         <w:rPr>
           <w:noProof/>
         </w:rPr>
-        <w:t>(NODE.JS FOUNDATION, 2016A)</w:t>
+        <w:t xml:space="preserve">(NODE.JS FOUNDATION, </w:t>
+      </w:r>
+      <w:r>
+        <w:rPr>
+          <w:noProof/>
+        </w:rPr>
+        <w:t>2016a</w:t>
+      </w:r>
+      <w:r>
+        <w:rPr>
+          <w:noProof/>
+        </w:rPr>
+        <w:t>)</w:t>
       </w:r>
       <w:r>
         <w:t xml:space="preserve"> e Play </w:t>
@@ -8528,7 +9473,10 @@
         <w:t>foi</w:t>
       </w:r>
       <w:r>
-        <w:t xml:space="preserve"> desenvolvido o aplicativo web para </w:t>
+        <w:t xml:space="preserve"> desenvolvido o aplicativo W</w:t>
+      </w:r>
+      <w:r>
+        <w:t xml:space="preserve">eb para </w:t>
       </w:r>
       <w:r>
         <w:t>visualizar os dados</w:t>
@@ -8544,7 +9492,13 @@
       </w:r>
       <w:r>
         <w:lastRenderedPageBreak/>
-        <w:t xml:space="preserve">movimentação dos dispositivos conectados à rede wi-fi do prédio, como, por exemplo, a última posição conhecida de cada dispositivo. Nesta fase do projeto </w:t>
+        <w:t xml:space="preserve">movimentação dos dispositivos conectados à rede </w:t>
+      </w:r>
+      <w:r>
+        <w:t>Wi-Fi</w:t>
+      </w:r>
+      <w:r>
+        <w:t xml:space="preserve"> do prédio, como, por exemplo, a última posição conhecida de cada dispositivo. Nesta fase do projeto </w:t>
       </w:r>
       <w:r>
         <w:t>foram</w:t>
@@ -8629,7 +9583,10 @@
         <w:t>um aplicativo</w:t>
       </w:r>
       <w:r>
-        <w:t xml:space="preserve"> web </w:t>
+        <w:t xml:space="preserve"> W</w:t>
+      </w:r>
+      <w:r>
+        <w:t xml:space="preserve">eb </w:t>
       </w:r>
       <w:r>
         <w:t>para mostrar ao usuário os dados armazenados nestes servidores</w:t>
@@ -8661,7 +9618,13 @@
         <w:t xml:space="preserve">grandes quantidades de dados. O servidor </w:t>
       </w:r>
       <w:r>
-        <w:t>é voltado para o uso em sistemas de geolocalização internos, e estão prontos para serem conectados à uma rede de sensores que provenham os dados de localização de cada dispositivo dentro de um prédio.</w:t>
+        <w:t xml:space="preserve">é voltado para o uso em sistemas de geolocalização internos, e </w:t>
+      </w:r>
+      <w:r>
+        <w:t xml:space="preserve">estes </w:t>
+      </w:r>
+      <w:r>
+        <w:t>estão prontos para serem conectados à uma rede de sensores que provenham os dados de localização de cada dispositivo dentro de um prédio.</w:t>
       </w:r>
     </w:p>
     <w:p>
@@ -8669,7 +9632,10 @@
         <w:t>Para que o aplicativo</w:t>
       </w:r>
       <w:r>
-        <w:t xml:space="preserve"> web consiga se comunicar eficientemente com o servidor, no </w:t>
+        <w:t xml:space="preserve"> W</w:t>
+      </w:r>
+      <w:r>
+        <w:t xml:space="preserve">eb consiga se comunicar eficientemente com o servidor, no </w:t>
       </w:r>
       <w:r>
         <w:rPr>
@@ -8689,7 +9655,10 @@
     </w:p>
     <w:p>
       <w:r>
-        <w:t>O aplicativo web foi desenvolvido</w:t>
+        <w:t>O aplicativo W</w:t>
+      </w:r>
+      <w:r>
+        <w:t>eb foi desenvolvido</w:t>
       </w:r>
       <w:r>
         <w:t xml:space="preserve"> utilizando o </w:t>
@@ -8783,7 +9752,19 @@
         <w:rPr>
           <w:noProof/>
         </w:rPr>
-        <w:t>(THE APACHE SOFTWARE FOUNDATION, 2016B)</w:t>
+        <w:t xml:space="preserve">(THE APACHE SOFTWARE FOUNDATION, </w:t>
+      </w:r>
+      <w:r>
+        <w:rPr>
+          <w:noProof/>
+        </w:rPr>
+        <w:t>2016b</w:t>
+      </w:r>
+      <w:r>
+        <w:rPr>
+          <w:noProof/>
+        </w:rPr>
+        <w:t>)</w:t>
       </w:r>
       <w:r>
         <w:t>, como é mostrado na Figura 9</w:t>
@@ -8895,7 +9876,13 @@
         <w:pStyle w:val="Source-Images"/>
       </w:pPr>
       <w:r>
-        <w:t>Fonte: https://spark.apache.org/</w:t>
+        <w:t>Fonte: b</w:t>
+      </w:r>
+      <w:r>
+        <w:t>aseado em</w:t>
+      </w:r>
+      <w:r>
+        <w:t xml:space="preserve"> https://spark.apache.org/</w:t>
       </w:r>
     </w:p>
     <w:p/>
@@ -8922,7 +9909,19 @@
         <w:rPr>
           <w:noProof/>
         </w:rPr>
-        <w:t>(AMAZON WEB SERVICES, 2016A)</w:t>
+        <w:t xml:space="preserve">(AMAZON WEB SERVICES, </w:t>
+      </w:r>
+      <w:r>
+        <w:rPr>
+          <w:noProof/>
+        </w:rPr>
+        <w:t>2016a</w:t>
+      </w:r>
+      <w:r>
+        <w:rPr>
+          <w:noProof/>
+        </w:rPr>
+        <w:t>)</w:t>
       </w:r>
       <w:r>
         <w:t>.</w:t>
@@ -8957,7 +9956,13 @@
         <w:t>10 e 11</w:t>
       </w:r>
       <w:r>
-        <w:t>, a criação dos servidores levava em média 8 horas para ser concluída.</w:t>
+        <w:t>,</w:t>
+      </w:r>
+      <w:r>
+        <w:t xml:space="preserve"> a criação dos servidores leva</w:t>
+      </w:r>
+      <w:r>
+        <w:t xml:space="preserve"> em média 8 horas para ser concluída.</w:t>
       </w:r>
     </w:p>
     <w:p/>
@@ -9625,7 +10630,16 @@
     </w:p>
     <w:p>
       <w:r>
-        <w:t>Uma vez que estes arquivos estejam configurados em todas as máquinas do cluster, o próximo passo</w:t>
+        <w:t xml:space="preserve">Uma vez que estes arquivos estejam configurados em todas as máquinas do </w:t>
+      </w:r>
+      <w:r>
+        <w:rPr>
+          <w:i/>
+        </w:rPr>
+        <w:t>cluster</w:t>
+      </w:r>
+      <w:r>
+        <w:t>, o próximo passo</w:t>
       </w:r>
       <w:r>
         <w:t xml:space="preserve"> é</w:t>
@@ -9762,7 +10776,19 @@
         <w:t>cluster</w:t>
       </w:r>
       <w:r>
-        <w:t xml:space="preserve"> pode ser acessado através de um navegador pelo DNS da máquina mestre na porta 50070, como </w:t>
+        <w:t xml:space="preserve"> pode</w:t>
+      </w:r>
+      <w:r>
+        <w:t>m</w:t>
+      </w:r>
+      <w:r>
+        <w:t xml:space="preserve"> ser acessado</w:t>
+      </w:r>
+      <w:r>
+        <w:t>s</w:t>
+      </w:r>
+      <w:r>
+        <w:t xml:space="preserve"> através de um navegador pelo DNS da máquina mestre na porta 50070, como </w:t>
       </w:r>
       <w:r>
         <w:t>mostra a Figura 13</w:t>
@@ -9816,8 +10842,8 @@
         </w:rPr>
         <w:drawing>
           <wp:inline distT="0" distB="0" distL="0" distR="0">
-            <wp:extent cx="5760720" cy="3591560"/>
-            <wp:effectExtent l="0" t="0" r="0" b="8890"/>
+            <wp:extent cx="5713171" cy="4438305"/>
+            <wp:effectExtent l="0" t="0" r="1905" b="635"/>
             <wp:docPr id="12" name="Picture 12"/>
             <wp:cNvGraphicFramePr>
               <a:graphicFrameLocks xmlns:a="http://schemas.openxmlformats.org/drawingml/2006/main" noChangeAspect="1"/>
@@ -9829,7 +10855,7 @@
                     <pic:cNvPr id="12" name="hado.PNG"/>
                     <pic:cNvPicPr/>
                   </pic:nvPicPr>
-                  <pic:blipFill>
+                  <pic:blipFill rotWithShape="1">
                     <a:blip r:embed="rId22">
                       <a:extLst>
                         <a:ext uri="{28A0092B-C50C-407E-A947-70E740481C1C}">
@@ -9837,18 +10863,25 @@
                         </a:ext>
                       </a:extLst>
                     </a:blip>
-                    <a:stretch>
-                      <a:fillRect/>
-                    </a:stretch>
+                    <a:srcRect r="19746"/>
+                    <a:stretch/>
                   </pic:blipFill>
-                  <pic:spPr>
+                  <pic:spPr bwMode="auto">
                     <a:xfrm>
                       <a:off x="0" y="0"/>
-                      <a:ext cx="5760720" cy="3591560"/>
+                      <a:ext cx="5725319" cy="4447743"/>
                     </a:xfrm>
                     <a:prstGeom prst="rect">
                       <a:avLst/>
                     </a:prstGeom>
+                    <a:ln>
+                      <a:noFill/>
+                    </a:ln>
+                    <a:extLst>
+                      <a:ext uri="{53640926-AAD7-44D8-BBD7-CCE9431645EC}">
+                        <a14:shadowObscured xmlns:a14="http://schemas.microsoft.com/office/drawing/2010/main"/>
+                      </a:ext>
+                    </a:extLst>
                   </pic:spPr>
                 </pic:pic>
               </a:graphicData>
@@ -9925,20 +10958,29 @@
         <w:rPr>
           <w:sz w:val="28"/>
         </w:rPr>
+        <w:lastRenderedPageBreak/>
         <w:t>SPARK_HOME=/usr/local/spark</w:t>
       </w:r>
     </w:p>
     <w:p/>
     <w:p>
       <w:r>
-        <w:lastRenderedPageBreak/>
         <w:t>Assim como o Hadoop, as configurações do Spark são feitas a</w:t>
       </w:r>
       <w:r>
         <w:t>través da edição de arquivos. O seguinte arquivo deve ser editado</w:t>
       </w:r>
       <w:r>
-        <w:t xml:space="preserve"> em todas as máquinas do cluster:</w:t>
+        <w:t xml:space="preserve"> em todas as máquinas do </w:t>
+      </w:r>
+      <w:r>
+        <w:rPr>
+          <w:i/>
+        </w:rPr>
+        <w:t>cluster</w:t>
+      </w:r>
+      <w:r>
+        <w:t>:</w:t>
       </w:r>
     </w:p>
     <w:p>
@@ -10043,7 +11085,16 @@
         <w:pStyle w:val="BulletPoint"/>
       </w:pPr>
       <w:r>
-        <w:t>$SPARK_HOME/conf/slaves: lista de DNS de todas as máquinas escravas do cluster.</w:t>
+        <w:t xml:space="preserve">$SPARK_HOME/conf/slaves: lista de DNS de todas as máquinas escravas do </w:t>
+      </w:r>
+      <w:r>
+        <w:rPr>
+          <w:i/>
+        </w:rPr>
+        <w:t>cluster</w:t>
+      </w:r>
+      <w:r>
+        <w:t>.</w:t>
       </w:r>
     </w:p>
     <w:p>
@@ -10328,7 +11379,13 @@
         <w:t>cluster</w:t>
       </w:r>
       <w:r>
-        <w:t>, após elas serem configuradas, possibilitando que elas pudessem ser destruídas e então criadas novamente com o sistema operacional e todos os seus programas e configurações iguais ao de quando a AMI foi salva.</w:t>
+        <w:t xml:space="preserve">, após elas serem configuradas, possibilitando que </w:t>
+      </w:r>
+      <w:r>
+        <w:t>fossem</w:t>
+      </w:r>
+      <w:r>
+        <w:t xml:space="preserve"> destruídas e então criadas novamente com o sistema operacional e todos os seus programas e configurações iguais ao de quando a AMI foi salva.</w:t>
       </w:r>
     </w:p>
     <w:p>
@@ -10574,7 +11631,10 @@
         <w:t>um aplicativo</w:t>
       </w:r>
       <w:r>
-        <w:t xml:space="preserve"> web.</w:t>
+        <w:t xml:space="preserve"> W</w:t>
+      </w:r>
+      <w:r>
+        <w:t>eb.</w:t>
       </w:r>
     </w:p>
     <w:p>
@@ -10627,13 +11687,25 @@
     <w:p>
       <w:r>
         <w:lastRenderedPageBreak/>
-        <w:t>Desta forma, dentro do servidor a base de dados funciona encima da arquitetura paralela do Spark, mas, por se tratar de uma base de dados MySQL, pode se</w:t>
+        <w:t>Desta forma, dentro do serv</w:t>
+      </w:r>
+      <w:r>
+        <w:t xml:space="preserve">idor a base de dados funciona em </w:t>
+      </w:r>
+      <w:r>
+        <w:t>cima da arquitetura paralela do Spark, mas, por se tratar de uma base de dados MySQL, pode se</w:t>
       </w:r>
       <w:r>
         <w:t>r acessada facilmente através do aplicativo</w:t>
       </w:r>
       <w:r>
-        <w:t xml:space="preserve"> web.</w:t>
+        <w:t xml:space="preserve"> </w:t>
+      </w:r>
+      <w:r>
+        <w:t>W</w:t>
+      </w:r>
+      <w:r>
+        <w:t>eb.</w:t>
       </w:r>
     </w:p>
     <w:p/>
@@ -10704,7 +11776,13 @@
         <w:t>root</w:t>
       </w:r>
       <w:r>
-        <w:t xml:space="preserve"> do MySQL, com a qual iremos acessar a base de dados posteriormente.</w:t>
+        <w:t xml:space="preserve"> do MySQL, </w:t>
+      </w:r>
+      <w:r>
+        <w:t>utilizada para acessar</w:t>
+      </w:r>
+      <w:r>
+        <w:t xml:space="preserve"> a base de dados posteriormente.</w:t>
       </w:r>
     </w:p>
     <w:p>
@@ -10721,10 +11799,10 @@
         <w:t>.</w:t>
       </w:r>
     </w:p>
-    <w:p/>
     <w:p>
       <w:pPr>
         <w:pStyle w:val="Caption"/>
+        <w:keepLines/>
       </w:pPr>
       <w:bookmarkStart w:id="43" w:name="_Toc473213291"/>
       <w:r>
@@ -10755,6 +11833,8 @@
     </w:p>
     <w:p>
       <w:pPr>
+        <w:keepNext/>
+        <w:keepLines/>
         <w:ind w:firstLine="0"/>
       </w:pPr>
       <w:r>
@@ -10764,8 +11844,8 @@
         </w:rPr>
         <w:drawing>
           <wp:inline distT="0" distB="0" distL="0" distR="0">
-            <wp:extent cx="5760720" cy="3330937"/>
-            <wp:effectExtent l="0" t="0" r="0" b="3175"/>
+            <wp:extent cx="5779008" cy="3845983"/>
+            <wp:effectExtent l="0" t="0" r="0" b="2540"/>
             <wp:docPr id="15" name="Picture 15"/>
             <wp:cNvGraphicFramePr>
               <a:graphicFrameLocks xmlns:a="http://schemas.openxmlformats.org/drawingml/2006/main" noChangeAspect="1"/>
@@ -10792,7 +11872,7 @@
                   <pic:spPr>
                     <a:xfrm>
                       <a:off x="0" y="0"/>
-                      <a:ext cx="5760720" cy="3330937"/>
+                      <a:ext cx="5790551" cy="3853665"/>
                     </a:xfrm>
                     <a:prstGeom prst="rect">
                       <a:avLst/>
@@ -10866,7 +11946,7 @@
     </w:p>
     <w:p>
       <w:r>
-        <w:t>A largura e comprimento do mapa do prédio é definida na tabela “predios”, enquanto a tabela “paredes_id” indica as paredes presentes no prédio na forma de retas com um ponto de início e término. Através desta</w:t>
+        <w:t>A tabela “paredes_id” indica as paredes presentes no prédio na forma de retas com um ponto de início e término. Através desta</w:t>
       </w:r>
       <w:r>
         <w:t>s</w:t>
@@ -10878,7 +11958,13 @@
         <w:t>s,</w:t>
       </w:r>
       <w:r>
-        <w:t xml:space="preserve"> o mapa do prédio pode ser construído dinamicamente para visualização no aplicativo web.</w:t>
+        <w:t xml:space="preserve"> o mapa do prédio pode ser construído dinamicamente p</w:t>
+      </w:r>
+      <w:r>
+        <w:t>ara visualização no aplicativo W</w:t>
+      </w:r>
+      <w:r>
+        <w:t>eb.</w:t>
       </w:r>
     </w:p>
     <w:p>
@@ -10905,7 +11991,10 @@
     </w:p>
     <w:p>
       <w:r>
-        <w:t>O aplicativo web desenvolvido neste trabalho é um protótipo para possibilitar a visualização dos dados armazenados no servidor.</w:t>
+        <w:t>O aplicativo W</w:t>
+      </w:r>
+      <w:r>
+        <w:t>eb desenvolvido neste trabalho é um protótipo para possibilitar a visualização dos dados armazenados no servidor.</w:t>
       </w:r>
       <w:r>
         <w:t xml:space="preserve"> Portanto, apesar do servidor estar preparado para ser usado em sistemas maiores com vários prédios, o aplicativo apresenta apenas uma página com o mapa de um prédio, gerado dinamicamente de acordo com as informações da base de dados, e</w:t>
@@ -10930,7 +12019,13 @@
     </w:p>
     <w:p>
       <w:r>
-        <w:t>O maior problema enfrentado na implementação do aplicativo web foi a conexão com o servidor Spark.</w:t>
+        <w:t>O maior problema enfrentado na im</w:t>
+      </w:r>
+      <w:r>
+        <w:t>plementação do aplicativo W</w:t>
+      </w:r>
+      <w:r>
+        <w:t>eb foi a conexão com o servidor Spark.</w:t>
       </w:r>
     </w:p>
     <w:p>
@@ -10953,15 +12048,12 @@
         <w:t>uma API nova</w:t>
       </w:r>
       <w:r>
-        <w:t xml:space="preserve"> que ainda está em desenvolvimento, </w:t>
-      </w:r>
+        <w:t xml:space="preserve"> que ainda está em desenvolvimento, atualmente não possui suporte ao Hive on Spark, necessário para manipular tabelas Hive no Spark.</w:t>
+      </w:r>
+    </w:p>
+    <w:p>
       <w:r>
         <w:lastRenderedPageBreak/>
-        <w:t>atualmente não possui suporte ao Hive on Spark, necessário para manipular tabelas Hive no Spark.</w:t>
-      </w:r>
-    </w:p>
-    <w:p>
-      <w:r>
         <w:t>A segunda tentativa para soluci</w:t>
       </w:r>
       <w:r>
@@ -10980,7 +12072,13 @@
         <w:t>framework</w:t>
       </w:r>
       <w:r>
-        <w:t xml:space="preserve"> desenvolvido pela Lightbend e Zengularity para desenvolvimento de aplicativos web em Java e Scala. Como os dois </w:t>
+        <w:t xml:space="preserve"> desenvolvido pela Lightbend e Zengularity para </w:t>
+      </w:r>
+      <w:r>
+        <w:t>desenvolvimento de aplicativos W</w:t>
+      </w:r>
+      <w:r>
+        <w:t xml:space="preserve">eb em Java e Scala. Como os dois </w:t>
       </w:r>
       <w:r>
         <w:rPr>
@@ -10989,7 +12087,13 @@
         <w:t>frameworks</w:t>
       </w:r>
       <w:r>
-        <w:t xml:space="preserve"> funcionam de forma bem diferentes, foi necessário reestruturar completamente o aplicativo web. O objetivo com essa troca era desenvolver um </w:t>
+        <w:t xml:space="preserve"> funcionam de forma bem diferentes, foi necessário reestrutu</w:t>
+      </w:r>
+      <w:r>
+        <w:t>rar completamente o aplicativo W</w:t>
+      </w:r>
+      <w:r>
+        <w:t xml:space="preserve">eb. O objetivo com essa troca era desenvolver um </w:t>
       </w:r>
       <w:r>
         <w:rPr>
@@ -11018,7 +12122,10 @@
         <w:t xml:space="preserve">. </w:t>
       </w:r>
       <w:r>
-        <w:t xml:space="preserve">Tratando-se de um aplicativo web onde as consultas à base de dados precisam ser dinâmicas, a necessidade de compilar um programa inteiro para cada requisição à base de dados tornou essa alternativa inviável. </w:t>
+        <w:t>Tratando-se de um aplicativo W</w:t>
+      </w:r>
+      <w:r>
+        <w:t xml:space="preserve">eb onde as consultas à base de dados precisam ser dinâmicas, a necessidade de compilar um programa inteiro para cada requisição à base de dados tornou essa alternativa inviável. </w:t>
       </w:r>
       <w:r>
         <w:t>Portanto, decidiu-se abandonar o Play Framework e retornar o aplicativo para o Express.</w:t>
@@ -11062,7 +12169,13 @@
         <w:t>, alguns testes revelaram que o</w:t>
       </w:r>
       <w:r>
-        <w:t xml:space="preserve"> texto retornado pelo Spark Shell era mais complexo do que o esperado, o que requereria uma mineração de dados profunda para filtrar apenas os dados desejados, o que não é o foco deste </w:t>
+        <w:t xml:space="preserve"> texto retornado pelo Spark Shell era mais complexo do que o esperado, o que requereria uma mineração de dados profunda para filtrar apenas os dados </w:t>
+      </w:r>
+      <w:r>
+        <w:t>desejados, o que não era</w:t>
+      </w:r>
+      <w:r>
+        <w:t xml:space="preserve"> o foco deste </w:t>
       </w:r>
       <w:r>
         <w:t>trabalho</w:t>
@@ -11124,7 +12237,13 @@
         <w:t xml:space="preserve">Conforme definido na introdução, este trabalho teve como objetivo </w:t>
       </w:r>
       <w:r>
-        <w:t>desenvolver um servidor e um aplicativo web para armazenamento e visualização de dados</w:t>
+        <w:t>desenvolv</w:t>
+      </w:r>
+      <w:r>
+        <w:t>er um servidor e um aplicativo W</w:t>
+      </w:r>
+      <w:r>
+        <w:t>eb para armazenamento e visualização de dados</w:t>
       </w:r>
       <w:r>
         <w:t xml:space="preserve"> </w:t>
@@ -11133,7 +12252,13 @@
         <w:t>de localização de dispositivos</w:t>
       </w:r>
       <w:r>
-        <w:t xml:space="preserve"> gerados a partir de uma rede de sensores de wi-fi ou bluetooth fixados em pontos pré-determinados dentro de um prédio</w:t>
+        <w:t xml:space="preserve"> gerados a partir de uma rede de sensores de </w:t>
+      </w:r>
+      <w:r>
+        <w:t>Wi-Fi</w:t>
+      </w:r>
+      <w:r>
+        <w:t xml:space="preserve"> ou bluetooth fixados em pontos pré-determinados dentro de um prédio</w:t>
       </w:r>
       <w:r>
         <w:t>, com o propósito de construir uma base de dados que possa ser utilizada em sistemas de geoposicionamento internos.</w:t>
@@ -11150,10 +12275,22 @@
         <w:t>escal</w:t>
       </w:r>
       <w:r>
-        <w:t>ável e esteja preparado para lidar com grandes quantidades de dados, foram estudados diferentes conceitos e tecnologias, com o foco principal em ferramentas de bi</w:t>
-      </w:r>
-      <w:r>
-        <w:t>g data com arquitetura altamente paralela.</w:t>
+        <w:t xml:space="preserve">ável e esteja preparado para lidar com grandes quantidades de dados, foram estudados diferentes conceitos e tecnologias, com o foco principal em ferramentas de </w:t>
+      </w:r>
+      <w:r>
+        <w:rPr>
+          <w:i/>
+        </w:rPr>
+        <w:t>bi</w:t>
+      </w:r>
+      <w:r>
+        <w:rPr>
+          <w:i/>
+        </w:rPr>
+        <w:t>g data</w:t>
+      </w:r>
+      <w:r>
+        <w:t xml:space="preserve"> com arquitetura altamente paralela.</w:t>
       </w:r>
     </w:p>
     <w:p>
@@ -11167,7 +12304,13 @@
         <w:t>cluster</w:t>
       </w:r>
       <w:r>
-        <w:t xml:space="preserve"> de servidores da Amazon Web Services com o Spark instalado e configurado para funcionar paralelamente em todas as máquinas. Porém, problemas na conexão do aplicativo web com o servidor necessitaram mudanças na estrutura da base de dados.</w:t>
+        <w:t xml:space="preserve"> de servidores da Amazon Web Services com o Spark instalado e configurado para funcionar paralelamente em todas as máquinas. Porém, prob</w:t>
+      </w:r>
+      <w:r>
+        <w:t>lemas na conexão do aplicativo W</w:t>
+      </w:r>
+      <w:r>
+        <w:t>eb com o servidor necessitaram mudanças na estrutura da base de dados.</w:t>
       </w:r>
     </w:p>
     <w:p>
@@ -11175,22 +12318,49 @@
         <w:t xml:space="preserve">Para solucionar este problema, foi instalado o MySQL no servidor, juntamente com o Spark, para que este possa usufruir da arquitetura paralela do Spark, mas ainda assim </w:t>
       </w:r>
       <w:r>
-        <w:t>seja eficiente ao se comunicar com o aplicativo web.</w:t>
-      </w:r>
-    </w:p>
-    <w:p>
-      <w:r>
-        <w:t>Portanto, é possível concluir que as ferramentas de big data atualmente disponíveis no mercado ainda não estão otimizadas para o uso em situações onde é necessária uma resposta dinâmica em tempo real.</w:t>
-      </w:r>
-    </w:p>
-    <w:p>
-      <w:r>
-        <w:t xml:space="preserve">Devido aos problemas com a implementação do servidor e da base de dados, foi possível desenvolver apenas um protótipo do aplicativo web, permitindo de forma simples a visualização dos dados armazenados. </w:t>
-      </w:r>
-    </w:p>
-    <w:p>
-      <w:r>
-        <w:t xml:space="preserve">Conclui-se, portanto, que este trabalho atingiu todos os objetivos propostos em relação ao servidor e base de dados, porém, em relação ao aplicativo web, foi possível o desenvolvimento de apenas um protótipo do aplicativo </w:t>
+        <w:t>seja eficiente ao</w:t>
+      </w:r>
+      <w:r>
+        <w:t xml:space="preserve"> se comunicar com o aplicativo W</w:t>
+      </w:r>
+      <w:r>
+        <w:t>eb.</w:t>
+      </w:r>
+    </w:p>
+    <w:p>
+      <w:r>
+        <w:t xml:space="preserve">Portanto, é possível concluir que as ferramentas de </w:t>
+      </w:r>
+      <w:r>
+        <w:rPr>
+          <w:i/>
+        </w:rPr>
+        <w:t>big data</w:t>
+      </w:r>
+      <w:r>
+        <w:t xml:space="preserve"> atualmente disponíveis no mercado ainda não estão otimizadas para o uso em situações onde é necessária uma resposta dinâmica em tempo real.</w:t>
+      </w:r>
+    </w:p>
+    <w:p>
+      <w:r>
+        <w:t xml:space="preserve">Devido aos problemas com a implementação do servidor e da base de dados, foi possível desenvolver apenas um protótipo do aplicativo </w:t>
+      </w:r>
+      <w:r>
+        <w:t>W</w:t>
+      </w:r>
+      <w:r>
+        <w:t xml:space="preserve">eb, permitindo de forma simples a visualização dos dados armazenados. </w:t>
+      </w:r>
+    </w:p>
+    <w:p>
+      <w:r>
+        <w:t>Conclui-se, portanto, que este trabalho atingiu todos os objetivos propostos em relação ao servidor e base de dados, p</w:t>
+      </w:r>
+      <w:r>
+        <w:t>orém, em relação ao aplicativo W</w:t>
+      </w:r>
+      <w:r>
+        <w:t xml:space="preserve">eb, foi possível o desenvolvimento de apenas um protótipo do aplicativo </w:t>
       </w:r>
       <w:r>
         <w:t>originalmente</w:t>
@@ -11212,7 +12382,13 @@
     </w:p>
     <w:p>
       <w:r>
-        <w:t>Como trabalhos futuros propõem-se melhorias e novas funcionalidades para o aplicativo web</w:t>
+        <w:t>Como trabalhos futuros propõem-se melhorias e novas fun</w:t>
+      </w:r>
+      <w:r>
+        <w:t>cionalidades para o aplicativo W</w:t>
+      </w:r>
+      <w:r>
+        <w:t>eb</w:t>
       </w:r>
       <w:r>
         <w:t xml:space="preserve">, tais como: </w:t>
@@ -11333,6 +12509,11 @@
         <w:p>
           <w:pPr>
             <w:pStyle w:val="Heading1"/>
+            <w:numPr>
+              <w:ilvl w:val="0"/>
+              <w:numId w:val="0"/>
+            </w:numPr>
+            <w:ind w:left="284" w:hanging="284"/>
           </w:pPr>
           <w:r>
             <w:t>Referências</w:t>
@@ -11368,13 +12549,13 @@
                 <w:rPr>
                   <w:noProof/>
                 </w:rPr>
-                <w:t>AMAZON WEB SERVICES. AWS Global Infrastructure, 2016</w:t>
+                <w:t xml:space="preserve">AMAZON WEB SERVICES. AWS Global Infrastructure, </w:t>
               </w:r>
               <w:r>
                 <w:rPr>
                   <w:noProof/>
                 </w:rPr>
-                <w:t>A</w:t>
+                <w:t>2016a</w:t>
               </w:r>
               <w:r>
                 <w:rPr>
@@ -11416,13 +12597,13 @@
                 <w:rPr>
                   <w:noProof/>
                 </w:rPr>
-                <w:t>, 2016</w:t>
+                <w:t xml:space="preserve">, </w:t>
               </w:r>
               <w:r>
                 <w:rPr>
                   <w:noProof/>
                 </w:rPr>
-                <w:t>B</w:t>
+                <w:t>2016b</w:t>
               </w:r>
               <w:r>
                 <w:rPr>
@@ -11450,13 +12631,13 @@
                 <w:rPr>
                   <w:noProof/>
                 </w:rPr>
-                <w:t>AMAZON WEB SERVICES. Cloud Products, 2016</w:t>
+                <w:t xml:space="preserve">AMAZON WEB SERVICES. Cloud Products, </w:t>
               </w:r>
               <w:r>
                 <w:rPr>
                   <w:noProof/>
                 </w:rPr>
-                <w:t>C</w:t>
+                <w:t>2016c</w:t>
               </w:r>
               <w:r>
                 <w:rPr>
@@ -11803,7 +12984,19 @@
                 <w:rPr>
                   <w:noProof/>
                 </w:rPr>
-                <w:t xml:space="preserve">GUBBI, J. et al. Internet of Things (IoT): A vision, architectural elements, and future directions. </w:t>
+                <w:t>GUBBI</w:t>
+              </w:r>
+              <w:r>
+                <w:rPr>
+                  <w:noProof/>
+                </w:rPr>
+                <w:t>, J.; BUYYA, R.; MARUSIC, S.; PALANISWAMI, M.</w:t>
+              </w:r>
+              <w:r>
+                <w:rPr>
+                  <w:noProof/>
+                </w:rPr>
+                <w:t xml:space="preserve"> Internet of Things (IoT): A vision, architectural elements, and future directions. </w:t>
               </w:r>
               <w:r>
                 <w:rPr>
@@ -11940,7 +13133,13 @@
                 <w:rPr>
                   <w:noProof/>
                 </w:rPr>
-                <w:t>LEONG, L. et al. Magic Quadrant for Cloud Infrastructure as a Service, Worldwide, 2016. Disponivel em: &lt;https://www.gartner.com/doc/reprints?id=1-2G2O5FC&amp;ct=150519&gt;. Acesso em: 10 Maio 2016.</w:t>
+                <w:t>LEONG, L.; PETRI, G.; GILL, B.; DOROSH, M.</w:t>
+              </w:r>
+              <w:r>
+                <w:rPr>
+                  <w:noProof/>
+                </w:rPr>
+                <w:t xml:space="preserve"> Magic Quadrant for Cloud Infrastructure as a Service, Worldwide, 2016. Disponivel em: &lt;https://www.gartner.com/doc/reprints?id=1-2G2O5FC&amp;ct=150519&gt;. Acesso em: 10 Maio 2016.</w:t>
               </w:r>
             </w:p>
             <w:p>
@@ -12020,13 +13219,13 @@
                 <w:rPr>
                   <w:noProof/>
                 </w:rPr>
-                <w:t>NODE.JS FOUNDATION. Express - Node.js web application framework, 2016</w:t>
+                <w:t xml:space="preserve">NODE.JS FOUNDATION. Express - Node.js web application framework, </w:t>
               </w:r>
               <w:r>
                 <w:rPr>
                   <w:noProof/>
                 </w:rPr>
-                <w:t>A</w:t>
+                <w:t>2016a</w:t>
               </w:r>
               <w:r>
                 <w:rPr>
@@ -12054,13 +13253,13 @@
                 <w:rPr>
                   <w:noProof/>
                 </w:rPr>
-                <w:t>NODE.JS FOUNDATION. Node.js, 2016</w:t>
+                <w:t xml:space="preserve">NODE.JS FOUNDATION. Node.js, </w:t>
               </w:r>
               <w:r>
                 <w:rPr>
                   <w:noProof/>
                 </w:rPr>
-                <w:t>B</w:t>
+                <w:t>2016b</w:t>
               </w:r>
               <w:r>
                 <w:rPr>
@@ -12225,13 +13424,13 @@
                 <w:rPr>
                   <w:noProof/>
                 </w:rPr>
-                <w:t>THE APACHE SOFTWARE FOUNDATION. Cassandra, 2016</w:t>
+                <w:t xml:space="preserve">THE APACHE SOFTWARE FOUNDATION. Cassandra, </w:t>
               </w:r>
               <w:r>
                 <w:rPr>
                   <w:noProof/>
                 </w:rPr>
-                <w:t>A</w:t>
+                <w:t>2016a</w:t>
               </w:r>
               <w:r>
                 <w:rPr>
@@ -12259,13 +13458,13 @@
                 <w:rPr>
                   <w:noProof/>
                 </w:rPr>
-                <w:t>THE APACHE SOFTWARE FOUNDATION. Spark, 2016</w:t>
+                <w:t xml:space="preserve">THE APACHE SOFTWARE FOUNDATION. Spark, </w:t>
               </w:r>
               <w:r>
                 <w:rPr>
                   <w:noProof/>
                 </w:rPr>
-                <w:t>B</w:t>
+                <w:t>2016b</w:t>
               </w:r>
               <w:r>
                 <w:rPr>
@@ -12299,13 +13498,13 @@
                 <w:rPr>
                   <w:noProof/>
                 </w:rPr>
-                <w:t>THE APACHE SOFTWARE FOUNDATION. Storm, 2016</w:t>
+                <w:t xml:space="preserve">THE APACHE SOFTWARE FOUNDATION. Storm, </w:t>
               </w:r>
               <w:r>
                 <w:rPr>
                   <w:noProof/>
                 </w:rPr>
-                <w:t>C</w:t>
+                <w:t>2016c</w:t>
               </w:r>
               <w:r>
                 <w:rPr>
@@ -12701,7 +13900,7 @@
           <w:rPr>
             <w:noProof/>
           </w:rPr>
-          <w:t>12</w:t>
+          <w:t>40</w:t>
         </w:r>
         <w:r>
           <w:rPr>
@@ -12723,6 +13922,122 @@
 <file path=word/numbering.xml><?xml version="1.0" encoding="utf-8"?>
 <w:numbering xmlns:wpc="http://schemas.microsoft.com/office/word/2010/wordprocessingCanvas" xmlns:cx="http://schemas.microsoft.com/office/drawing/2014/chartex" xmlns:cx1="http://schemas.microsoft.com/office/drawing/2015/9/8/chartex" xmlns:cx2="http://schemas.microsoft.com/office/drawing/2015/10/21/chartex" xmlns:cx3="http://schemas.microsoft.com/office/drawing/2016/5/9/chartex" xmlns:cx4="http://schemas.microsoft.com/office/drawing/2016/5/10/chartex" xmlns:cx5="http://schemas.microsoft.com/office/drawing/2016/5/11/chartex" xmlns:mc="http://schemas.openxmlformats.org/markup-compatibility/2006" xmlns:o="urn:schemas-microsoft-com:office:office" xmlns:r="http://schemas.openxmlformats.org/officeDocument/2006/relationships" xmlns:m="http://schemas.openxmlformats.org/officeDocument/2006/math" xmlns:v="urn:schemas-microsoft-com:vml" xmlns:wp14="http://schemas.microsoft.com/office/word/2010/wordprocessingDrawing" xmlns:wp="http://schemas.openxmlformats.org/drawingml/2006/wordprocessingDrawing" xmlns:w10="urn:schemas-microsoft-com:office:word" xmlns:w="http://schemas.openxmlformats.org/wordprocessingml/2006/main" xmlns:w14="http://schemas.microsoft.com/office/word/2010/wordml" xmlns:w15="http://schemas.microsoft.com/office/word/2012/wordml" xmlns:w16se="http://schemas.microsoft.com/office/word/2015/wordml/symex" xmlns:wpg="http://schemas.microsoft.com/office/word/2010/wordprocessingGroup" xmlns:wpi="http://schemas.microsoft.com/office/word/2010/wordprocessingInk" xmlns:wne="http://schemas.microsoft.com/office/word/2006/wordml" xmlns:wps="http://schemas.microsoft.com/office/word/2010/wordprocessingShape" mc:Ignorable="w14 w15 w16se wp14">
   <w:abstractNum w:abstractNumId="0" w15:restartNumberingAfterBreak="0">
+    <w:nsid w:val="13F13CBB"/>
+    <w:multiLevelType w:val="hybridMultilevel"/>
+    <w:tmpl w:val="13C86354"/>
+    <w:lvl w:ilvl="0" w:tplc="CD90922C">
+      <w:start w:val="1"/>
+      <w:numFmt w:val="decimal"/>
+      <w:lvlText w:val="%1."/>
+      <w:lvlJc w:val="left"/>
+      <w:pPr>
+        <w:tabs>
+          <w:tab w:val="num" w:pos="840"/>
+        </w:tabs>
+        <w:ind w:left="840" w:hanging="360"/>
+      </w:pPr>
+      <w:rPr>
+        <w:rFonts w:hint="default"/>
+      </w:rPr>
+    </w:lvl>
+    <w:lvl w:ilvl="1" w:tplc="04160019" w:tentative="1">
+      <w:start w:val="1"/>
+      <w:numFmt w:val="lowerLetter"/>
+      <w:lvlText w:val="%2."/>
+      <w:lvlJc w:val="left"/>
+      <w:pPr>
+        <w:tabs>
+          <w:tab w:val="num" w:pos="1560"/>
+        </w:tabs>
+        <w:ind w:left="1560" w:hanging="360"/>
+      </w:pPr>
+    </w:lvl>
+    <w:lvl w:ilvl="2" w:tplc="0416001B" w:tentative="1">
+      <w:start w:val="1"/>
+      <w:numFmt w:val="lowerRoman"/>
+      <w:lvlText w:val="%3."/>
+      <w:lvlJc w:val="right"/>
+      <w:pPr>
+        <w:tabs>
+          <w:tab w:val="num" w:pos="2280"/>
+        </w:tabs>
+        <w:ind w:left="2280" w:hanging="180"/>
+      </w:pPr>
+    </w:lvl>
+    <w:lvl w:ilvl="3" w:tplc="0416000F" w:tentative="1">
+      <w:start w:val="1"/>
+      <w:numFmt w:val="decimal"/>
+      <w:lvlText w:val="%4."/>
+      <w:lvlJc w:val="left"/>
+      <w:pPr>
+        <w:tabs>
+          <w:tab w:val="num" w:pos="3000"/>
+        </w:tabs>
+        <w:ind w:left="3000" w:hanging="360"/>
+      </w:pPr>
+    </w:lvl>
+    <w:lvl w:ilvl="4" w:tplc="04160019" w:tentative="1">
+      <w:start w:val="1"/>
+      <w:numFmt w:val="lowerLetter"/>
+      <w:lvlText w:val="%5."/>
+      <w:lvlJc w:val="left"/>
+      <w:pPr>
+        <w:tabs>
+          <w:tab w:val="num" w:pos="3720"/>
+        </w:tabs>
+        <w:ind w:left="3720" w:hanging="360"/>
+      </w:pPr>
+    </w:lvl>
+    <w:lvl w:ilvl="5" w:tplc="0416001B" w:tentative="1">
+      <w:start w:val="1"/>
+      <w:numFmt w:val="lowerRoman"/>
+      <w:lvlText w:val="%6."/>
+      <w:lvlJc w:val="right"/>
+      <w:pPr>
+        <w:tabs>
+          <w:tab w:val="num" w:pos="4440"/>
+        </w:tabs>
+        <w:ind w:left="4440" w:hanging="180"/>
+      </w:pPr>
+    </w:lvl>
+    <w:lvl w:ilvl="6" w:tplc="0416000F" w:tentative="1">
+      <w:start w:val="1"/>
+      <w:numFmt w:val="decimal"/>
+      <w:lvlText w:val="%7."/>
+      <w:lvlJc w:val="left"/>
+      <w:pPr>
+        <w:tabs>
+          <w:tab w:val="num" w:pos="5160"/>
+        </w:tabs>
+        <w:ind w:left="5160" w:hanging="360"/>
+      </w:pPr>
+    </w:lvl>
+    <w:lvl w:ilvl="7" w:tplc="04160019" w:tentative="1">
+      <w:start w:val="1"/>
+      <w:numFmt w:val="lowerLetter"/>
+      <w:lvlText w:val="%8."/>
+      <w:lvlJc w:val="left"/>
+      <w:pPr>
+        <w:tabs>
+          <w:tab w:val="num" w:pos="5880"/>
+        </w:tabs>
+        <w:ind w:left="5880" w:hanging="360"/>
+      </w:pPr>
+    </w:lvl>
+    <w:lvl w:ilvl="8" w:tplc="0416001B" w:tentative="1">
+      <w:start w:val="1"/>
+      <w:numFmt w:val="lowerRoman"/>
+      <w:lvlText w:val="%9."/>
+      <w:lvlJc w:val="right"/>
+      <w:pPr>
+        <w:tabs>
+          <w:tab w:val="num" w:pos="6600"/>
+        </w:tabs>
+        <w:ind w:left="6600" w:hanging="180"/>
+      </w:pPr>
+    </w:lvl>
+  </w:abstractNum>
+  <w:abstractNum w:abstractNumId="1" w15:restartNumberingAfterBreak="0">
     <w:nsid w:val="41DF42E7"/>
     <w:multiLevelType w:val="hybridMultilevel"/>
     <w:tmpl w:val="D652C108"/>
@@ -12839,7 +14154,7 @@
       </w:rPr>
     </w:lvl>
   </w:abstractNum>
-  <w:abstractNum w:abstractNumId="1" w15:restartNumberingAfterBreak="0">
+  <w:abstractNum w:abstractNumId="2" w15:restartNumberingAfterBreak="0">
     <w:nsid w:val="518A6A9E"/>
     <w:multiLevelType w:val="hybridMultilevel"/>
     <w:tmpl w:val="5712E8DC"/>
@@ -12928,7 +14243,7 @@
       </w:pPr>
     </w:lvl>
   </w:abstractNum>
-  <w:abstractNum w:abstractNumId="2" w15:restartNumberingAfterBreak="0">
+  <w:abstractNum w:abstractNumId="3" w15:restartNumberingAfterBreak="0">
     <w:nsid w:val="70A7763A"/>
     <w:multiLevelType w:val="multilevel"/>
     <w:tmpl w:val="7FAC9022"/>
@@ -13076,54 +14391,57 @@
     </w:lvl>
   </w:abstractNum>
   <w:num w:numId="1">
+    <w:abstractNumId w:val="3"/>
+  </w:num>
+  <w:num w:numId="2">
+    <w:abstractNumId w:val="3"/>
+  </w:num>
+  <w:num w:numId="3">
+    <w:abstractNumId w:val="3"/>
+  </w:num>
+  <w:num w:numId="4">
     <w:abstractNumId w:val="2"/>
   </w:num>
-  <w:num w:numId="2">
+  <w:num w:numId="5">
     <w:abstractNumId w:val="2"/>
   </w:num>
-  <w:num w:numId="3">
-    <w:abstractNumId w:val="2"/>
+  <w:num w:numId="6">
+    <w:abstractNumId w:val="3"/>
   </w:num>
-  <w:num w:numId="4">
+  <w:num w:numId="7">
+    <w:abstractNumId w:val="3"/>
+  </w:num>
+  <w:num w:numId="8">
+    <w:abstractNumId w:val="3"/>
+  </w:num>
+  <w:num w:numId="9">
+    <w:abstractNumId w:val="3"/>
+  </w:num>
+  <w:num w:numId="10">
+    <w:abstractNumId w:val="3"/>
+  </w:num>
+  <w:num w:numId="11">
+    <w:abstractNumId w:val="3"/>
+  </w:num>
+  <w:num w:numId="12">
+    <w:abstractNumId w:val="3"/>
+  </w:num>
+  <w:num w:numId="13">
+    <w:abstractNumId w:val="3"/>
+  </w:num>
+  <w:num w:numId="14">
+    <w:abstractNumId w:val="3"/>
+  </w:num>
+  <w:num w:numId="15">
+    <w:abstractNumId w:val="3"/>
+  </w:num>
+  <w:num w:numId="16">
     <w:abstractNumId w:val="1"/>
   </w:num>
-  <w:num w:numId="5">
+  <w:num w:numId="17">
     <w:abstractNumId w:val="1"/>
   </w:num>
-  <w:num w:numId="6">
-    <w:abstractNumId w:val="2"/>
-  </w:num>
-  <w:num w:numId="7">
-    <w:abstractNumId w:val="2"/>
-  </w:num>
-  <w:num w:numId="8">
-    <w:abstractNumId w:val="2"/>
-  </w:num>
-  <w:num w:numId="9">
-    <w:abstractNumId w:val="2"/>
-  </w:num>
-  <w:num w:numId="10">
-    <w:abstractNumId w:val="2"/>
-  </w:num>
-  <w:num w:numId="11">
-    <w:abstractNumId w:val="2"/>
-  </w:num>
-  <w:num w:numId="12">
-    <w:abstractNumId w:val="2"/>
-  </w:num>
-  <w:num w:numId="13">
-    <w:abstractNumId w:val="2"/>
-  </w:num>
-  <w:num w:numId="14">
-    <w:abstractNumId w:val="2"/>
-  </w:num>
-  <w:num w:numId="15">
-    <w:abstractNumId w:val="2"/>
-  </w:num>
-  <w:num w:numId="16">
-    <w:abstractNumId w:val="0"/>
-  </w:num>
-  <w:num w:numId="17">
+  <w:num w:numId="18">
     <w:abstractNumId w:val="0"/>
   </w:num>
 </w:numbering>
@@ -13809,7 +15127,7 @@
     <w:autoRedefine/>
     <w:uiPriority w:val="11"/>
     <w:qFormat/>
-    <w:rsid w:val="003B0D82"/>
+    <w:rsid w:val="00545C4C"/>
     <w:pPr>
       <w:numPr>
         <w:ilvl w:val="1"/>
@@ -13828,7 +15146,7 @@
     <w:basedOn w:val="DefaultParagraphFont"/>
     <w:link w:val="Subtitle"/>
     <w:uiPriority w:val="11"/>
-    <w:rsid w:val="003B0D82"/>
+    <w:rsid w:val="00545C4C"/>
     <w:rPr>
       <w:rFonts w:ascii="Arial" w:eastAsiaTheme="minorEastAsia" w:hAnsi="Arial"/>
       <w:caps/>
@@ -14591,19 +15909,19 @@
 
 <file path=word/glossary/fontTable.xml><?xml version="1.0" encoding="utf-8"?>
 <w:fonts xmlns:mc="http://schemas.openxmlformats.org/markup-compatibility/2006" xmlns:r="http://schemas.openxmlformats.org/officeDocument/2006/relationships" xmlns:w="http://schemas.openxmlformats.org/wordprocessingml/2006/main" xmlns:w14="http://schemas.microsoft.com/office/word/2010/wordml" xmlns:w15="http://schemas.microsoft.com/office/word/2012/wordml" xmlns:w16se="http://schemas.microsoft.com/office/word/2015/wordml/symex" mc:Ignorable="w14 w15 w16se">
+  <w:font w:name="Times New Roman">
+    <w:panose1 w:val="02020603050405020304"/>
+    <w:charset w:val="00"/>
+    <w:family w:val="roman"/>
+    <w:pitch w:val="variable"/>
+    <w:sig w:usb0="E0002EFF" w:usb1="C000785B" w:usb2="00000009" w:usb3="00000000" w:csb0="000001FF" w:csb1="00000000"/>
+  </w:font>
   <w:font w:name="Arial">
     <w:panose1 w:val="020B0604020202020204"/>
     <w:charset w:val="00"/>
     <w:family w:val="swiss"/>
     <w:pitch w:val="variable"/>
     <w:sig w:usb0="E0002EFF" w:usb1="C0007843" w:usb2="00000009" w:usb3="00000000" w:csb0="000001FF" w:csb1="00000000"/>
-  </w:font>
-  <w:font w:name="Times New Roman">
-    <w:panose1 w:val="02020603050405020304"/>
-    <w:charset w:val="00"/>
-    <w:family w:val="roman"/>
-    <w:pitch w:val="variable"/>
-    <w:sig w:usb0="E0002EFF" w:usb1="C000785B" w:usb2="00000009" w:usb3="00000000" w:csb0="000001FF" w:csb1="00000000"/>
   </w:font>
   <w:font w:name="Courier New">
     <w:panose1 w:val="02070309020205020404"/>
@@ -14672,14 +15990,18 @@
     <w:rsid w:val="004204DC"/>
     <w:rsid w:val="00634949"/>
     <w:rsid w:val="00676654"/>
+    <w:rsid w:val="007239C5"/>
     <w:rsid w:val="007267C2"/>
     <w:rsid w:val="007276CE"/>
     <w:rsid w:val="008A0B7D"/>
+    <w:rsid w:val="008A0E4B"/>
     <w:rsid w:val="009F2AC4"/>
+    <w:rsid w:val="00A31748"/>
     <w:rsid w:val="00B101DC"/>
     <w:rsid w:val="00B716C1"/>
     <w:rsid w:val="00B71EC9"/>
     <w:rsid w:val="00BF29FA"/>
+    <w:rsid w:val="00C04853"/>
     <w:rsid w:val="00C4180E"/>
     <w:rsid w:val="00CF37EB"/>
     <w:rsid w:val="00D260F4"/>
@@ -15451,7 +16773,7 @@
     <b:MonthAccessed>Março</b:MonthAccessed>
     <b:DayAccessed>10</b:DayAccessed>
     <b:URL>http://getbootstrap.com/</b:URL>
-    <b:RefOrder>21</b:RefOrder>
+    <b:RefOrder>12</b:RefOrder>
   </b:Source>
   <b:Source>
     <b:Tag>The16</b:Tag>
@@ -15469,7 +16791,7 @@
     <b:MonthAccessed>Março</b:MonthAccessed>
     <b:DayAccessed>24</b:DayAccessed>
     <b:URL>http://cassandra.apache.org/</b:URL>
-    <b:RefOrder>27</b:RefOrder>
+    <b:RefOrder>16</b:RefOrder>
   </b:Source>
   <b:Source>
     <b:Tag>NodeJs</b:Tag>
@@ -15487,7 +16809,7 @@
     <b:MonthAccessed>Março</b:MonthAccessed>
     <b:DayAccessed>17</b:DayAccessed>
     <b:URL>https://nodejs.org/</b:URL>
-    <b:RefOrder>19</b:RefOrder>
+    <b:RefOrder>17</b:RefOrder>
   </b:Source>
   <b:Source>
     <b:Tag>Clo15</b:Tag>
@@ -15505,7 +16827,7 @@
     <b:DayAccessed>18</b:DayAccessed>
     <b:URL>https://downloads.cloudsecurityalliance.org/whitepapers/Security_Guidance_for_Early_Adopters_of_the_Internet_of_Things.pdf</b:URL>
     <b:LCID>pt-BR</b:LCID>
-    <b:RefOrder>28</b:RefOrder>
+    <b:RefOrder>18</b:RefOrder>
   </b:Source>
   <b:Source>
     <b:Tag>The161</b:Tag>
@@ -15523,7 +16845,7 @@
     <b:MonthAccessed>Março</b:MonthAccessed>
     <b:DayAccessed>24</b:DayAccessed>
     <b:URL>http://storm.apache.org/</b:URL>
-    <b:RefOrder>29</b:RefOrder>
+    <b:RefOrder>19</b:RefOrder>
   </b:Source>
   <b:Source>
     <b:Tag>Ash09</b:Tag>
@@ -15546,7 +16868,7 @@
       </b:Author>
     </b:Author>
     <b:JournalName>RFID Journal</b:JournalName>
-    <b:RefOrder>4</b:RefOrder>
+    <b:RefOrder>1</b:RefOrder>
   </b:Source>
   <b:Source>
     <b:Tag>Ble16</b:Tag>
@@ -15568,7 +16890,7 @@
     <b:DayAccessed>21</b:DayAccessed>
     <b:URL>https://hackaday.io/project/4872-subpos-positioning-system</b:URL>
     <b:Year>2016</b:Year>
-    <b:RefOrder>5</b:RefOrder>
+    <b:RefOrder>2</b:RefOrder>
   </b:Source>
   <b:Source>
     <b:Tag>Che00</b:Tag>
@@ -15596,7 +16918,7 @@
     <b:MonthAccessed>Março</b:MonthAccessed>
     <b:DayAccessed>22</b:DayAccessed>
     <b:URL>http://www.cs.dartmouth.edu/reports/TR2000-381.pdf</b:URL>
-    <b:RefOrder>3</b:RefOrder>
+    <b:RefOrder>20</b:RefOrder>
   </b:Source>
   <b:Source>
     <b:Tag>Dju01</b:Tag>
@@ -15627,7 +16949,7 @@
         </b:NameList>
       </b:Author>
     </b:Author>
-    <b:RefOrder>2</b:RefOrder>
+    <b:RefOrder>21</b:RefOrder>
   </b:Source>
   <b:Source>
     <b:Tag>Esp15</b:Tag>
@@ -15649,7 +16971,7 @@
         </b:NameList>
       </b:Author>
     </b:Author>
-    <b:RefOrder>30</b:RefOrder>
+    <b:RefOrder>22</b:RefOrder>
   </b:Source>
   <b:Source>
     <b:Tag>Kon16</b:Tag>
@@ -15672,7 +16994,7 @@
       </b:Author>
     </b:Author>
     <b:Year>2015</b:Year>
-    <b:RefOrder>6</b:RefOrder>
+    <b:RefOrder>3</b:RefOrder>
   </b:Source>
   <b:Source>
     <b:Tag>Smi15</b:Tag>
@@ -15695,7 +17017,7 @@
     <b:MonthAccessed>Março</b:MonthAccessed>
     <b:DayAccessed>15</b:DayAccessed>
     <b:URL>https://dzone.com/storage/assets/162677-dzone-2015-iot-2.pdf</b:URL>
-    <b:RefOrder>31</b:RefOrder>
+    <b:RefOrder>23</b:RefOrder>
   </b:Source>
   <b:Source>
     <b:Tag>Zei03</b:Tag>
@@ -15731,7 +17053,7 @@
     <b:MonthAccessed>Março</b:MonthAccessed>
     <b:DayAccessed>22</b:DayAccessed>
     <b:URL>http://citeseerx.ist.psu.edu/viewdoc/download?doi=10.1.1.202.2253&amp;rep=rep1&amp;type=pdf</b:URL>
-    <b:RefOrder>1</b:RefOrder>
+    <b:RefOrder>24</b:RefOrder>
   </b:Source>
   <b:Source>
     <b:Tag>Gub13</b:Tag>
@@ -15767,7 +17089,7 @@
       </b:Author>
     </b:Author>
     <b:URL>http://www.sciencedirect.com/science/article/pii/S0167739X13000241</b:URL>
-    <b:RefOrder>32</b:RefOrder>
+    <b:RefOrder>25</b:RefOrder>
   </b:Source>
   <b:Source>
     <b:Tag>Gar15</b:Tag>
@@ -15784,7 +17106,7 @@
     <b:MonthAccessed>Maio</b:MonthAccessed>
     <b:DayAccessed>01</b:DayAccessed>
     <b:URL>http://www.gartner.com/smarterwithgartner/whats-new-in-gartners-hype-cycle-for-emerging-technologies-2015/</b:URL>
-    <b:RefOrder>7</b:RefOrder>
+    <b:RefOrder>4</b:RefOrder>
   </b:Source>
   <b:Source>
     <b:Tag>Wei99</b:Tag>
@@ -15818,7 +17140,7 @@
     <b:MonthAccessed>Maio</b:MonthAccessed>
     <b:DayAccessed>03</b:DayAccessed>
     <b:URL>http://www.cs.cmu.edu/~jasonh/courses/ubicomp-sp2007/papers/03-weiser-origins.pdf</b:URL>
-    <b:RefOrder>8</b:RefOrder>
+    <b:RefOrder>5</b:RefOrder>
   </b:Source>
   <b:Source>
     <b:Tag>Wei91</b:Tag>
@@ -15841,7 +17163,7 @@
     <b:MonthAccessed>Maio</b:MonthAccessed>
     <b:DayAccessed>12</b:DayAccessed>
     <b:URL>http://www.ubiq.com/hypertext/weiser/SciAmDraft3.html</b:URL>
-    <b:RefOrder>33</b:RefOrder>
+    <b:RefOrder>26</b:RefOrder>
   </b:Source>
   <b:Source>
     <b:Tag>Ama16</b:Tag>
@@ -15859,7 +17181,7 @@
     <b:MonthAccessed>Maio</b:MonthAccessed>
     <b:DayAccessed>10</b:DayAccessed>
     <b:URL>http://aws.amazon.com/training/course-descriptions/bigdata-fundamentals/</b:URL>
-    <b:RefOrder>9</b:RefOrder>
+    <b:RefOrder>27</b:RefOrder>
   </b:Source>
   <b:Source>
     <b:Tag>The16B</b:Tag>
@@ -15873,7 +17195,7 @@
     <b:Title>Spark</b:Title>
     <b:Year>2016</b:Year>
     <b:URL>http://spark.apache.org/</b:URL>
-    <b:RefOrder>22</b:RefOrder>
+    <b:RefOrder>28</b:RefOrder>
   </b:Source>
   <b:Source>
     <b:Tag>Kun14</b:Tag>
@@ -15895,7 +17217,7 @@
         </b:NameList>
       </b:Author>
     </b:Author>
-    <b:RefOrder>13</b:RefOrder>
+    <b:RefOrder>9</b:RefOrder>
   </b:Source>
   <b:Source>
     <b:Tag>Ama161</b:Tag>
@@ -15912,7 +17234,7 @@
     <b:MonthAccessed>Maio</b:MonthAccessed>
     <b:DayAccessed>10</b:DayAccessed>
     <b:URL>https://aws.amazon.com/about-aws/global-infrastructure/</b:URL>
-    <b:RefOrder>15</b:RefOrder>
+    <b:RefOrder>29</b:RefOrder>
   </b:Source>
   <b:Source>
     <b:Tag>Leo15</b:Tag>
@@ -15946,7 +17268,7 @@
         </b:NameList>
       </b:Author>
     </b:Author>
-    <b:RefOrder>16</b:RefOrder>
+    <b:RefOrder>30</b:RefOrder>
   </b:Source>
   <b:Source>
     <b:Tag>Ama162</b:Tag>
@@ -15963,7 +17285,7 @@
     <b:MonthAccessed>Dezembro</b:MonthAccessed>
     <b:DayAccessed>22</b:DayAccessed>
     <b:URL>https://aws.amazon.com/products/</b:URL>
-    <b:RefOrder>17</b:RefOrder>
+    <b:RefOrder>31</b:RefOrder>
   </b:Source>
   <b:Source>
     <b:Tag>Scala</b:Tag>
@@ -15980,7 +17302,7 @@
         <b:Corporate>École Polytechnique Fédérale de Lausanne</b:Corporate>
       </b:Author>
     </b:Author>
-    <b:RefOrder>23</b:RefOrder>
+    <b:RefOrder>13</b:RefOrder>
   </b:Source>
   <b:Source>
     <b:Tag>Nod16</b:Tag>
@@ -15997,7 +17319,7 @@
     <b:MonthAccessed>Dezembro</b:MonthAccessed>
     <b:DayAccessed>21</b:DayAccessed>
     <b:URL>http://expressjs.com/</b:URL>
-    <b:RefOrder>20</b:RefOrder>
+    <b:RefOrder>32</b:RefOrder>
   </b:Source>
   <b:Source>
     <b:Tag>Lig16</b:Tag>
@@ -16014,7 +17336,7 @@
     <b:MonthAccessed>Dezembro</b:MonthAccessed>
     <b:DayAccessed>21</b:DayAccessed>
     <b:URL>https://www.playframework.com/</b:URL>
-    <b:RefOrder>24</b:RefOrder>
+    <b:RefOrder>14</b:RefOrder>
   </b:Source>
   <b:Source>
     <b:Tag>jQuery</b:Tag>
@@ -16031,7 +17353,7 @@
     <b:MonthAccessed>Dezembro</b:MonthAccessed>
     <b:DayAccessed>21</b:DayAccessed>
     <b:URL>https://jquery.com/</b:URL>
-    <b:RefOrder>25</b:RefOrder>
+    <b:RefOrder>33</b:RefOrder>
   </b:Source>
   <b:Source>
     <b:Tag>Dum16</b:Tag>
@@ -16054,7 +17376,7 @@
         </b:NameList>
       </b:Author>
     </b:Author>
-    <b:RefOrder>10</b:RefOrder>
+    <b:RefOrder>6</b:RefOrder>
   </b:Source>
   <b:Source>
     <b:Tag>Fig15</b:Tag>
@@ -16077,7 +17399,7 @@
         </b:NameList>
       </b:Author>
     </b:Author>
-    <b:RefOrder>11</b:RefOrder>
+    <b:RefOrder>7</b:RefOrder>
   </b:Source>
   <b:Source>
     <b:Tag>Tau14</b:Tag>
@@ -16118,7 +17440,7 @@
     <b:MonthAccessed>Dezembro</b:MonthAccessed>
     <b:DayAccessed>21</b:DayAccessed>
     <b:URL>http://www-01.ibm.com/common/ssi/cgi-bin/ssialias?subtype=XB&amp;infotype=PM&amp;appname=GBSE_GB_TI_USEN&amp;htmlfid=GBE03592USEN&amp;attachment=GBE03592USEN.PDF</b:URL>
-    <b:RefOrder>12</b:RefOrder>
+    <b:RefOrder>8</b:RefOrder>
   </b:Source>
   <b:Source>
     <b:Tag>Ora16</b:Tag>
@@ -16135,7 +17457,7 @@
     <b:MonthAccessed>Dezembro</b:MonthAccessed>
     <b:DayAccessed>22</b:DayAccessed>
     <b:URL>https://www.mysql.com/</b:URL>
-    <b:RefOrder>14</b:RefOrder>
+    <b:RefOrder>10</b:RefOrder>
   </b:Source>
   <b:Source>
     <b:Tag>Nix14</b:Tag>
@@ -16181,7 +17503,7 @@
     <b:MonthAccessed>Dezembro</b:MonthAccessed>
     <b:DayAccessed>27</b:DayAccessed>
     <b:URL>http://blog.training.com/2016/09/about-nodejs-and-why-you-should-add.html</b:URL>
-    <b:RefOrder>18</b:RefOrder>
+    <b:RefOrder>11</b:RefOrder>
   </b:Source>
   <b:Source>
     <b:Tag>Rub16</b:Tag>
@@ -16204,7 +17526,7 @@
         </b:NameList>
       </b:Author>
     </b:Author>
-    <b:RefOrder>26</b:RefOrder>
+    <b:RefOrder>15</b:RefOrder>
   </b:Source>
   <b:Source>
     <b:Tag>Toc13</b:Tag>
@@ -16233,7 +17555,7 @@
 </file>
 
 <file path=customXml/itemProps1.xml><?xml version="1.0" encoding="utf-8"?>
-<ds:datastoreItem xmlns:ds="http://schemas.openxmlformats.org/officeDocument/2006/customXml" ds:itemID="{5567471A-A54B-4DE9-97A2-028C319B4C37}">
+<ds:datastoreItem xmlns:ds="http://schemas.openxmlformats.org/officeDocument/2006/customXml" ds:itemID="{FDAF3376-6100-4623-959F-2B0E40C07A6A}">
   <ds:schemaRefs>
     <ds:schemaRef ds:uri="http://schemas.openxmlformats.org/officeDocument/2006/bibliography"/>
   </ds:schemaRefs>

</xml_diff>

<commit_message>
Arquivos finais da monografia e projeto
</commit_message>
<xml_diff>
--- a/Monografia/Monografia.docx
+++ b/Monografia/Monografia.docx
@@ -6,8 +6,6 @@
       <w:pPr>
         <w:pStyle w:val="Subtitle"/>
       </w:pPr>
-      <w:bookmarkStart w:id="0" w:name="_GoBack"/>
-      <w:bookmarkEnd w:id="0"/>
       <w:r>
         <w:t xml:space="preserve">UNIVERSIDADE   ESTADUAL   PAULISTA </w:t>
       </w:r>
@@ -178,7 +176,7 @@
         <w:sdtEndPr/>
         <w:sdtContent>
           <w:r>
-            <w:t>Servidor e Aplicativo Web para Armazenamento e Análise de Dados de Localização de Dispositivos Móveis</w:t>
+            <w:t>Servidor e aplicativo web para armazenamento e análise de dados de localização de dispositivos móveis</w:t>
           </w:r>
         </w:sdtContent>
       </w:sdt>
@@ -390,7 +388,7 @@
         <w:sdtEndPr/>
         <w:sdtContent>
           <w:r>
-            <w:t>Servidor e Aplicativo Web para Armazenamento e Análise de Dados de Localização de Dispositivos Móveis</w:t>
+            <w:t>Servidor e aplicativo web para armazenamento e análise de dados de localização de dispositivos móveis</w:t>
           </w:r>
         </w:sdtContent>
       </w:sdt>
@@ -754,7 +752,29 @@
                 <w:szCs w:val="20"/>
                 <w:lang w:eastAsia="pt-BR"/>
               </w:rPr>
-              <w:t xml:space="preserve">   Servidor e Aplicativo Web para Armazenamento e Análise de Dados de Localização de Dispositivos Móveis / </w:t>
+              <w:t xml:space="preserve">   </w:t>
+            </w:r>
+            <w:r>
+              <w:rPr>
+                <w:rFonts w:ascii="Courier New" w:eastAsia="Times New Roman" w:hAnsi="Courier New" w:cs="Courier New"/>
+                <w:color w:val="auto"/>
+                <w:sz w:val="20"/>
+                <w:szCs w:val="20"/>
+                <w:lang w:eastAsia="pt-BR"/>
+              </w:rPr>
+              <w:t>Servidor e aplicativo web para armazenamento e análise de dados de localização de dispositivos móveis</w:t>
+            </w:r>
+            <w:bookmarkStart w:id="0" w:name="_GoBack"/>
+            <w:bookmarkEnd w:id="0"/>
+            <w:r>
+              <w:rPr>
+                <w:rFonts w:ascii="Courier New" w:eastAsia="Times New Roman" w:hAnsi="Courier New" w:cs="Courier New"/>
+                <w:color w:val="auto"/>
+                <w:sz w:val="20"/>
+                <w:szCs w:val="20"/>
+                <w:lang w:eastAsia="pt-BR"/>
+              </w:rPr>
+              <w:t xml:space="preserve"> / </w:t>
             </w:r>
             <w:r>
               <w:rPr>
@@ -1044,6 +1064,7 @@
               </w:rPr>
               <w:t xml:space="preserve">4. MySQL 5. </w:t>
             </w:r>
+            <w:proofErr w:type="spellStart"/>
             <w:r>
               <w:rPr>
                 <w:rFonts w:ascii="Courier New" w:eastAsia="Times New Roman" w:hAnsi="Courier New" w:cs="Courier New"/>
@@ -1052,7 +1073,18 @@
                 <w:szCs w:val="20"/>
                 <w:lang w:eastAsia="pt-BR"/>
               </w:rPr>
-              <w:t xml:space="preserve">NodeJS </w:t>
+              <w:t>NodeJS</w:t>
+            </w:r>
+            <w:proofErr w:type="spellEnd"/>
+            <w:r>
+              <w:rPr>
+                <w:rFonts w:ascii="Courier New" w:eastAsia="Times New Roman" w:hAnsi="Courier New" w:cs="Courier New"/>
+                <w:color w:val="auto"/>
+                <w:sz w:val="20"/>
+                <w:szCs w:val="20"/>
+                <w:lang w:eastAsia="pt-BR"/>
+              </w:rPr>
+              <w:t xml:space="preserve"> </w:t>
             </w:r>
             <w:r>
               <w:rPr>
@@ -1184,7 +1216,7 @@
         <w:sdtEndPr/>
         <w:sdtContent>
           <w:r>
-            <w:t>Servidor e Aplicativo Web para Armazenamento e Análise de Dados de Localização de Dispositivos Móveis</w:t>
+            <w:t>Servidor e aplicativo web para armazenamento e análise de dados de localização de dispositivos móveis</w:t>
           </w:r>
         </w:sdtContent>
       </w:sdt>
@@ -1343,7 +1375,15 @@
         <w:jc w:val="center"/>
       </w:pPr>
       <w:r>
-        <w:t>Profa. Dra. Márcia Aparecida Zanoli Meira e Silva</w:t>
+        <w:t xml:space="preserve">Profa. Dra. Márcia Aparecida </w:t>
+      </w:r>
+      <w:proofErr w:type="spellStart"/>
+      <w:r>
+        <w:t>Zanoli</w:t>
+      </w:r>
+      <w:proofErr w:type="spellEnd"/>
+      <w:r>
+        <w:t xml:space="preserve"> Meira e Silva</w:t>
       </w:r>
     </w:p>
     <w:p>
@@ -1536,7 +1576,21 @@
         <w:rPr>
           <w:i/>
         </w:rPr>
-        <w:t>Dedico este trabalho em memória de minha avó materna, Izaira de Sousa Silva.</w:t>
+        <w:t xml:space="preserve">Dedico este trabalho em memória de minha avó materna, </w:t>
+      </w:r>
+      <w:proofErr w:type="spellStart"/>
+      <w:r>
+        <w:rPr>
+          <w:i/>
+        </w:rPr>
+        <w:t>Izaira</w:t>
+      </w:r>
+      <w:proofErr w:type="spellEnd"/>
+      <w:r>
+        <w:rPr>
+          <w:i/>
+        </w:rPr>
+        <w:t xml:space="preserve"> de Sousa Silva.</w:t>
       </w:r>
       <w:r>
         <w:rPr>
@@ -1869,7 +1923,21 @@
         <w:rPr>
           <w:i/>
         </w:rPr>
-        <w:t xml:space="preserve">Tenha medo, mas faça assim mesmo. O importante é a ação. Não fique esperando para ser confiante. Simplesmente faça o que tem que fazer e a confiança eventualmente </w:t>
+        <w:t xml:space="preserve">Tenha medo, mas faça assim mesmo. O importante é a ação. Não </w:t>
+      </w:r>
+      <w:proofErr w:type="spellStart"/>
+      <w:r>
+        <w:rPr>
+          <w:i/>
+        </w:rPr>
+        <w:t>fique</w:t>
+      </w:r>
+      <w:proofErr w:type="spellEnd"/>
+      <w:r>
+        <w:rPr>
+          <w:i/>
+        </w:rPr>
+        <w:t xml:space="preserve"> esperando para ser confiante. Simplesmente faça o que tem que fazer e a confiança eventualmente </w:t>
       </w:r>
       <w:r>
         <w:rPr>
@@ -1886,11 +1954,19 @@
           <w:i/>
         </w:rPr>
       </w:pPr>
-      <w:r>
-        <w:rPr>
-          <w:i/>
-        </w:rPr>
-        <w:t xml:space="preserve">Carrie </w:t>
+      <w:proofErr w:type="spellStart"/>
+      <w:r>
+        <w:rPr>
+          <w:i/>
+        </w:rPr>
+        <w:t>Carrie</w:t>
+      </w:r>
+      <w:proofErr w:type="spellEnd"/>
+      <w:r>
+        <w:rPr>
+          <w:i/>
+        </w:rPr>
+        <w:t xml:space="preserve"> </w:t>
       </w:r>
       <w:r>
         <w:rPr>
@@ -1960,12 +2036,14 @@
       <w:r>
         <w:t xml:space="preserve"> ou </w:t>
       </w:r>
+      <w:proofErr w:type="spellStart"/>
       <w:r>
         <w:rPr>
           <w:i/>
         </w:rPr>
         <w:t>bluetooth</w:t>
       </w:r>
+      <w:proofErr w:type="spellEnd"/>
       <w:r>
         <w:t xml:space="preserve"> fixados em pontos pré-determinados dentro de um prédio</w:t>
       </w:r>
@@ -1979,13 +2057,45 @@
         <w:t>cluster</w:t>
       </w:r>
       <w:r>
-        <w:t xml:space="preserve"> utilizando servidores Elastic Compute Cloud da Amazon Web Services, com Spark instalado e configurado para funcionar juntamente com MySQL, </w:t>
+        <w:t xml:space="preserve"> utilizando servidores </w:t>
+      </w:r>
+      <w:proofErr w:type="spellStart"/>
+      <w:r>
+        <w:t>Elastic</w:t>
+      </w:r>
+      <w:proofErr w:type="spellEnd"/>
+      <w:r>
+        <w:t xml:space="preserve"> Compute </w:t>
+      </w:r>
+      <w:proofErr w:type="spellStart"/>
+      <w:r>
+        <w:t>Cloud</w:t>
+      </w:r>
+      <w:proofErr w:type="spellEnd"/>
+      <w:r>
+        <w:t xml:space="preserve"> da </w:t>
+      </w:r>
+      <w:proofErr w:type="spellStart"/>
+      <w:r>
+        <w:t>Amazon</w:t>
+      </w:r>
+      <w:proofErr w:type="spellEnd"/>
+      <w:r>
+        <w:t xml:space="preserve"> Web Services, com Spark instalado e configurado para funcionar juntamente com MySQL, </w:t>
       </w:r>
       <w:r>
         <w:t>e o protótipo de um aplicativo W</w:t>
       </w:r>
       <w:r>
-        <w:t>eb, feito em NodeJS, para se conectar aos servidores e exibir os dados armazenados na base de dados.</w:t>
+        <w:t xml:space="preserve">eb, feito em </w:t>
+      </w:r>
+      <w:proofErr w:type="spellStart"/>
+      <w:r>
+        <w:t>NodeJS</w:t>
+      </w:r>
+      <w:proofErr w:type="spellEnd"/>
+      <w:r>
+        <w:t>, para se conectar aos servidores e exibir os dados armazenados na base de dados.</w:t>
       </w:r>
     </w:p>
     <w:p/>
@@ -2009,7 +2119,15 @@
         <w:t>Web, Spark, MySQL</w:t>
       </w:r>
       <w:r>
-        <w:t>, NodeJS.</w:t>
+        <w:t xml:space="preserve">, </w:t>
+      </w:r>
+      <w:proofErr w:type="spellStart"/>
+      <w:r>
+        <w:t>NodeJS</w:t>
+      </w:r>
+      <w:proofErr w:type="spellEnd"/>
+      <w:r>
+        <w:t>.</w:t>
       </w:r>
     </w:p>
     <w:p>
@@ -2032,25 +2150,787 @@
     <w:p/>
     <w:p>
       <w:r>
-        <w:t>The internet of things is increasingly present in our daily lives, with an increasing number of devices connected to the internet. To efficiently handle the large amount of data generated by all these devices, it is necessary to use big data tools. In addition, since the traditional GPS signal is not suitable for locating devices indoors, this project</w:t>
-      </w:r>
-      <w:r>
-        <w:t xml:space="preserve"> aimed to develop a server and W</w:t>
-      </w:r>
-      <w:r>
-        <w:t xml:space="preserve">eb application for storing and viewing location data of devices generated from a series of </w:t>
+        <w:t xml:space="preserve">The internet </w:t>
+      </w:r>
+      <w:proofErr w:type="spellStart"/>
+      <w:r>
+        <w:t>of</w:t>
+      </w:r>
+      <w:proofErr w:type="spellEnd"/>
+      <w:r>
+        <w:t xml:space="preserve"> </w:t>
+      </w:r>
+      <w:proofErr w:type="spellStart"/>
+      <w:r>
+        <w:t>things</w:t>
+      </w:r>
+      <w:proofErr w:type="spellEnd"/>
+      <w:r>
+        <w:t xml:space="preserve"> </w:t>
+      </w:r>
+      <w:proofErr w:type="spellStart"/>
+      <w:r>
+        <w:t>is</w:t>
+      </w:r>
+      <w:proofErr w:type="spellEnd"/>
+      <w:r>
+        <w:t xml:space="preserve"> </w:t>
+      </w:r>
+      <w:proofErr w:type="spellStart"/>
+      <w:r>
+        <w:t>increasingly</w:t>
+      </w:r>
+      <w:proofErr w:type="spellEnd"/>
+      <w:r>
+        <w:t xml:space="preserve"> </w:t>
+      </w:r>
+      <w:proofErr w:type="spellStart"/>
+      <w:r>
+        <w:t>present</w:t>
+      </w:r>
+      <w:proofErr w:type="spellEnd"/>
+      <w:r>
+        <w:t xml:space="preserve"> in </w:t>
+      </w:r>
+      <w:proofErr w:type="spellStart"/>
+      <w:r>
+        <w:t>our</w:t>
+      </w:r>
+      <w:proofErr w:type="spellEnd"/>
+      <w:r>
+        <w:t xml:space="preserve"> </w:t>
+      </w:r>
+      <w:proofErr w:type="spellStart"/>
+      <w:r>
+        <w:t>daily</w:t>
+      </w:r>
+      <w:proofErr w:type="spellEnd"/>
+      <w:r>
+        <w:t xml:space="preserve"> </w:t>
+      </w:r>
+      <w:proofErr w:type="spellStart"/>
+      <w:r>
+        <w:t>lives</w:t>
+      </w:r>
+      <w:proofErr w:type="spellEnd"/>
+      <w:r>
+        <w:t xml:space="preserve">, </w:t>
+      </w:r>
+      <w:proofErr w:type="spellStart"/>
+      <w:r>
+        <w:t>with</w:t>
+      </w:r>
+      <w:proofErr w:type="spellEnd"/>
+      <w:r>
+        <w:t xml:space="preserve"> </w:t>
+      </w:r>
+      <w:proofErr w:type="spellStart"/>
+      <w:r>
+        <w:t>an</w:t>
+      </w:r>
+      <w:proofErr w:type="spellEnd"/>
+      <w:r>
+        <w:t xml:space="preserve"> </w:t>
+      </w:r>
+      <w:proofErr w:type="spellStart"/>
+      <w:r>
+        <w:t>increasing</w:t>
+      </w:r>
+      <w:proofErr w:type="spellEnd"/>
+      <w:r>
+        <w:t xml:space="preserve"> </w:t>
+      </w:r>
+      <w:proofErr w:type="spellStart"/>
+      <w:r>
+        <w:t>number</w:t>
+      </w:r>
+      <w:proofErr w:type="spellEnd"/>
+      <w:r>
+        <w:t xml:space="preserve"> </w:t>
+      </w:r>
+      <w:proofErr w:type="spellStart"/>
+      <w:r>
+        <w:t>of</w:t>
+      </w:r>
+      <w:proofErr w:type="spellEnd"/>
+      <w:r>
+        <w:t xml:space="preserve"> </w:t>
+      </w:r>
+      <w:proofErr w:type="spellStart"/>
+      <w:r>
+        <w:t>devices</w:t>
+      </w:r>
+      <w:proofErr w:type="spellEnd"/>
+      <w:r>
+        <w:t xml:space="preserve"> </w:t>
+      </w:r>
+      <w:proofErr w:type="spellStart"/>
+      <w:r>
+        <w:t>connected</w:t>
+      </w:r>
+      <w:proofErr w:type="spellEnd"/>
+      <w:r>
+        <w:t xml:space="preserve"> </w:t>
+      </w:r>
+      <w:proofErr w:type="spellStart"/>
+      <w:r>
+        <w:t>to</w:t>
+      </w:r>
+      <w:proofErr w:type="spellEnd"/>
+      <w:r>
+        <w:t xml:space="preserve"> </w:t>
+      </w:r>
+      <w:proofErr w:type="spellStart"/>
+      <w:r>
+        <w:t>the</w:t>
+      </w:r>
+      <w:proofErr w:type="spellEnd"/>
+      <w:r>
+        <w:t xml:space="preserve"> internet. </w:t>
+      </w:r>
+      <w:proofErr w:type="spellStart"/>
+      <w:r>
+        <w:t>To</w:t>
+      </w:r>
+      <w:proofErr w:type="spellEnd"/>
+      <w:r>
+        <w:t xml:space="preserve"> </w:t>
+      </w:r>
+      <w:proofErr w:type="spellStart"/>
+      <w:r>
+        <w:t>efficiently</w:t>
+      </w:r>
+      <w:proofErr w:type="spellEnd"/>
+      <w:r>
+        <w:t xml:space="preserve"> </w:t>
+      </w:r>
+      <w:proofErr w:type="spellStart"/>
+      <w:r>
+        <w:t>handle</w:t>
+      </w:r>
+      <w:proofErr w:type="spellEnd"/>
+      <w:r>
+        <w:t xml:space="preserve"> </w:t>
+      </w:r>
+      <w:proofErr w:type="spellStart"/>
+      <w:r>
+        <w:t>the</w:t>
+      </w:r>
+      <w:proofErr w:type="spellEnd"/>
+      <w:r>
+        <w:t xml:space="preserve"> </w:t>
+      </w:r>
+      <w:proofErr w:type="spellStart"/>
+      <w:r>
+        <w:t>large</w:t>
+      </w:r>
+      <w:proofErr w:type="spellEnd"/>
+      <w:r>
+        <w:t xml:space="preserve"> </w:t>
+      </w:r>
+      <w:proofErr w:type="spellStart"/>
+      <w:r>
+        <w:t>amount</w:t>
+      </w:r>
+      <w:proofErr w:type="spellEnd"/>
+      <w:r>
+        <w:t xml:space="preserve"> </w:t>
+      </w:r>
+      <w:proofErr w:type="spellStart"/>
+      <w:r>
+        <w:t>of</w:t>
+      </w:r>
+      <w:proofErr w:type="spellEnd"/>
+      <w:r>
+        <w:t xml:space="preserve"> data </w:t>
+      </w:r>
+      <w:proofErr w:type="spellStart"/>
+      <w:r>
+        <w:t>generated</w:t>
+      </w:r>
+      <w:proofErr w:type="spellEnd"/>
+      <w:r>
+        <w:t xml:space="preserve"> </w:t>
+      </w:r>
+      <w:proofErr w:type="spellStart"/>
+      <w:r>
+        <w:t>by</w:t>
+      </w:r>
+      <w:proofErr w:type="spellEnd"/>
+      <w:r>
+        <w:t xml:space="preserve"> </w:t>
+      </w:r>
+      <w:proofErr w:type="spellStart"/>
+      <w:r>
+        <w:t>all</w:t>
+      </w:r>
+      <w:proofErr w:type="spellEnd"/>
+      <w:r>
+        <w:t xml:space="preserve"> </w:t>
+      </w:r>
+      <w:proofErr w:type="spellStart"/>
+      <w:r>
+        <w:t>these</w:t>
+      </w:r>
+      <w:proofErr w:type="spellEnd"/>
+      <w:r>
+        <w:t xml:space="preserve"> </w:t>
+      </w:r>
+      <w:proofErr w:type="spellStart"/>
+      <w:r>
+        <w:t>devices</w:t>
+      </w:r>
+      <w:proofErr w:type="spellEnd"/>
+      <w:r>
+        <w:t xml:space="preserve">, it </w:t>
+      </w:r>
+      <w:proofErr w:type="spellStart"/>
+      <w:r>
+        <w:t>is</w:t>
+      </w:r>
+      <w:proofErr w:type="spellEnd"/>
+      <w:r>
+        <w:t xml:space="preserve"> </w:t>
+      </w:r>
+      <w:proofErr w:type="spellStart"/>
+      <w:r>
+        <w:t>necessary</w:t>
+      </w:r>
+      <w:proofErr w:type="spellEnd"/>
+      <w:r>
+        <w:t xml:space="preserve"> </w:t>
+      </w:r>
+      <w:proofErr w:type="spellStart"/>
+      <w:r>
+        <w:t>to</w:t>
+      </w:r>
+      <w:proofErr w:type="spellEnd"/>
+      <w:r>
+        <w:t xml:space="preserve"> use big data tools. In </w:t>
+      </w:r>
+      <w:proofErr w:type="spellStart"/>
+      <w:r>
+        <w:t>addition</w:t>
+      </w:r>
+      <w:proofErr w:type="spellEnd"/>
+      <w:r>
+        <w:t xml:space="preserve">, </w:t>
+      </w:r>
+      <w:proofErr w:type="spellStart"/>
+      <w:r>
+        <w:t>since</w:t>
+      </w:r>
+      <w:proofErr w:type="spellEnd"/>
+      <w:r>
+        <w:t xml:space="preserve"> </w:t>
+      </w:r>
+      <w:proofErr w:type="spellStart"/>
+      <w:r>
+        <w:t>the</w:t>
+      </w:r>
+      <w:proofErr w:type="spellEnd"/>
+      <w:r>
+        <w:t xml:space="preserve"> </w:t>
+      </w:r>
+      <w:proofErr w:type="spellStart"/>
+      <w:r>
+        <w:t>traditional</w:t>
+      </w:r>
+      <w:proofErr w:type="spellEnd"/>
+      <w:r>
+        <w:t xml:space="preserve"> GPS </w:t>
+      </w:r>
+      <w:proofErr w:type="spellStart"/>
+      <w:r>
+        <w:t>signal</w:t>
+      </w:r>
+      <w:proofErr w:type="spellEnd"/>
+      <w:r>
+        <w:t xml:space="preserve"> </w:t>
+      </w:r>
+      <w:proofErr w:type="spellStart"/>
+      <w:r>
+        <w:t>is</w:t>
+      </w:r>
+      <w:proofErr w:type="spellEnd"/>
+      <w:r>
+        <w:t xml:space="preserve"> </w:t>
+      </w:r>
+      <w:proofErr w:type="spellStart"/>
+      <w:r>
+        <w:t>not</w:t>
+      </w:r>
+      <w:proofErr w:type="spellEnd"/>
+      <w:r>
+        <w:t xml:space="preserve"> </w:t>
+      </w:r>
+      <w:proofErr w:type="spellStart"/>
+      <w:r>
+        <w:t>suitable</w:t>
+      </w:r>
+      <w:proofErr w:type="spellEnd"/>
+      <w:r>
+        <w:t xml:space="preserve"> for </w:t>
+      </w:r>
+      <w:proofErr w:type="spellStart"/>
+      <w:r>
+        <w:t>locating</w:t>
+      </w:r>
+      <w:proofErr w:type="spellEnd"/>
+      <w:r>
+        <w:t xml:space="preserve"> </w:t>
+      </w:r>
+      <w:proofErr w:type="spellStart"/>
+      <w:r>
+        <w:t>devices</w:t>
+      </w:r>
+      <w:proofErr w:type="spellEnd"/>
+      <w:r>
+        <w:t xml:space="preserve"> indoors, </w:t>
+      </w:r>
+      <w:proofErr w:type="spellStart"/>
+      <w:r>
+        <w:t>this</w:t>
+      </w:r>
+      <w:proofErr w:type="spellEnd"/>
+      <w:r>
+        <w:t xml:space="preserve"> </w:t>
+      </w:r>
+      <w:proofErr w:type="spellStart"/>
+      <w:r>
+        <w:t>project</w:t>
+      </w:r>
+      <w:proofErr w:type="spellEnd"/>
+      <w:r>
+        <w:t xml:space="preserve"> </w:t>
+      </w:r>
+      <w:proofErr w:type="spellStart"/>
+      <w:r>
+        <w:t>aimed</w:t>
+      </w:r>
+      <w:proofErr w:type="spellEnd"/>
+      <w:r>
+        <w:t xml:space="preserve"> </w:t>
+      </w:r>
+      <w:proofErr w:type="spellStart"/>
+      <w:r>
+        <w:t>to</w:t>
+      </w:r>
+      <w:proofErr w:type="spellEnd"/>
+      <w:r>
+        <w:t xml:space="preserve"> </w:t>
+      </w:r>
+      <w:proofErr w:type="spellStart"/>
+      <w:r>
+        <w:t>develop</w:t>
+      </w:r>
+      <w:proofErr w:type="spellEnd"/>
+      <w:r>
+        <w:t xml:space="preserve"> a server </w:t>
+      </w:r>
+      <w:proofErr w:type="spellStart"/>
+      <w:r>
+        <w:t>and</w:t>
+      </w:r>
+      <w:proofErr w:type="spellEnd"/>
+      <w:r>
+        <w:t xml:space="preserve"> W</w:t>
+      </w:r>
+      <w:r>
+        <w:t xml:space="preserve">eb </w:t>
+      </w:r>
+      <w:proofErr w:type="spellStart"/>
+      <w:r>
+        <w:t>application</w:t>
+      </w:r>
+      <w:proofErr w:type="spellEnd"/>
+      <w:r>
+        <w:t xml:space="preserve"> for </w:t>
+      </w:r>
+      <w:proofErr w:type="spellStart"/>
+      <w:r>
+        <w:t>storing</w:t>
+      </w:r>
+      <w:proofErr w:type="spellEnd"/>
+      <w:r>
+        <w:t xml:space="preserve"> </w:t>
+      </w:r>
+      <w:proofErr w:type="spellStart"/>
+      <w:r>
+        <w:t>and</w:t>
+      </w:r>
+      <w:proofErr w:type="spellEnd"/>
+      <w:r>
+        <w:t xml:space="preserve"> </w:t>
+      </w:r>
+      <w:proofErr w:type="spellStart"/>
+      <w:r>
+        <w:t>viewing</w:t>
+      </w:r>
+      <w:proofErr w:type="spellEnd"/>
+      <w:r>
+        <w:t xml:space="preserve"> </w:t>
+      </w:r>
+      <w:proofErr w:type="spellStart"/>
+      <w:r>
+        <w:t>location</w:t>
+      </w:r>
+      <w:proofErr w:type="spellEnd"/>
+      <w:r>
+        <w:t xml:space="preserve"> data </w:t>
+      </w:r>
+      <w:proofErr w:type="spellStart"/>
+      <w:r>
+        <w:t>of</w:t>
+      </w:r>
+      <w:proofErr w:type="spellEnd"/>
+      <w:r>
+        <w:t xml:space="preserve"> </w:t>
+      </w:r>
+      <w:proofErr w:type="spellStart"/>
+      <w:r>
+        <w:t>devices</w:t>
+      </w:r>
+      <w:proofErr w:type="spellEnd"/>
+      <w:r>
+        <w:t xml:space="preserve"> </w:t>
+      </w:r>
+      <w:proofErr w:type="spellStart"/>
+      <w:r>
+        <w:t>generated</w:t>
+      </w:r>
+      <w:proofErr w:type="spellEnd"/>
+      <w:r>
+        <w:t xml:space="preserve"> </w:t>
+      </w:r>
+      <w:proofErr w:type="spellStart"/>
+      <w:r>
+        <w:t>from</w:t>
+      </w:r>
+      <w:proofErr w:type="spellEnd"/>
+      <w:r>
+        <w:t xml:space="preserve"> a series </w:t>
+      </w:r>
+      <w:proofErr w:type="spellStart"/>
+      <w:r>
+        <w:t>of</w:t>
+      </w:r>
+      <w:proofErr w:type="spellEnd"/>
+      <w:r>
+        <w:t xml:space="preserve"> </w:t>
       </w:r>
       <w:r>
         <w:t>Wi-Fi</w:t>
       </w:r>
       <w:r>
-        <w:t xml:space="preserve"> or bluetooth sensors fixed at predetermined points inside a building. A cluster was developed using Elastic Compute Cloud servers from Amazon Web Services, with Spark installed and configured to work alongside</w:t>
-      </w:r>
-      <w:r>
-        <w:t xml:space="preserve"> MySQL, and the prototype of a W</w:t>
-      </w:r>
-      <w:r>
-        <w:t>eb application, made in NodeJS, to connect to the servers and display the data stored in the database.</w:t>
+        <w:t xml:space="preserve"> </w:t>
+      </w:r>
+      <w:proofErr w:type="spellStart"/>
+      <w:r>
+        <w:t>or</w:t>
+      </w:r>
+      <w:proofErr w:type="spellEnd"/>
+      <w:r>
+        <w:t xml:space="preserve"> </w:t>
+      </w:r>
+      <w:proofErr w:type="spellStart"/>
+      <w:r>
+        <w:t>bluetooth</w:t>
+      </w:r>
+      <w:proofErr w:type="spellEnd"/>
+      <w:r>
+        <w:t xml:space="preserve"> </w:t>
+      </w:r>
+      <w:proofErr w:type="spellStart"/>
+      <w:r>
+        <w:t>sensors</w:t>
+      </w:r>
+      <w:proofErr w:type="spellEnd"/>
+      <w:r>
+        <w:t xml:space="preserve"> </w:t>
+      </w:r>
+      <w:proofErr w:type="spellStart"/>
+      <w:r>
+        <w:t>fixed</w:t>
+      </w:r>
+      <w:proofErr w:type="spellEnd"/>
+      <w:r>
+        <w:t xml:space="preserve"> </w:t>
+      </w:r>
+      <w:proofErr w:type="spellStart"/>
+      <w:r>
+        <w:t>at</w:t>
+      </w:r>
+      <w:proofErr w:type="spellEnd"/>
+      <w:r>
+        <w:t xml:space="preserve"> </w:t>
+      </w:r>
+      <w:proofErr w:type="spellStart"/>
+      <w:r>
+        <w:t>predetermined</w:t>
+      </w:r>
+      <w:proofErr w:type="spellEnd"/>
+      <w:r>
+        <w:t xml:space="preserve"> points </w:t>
+      </w:r>
+      <w:proofErr w:type="spellStart"/>
+      <w:r>
+        <w:t>inside</w:t>
+      </w:r>
+      <w:proofErr w:type="spellEnd"/>
+      <w:r>
+        <w:t xml:space="preserve"> a </w:t>
+      </w:r>
+      <w:proofErr w:type="spellStart"/>
+      <w:r>
+        <w:t>building</w:t>
+      </w:r>
+      <w:proofErr w:type="spellEnd"/>
+      <w:r>
+        <w:t xml:space="preserve">. A cluster </w:t>
+      </w:r>
+      <w:proofErr w:type="spellStart"/>
+      <w:r>
+        <w:t>was</w:t>
+      </w:r>
+      <w:proofErr w:type="spellEnd"/>
+      <w:r>
+        <w:t xml:space="preserve"> </w:t>
+      </w:r>
+      <w:proofErr w:type="spellStart"/>
+      <w:r>
+        <w:t>developed</w:t>
+      </w:r>
+      <w:proofErr w:type="spellEnd"/>
+      <w:r>
+        <w:t xml:space="preserve"> </w:t>
+      </w:r>
+      <w:proofErr w:type="spellStart"/>
+      <w:r>
+        <w:t>using</w:t>
+      </w:r>
+      <w:proofErr w:type="spellEnd"/>
+      <w:r>
+        <w:t xml:space="preserve"> </w:t>
+      </w:r>
+      <w:proofErr w:type="spellStart"/>
+      <w:r>
+        <w:t>Elastic</w:t>
+      </w:r>
+      <w:proofErr w:type="spellEnd"/>
+      <w:r>
+        <w:t xml:space="preserve"> Compute </w:t>
+      </w:r>
+      <w:proofErr w:type="spellStart"/>
+      <w:r>
+        <w:t>Cloud</w:t>
+      </w:r>
+      <w:proofErr w:type="spellEnd"/>
+      <w:r>
+        <w:t xml:space="preserve"> servers </w:t>
+      </w:r>
+      <w:proofErr w:type="spellStart"/>
+      <w:r>
+        <w:t>from</w:t>
+      </w:r>
+      <w:proofErr w:type="spellEnd"/>
+      <w:r>
+        <w:t xml:space="preserve"> </w:t>
+      </w:r>
+      <w:proofErr w:type="spellStart"/>
+      <w:r>
+        <w:t>Amazon</w:t>
+      </w:r>
+      <w:proofErr w:type="spellEnd"/>
+      <w:r>
+        <w:t xml:space="preserve"> Web Services, </w:t>
+      </w:r>
+      <w:proofErr w:type="spellStart"/>
+      <w:r>
+        <w:t>with</w:t>
+      </w:r>
+      <w:proofErr w:type="spellEnd"/>
+      <w:r>
+        <w:t xml:space="preserve"> Spark </w:t>
+      </w:r>
+      <w:proofErr w:type="spellStart"/>
+      <w:r>
+        <w:t>installed</w:t>
+      </w:r>
+      <w:proofErr w:type="spellEnd"/>
+      <w:r>
+        <w:t xml:space="preserve"> </w:t>
+      </w:r>
+      <w:proofErr w:type="spellStart"/>
+      <w:r>
+        <w:t>and</w:t>
+      </w:r>
+      <w:proofErr w:type="spellEnd"/>
+      <w:r>
+        <w:t xml:space="preserve"> </w:t>
+      </w:r>
+      <w:proofErr w:type="spellStart"/>
+      <w:r>
+        <w:t>configured</w:t>
+      </w:r>
+      <w:proofErr w:type="spellEnd"/>
+      <w:r>
+        <w:t xml:space="preserve"> </w:t>
+      </w:r>
+      <w:proofErr w:type="spellStart"/>
+      <w:r>
+        <w:t>to</w:t>
+      </w:r>
+      <w:proofErr w:type="spellEnd"/>
+      <w:r>
+        <w:t xml:space="preserve"> </w:t>
+      </w:r>
+      <w:proofErr w:type="spellStart"/>
+      <w:r>
+        <w:t>work</w:t>
+      </w:r>
+      <w:proofErr w:type="spellEnd"/>
+      <w:r>
+        <w:t xml:space="preserve"> </w:t>
+      </w:r>
+      <w:proofErr w:type="spellStart"/>
+      <w:r>
+        <w:t>alongside</w:t>
+      </w:r>
+      <w:proofErr w:type="spellEnd"/>
+      <w:r>
+        <w:t xml:space="preserve"> MySQL, </w:t>
+      </w:r>
+      <w:proofErr w:type="spellStart"/>
+      <w:r>
+        <w:t>and</w:t>
+      </w:r>
+      <w:proofErr w:type="spellEnd"/>
+      <w:r>
+        <w:t xml:space="preserve"> </w:t>
+      </w:r>
+      <w:proofErr w:type="spellStart"/>
+      <w:r>
+        <w:t>the</w:t>
+      </w:r>
+      <w:proofErr w:type="spellEnd"/>
+      <w:r>
+        <w:t xml:space="preserve"> </w:t>
+      </w:r>
+      <w:proofErr w:type="spellStart"/>
+      <w:r>
+        <w:t>prototype</w:t>
+      </w:r>
+      <w:proofErr w:type="spellEnd"/>
+      <w:r>
+        <w:t xml:space="preserve"> </w:t>
+      </w:r>
+      <w:proofErr w:type="spellStart"/>
+      <w:r>
+        <w:t>of</w:t>
+      </w:r>
+      <w:proofErr w:type="spellEnd"/>
+      <w:r>
+        <w:t xml:space="preserve"> a W</w:t>
+      </w:r>
+      <w:r>
+        <w:t xml:space="preserve">eb </w:t>
+      </w:r>
+      <w:proofErr w:type="spellStart"/>
+      <w:r>
+        <w:t>application</w:t>
+      </w:r>
+      <w:proofErr w:type="spellEnd"/>
+      <w:r>
+        <w:t xml:space="preserve">, </w:t>
+      </w:r>
+      <w:proofErr w:type="spellStart"/>
+      <w:r>
+        <w:t>made</w:t>
+      </w:r>
+      <w:proofErr w:type="spellEnd"/>
+      <w:r>
+        <w:t xml:space="preserve"> in </w:t>
+      </w:r>
+      <w:proofErr w:type="spellStart"/>
+      <w:r>
+        <w:t>NodeJS</w:t>
+      </w:r>
+      <w:proofErr w:type="spellEnd"/>
+      <w:r>
+        <w:t xml:space="preserve">, </w:t>
+      </w:r>
+      <w:proofErr w:type="spellStart"/>
+      <w:r>
+        <w:t>to</w:t>
+      </w:r>
+      <w:proofErr w:type="spellEnd"/>
+      <w:r>
+        <w:t xml:space="preserve"> </w:t>
+      </w:r>
+      <w:proofErr w:type="spellStart"/>
+      <w:r>
+        <w:t>connect</w:t>
+      </w:r>
+      <w:proofErr w:type="spellEnd"/>
+      <w:r>
+        <w:t xml:space="preserve"> </w:t>
+      </w:r>
+      <w:proofErr w:type="spellStart"/>
+      <w:r>
+        <w:t>to</w:t>
+      </w:r>
+      <w:proofErr w:type="spellEnd"/>
+      <w:r>
+        <w:t xml:space="preserve"> </w:t>
+      </w:r>
+      <w:proofErr w:type="spellStart"/>
+      <w:r>
+        <w:t>the</w:t>
+      </w:r>
+      <w:proofErr w:type="spellEnd"/>
+      <w:r>
+        <w:t xml:space="preserve"> servers </w:t>
+      </w:r>
+      <w:proofErr w:type="spellStart"/>
+      <w:r>
+        <w:t>and</w:t>
+      </w:r>
+      <w:proofErr w:type="spellEnd"/>
+      <w:r>
+        <w:t xml:space="preserve"> display </w:t>
+      </w:r>
+      <w:proofErr w:type="spellStart"/>
+      <w:r>
+        <w:t>the</w:t>
+      </w:r>
+      <w:proofErr w:type="spellEnd"/>
+      <w:r>
+        <w:t xml:space="preserve"> data </w:t>
+      </w:r>
+      <w:proofErr w:type="spellStart"/>
+      <w:r>
+        <w:t>stored</w:t>
+      </w:r>
+      <w:proofErr w:type="spellEnd"/>
+      <w:r>
+        <w:t xml:space="preserve"> in </w:t>
+      </w:r>
+      <w:proofErr w:type="spellStart"/>
+      <w:r>
+        <w:t>the</w:t>
+      </w:r>
+      <w:proofErr w:type="spellEnd"/>
+      <w:r>
+        <w:t xml:space="preserve"> </w:t>
+      </w:r>
+      <w:proofErr w:type="spellStart"/>
+      <w:r>
+        <w:t>database</w:t>
+      </w:r>
+      <w:proofErr w:type="spellEnd"/>
+      <w:r>
+        <w:t>.</w:t>
       </w:r>
     </w:p>
     <w:p/>
@@ -2067,12 +2947,19 @@
       <w:r>
         <w:t xml:space="preserve"> Big Data, Web </w:t>
       </w:r>
+      <w:proofErr w:type="spellStart"/>
       <w:r>
         <w:t>Applications</w:t>
       </w:r>
-      <w:r>
-        <w:t>, Spark, MySQL, NodeJS</w:t>
-      </w:r>
+      <w:proofErr w:type="spellEnd"/>
+      <w:r>
+        <w:t xml:space="preserve">, Spark, MySQL, </w:t>
+      </w:r>
+      <w:proofErr w:type="spellStart"/>
+      <w:r>
+        <w:t>NodeJS</w:t>
+      </w:r>
+      <w:proofErr w:type="spellEnd"/>
       <w:r>
         <w:t>.</w:t>
       </w:r>
@@ -5735,7 +6622,21 @@
         <w:rPr>
           <w:i/>
         </w:rPr>
-        <w:t>Global Positioning System</w:t>
+        <w:t xml:space="preserve">Global </w:t>
+      </w:r>
+      <w:proofErr w:type="spellStart"/>
+      <w:r>
+        <w:rPr>
+          <w:i/>
+        </w:rPr>
+        <w:t>Positioning</w:t>
+      </w:r>
+      <w:proofErr w:type="spellEnd"/>
+      <w:r>
+        <w:rPr>
+          <w:i/>
+        </w:rPr>
+        <w:t xml:space="preserve"> System</w:t>
       </w:r>
       <w:r>
         <w:t xml:space="preserve">) utilizam a técnica de auto posicionamento para calcular sua posição no globo terrestre baseado nos sinais recebidos de 24 satélites posicionados na órbita terrestre com 20.200 </w:t>
@@ -5790,15 +6691,53 @@
         <w:rPr>
           <w:i/>
         </w:rPr>
-        <w:t>Internet of Things</w:t>
-      </w:r>
-      <w:r>
-        <w:t xml:space="preserve"> – IoT).</w:t>
-      </w:r>
-    </w:p>
-    <w:p>
-      <w:r>
-        <w:t>O termo IoT foi utilizado pela primeira vez por Kevi</w:t>
+        <w:t xml:space="preserve">Internet </w:t>
+      </w:r>
+      <w:proofErr w:type="spellStart"/>
+      <w:r>
+        <w:rPr>
+          <w:i/>
+        </w:rPr>
+        <w:t>of</w:t>
+      </w:r>
+      <w:proofErr w:type="spellEnd"/>
+      <w:r>
+        <w:rPr>
+          <w:i/>
+        </w:rPr>
+        <w:t xml:space="preserve"> </w:t>
+      </w:r>
+      <w:proofErr w:type="spellStart"/>
+      <w:r>
+        <w:rPr>
+          <w:i/>
+        </w:rPr>
+        <w:t>Things</w:t>
+      </w:r>
+      <w:proofErr w:type="spellEnd"/>
+      <w:r>
+        <w:t xml:space="preserve"> – </w:t>
+      </w:r>
+      <w:proofErr w:type="spellStart"/>
+      <w:r>
+        <w:t>IoT</w:t>
+      </w:r>
+      <w:proofErr w:type="spellEnd"/>
+      <w:r>
+        <w:t>).</w:t>
+      </w:r>
+    </w:p>
+    <w:p>
+      <w:r>
+        <w:t xml:space="preserve">O termo </w:t>
+      </w:r>
+      <w:proofErr w:type="spellStart"/>
+      <w:r>
+        <w:t>IoT</w:t>
+      </w:r>
+      <w:proofErr w:type="spellEnd"/>
+      <w:r>
+        <w:t xml:space="preserve"> foi utilizado pela primeira vez por Kevi</w:t>
       </w:r>
       <w:r>
         <w:t xml:space="preserve">n Ashton em 1999 </w:t>
@@ -5919,7 +6858,15 @@
         <w:t>Wi-Fi</w:t>
       </w:r>
       <w:r>
-        <w:t>. Considerando um sensor que a cada 30 segundos colete 1 kB de dados de cada dispositivo, por mês, seriam coletados mais de 2 GB de dados. Portanto, para garantir um sistema escalável, é necessário</w:t>
+        <w:t xml:space="preserve">. Considerando um sensor que a cada 30 segundos colete 1 </w:t>
+      </w:r>
+      <w:proofErr w:type="spellStart"/>
+      <w:r>
+        <w:t>kB</w:t>
+      </w:r>
+      <w:proofErr w:type="spellEnd"/>
+      <w:r>
+        <w:t xml:space="preserve"> de dados de cada dispositivo, por mês, seriam coletados mais de 2 GB de dados. Portanto, para garantir um sistema escalável, é necessário</w:t>
       </w:r>
       <w:r>
         <w:t xml:space="preserve"> a utilização de técnicas de </w:t>
@@ -6018,10 +6965,26 @@
         <w:t xml:space="preserve">igura 1 </w:t>
       </w:r>
       <w:r>
-        <w:t>ilustra a arquitetura simplificada de um projeto de IoT, mostrando a relação deste projeto com o do</w:t>
-      </w:r>
-      <w:r>
-        <w:t xml:space="preserve"> aluno Luís Henrique Puhl de Souza</w:t>
+        <w:t xml:space="preserve">ilustra a arquitetura simplificada de um projeto de </w:t>
+      </w:r>
+      <w:proofErr w:type="spellStart"/>
+      <w:r>
+        <w:t>IoT</w:t>
+      </w:r>
+      <w:proofErr w:type="spellEnd"/>
+      <w:r>
+        <w:t>, mostrando a relação deste projeto com o do</w:t>
+      </w:r>
+      <w:r>
+        <w:t xml:space="preserve"> aluno Luís Henrique </w:t>
+      </w:r>
+      <w:proofErr w:type="spellStart"/>
+      <w:r>
+        <w:t>Puhl</w:t>
+      </w:r>
+      <w:proofErr w:type="spellEnd"/>
+      <w:r>
+        <w:t xml:space="preserve"> de Souza</w:t>
       </w:r>
       <w:r>
         <w:t>, também do Bacharelado em Ciências da Computação da Unesp de Bauru, responsável por desenvolver parte do</w:t>
@@ -6132,7 +7095,15 @@
     <w:p/>
     <w:p>
       <w:r>
-        <w:t xml:space="preserve">Em um sistema de IoT, o </w:t>
+        <w:t xml:space="preserve">Em um sistema de </w:t>
+      </w:r>
+      <w:proofErr w:type="spellStart"/>
+      <w:r>
+        <w:t>IoT</w:t>
+      </w:r>
+      <w:proofErr w:type="spellEnd"/>
+      <w:r>
+        <w:t xml:space="preserve">, o </w:t>
       </w:r>
       <w:r>
         <w:rPr>
@@ -6266,12 +7237,14 @@
       <w:r>
         <w:t xml:space="preserve"> </w:t>
       </w:r>
+      <w:proofErr w:type="spellStart"/>
       <w:r>
         <w:rPr>
           <w:i/>
         </w:rPr>
         <w:t>bluetooth</w:t>
       </w:r>
+      <w:proofErr w:type="spellEnd"/>
       <w:r>
         <w:t xml:space="preserve"> fixados em pontos pré-determinados dentro de um prédio.</w:t>
       </w:r>
@@ -6681,7 +7654,23 @@
         </w:sdtContent>
       </w:sdt>
       <w:r>
-        <w:t xml:space="preserve">. Segundo Esposito (2015), uma pesquisa realizada em 2015 com mais de 500 profissionais da área de tecnologia da informação mostrou que IoT já é relevante para 58% </w:t>
+        <w:t xml:space="preserve">. Segundo </w:t>
+      </w:r>
+      <w:proofErr w:type="spellStart"/>
+      <w:r>
+        <w:t>Esposito</w:t>
+      </w:r>
+      <w:proofErr w:type="spellEnd"/>
+      <w:r>
+        <w:t xml:space="preserve"> (2015), uma pesquisa realizada em 2015 com mais de 500 profissionais da área de tecnologia da informação mostrou que </w:t>
+      </w:r>
+      <w:proofErr w:type="spellStart"/>
+      <w:r>
+        <w:t>IoT</w:t>
+      </w:r>
+      <w:proofErr w:type="spellEnd"/>
+      <w:r>
+        <w:t xml:space="preserve"> já é relevante para 58% </w:t>
       </w:r>
       <w:r>
         <w:t>do mercado de tecnologia</w:t>
@@ -6839,7 +7828,15 @@
         <w:t>é comum utilizar</w:t>
       </w:r>
       <w:r>
-        <w:t xml:space="preserve"> os 5 Vs da </w:t>
+        <w:t xml:space="preserve"> os 5 </w:t>
+      </w:r>
+      <w:proofErr w:type="spellStart"/>
+      <w:r>
+        <w:t>Vs</w:t>
+      </w:r>
+      <w:proofErr w:type="spellEnd"/>
+      <w:r>
+        <w:t xml:space="preserve"> da </w:t>
       </w:r>
       <w:r>
         <w:rPr>
@@ -6921,7 +7918,15 @@
         </w:sdtContent>
       </w:sdt>
       <w:r>
-        <w:t>, como Hadoop e Spark.</w:t>
+        <w:t xml:space="preserve">, como </w:t>
+      </w:r>
+      <w:proofErr w:type="spellStart"/>
+      <w:r>
+        <w:t>Hadoop</w:t>
+      </w:r>
+      <w:proofErr w:type="spellEnd"/>
+      <w:r>
+        <w:t xml:space="preserve"> e Spark.</w:t>
       </w:r>
     </w:p>
     <w:p>
@@ -6940,7 +7945,23 @@
         <w:t xml:space="preserve">Velocidade: </w:t>
       </w:r>
       <w:r>
-        <w:t xml:space="preserve">segundo Taurion (2014), a velocidade é um dos Vs mais importantes da </w:t>
+        <w:t xml:space="preserve">segundo </w:t>
+      </w:r>
+      <w:proofErr w:type="spellStart"/>
+      <w:r>
+        <w:t>Taurion</w:t>
+      </w:r>
+      <w:proofErr w:type="spellEnd"/>
+      <w:r>
+        <w:t xml:space="preserve"> (2014), a velocidade é um dos </w:t>
+      </w:r>
+      <w:proofErr w:type="spellStart"/>
+      <w:r>
+        <w:t>Vs</w:t>
+      </w:r>
+      <w:proofErr w:type="spellEnd"/>
+      <w:r>
+        <w:t xml:space="preserve"> mais importantes da </w:t>
       </w:r>
       <w:r>
         <w:rPr>
@@ -7145,19 +8166,56 @@
       <w:r>
         <w:t xml:space="preserve">liberou o código do </w:t>
       </w:r>
-      <w:r>
-        <w:t xml:space="preserve">Hadoop, em desenvolvimento desde 2006, divulgando o </w:t>
+      <w:proofErr w:type="spellStart"/>
+      <w:r>
+        <w:t>Hadoop</w:t>
+      </w:r>
+      <w:proofErr w:type="spellEnd"/>
+      <w:r>
+        <w:t xml:space="preserve">, em desenvolvimento desde 2006, divulgando o </w:t>
       </w:r>
       <w:r>
         <w:t>modelo</w:t>
       </w:r>
       <w:r>
-        <w:t xml:space="preserve"> de programação MapReduce, capaz de armazenar e processar enormes quantidades de dados através de um sistema de arquivos distribuídos e tolerante a falhas (chamado de HDFS - Hadoop Distributed File System).</w:t>
-      </w:r>
-    </w:p>
-    <w:p>
-      <w:r>
-        <w:t xml:space="preserve">Como resultado, Hadoop difundiu o conceito e uso de </w:t>
+        <w:t xml:space="preserve"> de programação </w:t>
+      </w:r>
+      <w:proofErr w:type="spellStart"/>
+      <w:r>
+        <w:t>MapReduce</w:t>
+      </w:r>
+      <w:proofErr w:type="spellEnd"/>
+      <w:r>
+        <w:t xml:space="preserve">, capaz de armazenar e processar enormes quantidades de dados através de um sistema de arquivos distribuídos e tolerante a falhas (chamado de HDFS - </w:t>
+      </w:r>
+      <w:proofErr w:type="spellStart"/>
+      <w:r>
+        <w:t>Hadoop</w:t>
+      </w:r>
+      <w:proofErr w:type="spellEnd"/>
+      <w:r>
+        <w:t xml:space="preserve"> </w:t>
+      </w:r>
+      <w:proofErr w:type="spellStart"/>
+      <w:r>
+        <w:t>Distributed</w:t>
+      </w:r>
+      <w:proofErr w:type="spellEnd"/>
+      <w:r>
+        <w:t xml:space="preserve"> File System).</w:t>
+      </w:r>
+    </w:p>
+    <w:p>
+      <w:r>
+        <w:t xml:space="preserve">Como resultado, </w:t>
+      </w:r>
+      <w:proofErr w:type="spellStart"/>
+      <w:r>
+        <w:t>Hadoop</w:t>
+      </w:r>
+      <w:proofErr w:type="spellEnd"/>
+      <w:r>
+        <w:t xml:space="preserve"> difundiu o conceito e uso de </w:t>
       </w:r>
       <w:r>
         <w:rPr>
@@ -7225,14 +8283,21 @@
         <w:pStyle w:val="Heading3"/>
       </w:pPr>
       <w:bookmarkStart w:id="10" w:name="_Toc473219278"/>
+      <w:proofErr w:type="spellStart"/>
       <w:r>
         <w:t>MapReduce</w:t>
       </w:r>
       <w:bookmarkEnd w:id="10"/>
-    </w:p>
-    <w:p>
-      <w:r>
-        <w:t xml:space="preserve">MapReduce é um </w:t>
+      <w:proofErr w:type="spellEnd"/>
+    </w:p>
+    <w:p>
+      <w:proofErr w:type="spellStart"/>
+      <w:r>
+        <w:t>MapReduce</w:t>
+      </w:r>
+      <w:proofErr w:type="spellEnd"/>
+      <w:r>
+        <w:t xml:space="preserve"> é um </w:t>
       </w:r>
       <w:r>
         <w:t>modelo</w:t>
@@ -7244,26 +8309,35 @@
         <w:t>ção criado para ser utilizado no</w:t>
       </w:r>
       <w:r>
-        <w:t xml:space="preserve"> Hadoop</w:t>
-      </w:r>
+        <w:t xml:space="preserve"> </w:t>
+      </w:r>
+      <w:proofErr w:type="spellStart"/>
+      <w:r>
+        <w:t>Hadoop</w:t>
+      </w:r>
+      <w:proofErr w:type="spellEnd"/>
       <w:r>
         <w:t xml:space="preserve"> no processamento de enormes quantidades de dados. Recebe esse nome por se dividir em duas funções principais: </w:t>
       </w:r>
+      <w:proofErr w:type="spellStart"/>
       <w:r>
         <w:rPr>
           <w:i/>
         </w:rPr>
         <w:t>mapping</w:t>
       </w:r>
+      <w:proofErr w:type="spellEnd"/>
       <w:r>
         <w:t xml:space="preserve"> e </w:t>
       </w:r>
+      <w:proofErr w:type="spellStart"/>
       <w:r>
         <w:rPr>
           <w:i/>
         </w:rPr>
         <w:t>reducing</w:t>
       </w:r>
+      <w:proofErr w:type="spellEnd"/>
       <w:r>
         <w:t>.</w:t>
       </w:r>
@@ -7319,9 +8393,14 @@
         <w:fldChar w:fldCharType="end"/>
       </w:r>
       <w:r>
-        <w:t>: Esquema de funcionamento do MapReduce</w:t>
+        <w:t xml:space="preserve">: Esquema de funcionamento do </w:t>
+      </w:r>
+      <w:proofErr w:type="spellStart"/>
+      <w:r>
+        <w:t>MapReduce</w:t>
       </w:r>
       <w:bookmarkEnd w:id="11"/>
+      <w:proofErr w:type="spellEnd"/>
     </w:p>
     <w:p>
       <w:pPr>
@@ -7425,12 +8504,14 @@
       <w:pPr>
         <w:pStyle w:val="BulletPoint"/>
       </w:pPr>
+      <w:proofErr w:type="spellStart"/>
       <w:r>
         <w:rPr>
           <w:i/>
         </w:rPr>
         <w:t>Splitting</w:t>
       </w:r>
+      <w:proofErr w:type="spellEnd"/>
       <w:r>
         <w:t>: as linhas dos arquivos são separadas em blocos independentes entre si.</w:t>
       </w:r>
@@ -7447,12 +8528,14 @@
       <w:pPr>
         <w:pStyle w:val="BulletPoint"/>
       </w:pPr>
+      <w:proofErr w:type="spellStart"/>
       <w:r>
         <w:rPr>
           <w:i/>
         </w:rPr>
         <w:t>Mapping</w:t>
       </w:r>
+      <w:proofErr w:type="spellEnd"/>
       <w:r>
         <w:t>: mapeia cada palavra do bloco para uma chave do tipo &lt;palavra, 1&gt;.</w:t>
       </w:r>
@@ -7469,6 +8552,7 @@
       <w:pPr>
         <w:pStyle w:val="BulletPoint"/>
       </w:pPr>
+      <w:proofErr w:type="spellStart"/>
       <w:r>
         <w:rPr>
           <w:i/>
@@ -7487,6 +8571,7 @@
         </w:rPr>
         <w:t>uffling</w:t>
       </w:r>
+      <w:proofErr w:type="spellEnd"/>
       <w:r>
         <w:t>: ordena os elementos comuns entre os blocos para facilitar a redução.</w:t>
       </w:r>
@@ -7503,12 +8588,14 @@
       <w:pPr>
         <w:pStyle w:val="BulletPoint"/>
       </w:pPr>
+      <w:proofErr w:type="spellStart"/>
       <w:r>
         <w:rPr>
           <w:i/>
         </w:rPr>
         <w:t>Reducing</w:t>
       </w:r>
+      <w:proofErr w:type="spellEnd"/>
       <w:r>
         <w:t>: reduz todos os blocos de acordo c</w:t>
       </w:r>
@@ -7615,12 +8702,14 @@
       <w:r>
         <w:t xml:space="preserve">) é um framework para processamento </w:t>
       </w:r>
+      <w:proofErr w:type="spellStart"/>
       <w:r>
         <w:rPr>
           <w:i/>
         </w:rPr>
         <w:t>in-memory</w:t>
       </w:r>
+      <w:proofErr w:type="spellEnd"/>
       <w:r>
         <w:t xml:space="preserve"> de </w:t>
       </w:r>
@@ -7654,10 +8743,34 @@
         <w:t>big data</w:t>
       </w:r>
       <w:r>
-        <w:t xml:space="preserve"> que mais cresce no mercado. Se comparado com Hadoop, Spark executa até 100 vezes mais rápido em memória e até 10 vezes mais rápido em disco. Ademais, segundo Esposito (2015), 39% </w:t>
-      </w:r>
-      <w:r>
-        <w:t>dos usuários de Hadoop reportara</w:t>
+        <w:t xml:space="preserve"> que mais cresce no mercado. Se comparado com </w:t>
+      </w:r>
+      <w:proofErr w:type="spellStart"/>
+      <w:r>
+        <w:t>Hadoop</w:t>
+      </w:r>
+      <w:proofErr w:type="spellEnd"/>
+      <w:r>
+        <w:t xml:space="preserve">, Spark executa até 100 vezes mais rápido em memória e até 10 vezes mais rápido em disco. Ademais, segundo </w:t>
+      </w:r>
+      <w:proofErr w:type="spellStart"/>
+      <w:r>
+        <w:t>Esposito</w:t>
+      </w:r>
+      <w:proofErr w:type="spellEnd"/>
+      <w:r>
+        <w:t xml:space="preserve"> (2015), 39% </w:t>
+      </w:r>
+      <w:r>
+        <w:t xml:space="preserve">dos usuários de </w:t>
+      </w:r>
+      <w:proofErr w:type="spellStart"/>
+      <w:r>
+        <w:t>Hadoop</w:t>
+      </w:r>
+      <w:proofErr w:type="spellEnd"/>
+      <w:r>
+        <w:t xml:space="preserve"> reportara</w:t>
       </w:r>
       <w:r>
         <w:t>m já estarem, também, utilizando Spark.</w:t>
@@ -7671,8 +8784,16 @@
         <w:rPr>
           <w:i/>
         </w:rPr>
-        <w:t>Spark Ecosystem</w:t>
-      </w:r>
+        <w:t xml:space="preserve">Spark </w:t>
+      </w:r>
+      <w:proofErr w:type="spellStart"/>
+      <w:r>
+        <w:rPr>
+          <w:i/>
+        </w:rPr>
+        <w:t>Ecosystem</w:t>
+      </w:r>
+      <w:proofErr w:type="spellEnd"/>
       <w:r>
         <w:t xml:space="preserve">, representado na </w:t>
       </w:r>
@@ -7745,9 +8866,14 @@
         <w:fldChar w:fldCharType="end"/>
       </w:r>
       <w:r>
-        <w:t>: Spark Ecosystem</w:t>
+        <w:t xml:space="preserve">: Spark </w:t>
+      </w:r>
+      <w:proofErr w:type="spellStart"/>
+      <w:r>
+        <w:t>Ecosystem</w:t>
       </w:r>
       <w:bookmarkEnd w:id="15"/>
+      <w:proofErr w:type="spellEnd"/>
     </w:p>
     <w:p>
       <w:pPr>
@@ -7815,22 +8941,46 @@
     <w:p/>
     <w:p>
       <w:r>
-        <w:t xml:space="preserve">Spark, assim como Hadoop, trabalha com o conceito de uma máquina mestre, onde está o </w:t>
-      </w:r>
-      <w:r>
-        <w:rPr>
-          <w:i/>
-        </w:rPr>
-        <w:t>Driver Program</w:t>
-      </w:r>
+        <w:t xml:space="preserve">Spark, assim como </w:t>
+      </w:r>
+      <w:proofErr w:type="spellStart"/>
+      <w:r>
+        <w:t>Hadoop</w:t>
+      </w:r>
+      <w:proofErr w:type="spellEnd"/>
+      <w:r>
+        <w:t xml:space="preserve">, trabalha com o conceito de uma máquina mestre, onde está o </w:t>
+      </w:r>
+      <w:r>
+        <w:rPr>
+          <w:i/>
+        </w:rPr>
+        <w:t xml:space="preserve">Driver </w:t>
+      </w:r>
+      <w:proofErr w:type="spellStart"/>
+      <w:r>
+        <w:rPr>
+          <w:i/>
+        </w:rPr>
+        <w:t>Program</w:t>
+      </w:r>
+      <w:proofErr w:type="spellEnd"/>
       <w:r>
         <w:t xml:space="preserve">, e máquinas escravas, chamadas de </w:t>
       </w:r>
-      <w:r>
-        <w:rPr>
-          <w:i/>
-        </w:rPr>
-        <w:t>Worker Nodes</w:t>
+      <w:proofErr w:type="spellStart"/>
+      <w:r>
+        <w:rPr>
+          <w:i/>
+        </w:rPr>
+        <w:t>Worker</w:t>
+      </w:r>
+      <w:proofErr w:type="spellEnd"/>
+      <w:r>
+        <w:rPr>
+          <w:i/>
+        </w:rPr>
+        <w:t xml:space="preserve"> Nodes</w:t>
       </w:r>
       <w:r>
         <w:t xml:space="preserve">, onde a informação é de fato armazenada. A máquina mestre se comunica principalmente com o </w:t>
@@ -7853,11 +9003,19 @@
       <w:r>
         <w:t xml:space="preserve">, assim como o endereço de suas cópias. Por padrão, cada </w:t>
       </w:r>
-      <w:r>
-        <w:rPr>
-          <w:i/>
-        </w:rPr>
-        <w:t>Worker Node</w:t>
+      <w:proofErr w:type="spellStart"/>
+      <w:r>
+        <w:rPr>
+          <w:i/>
+        </w:rPr>
+        <w:t>Worker</w:t>
+      </w:r>
+      <w:proofErr w:type="spellEnd"/>
+      <w:r>
+        <w:rPr>
+          <w:i/>
+        </w:rPr>
+        <w:t xml:space="preserve"> Node</w:t>
       </w:r>
       <w:r>
         <w:t xml:space="preserve"> será sempre replicado três vezes, assim, se uma das máquinas escravas falhar, o </w:t>
@@ -7901,12 +9059,14 @@
       <w:r>
         <w:t xml:space="preserve">. Estas cópias também serão utilizadas caso uma máquina escrava pare de enviar o </w:t>
       </w:r>
+      <w:proofErr w:type="spellStart"/>
       <w:r>
         <w:rPr>
           <w:i/>
         </w:rPr>
         <w:t>heartbeat</w:t>
       </w:r>
+      <w:proofErr w:type="spellEnd"/>
       <w:r>
         <w:t xml:space="preserve"> para a máquina mestre, um sinal enviado periodicamente para indicar seu funcionamento.</w:t>
       </w:r>
@@ -8054,7 +9214,39 @@
     <w:p/>
     <w:p>
       <w:r>
-        <w:t xml:space="preserve">Além disso, Spark introduz o uso de RDDs (Resilient Distributed Dataset), que funcionam como uma coleção imutável e distribuída de dados, particionados entre várias máquinas em um </w:t>
+        <w:t xml:space="preserve">Além disso, Spark introduz o uso de </w:t>
+      </w:r>
+      <w:proofErr w:type="spellStart"/>
+      <w:r>
+        <w:t>RDDs</w:t>
+      </w:r>
+      <w:proofErr w:type="spellEnd"/>
+      <w:r>
+        <w:t xml:space="preserve"> (</w:t>
+      </w:r>
+      <w:proofErr w:type="spellStart"/>
+      <w:r>
+        <w:t>Resilient</w:t>
+      </w:r>
+      <w:proofErr w:type="spellEnd"/>
+      <w:r>
+        <w:t xml:space="preserve"> </w:t>
+      </w:r>
+      <w:proofErr w:type="spellStart"/>
+      <w:r>
+        <w:t>Distributed</w:t>
+      </w:r>
+      <w:proofErr w:type="spellEnd"/>
+      <w:r>
+        <w:t xml:space="preserve"> </w:t>
+      </w:r>
+      <w:proofErr w:type="spellStart"/>
+      <w:r>
+        <w:t>Dataset</w:t>
+      </w:r>
+      <w:proofErr w:type="spellEnd"/>
+      <w:r>
+        <w:t xml:space="preserve">), que funcionam como uma coleção imutável e distribuída de dados, particionados entre várias máquinas em um </w:t>
       </w:r>
       <w:r>
         <w:rPr>
@@ -8130,7 +9322,15 @@
         <w:fldChar w:fldCharType="end"/>
       </w:r>
       <w:r>
-        <w:t>: Esquema de funcionamento de RDDs no Spark</w:t>
+        <w:t xml:space="preserve">: Esquema de funcionamento de </w:t>
+      </w:r>
+      <w:proofErr w:type="spellStart"/>
+      <w:r>
+        <w:t>RDDs</w:t>
+      </w:r>
+      <w:proofErr w:type="spellEnd"/>
+      <w:r>
+        <w:t xml:space="preserve"> no Spark</w:t>
       </w:r>
       <w:bookmarkEnd w:id="17"/>
     </w:p>
@@ -8200,7 +9400,15 @@
     <w:p/>
     <w:p>
       <w:r>
-        <w:t xml:space="preserve">O uso de RDDs permite que </w:t>
+        <w:t xml:space="preserve">O uso de </w:t>
+      </w:r>
+      <w:proofErr w:type="spellStart"/>
+      <w:r>
+        <w:t>RDDs</w:t>
+      </w:r>
+      <w:proofErr w:type="spellEnd"/>
+      <w:r>
+        <w:t xml:space="preserve"> permite que </w:t>
       </w:r>
       <w:r>
         <w:t xml:space="preserve">o </w:t>
@@ -8220,7 +9428,23 @@
         <w:t>6</w:t>
       </w:r>
       <w:r>
-        <w:t xml:space="preserve"> e 7 mostram a comparação entre o MapReduce realizado no Hadoop e realizado no Spark.</w:t>
+        <w:t xml:space="preserve"> e 7 mostram a comparação entre o </w:t>
+      </w:r>
+      <w:proofErr w:type="spellStart"/>
+      <w:r>
+        <w:t>MapReduce</w:t>
+      </w:r>
+      <w:proofErr w:type="spellEnd"/>
+      <w:r>
+        <w:t xml:space="preserve"> realizado no </w:t>
+      </w:r>
+      <w:proofErr w:type="spellStart"/>
+      <w:r>
+        <w:t>Hadoop</w:t>
+      </w:r>
+      <w:proofErr w:type="spellEnd"/>
+      <w:r>
+        <w:t xml:space="preserve"> e realizado no Spark.</w:t>
       </w:r>
     </w:p>
     <w:p>
@@ -8255,9 +9479,22 @@
         <w:fldChar w:fldCharType="end"/>
       </w:r>
       <w:r>
-        <w:t>: MapReduce realizado no Hadoop</w:t>
+        <w:t xml:space="preserve">: </w:t>
+      </w:r>
+      <w:proofErr w:type="spellStart"/>
+      <w:r>
+        <w:t>MapReduce</w:t>
+      </w:r>
+      <w:proofErr w:type="spellEnd"/>
+      <w:r>
+        <w:t xml:space="preserve"> realizado no </w:t>
+      </w:r>
+      <w:proofErr w:type="spellStart"/>
+      <w:r>
+        <w:t>Hadoop</w:t>
       </w:r>
       <w:bookmarkEnd w:id="18"/>
+      <w:proofErr w:type="spellEnd"/>
     </w:p>
     <w:p>
       <w:pPr>
@@ -8350,7 +9587,15 @@
         <w:fldChar w:fldCharType="end"/>
       </w:r>
       <w:r>
-        <w:t>: MapReduce realizado no Spark</w:t>
+        <w:t xml:space="preserve">: </w:t>
+      </w:r>
+      <w:proofErr w:type="spellStart"/>
+      <w:r>
+        <w:t>MapReduce</w:t>
+      </w:r>
+      <w:proofErr w:type="spellEnd"/>
+      <w:r>
+        <w:t xml:space="preserve"> realizado no Spark</w:t>
       </w:r>
       <w:bookmarkEnd w:id="19"/>
     </w:p>
@@ -8425,13 +9670,26 @@
         <w:t xml:space="preserve"> o</w:t>
       </w:r>
       <w:r>
-        <w:t xml:space="preserve"> Hadoop</w:t>
-      </w:r>
+        <w:t xml:space="preserve"> </w:t>
+      </w:r>
+      <w:proofErr w:type="spellStart"/>
+      <w:r>
+        <w:t>Hadoop</w:t>
+      </w:r>
+      <w:proofErr w:type="spellEnd"/>
       <w:r>
         <w:t>,</w:t>
       </w:r>
       <w:r>
-        <w:t xml:space="preserve"> o resultado de cada iteração do MapReduce precisa ser gravado em disco, enquanto no Spark o resultado de cada iteração é diretamente utilizado como entrada para a próxima iteração, sem deixar a memória principal das máquinas</w:t>
+        <w:t xml:space="preserve"> o resultado de cada iteração do </w:t>
+      </w:r>
+      <w:proofErr w:type="spellStart"/>
+      <w:r>
+        <w:t>MapReduce</w:t>
+      </w:r>
+      <w:proofErr w:type="spellEnd"/>
+      <w:r>
+        <w:t xml:space="preserve"> precisa ser gravado em disco, enquanto no Spark o resultado de cada iteração é diretamente utilizado como entrada para a próxima iteração, sem deixar a memória principal das máquinas</w:t>
       </w:r>
       <w:r>
         <w:t>.</w:t>
@@ -8571,14 +9829,24 @@
         <w:pStyle w:val="Heading3"/>
       </w:pPr>
       <w:bookmarkStart w:id="21" w:name="_Toc473219283"/>
-      <w:r>
-        <w:t>Amazon Web Services</w:t>
+      <w:proofErr w:type="spellStart"/>
+      <w:r>
+        <w:t>Amazon</w:t>
+      </w:r>
+      <w:proofErr w:type="spellEnd"/>
+      <w:r>
+        <w:t xml:space="preserve"> Web Services</w:t>
       </w:r>
       <w:bookmarkEnd w:id="21"/>
     </w:p>
     <w:p>
-      <w:r>
-        <w:t xml:space="preserve">Amazon Web Services (AWS) é uma suíte de serviços para computação em nuvem oferecidos pela Amazon.com. Os serviços são oferecidos através de 33 zonas dentro de 12 diferentes regiões geográficas </w:t>
+      <w:proofErr w:type="spellStart"/>
+      <w:r>
+        <w:t>Amazon</w:t>
+      </w:r>
+      <w:proofErr w:type="spellEnd"/>
+      <w:r>
+        <w:t xml:space="preserve"> Web Services (AWS) é uma suíte de serviços para computação em nuvem oferecidos pela Amazon.com. Os serviços são oferecidos através de 33 zonas dentro de 12 diferentes regiões geográficas </w:t>
       </w:r>
       <w:r>
         <w:t xml:space="preserve">no mundo </w:t>
@@ -8607,7 +9875,23 @@
     </w:p>
     <w:p>
       <w:r>
-        <w:t>De acordo com um relatório publicado pela Gartner em 2016, é estimado que os consumidores da AWS estão implementando 10 vezes mais servidores do que as próximas 14 empresas mais populares no segmento combinadas. Consumidores incluem NASA, Pinterest, Netflix e CIA (Agência Central de Inteligência do governo dos Estados Unidos</w:t>
+        <w:t xml:space="preserve">De acordo com um relatório publicado pela </w:t>
+      </w:r>
+      <w:proofErr w:type="spellStart"/>
+      <w:r>
+        <w:t>Gartner</w:t>
+      </w:r>
+      <w:proofErr w:type="spellEnd"/>
+      <w:r>
+        <w:t xml:space="preserve"> em 2016, é estimado que os consumidores da AWS estão implementando 10 vezes mais servidores do que as próximas 14 empresas mais populares no segmento combinadas. Consumidores incluem NASA, Pinterest, </w:t>
+      </w:r>
+      <w:proofErr w:type="spellStart"/>
+      <w:r>
+        <w:t>Netflix</w:t>
+      </w:r>
+      <w:proofErr w:type="spellEnd"/>
+      <w:r>
+        <w:t xml:space="preserve"> e CIA (Agência Central de Inteligência do governo dos Estados Unidos</w:t>
       </w:r>
       <w:r>
         <w:t xml:space="preserve">) </w:t>
@@ -8665,17 +9949,97 @@
         <w:t>,</w:t>
       </w:r>
       <w:r>
-        <w:t xml:space="preserve"> sendo os mais difundidos o Amazon Elastic Compute Cloud (Amazon EC2) e o Amazon Simple Storage Service (Amazon S3).</w:t>
-      </w:r>
-    </w:p>
-    <w:p>
-      <w:r>
-        <w:t>O Amazon EC2 são servidores com fácil acesso que permitem controle total por parte do usuário, o que permite sua configuração e uso com extrema facilidade, especialmente se comparados com a configuração e uso de servidores privados.</w:t>
-      </w:r>
-    </w:p>
-    <w:p>
-      <w:r>
-        <w:t>O Amazon S3 é um serviço para armazenamento de objetos na nuvem, ou seja, é um servidor otimizado para armazenamento de dados. Assim como o EC2, também possui uma interface intuitiva e simples.</w:t>
+        <w:t xml:space="preserve"> sendo os mais difundidos o </w:t>
+      </w:r>
+      <w:proofErr w:type="spellStart"/>
+      <w:r>
+        <w:t>Amazon</w:t>
+      </w:r>
+      <w:proofErr w:type="spellEnd"/>
+      <w:r>
+        <w:t xml:space="preserve"> </w:t>
+      </w:r>
+      <w:proofErr w:type="spellStart"/>
+      <w:r>
+        <w:t>Elastic</w:t>
+      </w:r>
+      <w:proofErr w:type="spellEnd"/>
+      <w:r>
+        <w:t xml:space="preserve"> Compute </w:t>
+      </w:r>
+      <w:proofErr w:type="spellStart"/>
+      <w:r>
+        <w:t>Cloud</w:t>
+      </w:r>
+      <w:proofErr w:type="spellEnd"/>
+      <w:r>
+        <w:t xml:space="preserve"> (</w:t>
+      </w:r>
+      <w:proofErr w:type="spellStart"/>
+      <w:r>
+        <w:t>Amazon</w:t>
+      </w:r>
+      <w:proofErr w:type="spellEnd"/>
+      <w:r>
+        <w:t xml:space="preserve"> EC2) e o </w:t>
+      </w:r>
+      <w:proofErr w:type="spellStart"/>
+      <w:r>
+        <w:t>Amazon</w:t>
+      </w:r>
+      <w:proofErr w:type="spellEnd"/>
+      <w:r>
+        <w:t xml:space="preserve"> </w:t>
+      </w:r>
+      <w:proofErr w:type="spellStart"/>
+      <w:r>
+        <w:t>Simple</w:t>
+      </w:r>
+      <w:proofErr w:type="spellEnd"/>
+      <w:r>
+        <w:t xml:space="preserve"> </w:t>
+      </w:r>
+      <w:proofErr w:type="spellStart"/>
+      <w:r>
+        <w:t>Storage</w:t>
+      </w:r>
+      <w:proofErr w:type="spellEnd"/>
+      <w:r>
+        <w:t xml:space="preserve"> Service (</w:t>
+      </w:r>
+      <w:proofErr w:type="spellStart"/>
+      <w:r>
+        <w:t>Amazon</w:t>
+      </w:r>
+      <w:proofErr w:type="spellEnd"/>
+      <w:r>
+        <w:t xml:space="preserve"> S3).</w:t>
+      </w:r>
+    </w:p>
+    <w:p>
+      <w:r>
+        <w:t xml:space="preserve">O </w:t>
+      </w:r>
+      <w:proofErr w:type="spellStart"/>
+      <w:r>
+        <w:t>Amazon</w:t>
+      </w:r>
+      <w:proofErr w:type="spellEnd"/>
+      <w:r>
+        <w:t xml:space="preserve"> EC2 são servidores com fácil acesso que permitem controle total por parte do usuário, o que permite sua configuração e uso com extrema facilidade, especialmente se comparados com a configuração e uso de servidores privados.</w:t>
+      </w:r>
+    </w:p>
+    <w:p>
+      <w:r>
+        <w:t xml:space="preserve">O </w:t>
+      </w:r>
+      <w:proofErr w:type="spellStart"/>
+      <w:r>
+        <w:t>Amazon</w:t>
+      </w:r>
+      <w:proofErr w:type="spellEnd"/>
+      <w:r>
+        <w:t xml:space="preserve"> S3 é um serviço para armazenamento de objetos na nuvem, ou seja, é um servidor otimizado para armazenamento de dados. Assim como o EC2, também possui uma interface intuitiva e simples.</w:t>
       </w:r>
     </w:p>
     <w:p>
@@ -8689,7 +10053,39 @@
         <w:t>big data</w:t>
       </w:r>
       <w:r>
-        <w:t xml:space="preserve">, o Amazon Elastic MapReduce (Amazon EMR), é um servidor EC2 integrado com </w:t>
+        <w:t xml:space="preserve">, o </w:t>
+      </w:r>
+      <w:proofErr w:type="spellStart"/>
+      <w:r>
+        <w:t>Amazon</w:t>
+      </w:r>
+      <w:proofErr w:type="spellEnd"/>
+      <w:r>
+        <w:t xml:space="preserve"> </w:t>
+      </w:r>
+      <w:proofErr w:type="spellStart"/>
+      <w:r>
+        <w:t>Elastic</w:t>
+      </w:r>
+      <w:proofErr w:type="spellEnd"/>
+      <w:r>
+        <w:t xml:space="preserve"> </w:t>
+      </w:r>
+      <w:proofErr w:type="spellStart"/>
+      <w:r>
+        <w:t>MapReduce</w:t>
+      </w:r>
+      <w:proofErr w:type="spellEnd"/>
+      <w:r>
+        <w:t xml:space="preserve"> (</w:t>
+      </w:r>
+      <w:proofErr w:type="spellStart"/>
+      <w:r>
+        <w:t>Amazon</w:t>
+      </w:r>
+      <w:proofErr w:type="spellEnd"/>
+      <w:r>
+        <w:t xml:space="preserve"> EMR), é um servidor EC2 integrado com </w:t>
       </w:r>
       <w:r>
         <w:rPr>
@@ -8708,7 +10104,15 @@
         <w:t>big data</w:t>
       </w:r>
       <w:r>
-        <w:t xml:space="preserve">, como Hadoop e Spark, poupando o usuário da árdua tarefa de instalar e configurar todas as ferramentas necessárias para o funcionamento do </w:t>
+        <w:t xml:space="preserve">, como </w:t>
+      </w:r>
+      <w:proofErr w:type="spellStart"/>
+      <w:r>
+        <w:t>Hadoop</w:t>
+      </w:r>
+      <w:proofErr w:type="spellEnd"/>
+      <w:r>
+        <w:t xml:space="preserve"> e Spark, poupando o usuário da árdua tarefa de instalar e configurar todas as ferramentas necessárias para o funcionamento do </w:t>
       </w:r>
       <w:r>
         <w:rPr>
@@ -8726,17 +10130,29 @@
         <w:pStyle w:val="Heading3"/>
       </w:pPr>
       <w:bookmarkStart w:id="22" w:name="_Toc473219284"/>
+      <w:proofErr w:type="spellStart"/>
       <w:r>
         <w:t>NodeJS</w:t>
       </w:r>
       <w:bookmarkEnd w:id="22"/>
-    </w:p>
-    <w:p>
+      <w:proofErr w:type="spellEnd"/>
+    </w:p>
+    <w:p>
+      <w:proofErr w:type="spellStart"/>
       <w:r>
         <w:t>NodeJS</w:t>
       </w:r>
-      <w:r>
-        <w:t xml:space="preserve"> é uma plataforma de desenvolvimento JavaScript criada em 2009 por Ryan Dahl </w:t>
+      <w:proofErr w:type="spellEnd"/>
+      <w:r>
+        <w:t xml:space="preserve"> é uma plataforma de desenvolvimento </w:t>
+      </w:r>
+      <w:proofErr w:type="spellStart"/>
+      <w:r>
+        <w:t>JavaScript</w:t>
+      </w:r>
+      <w:proofErr w:type="spellEnd"/>
+      <w:r>
+        <w:t xml:space="preserve"> criada em 2009 por Ryan Dahl </w:t>
       </w:r>
       <w:sdt>
         <w:sdtPr>
@@ -8777,7 +10193,23 @@
     </w:p>
     <w:p>
       <w:r>
-        <w:t xml:space="preserve">Um dos maiores atrativos do NodeJS é seu gerenciador de pacotes, npm, que é atualmente considerado o maior ecossistema de bibliotecas de código aberto do mundo </w:t>
+        <w:t xml:space="preserve">Um dos maiores atrativos do </w:t>
+      </w:r>
+      <w:proofErr w:type="spellStart"/>
+      <w:r>
+        <w:t>NodeJS</w:t>
+      </w:r>
+      <w:proofErr w:type="spellEnd"/>
+      <w:r>
+        <w:t xml:space="preserve"> é seu gerenciador de pacotes, </w:t>
+      </w:r>
+      <w:proofErr w:type="spellStart"/>
+      <w:r>
+        <w:t>npm</w:t>
+      </w:r>
+      <w:proofErr w:type="spellEnd"/>
+      <w:r>
+        <w:t xml:space="preserve">, que é atualmente considerado o maior ecossistema de bibliotecas de código aberto do mundo </w:t>
       </w:r>
       <w:r>
         <w:rPr>
@@ -8803,14 +10235,24 @@
     </w:p>
     <w:p>
       <w:r>
-        <w:t xml:space="preserve">O NodeJS é utilizado neste trabalho como o </w:t>
-      </w:r>
+        <w:t xml:space="preserve">O </w:t>
+      </w:r>
+      <w:proofErr w:type="spellStart"/>
+      <w:r>
+        <w:t>NodeJS</w:t>
+      </w:r>
+      <w:proofErr w:type="spellEnd"/>
+      <w:r>
+        <w:t xml:space="preserve"> é utilizado neste trabalho como o </w:t>
+      </w:r>
+      <w:proofErr w:type="spellStart"/>
       <w:r>
         <w:rPr>
           <w:i/>
         </w:rPr>
         <w:t>back-end</w:t>
       </w:r>
+      <w:proofErr w:type="spellEnd"/>
       <w:r>
         <w:t xml:space="preserve"> </w:t>
       </w:r>
@@ -8830,14 +10272,37 @@
         <w:pStyle w:val="Heading3"/>
       </w:pPr>
       <w:bookmarkStart w:id="23" w:name="_Toc473219285"/>
+      <w:proofErr w:type="spellStart"/>
       <w:r>
         <w:t>EclairJS</w:t>
       </w:r>
       <w:bookmarkEnd w:id="23"/>
-    </w:p>
-    <w:p>
-      <w:r>
-        <w:t>EclairJS é uma API que permite acesso à servidores Spark através das linguagens JavaScript e NodeJS.</w:t>
+      <w:proofErr w:type="spellEnd"/>
+    </w:p>
+    <w:p>
+      <w:proofErr w:type="spellStart"/>
+      <w:r>
+        <w:t>EclairJS</w:t>
+      </w:r>
+      <w:proofErr w:type="spellEnd"/>
+      <w:r>
+        <w:t xml:space="preserve"> é uma API que permite acesso à servidores Spark através das linguagens </w:t>
+      </w:r>
+      <w:proofErr w:type="spellStart"/>
+      <w:r>
+        <w:t>JavaScript</w:t>
+      </w:r>
+      <w:proofErr w:type="spellEnd"/>
+      <w:r>
+        <w:t xml:space="preserve"> e </w:t>
+      </w:r>
+      <w:proofErr w:type="spellStart"/>
+      <w:r>
+        <w:t>NodeJS</w:t>
+      </w:r>
+      <w:proofErr w:type="spellEnd"/>
+      <w:r>
+        <w:t>.</w:t>
       </w:r>
       <w:r>
         <w:t xml:space="preserve"> </w:t>
@@ -8851,13 +10316,53 @@
     </w:p>
     <w:p>
       <w:r>
-        <w:t>O projeto surgiu da união de dois projetos separados, o EclairJS Client e EclairJS Server, que hoje são dois componentes integrados ao projeto, permitindo assim que aplicações escritas em NodeJS sejam executadas remotamente no servidor Spark.</w:t>
+        <w:t xml:space="preserve">O projeto surgiu da união de dois projetos separados, o </w:t>
+      </w:r>
+      <w:proofErr w:type="spellStart"/>
+      <w:r>
+        <w:t>EclairJS</w:t>
+      </w:r>
+      <w:proofErr w:type="spellEnd"/>
+      <w:r>
+        <w:t xml:space="preserve"> </w:t>
+      </w:r>
+      <w:proofErr w:type="spellStart"/>
+      <w:r>
+        <w:t>Client</w:t>
+      </w:r>
+      <w:proofErr w:type="spellEnd"/>
+      <w:r>
+        <w:t xml:space="preserve"> e </w:t>
+      </w:r>
+      <w:proofErr w:type="spellStart"/>
+      <w:r>
+        <w:t>EclairJS</w:t>
+      </w:r>
+      <w:proofErr w:type="spellEnd"/>
+      <w:r>
+        <w:t xml:space="preserve"> Server, que hoje são dois componentes integrados ao projeto, permitindo assim que aplicações escritas em </w:t>
+      </w:r>
+      <w:proofErr w:type="spellStart"/>
+      <w:r>
+        <w:t>NodeJS</w:t>
+      </w:r>
+      <w:proofErr w:type="spellEnd"/>
+      <w:r>
+        <w:t xml:space="preserve"> sejam executadas remotamente no servidor Spark.</w:t>
       </w:r>
       <w:r>
         <w:t xml:space="preserve"> A Figura 8</w:t>
       </w:r>
       <w:r>
-        <w:t xml:space="preserve"> ilustra a estrutura de funcionamento do EclairJS.</w:t>
+        <w:t xml:space="preserve"> ilustra a estrutura de funcionamento do </w:t>
+      </w:r>
+      <w:proofErr w:type="spellStart"/>
+      <w:r>
+        <w:t>EclairJS</w:t>
+      </w:r>
+      <w:proofErr w:type="spellEnd"/>
+      <w:r>
+        <w:t>.</w:t>
       </w:r>
     </w:p>
     <w:p>
@@ -8888,9 +10393,14 @@
         <w:fldChar w:fldCharType="end"/>
       </w:r>
       <w:r>
-        <w:t>: Estrutura de funcionamento do EclairJS</w:t>
+        <w:t xml:space="preserve">: Estrutura de funcionamento do </w:t>
+      </w:r>
+      <w:proofErr w:type="spellStart"/>
+      <w:r>
+        <w:t>EclairJS</w:t>
       </w:r>
       <w:bookmarkEnd w:id="24"/>
+      <w:proofErr w:type="spellEnd"/>
     </w:p>
     <w:p>
       <w:pPr>
@@ -8987,11 +10497,24 @@
         <w:t>desenvolvimento de aplicativos W</w:t>
       </w:r>
       <w:r>
-        <w:t xml:space="preserve">eb em NodeJS. Foi criado em 2010 por </w:t>
-      </w:r>
-      <w:r>
-        <w:t>TJ Holowaychuk</w:t>
-      </w:r>
+        <w:t xml:space="preserve">eb em </w:t>
+      </w:r>
+      <w:proofErr w:type="spellStart"/>
+      <w:r>
+        <w:t>NodeJS</w:t>
+      </w:r>
+      <w:proofErr w:type="spellEnd"/>
+      <w:r>
+        <w:t xml:space="preserve">. Foi criado em 2010 por </w:t>
+      </w:r>
+      <w:r>
+        <w:t xml:space="preserve">TJ </w:t>
+      </w:r>
+      <w:proofErr w:type="spellStart"/>
+      <w:r>
+        <w:t>Holowaychuk</w:t>
+      </w:r>
+      <w:proofErr w:type="spellEnd"/>
       <w:r>
         <w:t xml:space="preserve">, que descreveu o sistema como um </w:t>
       </w:r>
@@ -9030,9 +10553,11 @@
       <w:r>
         <w:t xml:space="preserve">Em 2014 o projeto foi adquirido pela empresa </w:t>
       </w:r>
+      <w:proofErr w:type="spellStart"/>
       <w:r>
         <w:t>StrongLoop</w:t>
       </w:r>
+      <w:proofErr w:type="spellEnd"/>
       <w:r>
         <w:t xml:space="preserve">, a qual em 2015 foi adquirida pela IBM, que no início de 2016 decidiu </w:t>
       </w:r>
@@ -9082,7 +10607,15 @@
         <w:t>framework</w:t>
       </w:r>
       <w:r>
-        <w:t xml:space="preserve"> é considerado um dos mais usados pela comunidade do NodeJS.</w:t>
+        <w:t xml:space="preserve"> é considerado um dos mais usados pela comunidade do </w:t>
+      </w:r>
+      <w:proofErr w:type="spellStart"/>
+      <w:r>
+        <w:t>NodeJS</w:t>
+      </w:r>
+      <w:proofErr w:type="spellEnd"/>
+      <w:r>
+        <w:t>.</w:t>
       </w:r>
     </w:p>
     <w:p>
@@ -9096,15 +10629,25 @@
         <w:pStyle w:val="Heading3"/>
       </w:pPr>
       <w:bookmarkStart w:id="26" w:name="_Toc473219287"/>
+      <w:proofErr w:type="spellStart"/>
       <w:r>
         <w:lastRenderedPageBreak/>
         <w:t>Bootstrap</w:t>
       </w:r>
       <w:bookmarkEnd w:id="26"/>
-    </w:p>
-    <w:p>
-      <w:r>
-        <w:t xml:space="preserve">“Bootstrap é o </w:t>
+      <w:proofErr w:type="spellEnd"/>
+    </w:p>
+    <w:p>
+      <w:r>
+        <w:t>“</w:t>
+      </w:r>
+      <w:proofErr w:type="spellStart"/>
+      <w:r>
+        <w:t>Bootstrap</w:t>
+      </w:r>
+      <w:proofErr w:type="spellEnd"/>
+      <w:r>
+        <w:t xml:space="preserve"> é o </w:t>
       </w:r>
       <w:r>
         <w:rPr>
@@ -9113,7 +10656,15 @@
         <w:t>framework</w:t>
       </w:r>
       <w:r>
-        <w:t xml:space="preserve"> para HTML, CSS e JavaScript mais popular para</w:t>
+        <w:t xml:space="preserve"> para HTML, CSS e </w:t>
+      </w:r>
+      <w:proofErr w:type="spellStart"/>
+      <w:r>
+        <w:t>JavaScript</w:t>
+      </w:r>
+      <w:proofErr w:type="spellEnd"/>
+      <w:r>
+        <w:t xml:space="preserve"> mais popular para</w:t>
       </w:r>
       <w:r>
         <w:t xml:space="preserve"> o desenvolvimento de projetos W</w:t>
@@ -9128,8 +10679,16 @@
         <w:rPr>
           <w:i/>
         </w:rPr>
-        <w:t>mobile first</w:t>
-      </w:r>
+        <w:t xml:space="preserve">mobile </w:t>
+      </w:r>
+      <w:proofErr w:type="spellStart"/>
+      <w:r>
+        <w:rPr>
+          <w:i/>
+        </w:rPr>
+        <w:t>first</w:t>
+      </w:r>
+      <w:proofErr w:type="spellEnd"/>
       <w:r>
         <w:t>”</w:t>
       </w:r>
@@ -9154,7 +10713,15 @@
     </w:p>
     <w:p>
       <w:r>
-        <w:t xml:space="preserve">O Bootstrap foi desenvolvido em 2010 por </w:t>
+        <w:t xml:space="preserve">O </w:t>
+      </w:r>
+      <w:proofErr w:type="spellStart"/>
+      <w:r>
+        <w:t>Bootstrap</w:t>
+      </w:r>
+      <w:proofErr w:type="spellEnd"/>
+      <w:r>
+        <w:t xml:space="preserve"> foi desenvolvido em 2010 por </w:t>
       </w:r>
       <w:r>
         <w:t>Mark</w:t>
@@ -9166,7 +10733,39 @@
         <w:t xml:space="preserve"> Jacob Thornton</w:t>
       </w:r>
       <w:r>
-        <w:t xml:space="preserve">, funcionários do Twitter, como um projeto para encorajar consistência entre as ferramentas internas da empresa, chamado Twitter Blueprint. Em 2011, devido a popularidade do projeto, ele foi renomeado para Bootstrap e lançado como um projeto de código aberto, que é atualmente mantido por um grupo com 7 desenvolvedores principais </w:t>
+        <w:t xml:space="preserve">, funcionários do </w:t>
+      </w:r>
+      <w:proofErr w:type="spellStart"/>
+      <w:r>
+        <w:t>Twitter</w:t>
+      </w:r>
+      <w:proofErr w:type="spellEnd"/>
+      <w:r>
+        <w:t xml:space="preserve">, como um projeto para encorajar consistência entre as ferramentas internas da empresa, chamado </w:t>
+      </w:r>
+      <w:proofErr w:type="spellStart"/>
+      <w:r>
+        <w:t>Twitter</w:t>
+      </w:r>
+      <w:proofErr w:type="spellEnd"/>
+      <w:r>
+        <w:t xml:space="preserve"> </w:t>
+      </w:r>
+      <w:proofErr w:type="spellStart"/>
+      <w:r>
+        <w:t>Blueprint</w:t>
+      </w:r>
+      <w:proofErr w:type="spellEnd"/>
+      <w:r>
+        <w:t xml:space="preserve">. Em 2011, devido a popularidade do projeto, ele foi renomeado para </w:t>
+      </w:r>
+      <w:proofErr w:type="spellStart"/>
+      <w:r>
+        <w:t>Bootstrap</w:t>
+      </w:r>
+      <w:proofErr w:type="spellEnd"/>
+      <w:r>
+        <w:t xml:space="preserve"> e lançado como um projeto de código aberto, que é atualmente mantido por um grupo com 7 desenvolvedores principais </w:t>
       </w:r>
       <w:sdt>
         <w:sdtPr>
@@ -9222,8 +10821,16 @@
         <w:rPr>
           <w:i/>
         </w:rPr>
-        <w:t>front-end</w:t>
-      </w:r>
+        <w:t>front-</w:t>
+      </w:r>
+      <w:proofErr w:type="spellStart"/>
+      <w:r>
+        <w:rPr>
+          <w:i/>
+        </w:rPr>
+        <w:t>end</w:t>
+      </w:r>
+      <w:proofErr w:type="spellEnd"/>
       <w:r>
         <w:t>, como CSS.</w:t>
       </w:r>
@@ -9290,7 +10897,15 @@
         <w:t>,</w:t>
       </w:r>
       <w:r>
-        <w:t xml:space="preserve"> Storm </w:t>
+        <w:t xml:space="preserve"> </w:t>
+      </w:r>
+      <w:proofErr w:type="spellStart"/>
+      <w:r>
+        <w:t>Storm</w:t>
+      </w:r>
+      <w:proofErr w:type="spellEnd"/>
+      <w:r>
+        <w:t xml:space="preserve"> </w:t>
       </w:r>
       <w:r>
         <w:t>(THE A</w:t>
@@ -9345,12 +10960,14 @@
       <w:r>
         <w:t xml:space="preserve"> </w:t>
       </w:r>
+      <w:proofErr w:type="spellStart"/>
       <w:r>
         <w:rPr>
           <w:i/>
         </w:rPr>
         <w:t>back-end</w:t>
       </w:r>
+      <w:proofErr w:type="spellEnd"/>
       <w:r>
         <w:t xml:space="preserve"> do aplicativo, </w:t>
       </w:r>
@@ -9544,7 +11161,15 @@
         <w:t xml:space="preserve"> utilizadas ferramentas </w:t>
       </w:r>
       <w:r>
-        <w:t xml:space="preserve">como Bootstrap </w:t>
+        <w:t xml:space="preserve">como </w:t>
+      </w:r>
+      <w:proofErr w:type="spellStart"/>
+      <w:r>
+        <w:t>Bootstrap</w:t>
+      </w:r>
+      <w:proofErr w:type="spellEnd"/>
+      <w:r>
+        <w:t xml:space="preserve"> </w:t>
       </w:r>
       <w:sdt>
         <w:sdtPr>
@@ -9707,14 +11332,24 @@
         <w:t>framework</w:t>
       </w:r>
       <w:r>
-        <w:t xml:space="preserve"> Express com a linguagem NodeJS para o </w:t>
-      </w:r>
+        <w:t xml:space="preserve"> Express com a linguagem </w:t>
+      </w:r>
+      <w:proofErr w:type="spellStart"/>
+      <w:r>
+        <w:t>NodeJS</w:t>
+      </w:r>
+      <w:proofErr w:type="spellEnd"/>
+      <w:r>
+        <w:t xml:space="preserve"> para o </w:t>
+      </w:r>
+      <w:proofErr w:type="spellStart"/>
       <w:r>
         <w:rPr>
           <w:i/>
         </w:rPr>
         <w:t>back-end</w:t>
       </w:r>
+      <w:proofErr w:type="spellEnd"/>
       <w:r>
         <w:t xml:space="preserve">, e o </w:t>
       </w:r>
@@ -9725,7 +11360,15 @@
         <w:t>framework</w:t>
       </w:r>
       <w:r>
-        <w:t xml:space="preserve"> Bootstrap com as linguagens HTML e CSS para o </w:t>
+        <w:t xml:space="preserve"> </w:t>
+      </w:r>
+      <w:proofErr w:type="spellStart"/>
+      <w:r>
+        <w:t>Bootstrap</w:t>
+      </w:r>
+      <w:proofErr w:type="spellEnd"/>
+      <w:r>
+        <w:t xml:space="preserve"> com as linguagens HTML e CSS para o </w:t>
       </w:r>
       <w:r>
         <w:rPr>
@@ -9772,12 +11415,28 @@
         <w:t xml:space="preserve"> que funcionam com</w:t>
       </w:r>
       <w:r>
-        <w:t xml:space="preserve"> arquiteturas altamente paralelas, como Hadoop e Spark, ambas desenvolvidas pela Apache Software Foundation.</w:t>
-      </w:r>
-    </w:p>
-    <w:p>
-      <w:r>
-        <w:t xml:space="preserve">O Spark foi escolhido por ser uma das ferramentas mais modernas disponíveis, podendo ser até 100 vezes mais rápida que o Hadoop, quando funcionando em memória, e até 10 vezes mais rápida quando funcionando em um disso </w:t>
+        <w:t xml:space="preserve"> arquiteturas altamente paralelas, como </w:t>
+      </w:r>
+      <w:proofErr w:type="spellStart"/>
+      <w:r>
+        <w:t>Hadoop</w:t>
+      </w:r>
+      <w:proofErr w:type="spellEnd"/>
+      <w:r>
+        <w:t xml:space="preserve"> e Spark, ambas desenvolvidas pela Apache Software Foundation.</w:t>
+      </w:r>
+    </w:p>
+    <w:p>
+      <w:r>
+        <w:t xml:space="preserve">O Spark foi escolhido por ser uma das ferramentas mais modernas disponíveis, podendo ser até 100 vezes mais rápida que o </w:t>
+      </w:r>
+      <w:proofErr w:type="spellStart"/>
+      <w:r>
+        <w:t>Hadoop</w:t>
+      </w:r>
+      <w:proofErr w:type="spellEnd"/>
+      <w:r>
+        <w:t xml:space="preserve">, quando funcionando em memória, e até 10 vezes mais rápida quando funcionando em um disso </w:t>
       </w:r>
       <w:r>
         <w:t>rígido</w:t>
@@ -9809,8 +11468,13 @@
       <w:r>
         <w:t xml:space="preserve">, que compara o tempo de execução de uma tarefa no </w:t>
       </w:r>
-      <w:r>
-        <w:t>Hadoop e no Spark</w:t>
+      <w:proofErr w:type="spellStart"/>
+      <w:r>
+        <w:t>Hadoop</w:t>
+      </w:r>
+      <w:proofErr w:type="spellEnd"/>
+      <w:r>
+        <w:t xml:space="preserve"> e no Spark</w:t>
       </w:r>
       <w:r>
         <w:t>.</w:t>
@@ -9844,7 +11508,15 @@
         <w:fldChar w:fldCharType="end"/>
       </w:r>
       <w:r>
-        <w:t>: Tempo de execução do Hadoop e Spark</w:t>
+        <w:t xml:space="preserve">: Tempo de execução do </w:t>
+      </w:r>
+      <w:proofErr w:type="spellStart"/>
+      <w:r>
+        <w:t>Hadoop</w:t>
+      </w:r>
+      <w:proofErr w:type="spellEnd"/>
+      <w:r>
+        <w:t xml:space="preserve"> e Spark</w:t>
       </w:r>
       <w:bookmarkEnd w:id="30"/>
     </w:p>
@@ -9925,14 +11597,24 @@
     <w:p/>
     <w:p>
       <w:r>
-        <w:t xml:space="preserve">O Amazon Web Services (AWS) foi escolhido para hospedar os servidores por sua facilidade em ter seus serviços escalados e por ser atualmente o serviço de </w:t>
-      </w:r>
+        <w:t xml:space="preserve">O </w:t>
+      </w:r>
+      <w:proofErr w:type="spellStart"/>
+      <w:r>
+        <w:t>Amazon</w:t>
+      </w:r>
+      <w:proofErr w:type="spellEnd"/>
+      <w:r>
+        <w:t xml:space="preserve"> Web Services (AWS) foi escolhido para hospedar os servidores por sua facilidade em ter seus serviços escalados e por ser atualmente o serviço de </w:t>
+      </w:r>
+      <w:proofErr w:type="spellStart"/>
       <w:r>
         <w:rPr>
           <w:i/>
         </w:rPr>
         <w:t>cloud</w:t>
       </w:r>
+      <w:proofErr w:type="spellEnd"/>
       <w:r>
         <w:t xml:space="preserve"> mais usado e que mais cresce no </w:t>
       </w:r>
@@ -9966,7 +11648,23 @@
     </w:p>
     <w:p>
       <w:r>
-        <w:t xml:space="preserve">Inicialmente, foram testados os servidores Elastic MapReduce (EMR), que, pelo pagamento de uma </w:t>
+        <w:t xml:space="preserve">Inicialmente, foram testados os servidores </w:t>
+      </w:r>
+      <w:proofErr w:type="spellStart"/>
+      <w:r>
+        <w:t>Elastic</w:t>
+      </w:r>
+      <w:proofErr w:type="spellEnd"/>
+      <w:r>
+        <w:t xml:space="preserve"> </w:t>
+      </w:r>
+      <w:proofErr w:type="spellStart"/>
+      <w:r>
+        <w:t>MapReduce</w:t>
+      </w:r>
+      <w:proofErr w:type="spellEnd"/>
+      <w:r>
+        <w:t xml:space="preserve"> (EMR), que, pelo pagamento de uma </w:t>
       </w:r>
       <w:r>
         <w:t xml:space="preserve">pequena </w:t>
@@ -9981,7 +11679,15 @@
         <w:t>big data</w:t>
       </w:r>
       <w:r>
-        <w:t>, como Spark, instaladas e pré-configuradas. Com as configurações necessárias para este trabalho</w:t>
+        <w:t xml:space="preserve">, como Spark, instaladas e </w:t>
+      </w:r>
+      <w:proofErr w:type="spellStart"/>
+      <w:r>
+        <w:t>pré</w:t>
+      </w:r>
+      <w:proofErr w:type="spellEnd"/>
+      <w:r>
+        <w:t>-configuradas. Com as configurações necessárias para este trabalho</w:t>
       </w:r>
       <w:r>
         <w:t>, como mostrado nas F</w:t>
@@ -10243,8 +11949,13 @@
       <w:r>
         <w:t xml:space="preserve">ark, com o sistema operacional </w:t>
       </w:r>
-      <w:r>
-        <w:t>Ubuntu Server 16.04</w:t>
+      <w:proofErr w:type="spellStart"/>
+      <w:r>
+        <w:t>Ubuntu</w:t>
+      </w:r>
+      <w:proofErr w:type="spellEnd"/>
+      <w:r>
+        <w:t xml:space="preserve"> Server 16.04</w:t>
       </w:r>
       <w:r>
         <w:t>.</w:t>
@@ -10254,12 +11965,14 @@
       <w:r>
         <w:t xml:space="preserve">Para este projeto foram criados dois servidores, um para a configuração da máquina mestre, ou </w:t>
       </w:r>
+      <w:proofErr w:type="spellStart"/>
       <w:r>
         <w:rPr>
           <w:i/>
         </w:rPr>
         <w:t>master</w:t>
       </w:r>
+      <w:proofErr w:type="spellEnd"/>
       <w:r>
         <w:t>, e um para a con</w:t>
       </w:r>
@@ -10269,12 +11982,14 @@
       <w:r>
         <w:t xml:space="preserve">, ou </w:t>
       </w:r>
+      <w:proofErr w:type="spellStart"/>
       <w:r>
         <w:rPr>
           <w:i/>
         </w:rPr>
         <w:t>slave</w:t>
       </w:r>
+      <w:proofErr w:type="spellEnd"/>
       <w:r>
         <w:t xml:space="preserve">. As </w:t>
       </w:r>
@@ -10298,12 +12013,28 @@
       <w:r>
         <w:t xml:space="preserve">Os servidores da AWS foram acessados através de </w:t>
       </w:r>
-      <w:r>
-        <w:rPr>
-          <w:i/>
-        </w:rPr>
-        <w:t>secure shell</w:t>
-      </w:r>
+      <w:proofErr w:type="spellStart"/>
+      <w:r>
+        <w:rPr>
+          <w:i/>
+        </w:rPr>
+        <w:t>secure</w:t>
+      </w:r>
+      <w:proofErr w:type="spellEnd"/>
+      <w:r>
+        <w:rPr>
+          <w:i/>
+        </w:rPr>
+        <w:t xml:space="preserve"> </w:t>
+      </w:r>
+      <w:proofErr w:type="spellStart"/>
+      <w:r>
+        <w:rPr>
+          <w:i/>
+        </w:rPr>
+        <w:t>shell</w:t>
+      </w:r>
+      <w:proofErr w:type="spellEnd"/>
       <w:r>
         <w:t xml:space="preserve"> (SSH), um protocolo de rede criptográfico que permite acessar remotamente o terminal dos servidores através do uso de uma chave de seguran</w:t>
       </w:r>
@@ -10421,13 +12152,34 @@
         <w:t>In</w:t>
       </w:r>
       <w:r>
-        <w:t>stalação e configuração do Hadoop</w:t>
+        <w:t xml:space="preserve">stalação e configuração do </w:t>
+      </w:r>
+      <w:proofErr w:type="spellStart"/>
+      <w:r>
+        <w:t>Hadoop</w:t>
       </w:r>
       <w:bookmarkEnd w:id="34"/>
-    </w:p>
-    <w:p>
-      <w:r>
-        <w:t xml:space="preserve">O Spark utiliza diversas dependências do Hadoop, portanto é necessário ter o Hadoop instalado e configurado </w:t>
+      <w:proofErr w:type="spellEnd"/>
+    </w:p>
+    <w:p>
+      <w:r>
+        <w:t xml:space="preserve">O Spark utiliza diversas dependências do </w:t>
+      </w:r>
+      <w:proofErr w:type="spellStart"/>
+      <w:r>
+        <w:t>Hadoop</w:t>
+      </w:r>
+      <w:proofErr w:type="spellEnd"/>
+      <w:r>
+        <w:t xml:space="preserve">, portanto é necessário ter o </w:t>
+      </w:r>
+      <w:proofErr w:type="spellStart"/>
+      <w:r>
+        <w:t>Hadoop</w:t>
+      </w:r>
+      <w:proofErr w:type="spellEnd"/>
+      <w:r>
+        <w:t xml:space="preserve"> instalado e configurado </w:t>
       </w:r>
       <w:r>
         <w:t>em todas as</w:t>
@@ -10460,11 +12212,47 @@
           <w:sz w:val="28"/>
         </w:rPr>
       </w:pPr>
+      <w:proofErr w:type="spellStart"/>
       <w:r>
         <w:rPr>
           <w:sz w:val="28"/>
         </w:rPr>
-        <w:t>sudo apt-get install openjdk-8-jdk</w:t>
+        <w:t>sudo</w:t>
+      </w:r>
+      <w:proofErr w:type="spellEnd"/>
+      <w:r>
+        <w:rPr>
+          <w:sz w:val="28"/>
+        </w:rPr>
+        <w:t xml:space="preserve"> </w:t>
+      </w:r>
+      <w:proofErr w:type="spellStart"/>
+      <w:r>
+        <w:rPr>
+          <w:sz w:val="28"/>
+        </w:rPr>
+        <w:t>apt-get</w:t>
+      </w:r>
+      <w:proofErr w:type="spellEnd"/>
+      <w:r>
+        <w:rPr>
+          <w:sz w:val="28"/>
+        </w:rPr>
+        <w:t xml:space="preserve"> </w:t>
+      </w:r>
+      <w:proofErr w:type="spellStart"/>
+      <w:r>
+        <w:rPr>
+          <w:sz w:val="28"/>
+        </w:rPr>
+        <w:t>install</w:t>
+      </w:r>
+      <w:proofErr w:type="spellEnd"/>
+      <w:r>
+        <w:rPr>
+          <w:sz w:val="28"/>
+        </w:rPr>
+        <w:t xml:space="preserve"> openjdk-8-jdk</w:t>
       </w:r>
     </w:p>
     <w:p>
@@ -10474,7 +12262,31 @@
     </w:p>
     <w:p>
       <w:r>
-        <w:t>Então é necessário fazer o download do Hadoop, disponível em seu site oficial, e extraí-lo para a pasta “/usr/local/hadoop”. O próximo passo consiste em configurar as variáveis de ambiente do sistema operacional:</w:t>
+        <w:t xml:space="preserve">Então é necessário fazer o download do </w:t>
+      </w:r>
+      <w:proofErr w:type="spellStart"/>
+      <w:r>
+        <w:t>Hadoop</w:t>
+      </w:r>
+      <w:proofErr w:type="spellEnd"/>
+      <w:r>
+        <w:t>, disponível em seu site oficial, e extraí-lo para a pasta “/</w:t>
+      </w:r>
+      <w:proofErr w:type="spellStart"/>
+      <w:r>
+        <w:t>usr</w:t>
+      </w:r>
+      <w:proofErr w:type="spellEnd"/>
+      <w:r>
+        <w:t>/local/</w:t>
+      </w:r>
+      <w:proofErr w:type="spellStart"/>
+      <w:r>
+        <w:t>hadoop</w:t>
+      </w:r>
+      <w:proofErr w:type="spellEnd"/>
+      <w:r>
+        <w:t>”. O próximo passo consiste em configurar as variáveis de ambiente do sistema operacional:</w:t>
       </w:r>
     </w:p>
     <w:p/>
@@ -10490,8 +12302,30 @@
         <w:rPr>
           <w:sz w:val="28"/>
         </w:rPr>
-        <w:t>HADOOP_HOME=/usr/local/hadoop</w:t>
-      </w:r>
+        <w:t>HADOOP_HOME=/</w:t>
+      </w:r>
+      <w:proofErr w:type="spellStart"/>
+      <w:r>
+        <w:rPr>
+          <w:sz w:val="28"/>
+        </w:rPr>
+        <w:t>usr</w:t>
+      </w:r>
+      <w:proofErr w:type="spellEnd"/>
+      <w:r>
+        <w:rPr>
+          <w:sz w:val="28"/>
+        </w:rPr>
+        <w:t>/local/</w:t>
+      </w:r>
+      <w:proofErr w:type="spellStart"/>
+      <w:r>
+        <w:rPr>
+          <w:sz w:val="28"/>
+        </w:rPr>
+        <w:t>hadoop</w:t>
+      </w:r>
+      <w:proofErr w:type="spellEnd"/>
     </w:p>
     <w:p>
       <w:pPr>
@@ -10505,8 +12339,58 @@
         <w:rPr>
           <w:sz w:val="28"/>
         </w:rPr>
-        <w:t>HADOOP_CONF_DIR=/usr/local/hadoop/etc/hadoop</w:t>
-      </w:r>
+        <w:t>HADOOP_CONF_DIR=/</w:t>
+      </w:r>
+      <w:proofErr w:type="spellStart"/>
+      <w:r>
+        <w:rPr>
+          <w:sz w:val="28"/>
+        </w:rPr>
+        <w:t>usr</w:t>
+      </w:r>
+      <w:proofErr w:type="spellEnd"/>
+      <w:r>
+        <w:rPr>
+          <w:sz w:val="28"/>
+        </w:rPr>
+        <w:t>/local/</w:t>
+      </w:r>
+      <w:proofErr w:type="spellStart"/>
+      <w:r>
+        <w:rPr>
+          <w:sz w:val="28"/>
+        </w:rPr>
+        <w:t>hadoop</w:t>
+      </w:r>
+      <w:proofErr w:type="spellEnd"/>
+      <w:r>
+        <w:rPr>
+          <w:sz w:val="28"/>
+        </w:rPr>
+        <w:t>/</w:t>
+      </w:r>
+      <w:proofErr w:type="spellStart"/>
+      <w:r>
+        <w:rPr>
+          <w:sz w:val="28"/>
+        </w:rPr>
+        <w:t>etc</w:t>
+      </w:r>
+      <w:proofErr w:type="spellEnd"/>
+      <w:r>
+        <w:rPr>
+          <w:sz w:val="28"/>
+        </w:rPr>
+        <w:t>/</w:t>
+      </w:r>
+      <w:proofErr w:type="spellStart"/>
+      <w:r>
+        <w:rPr>
+          <w:sz w:val="28"/>
+        </w:rPr>
+        <w:t>hadoop</w:t>
+      </w:r>
+      <w:proofErr w:type="spellEnd"/>
     </w:p>
     <w:p/>
     <w:p>
@@ -10514,7 +12398,15 @@
         <w:t>Uma vez que</w:t>
       </w:r>
       <w:r>
-        <w:t xml:space="preserve"> o Hadoop </w:t>
+        <w:t xml:space="preserve"> o </w:t>
+      </w:r>
+      <w:proofErr w:type="spellStart"/>
+      <w:r>
+        <w:t>Hadoop</w:t>
+      </w:r>
+      <w:proofErr w:type="spellEnd"/>
+      <w:r>
+        <w:t xml:space="preserve"> </w:t>
       </w:r>
       <w:r>
         <w:t xml:space="preserve">esteja </w:t>
@@ -10552,17 +12444,27 @@
       </w:pPr>
       <w:r>
         <w:lastRenderedPageBreak/>
-        <w:t xml:space="preserve">$HADOOP_CONF_DIR/core-site.xml: neste arquivo é definido o sistema de arquivos do Hadoop. Por padrão, </w:t>
+        <w:t xml:space="preserve">$HADOOP_CONF_DIR/core-site.xml: neste arquivo é definido o sistema de arquivos do </w:t>
+      </w:r>
+      <w:proofErr w:type="spellStart"/>
+      <w:r>
+        <w:t>Hadoop</w:t>
+      </w:r>
+      <w:proofErr w:type="spellEnd"/>
+      <w:r>
+        <w:t xml:space="preserve">. Por padrão, </w:t>
       </w:r>
       <w:r>
         <w:t xml:space="preserve">a localização </w:t>
       </w:r>
+      <w:proofErr w:type="spellStart"/>
       <w:r>
         <w:rPr>
           <w:i/>
         </w:rPr>
         <w:t>localhost</w:t>
       </w:r>
+      <w:proofErr w:type="spellEnd"/>
       <w:r>
         <w:t xml:space="preserve"> </w:t>
       </w:r>
@@ -10591,11 +12493,19 @@
       <w:r>
         <w:t xml:space="preserve"> neste arquivo é configurado o YARN, responsável por separar as funcionalidades de gerenciamento de recursos e agendamento de tarefas para diferentes máquinas. Nele é necessário definir o DNS da máquina mestre como o hospedeiro do gerenciador de recursos (</w:t>
       </w:r>
-      <w:r>
-        <w:rPr>
-          <w:i/>
-        </w:rPr>
-        <w:t>resource manager host</w:t>
+      <w:proofErr w:type="spellStart"/>
+      <w:r>
+        <w:rPr>
+          <w:i/>
+        </w:rPr>
+        <w:t>resource</w:t>
+      </w:r>
+      <w:proofErr w:type="spellEnd"/>
+      <w:r>
+        <w:rPr>
+          <w:i/>
+        </w:rPr>
+        <w:t xml:space="preserve"> manager host</w:t>
       </w:r>
       <w:r>
         <w:t>).</w:t>
@@ -10631,12 +12541,28 @@
       <w:r>
         <w:t xml:space="preserve"> e o DNS da máquina mestre na porta 54311 como o rastreador de tarefas (</w:t>
       </w:r>
-      <w:r>
-        <w:rPr>
-          <w:i/>
-        </w:rPr>
-        <w:t>job tracker</w:t>
-      </w:r>
+      <w:proofErr w:type="spellStart"/>
+      <w:r>
+        <w:rPr>
+          <w:i/>
+        </w:rPr>
+        <w:t>job</w:t>
+      </w:r>
+      <w:proofErr w:type="spellEnd"/>
+      <w:r>
+        <w:rPr>
+          <w:i/>
+        </w:rPr>
+        <w:t xml:space="preserve"> </w:t>
+      </w:r>
+      <w:proofErr w:type="spellStart"/>
+      <w:r>
+        <w:rPr>
+          <w:i/>
+        </w:rPr>
+        <w:t>tracker</w:t>
+      </w:r>
+      <w:proofErr w:type="spellEnd"/>
       <w:r>
         <w:t>).</w:t>
       </w:r>
@@ -10704,13 +12630,43 @@
         <w:pStyle w:val="BulletPoint"/>
       </w:pPr>
       <w:r>
-        <w:t xml:space="preserve">/etc/hosts: este arquivo é usado para relacionar o nome de servidores com o seu endereço IP ou DNS. Nele deve ser incluso o DNS e nome do servidor, que pode ser obtido em cada máquina através do comando </w:t>
-      </w:r>
-      <w:r>
-        <w:rPr>
-          <w:i/>
-        </w:rPr>
-        <w:t>echo $(hostname)</w:t>
+        <w:t>/</w:t>
+      </w:r>
+      <w:proofErr w:type="spellStart"/>
+      <w:r>
+        <w:t>etc</w:t>
+      </w:r>
+      <w:proofErr w:type="spellEnd"/>
+      <w:r>
+        <w:t xml:space="preserve">/hosts: este arquivo é usado para relacionar o nome de servidores com o seu endereço IP ou DNS. Nele deve ser incluso o DNS e nome do servidor, que pode ser obtido em cada máquina através do comando </w:t>
+      </w:r>
+      <w:proofErr w:type="spellStart"/>
+      <w:r>
+        <w:rPr>
+          <w:i/>
+        </w:rPr>
+        <w:t>echo</w:t>
+      </w:r>
+      <w:proofErr w:type="spellEnd"/>
+      <w:r>
+        <w:rPr>
+          <w:i/>
+        </w:rPr>
+        <w:t xml:space="preserve"> $(</w:t>
+      </w:r>
+      <w:proofErr w:type="spellStart"/>
+      <w:r>
+        <w:rPr>
+          <w:i/>
+        </w:rPr>
+        <w:t>hostname</w:t>
+      </w:r>
+      <w:proofErr w:type="spellEnd"/>
+      <w:r>
+        <w:rPr>
+          <w:i/>
+        </w:rPr>
+        <w:t>)</w:t>
       </w:r>
       <w:r>
         <w:t xml:space="preserve">, de todas as máquinas do </w:t>
@@ -10738,7 +12694,15 @@
         <w:pStyle w:val="BulletPoint"/>
       </w:pPr>
       <w:r>
-        <w:t>$HADOOP_CONF_DIR/masters: arquivo que contém o nome do servidor da máquina mestre.</w:t>
+        <w:t>$HADOOP_CONF_DIR/</w:t>
+      </w:r>
+      <w:proofErr w:type="spellStart"/>
+      <w:r>
+        <w:t>masters</w:t>
+      </w:r>
+      <w:proofErr w:type="spellEnd"/>
+      <w:r>
+        <w:t>: arquivo que contém o nome do servidor da máquina mestre.</w:t>
       </w:r>
     </w:p>
     <w:p>
@@ -10754,7 +12718,15 @@
         <w:pStyle w:val="BulletPoint"/>
       </w:pPr>
       <w:r>
-        <w:t>$HADOOP_CONF_DIR/slaves: arquivo que contém uma lista com o nome do servi</w:t>
+        <w:t>$HADOOP_CONF_DIR/</w:t>
+      </w:r>
+      <w:proofErr w:type="spellStart"/>
+      <w:r>
+        <w:t>slaves</w:t>
+      </w:r>
+      <w:proofErr w:type="spellEnd"/>
+      <w:r>
+        <w:t>: arquivo que contém uma lista com o nome do servi</w:t>
       </w:r>
       <w:r>
         <w:t>dor de todas as máquinas escravas</w:t>
@@ -10862,7 +12834,15 @@
         <w:fldChar w:fldCharType="end"/>
       </w:r>
       <w:r>
-        <w:t>: Resumo do cluster Hadoop na porta 50070</w:t>
+        <w:t xml:space="preserve">: Resumo do cluster </w:t>
+      </w:r>
+      <w:proofErr w:type="spellStart"/>
+      <w:r>
+        <w:t>Hadoop</w:t>
+      </w:r>
+      <w:proofErr w:type="spellEnd"/>
+      <w:r>
+        <w:t xml:space="preserve"> na porta 50070</w:t>
       </w:r>
       <w:bookmarkEnd w:id="35"/>
     </w:p>
@@ -10948,7 +12928,15 @@
     </w:p>
     <w:p>
       <w:r>
-        <w:t xml:space="preserve">Tendo o Hadoop instalado e configurado em todas as máquinas do </w:t>
+        <w:t xml:space="preserve">Tendo o </w:t>
+      </w:r>
+      <w:proofErr w:type="spellStart"/>
+      <w:r>
+        <w:t>Hadoop</w:t>
+      </w:r>
+      <w:proofErr w:type="spellEnd"/>
+      <w:r>
+        <w:t xml:space="preserve"> instalado e configurado em todas as máquinas do </w:t>
       </w:r>
       <w:r>
         <w:rPr>
@@ -10969,17 +12957,77 @@
           <w:sz w:val="28"/>
         </w:rPr>
       </w:pPr>
+      <w:proofErr w:type="spellStart"/>
       <w:r>
         <w:rPr>
           <w:sz w:val="28"/>
         </w:rPr>
-        <w:t>sudo apt-get install scala</w:t>
-      </w:r>
+        <w:t>sudo</w:t>
+      </w:r>
+      <w:proofErr w:type="spellEnd"/>
+      <w:r>
+        <w:rPr>
+          <w:sz w:val="28"/>
+        </w:rPr>
+        <w:t xml:space="preserve"> </w:t>
+      </w:r>
+      <w:proofErr w:type="spellStart"/>
+      <w:r>
+        <w:rPr>
+          <w:sz w:val="28"/>
+        </w:rPr>
+        <w:t>apt-get</w:t>
+      </w:r>
+      <w:proofErr w:type="spellEnd"/>
+      <w:r>
+        <w:rPr>
+          <w:sz w:val="28"/>
+        </w:rPr>
+        <w:t xml:space="preserve"> </w:t>
+      </w:r>
+      <w:proofErr w:type="spellStart"/>
+      <w:r>
+        <w:rPr>
+          <w:sz w:val="28"/>
+        </w:rPr>
+        <w:t>install</w:t>
+      </w:r>
+      <w:proofErr w:type="spellEnd"/>
+      <w:r>
+        <w:rPr>
+          <w:sz w:val="28"/>
+        </w:rPr>
+        <w:t xml:space="preserve"> </w:t>
+      </w:r>
+      <w:proofErr w:type="spellStart"/>
+      <w:r>
+        <w:rPr>
+          <w:sz w:val="28"/>
+        </w:rPr>
+        <w:t>scala</w:t>
+      </w:r>
+      <w:proofErr w:type="spellEnd"/>
     </w:p>
     <w:p/>
     <w:p>
       <w:r>
-        <w:t>Em seguida, faça o download do Spark através de seu site oficial e o extraia para a pasta “/usr/local/spark”, e então defina a seguinte variável de ambiente:</w:t>
+        <w:t>Em seguida, faça o download do Spark através de seu site oficial e o extraia para a pasta “/</w:t>
+      </w:r>
+      <w:proofErr w:type="spellStart"/>
+      <w:r>
+        <w:t>usr</w:t>
+      </w:r>
+      <w:proofErr w:type="spellEnd"/>
+      <w:r>
+        <w:t>/local/</w:t>
+      </w:r>
+      <w:proofErr w:type="spellStart"/>
+      <w:r>
+        <w:t>spark</w:t>
+      </w:r>
+      <w:proofErr w:type="spellEnd"/>
+      <w:r>
+        <w:t>”, e então defina a seguinte variável de ambiente:</w:t>
       </w:r>
     </w:p>
     <w:p/>
@@ -10996,13 +13044,43 @@
           <w:sz w:val="28"/>
         </w:rPr>
         <w:lastRenderedPageBreak/>
-        <w:t>SPARK_HOME=/usr/local/spark</w:t>
-      </w:r>
+        <w:t>SPARK_HOME=/</w:t>
+      </w:r>
+      <w:proofErr w:type="spellStart"/>
+      <w:r>
+        <w:rPr>
+          <w:sz w:val="28"/>
+        </w:rPr>
+        <w:t>usr</w:t>
+      </w:r>
+      <w:proofErr w:type="spellEnd"/>
+      <w:r>
+        <w:rPr>
+          <w:sz w:val="28"/>
+        </w:rPr>
+        <w:t>/local/</w:t>
+      </w:r>
+      <w:proofErr w:type="spellStart"/>
+      <w:r>
+        <w:rPr>
+          <w:sz w:val="28"/>
+        </w:rPr>
+        <w:t>spark</w:t>
+      </w:r>
+      <w:proofErr w:type="spellEnd"/>
     </w:p>
     <w:p/>
     <w:p>
       <w:r>
-        <w:t>Assim como o Hadoop, as configurações do Spark são feitas a</w:t>
+        <w:t xml:space="preserve">Assim como o </w:t>
+      </w:r>
+      <w:proofErr w:type="spellStart"/>
+      <w:r>
+        <w:t>Hadoop</w:t>
+      </w:r>
+      <w:proofErr w:type="spellEnd"/>
+      <w:r>
+        <w:t>, as configurações do Spark são feitas a</w:t>
       </w:r>
       <w:r>
         <w:t>través da edição de arquivos. O seguinte arquivo deve ser editado</w:t>
@@ -11033,7 +13111,15 @@
         <w:pStyle w:val="BulletPoint"/>
       </w:pPr>
       <w:r>
-        <w:t xml:space="preserve">$SPARK_HOME/conf/spark-env.sh: neste arquivo </w:t>
+        <w:t>$SPARK_HOME/</w:t>
+      </w:r>
+      <w:proofErr w:type="spellStart"/>
+      <w:r>
+        <w:t>conf</w:t>
+      </w:r>
+      <w:proofErr w:type="spellEnd"/>
+      <w:r>
+        <w:t xml:space="preserve">/spark-env.sh: neste arquivo </w:t>
       </w:r>
       <w:r>
         <w:t>é</w:t>
@@ -11044,11 +13130,33 @@
       <w:r>
         <w:t xml:space="preserve"> Spark deve usar na máquina, chamado de “</w:t>
       </w:r>
-      <w:r>
-        <w:rPr>
-          <w:i/>
-        </w:rPr>
-        <w:t>spark worker cores</w:t>
+      <w:proofErr w:type="spellStart"/>
+      <w:r>
+        <w:rPr>
+          <w:i/>
+        </w:rPr>
+        <w:t>spark</w:t>
+      </w:r>
+      <w:proofErr w:type="spellEnd"/>
+      <w:r>
+        <w:rPr>
+          <w:i/>
+        </w:rPr>
+        <w:t xml:space="preserve"> </w:t>
+      </w:r>
+      <w:proofErr w:type="spellStart"/>
+      <w:r>
+        <w:rPr>
+          <w:i/>
+        </w:rPr>
+        <w:t>worker</w:t>
+      </w:r>
+      <w:proofErr w:type="spellEnd"/>
+      <w:r>
+        <w:rPr>
+          <w:i/>
+        </w:rPr>
+        <w:t xml:space="preserve"> cores</w:t>
       </w:r>
       <w:r>
         <w:t xml:space="preserve">”, o que representa o número de </w:t>
@@ -11122,7 +13230,23 @@
         <w:pStyle w:val="BulletPoint"/>
       </w:pPr>
       <w:r>
-        <w:t xml:space="preserve">$SPARK_HOME/conf/slaves: lista de DNS de todas as máquinas escravas do </w:t>
+        <w:t>$SPARK_HOME/</w:t>
+      </w:r>
+      <w:proofErr w:type="spellStart"/>
+      <w:r>
+        <w:t>conf</w:t>
+      </w:r>
+      <w:proofErr w:type="spellEnd"/>
+      <w:r>
+        <w:t>/</w:t>
+      </w:r>
+      <w:proofErr w:type="spellStart"/>
+      <w:r>
+        <w:t>slaves</w:t>
+      </w:r>
+      <w:proofErr w:type="spellEnd"/>
+      <w:r>
+        <w:t xml:space="preserve">: lista de DNS de todas as máquinas escravas do </w:t>
       </w:r>
       <w:r>
         <w:rPr>
@@ -11175,7 +13299,15 @@
     <w:p/>
     <w:p>
       <w:r>
-        <w:t xml:space="preserve">Similar ao Hadoop, um resumo do estado atual do </w:t>
+        <w:t xml:space="preserve">Similar ao </w:t>
+      </w:r>
+      <w:proofErr w:type="spellStart"/>
+      <w:r>
+        <w:t>Hadoop</w:t>
+      </w:r>
+      <w:proofErr w:type="spellEnd"/>
+      <w:r>
+        <w:t xml:space="preserve">, um resumo do estado atual do </w:t>
       </w:r>
       <w:r>
         <w:rPr>
@@ -11345,12 +13477,14 @@
       <w:r>
         <w:t>destruídas (</w:t>
       </w:r>
+      <w:proofErr w:type="spellStart"/>
       <w:r>
         <w:rPr>
           <w:i/>
         </w:rPr>
         <w:t>terminate</w:t>
       </w:r>
+      <w:proofErr w:type="spellEnd"/>
       <w:r>
         <w:t>)</w:t>
       </w:r>
@@ -11374,7 +13508,31 @@
     </w:p>
     <w:p>
       <w:r>
-        <w:t xml:space="preserve">A primeira tentativa para solucionar o problema foi alterar as configurações de cada instância para terem o HD salvo como um Elastic Block Store (EBS) antes de serem destruídas, e então, ao criar novas instâncias, ligá-las a estes HD onde o Spark já foi instalado e configurado. Porém, ao mesclar o HD das novas instâncias com os das antigas, muitas configurações </w:t>
+        <w:t xml:space="preserve">A primeira tentativa para solucionar o problema foi alterar as configurações de cada instância para terem o HD salvo como um </w:t>
+      </w:r>
+      <w:proofErr w:type="spellStart"/>
+      <w:r>
+        <w:t>Elastic</w:t>
+      </w:r>
+      <w:proofErr w:type="spellEnd"/>
+      <w:r>
+        <w:t xml:space="preserve"> </w:t>
+      </w:r>
+      <w:proofErr w:type="spellStart"/>
+      <w:r>
+        <w:t>Block</w:t>
+      </w:r>
+      <w:proofErr w:type="spellEnd"/>
+      <w:r>
+        <w:t xml:space="preserve"> </w:t>
+      </w:r>
+      <w:proofErr w:type="spellStart"/>
+      <w:r>
+        <w:t>Store</w:t>
+      </w:r>
+      <w:proofErr w:type="spellEnd"/>
+      <w:r>
+        <w:t xml:space="preserve"> (EBS) antes de serem destruídas, e então, ao criar novas instâncias, ligá-las a estes HD onde o Spark já foi instalado e configurado. Porém, ao mesclar o HD das novas instâncias com os das antigas, muitas configurações </w:t>
       </w:r>
       <w:r>
         <w:t xml:space="preserve">do sistema operacional </w:t>
@@ -11390,8 +13548,37 @@
       <w:r>
         <w:t xml:space="preserve">de </w:t>
       </w:r>
-      <w:r>
-        <w:t xml:space="preserve">Amazon Machine Images (AMIs) personalizadas. A AMI representa </w:t>
+      <w:proofErr w:type="spellStart"/>
+      <w:r>
+        <w:t>Amazon</w:t>
+      </w:r>
+      <w:proofErr w:type="spellEnd"/>
+      <w:r>
+        <w:t xml:space="preserve"> </w:t>
+      </w:r>
+      <w:proofErr w:type="spellStart"/>
+      <w:r>
+        <w:t>Machine</w:t>
+      </w:r>
+      <w:proofErr w:type="spellEnd"/>
+      <w:r>
+        <w:t xml:space="preserve"> </w:t>
+      </w:r>
+      <w:proofErr w:type="spellStart"/>
+      <w:r>
+        <w:t>Images</w:t>
+      </w:r>
+      <w:proofErr w:type="spellEnd"/>
+      <w:r>
+        <w:t xml:space="preserve"> (</w:t>
+      </w:r>
+      <w:proofErr w:type="spellStart"/>
+      <w:r>
+        <w:t>AMIs</w:t>
+      </w:r>
+      <w:proofErr w:type="spellEnd"/>
+      <w:r>
+        <w:t xml:space="preserve">) personalizadas. A AMI representa </w:t>
       </w:r>
       <w:r>
         <w:t xml:space="preserve">uma imagem </w:t>
@@ -11407,7 +13594,23 @@
         <w:t>instalado nas inst</w:t>
       </w:r>
       <w:r>
-        <w:t xml:space="preserve">âncias, e, ao criar uma nova instância, é possível selecionar uma das AMIs padrões da AWS, ou então selecionar AMIs personalizadas que podem ser geradas através de antigas instâncias. Assim, foi salva uma AMI para cada tipo de instância do </w:t>
+        <w:t xml:space="preserve">âncias, e, ao criar uma nova instância, é possível selecionar uma das </w:t>
+      </w:r>
+      <w:proofErr w:type="spellStart"/>
+      <w:r>
+        <w:t>AMIs</w:t>
+      </w:r>
+      <w:proofErr w:type="spellEnd"/>
+      <w:r>
+        <w:t xml:space="preserve"> padrões da AWS, ou então selecionar </w:t>
+      </w:r>
+      <w:proofErr w:type="spellStart"/>
+      <w:r>
+        <w:t>AMIs</w:t>
+      </w:r>
+      <w:proofErr w:type="spellEnd"/>
+      <w:r>
+        <w:t xml:space="preserve"> personalizadas que podem ser geradas através de antigas instâncias. Assim, foi salva uma AMI para cada tipo de instância do </w:t>
       </w:r>
       <w:r>
         <w:rPr>
@@ -11427,7 +13630,15 @@
     </w:p>
     <w:p>
       <w:r>
-        <w:t xml:space="preserve">Porém, grande parte das configurações do Hadoop e Spark são dependentes do endereço DNS das máquinas mestre e escravas, e, ao criar uma nova instância, um novo endereço DNS é atribuído à cada instância, necessitando refazer a </w:t>
+        <w:t xml:space="preserve">Porém, grande parte das configurações do </w:t>
+      </w:r>
+      <w:proofErr w:type="spellStart"/>
+      <w:r>
+        <w:t>Hadoop</w:t>
+      </w:r>
+      <w:proofErr w:type="spellEnd"/>
+      <w:r>
+        <w:t xml:space="preserve"> e Spark são dependentes do endereço DNS das máquinas mestre e escravas, e, ao criar uma nova instância, um novo endereço DNS é atribuído à cada instância, necessitando refazer a </w:t>
       </w:r>
       <w:r>
         <w:t>maior parte</w:t>
@@ -11438,7 +13649,39 @@
     </w:p>
     <w:p>
       <w:r>
-        <w:t xml:space="preserve">Para solucionar este problema, foram utilizados Elastic IPs, um serviço da AWS que permite o aluguel de endereços IPs e DNS por uma taxa muito menor que o de uma instância EC2. Assim, foi possível manter um Elastic IP para cada instância do </w:t>
+        <w:t xml:space="preserve">Para solucionar este problema, foram utilizados </w:t>
+      </w:r>
+      <w:proofErr w:type="spellStart"/>
+      <w:r>
+        <w:t>Elastic</w:t>
+      </w:r>
+      <w:proofErr w:type="spellEnd"/>
+      <w:r>
+        <w:t xml:space="preserve"> </w:t>
+      </w:r>
+      <w:proofErr w:type="spellStart"/>
+      <w:r>
+        <w:t>IPs</w:t>
+      </w:r>
+      <w:proofErr w:type="spellEnd"/>
+      <w:r>
+        <w:t xml:space="preserve">, um serviço da AWS que permite o aluguel de endereços </w:t>
+      </w:r>
+      <w:proofErr w:type="spellStart"/>
+      <w:r>
+        <w:t>IPs</w:t>
+      </w:r>
+      <w:proofErr w:type="spellEnd"/>
+      <w:r>
+        <w:t xml:space="preserve"> e DNS por uma taxa muito menor que o de uma instância EC2. Assim, foi possível manter um </w:t>
+      </w:r>
+      <w:proofErr w:type="spellStart"/>
+      <w:r>
+        <w:t>Elastic</w:t>
+      </w:r>
+      <w:proofErr w:type="spellEnd"/>
+      <w:r>
+        <w:t xml:space="preserve"> IP para cada instância do </w:t>
       </w:r>
       <w:r>
         <w:rPr>
@@ -11453,7 +13696,23 @@
         <w:t xml:space="preserve">uma nova instância </w:t>
       </w:r>
       <w:r>
-        <w:t xml:space="preserve">com a AMI personalizada, alocar estes Elastic IPs para cada instância, garantindo que o DNS </w:t>
+        <w:t xml:space="preserve">com a AMI personalizada, alocar estes </w:t>
+      </w:r>
+      <w:proofErr w:type="spellStart"/>
+      <w:r>
+        <w:t>Elastic</w:t>
+      </w:r>
+      <w:proofErr w:type="spellEnd"/>
+      <w:r>
+        <w:t xml:space="preserve"> </w:t>
+      </w:r>
+      <w:proofErr w:type="spellStart"/>
+      <w:r>
+        <w:t>IPs</w:t>
+      </w:r>
+      <w:proofErr w:type="spellEnd"/>
+      <w:r>
+        <w:t xml:space="preserve"> para cada instância, garantindo que o DNS </w:t>
       </w:r>
       <w:r>
         <w:t>d</w:t>
@@ -11478,12 +13737,14 @@
       <w:r>
         <w:t xml:space="preserve"> pela primeira vez, é criado uma forma de impressão digital (</w:t>
       </w:r>
+      <w:proofErr w:type="spellStart"/>
       <w:r>
         <w:rPr>
           <w:i/>
         </w:rPr>
         <w:t>fingerprint</w:t>
       </w:r>
+      <w:proofErr w:type="spellEnd"/>
       <w:r>
         <w:t>) nas máquinas escravas</w:t>
       </w:r>
@@ -11502,7 +13763,15 @@
         <w:t>cluster</w:t>
       </w:r>
       <w:r>
-        <w:t xml:space="preserve"> funcionando ininterruptamente, uma vez que se mostrou inviável ter de reconfigurar o Hadoop e Spark sempre que as instâncias novas fossem criadas.</w:t>
+        <w:t xml:space="preserve"> funcionando ininterruptamente, uma vez que se mostrou inviável ter de reconfigurar o </w:t>
+      </w:r>
+      <w:proofErr w:type="spellStart"/>
+      <w:r>
+        <w:t>Hadoop</w:t>
+      </w:r>
+      <w:proofErr w:type="spellEnd"/>
+      <w:r>
+        <w:t xml:space="preserve"> e Spark sempre que as instâncias novas fossem criadas.</w:t>
       </w:r>
     </w:p>
     <w:p>
@@ -11522,7 +13791,39 @@
     </w:p>
     <w:p>
       <w:r>
-        <w:t>A base de dados deste trabalho foi inicialmente projetada para funcionar através da ferramenta Hive on Spark, que permite o uso da infraestrutura de dados do Hive, feita para o Hadoop, no Spark, que pode então ser acessada e manipulada com a linguagem SQL através</w:t>
+        <w:t xml:space="preserve">A base de dados deste trabalho foi inicialmente projetada para funcionar através da ferramenta </w:t>
+      </w:r>
+      <w:proofErr w:type="spellStart"/>
+      <w:r>
+        <w:t>Hive</w:t>
+      </w:r>
+      <w:proofErr w:type="spellEnd"/>
+      <w:r>
+        <w:t xml:space="preserve"> </w:t>
+      </w:r>
+      <w:proofErr w:type="spellStart"/>
+      <w:r>
+        <w:t>on</w:t>
+      </w:r>
+      <w:proofErr w:type="spellEnd"/>
+      <w:r>
+        <w:t xml:space="preserve"> Spark, que permite o uso da infraestrutura de dados do </w:t>
+      </w:r>
+      <w:proofErr w:type="spellStart"/>
+      <w:r>
+        <w:t>Hive</w:t>
+      </w:r>
+      <w:proofErr w:type="spellEnd"/>
+      <w:r>
+        <w:t xml:space="preserve">, feita para o </w:t>
+      </w:r>
+      <w:proofErr w:type="spellStart"/>
+      <w:r>
+        <w:t>Hadoop</w:t>
+      </w:r>
+      <w:proofErr w:type="spellEnd"/>
+      <w:r>
+        <w:t>, no Spark, que pode então ser acessada e manipulada com a linguagem SQL através</w:t>
       </w:r>
       <w:r>
         <w:t xml:space="preserve"> do Spark </w:t>
@@ -11543,7 +13844,15 @@
         <w:t xml:space="preserve">través do Spark Shell, uma ferramenta que permite </w:t>
       </w:r>
       <w:r>
-        <w:t xml:space="preserve">de modo fácil executar algumas ações do Spark sem a necessidade de desenvolver um programa completo, foi criada uma simples tabela em Hive, como mostra a </w:t>
+        <w:t xml:space="preserve">de modo fácil executar algumas ações do Spark sem a necessidade de desenvolver um programa completo, foi criada uma simples tabela em </w:t>
+      </w:r>
+      <w:proofErr w:type="spellStart"/>
+      <w:r>
+        <w:t>Hive</w:t>
+      </w:r>
+      <w:proofErr w:type="spellEnd"/>
+      <w:r>
+        <w:t xml:space="preserve">, como mostra a </w:t>
       </w:r>
       <w:r>
         <w:t>Figura 15</w:t>
@@ -11580,7 +13889,15 @@
         <w:fldChar w:fldCharType="end"/>
       </w:r>
       <w:r>
-        <w:t>: Tabela em Hive no Spark Shell</w:t>
+        <w:t xml:space="preserve">: Tabela em </w:t>
+      </w:r>
+      <w:proofErr w:type="spellStart"/>
+      <w:r>
+        <w:t>Hive</w:t>
+      </w:r>
+      <w:proofErr w:type="spellEnd"/>
+      <w:r>
+        <w:t xml:space="preserve"> no Spark Shell</w:t>
       </w:r>
       <w:bookmarkEnd w:id="40"/>
     </w:p>
@@ -11779,11 +14096,61 @@
           <w:sz w:val="28"/>
         </w:rPr>
       </w:pPr>
+      <w:proofErr w:type="spellStart"/>
       <w:r>
         <w:rPr>
           <w:sz w:val="28"/>
         </w:rPr>
-        <w:t>sudo apt-get install mysql-server</w:t>
+        <w:t>sudo</w:t>
+      </w:r>
+      <w:proofErr w:type="spellEnd"/>
+      <w:r>
+        <w:rPr>
+          <w:sz w:val="28"/>
+        </w:rPr>
+        <w:t xml:space="preserve"> </w:t>
+      </w:r>
+      <w:proofErr w:type="spellStart"/>
+      <w:r>
+        <w:rPr>
+          <w:sz w:val="28"/>
+        </w:rPr>
+        <w:t>apt-get</w:t>
+      </w:r>
+      <w:proofErr w:type="spellEnd"/>
+      <w:r>
+        <w:rPr>
+          <w:sz w:val="28"/>
+        </w:rPr>
+        <w:t xml:space="preserve"> </w:t>
+      </w:r>
+      <w:proofErr w:type="spellStart"/>
+      <w:r>
+        <w:rPr>
+          <w:sz w:val="28"/>
+        </w:rPr>
+        <w:t>install</w:t>
+      </w:r>
+      <w:proofErr w:type="spellEnd"/>
+      <w:r>
+        <w:rPr>
+          <w:sz w:val="28"/>
+        </w:rPr>
+        <w:t xml:space="preserve"> </w:t>
+      </w:r>
+      <w:proofErr w:type="spellStart"/>
+      <w:r>
+        <w:rPr>
+          <w:sz w:val="28"/>
+        </w:rPr>
+        <w:t>mysql</w:t>
+      </w:r>
+      <w:proofErr w:type="spellEnd"/>
+      <w:r>
+        <w:rPr>
+          <w:sz w:val="28"/>
+        </w:rPr>
+        <w:t>-server</w:t>
       </w:r>
     </w:p>
     <w:p>
@@ -11794,12 +14161,56 @@
           <w:sz w:val="28"/>
         </w:rPr>
       </w:pPr>
+      <w:proofErr w:type="spellStart"/>
       <w:r>
         <w:rPr>
           <w:sz w:val="28"/>
         </w:rPr>
-        <w:t>sudo apt-get install mysql-client</w:t>
-      </w:r>
+        <w:t>sudo</w:t>
+      </w:r>
+      <w:proofErr w:type="spellEnd"/>
+      <w:r>
+        <w:rPr>
+          <w:sz w:val="28"/>
+        </w:rPr>
+        <w:t xml:space="preserve"> </w:t>
+      </w:r>
+      <w:proofErr w:type="spellStart"/>
+      <w:r>
+        <w:rPr>
+          <w:sz w:val="28"/>
+        </w:rPr>
+        <w:t>apt-get</w:t>
+      </w:r>
+      <w:proofErr w:type="spellEnd"/>
+      <w:r>
+        <w:rPr>
+          <w:sz w:val="28"/>
+        </w:rPr>
+        <w:t xml:space="preserve"> </w:t>
+      </w:r>
+      <w:proofErr w:type="spellStart"/>
+      <w:r>
+        <w:rPr>
+          <w:sz w:val="28"/>
+        </w:rPr>
+        <w:t>install</w:t>
+      </w:r>
+      <w:proofErr w:type="spellEnd"/>
+      <w:r>
+        <w:rPr>
+          <w:sz w:val="28"/>
+        </w:rPr>
+        <w:t xml:space="preserve"> </w:t>
+      </w:r>
+      <w:proofErr w:type="spellStart"/>
+      <w:r>
+        <w:rPr>
+          <w:sz w:val="28"/>
+        </w:rPr>
+        <w:t>mysql-client</w:t>
+      </w:r>
+      <w:proofErr w:type="spellEnd"/>
     </w:p>
     <w:p/>
     <w:p>
@@ -11934,7 +14345,15 @@
     <w:p>
       <w:r>
         <w:lastRenderedPageBreak/>
-        <w:t>A base de dados foi estruturada de modo que o sistema suporte a inclusão de vários prédios, que são identificados na tabela “predios”</w:t>
+        <w:t>A base de dados foi estruturada de modo que o sistema suporte a inclusão de vários prédios, que são identificados na tabela “</w:t>
+      </w:r>
+      <w:proofErr w:type="spellStart"/>
+      <w:r>
+        <w:t>predios</w:t>
+      </w:r>
+      <w:proofErr w:type="spellEnd"/>
+      <w:r>
+        <w:t>”</w:t>
       </w:r>
       <w:r>
         <w:t>, juntamente com a largura e comprimento, em metros, do mapa do prédio que será salvo no sistema</w:t>
@@ -11943,7 +14362,11 @@
         <w:t>.</w:t>
       </w:r>
       <w:r>
-        <w:t xml:space="preserve"> Para cada prédio incluído no sistema, automaticamente são criadas duas novas tabelas, “dispositivos_</w:t>
+        <w:t xml:space="preserve"> Para cada prédio incluído no sistema, automaticamente são criadas duas novas tabelas, “</w:t>
+      </w:r>
+      <w:proofErr w:type="spellStart"/>
+      <w:r>
+        <w:t>dispositivos_</w:t>
       </w:r>
       <w:r>
         <w:rPr>
@@ -11951,8 +14374,13 @@
         </w:rPr>
         <w:t>id</w:t>
       </w:r>
-      <w:r>
-        <w:t>” e “paredes_</w:t>
+      <w:proofErr w:type="spellEnd"/>
+      <w:r>
+        <w:t>” e “</w:t>
+      </w:r>
+      <w:proofErr w:type="spellStart"/>
+      <w:r>
+        <w:t>paredes_</w:t>
       </w:r>
       <w:r>
         <w:rPr>
@@ -11960,13 +14388,26 @@
         </w:rPr>
         <w:t>id</w:t>
       </w:r>
-      <w:r>
-        <w:t>”, onde id representa o id do novo prédio na tabela “predios”.</w:t>
-      </w:r>
-    </w:p>
-    <w:p>
-      <w:r>
-        <w:t>Na tabela “dispositivos_</w:t>
+      <w:proofErr w:type="spellEnd"/>
+      <w:r>
+        <w:t>”, onde id representa o id do novo prédio na tabela “</w:t>
+      </w:r>
+      <w:proofErr w:type="spellStart"/>
+      <w:r>
+        <w:t>predios</w:t>
+      </w:r>
+      <w:proofErr w:type="spellEnd"/>
+      <w:r>
+        <w:t>”.</w:t>
+      </w:r>
+    </w:p>
+    <w:p>
+      <w:r>
+        <w:t>Na tabela “</w:t>
+      </w:r>
+      <w:proofErr w:type="spellStart"/>
+      <w:r>
+        <w:t>dispositivos_</w:t>
       </w:r>
       <w:r>
         <w:rPr>
@@ -11974,6 +14415,7 @@
         </w:rPr>
         <w:t>id</w:t>
       </w:r>
+      <w:proofErr w:type="spellEnd"/>
       <w:r>
         <w:t>” serão gravadas as informações de geolocalização dos dispositivos presentes no prédio, que podem ser capturadas e calculadas através de uma rede de sensores no prédio. A localização deve ser gravada na forma de coordenadas x e y em relação ao mapa do prédio</w:t>
       </w:r>
@@ -11983,7 +14425,15 @@
     </w:p>
     <w:p>
       <w:r>
-        <w:t>A tabela “paredes_id” indica as paredes presentes no prédio na forma de retas com um ponto de início e término. Através desta</w:t>
+        <w:t>A tabela “</w:t>
+      </w:r>
+      <w:proofErr w:type="spellStart"/>
+      <w:r>
+        <w:t>paredes_id</w:t>
+      </w:r>
+      <w:proofErr w:type="spellEnd"/>
+      <w:r>
+        <w:t>” indica as paredes presentes no prédio na forma de retas com um ponto de início e término. Através desta</w:t>
       </w:r>
       <w:r>
         <w:t>s</w:t>
@@ -12008,9 +14458,11 @@
       <w:r>
         <w:t xml:space="preserve">Foi escolhido esta estrutura pois, de acordo com </w:t>
       </w:r>
+      <w:proofErr w:type="spellStart"/>
       <w:r>
         <w:t>Tocker</w:t>
       </w:r>
+      <w:proofErr w:type="spellEnd"/>
       <w:r>
         <w:t xml:space="preserve"> (2013), separar os dados em tabelas menores é uma das formas de se otimizar o funcionamento do MySQL ao trabalhar com grandes quantidades de dados. </w:t>
       </w:r>
@@ -12067,7 +14519,15 @@
     </w:p>
     <w:p>
       <w:r>
-        <w:t>A API EclairJS foi usada</w:t>
+        <w:t xml:space="preserve">A API </w:t>
+      </w:r>
+      <w:proofErr w:type="spellStart"/>
+      <w:r>
+        <w:t>EclairJS</w:t>
+      </w:r>
+      <w:proofErr w:type="spellEnd"/>
+      <w:r>
+        <w:t xml:space="preserve"> foi usada</w:t>
       </w:r>
       <w:r>
         <w:t xml:space="preserve"> inicialmente, juntamente com o </w:t>
@@ -12079,13 +14539,53 @@
         <w:t>framework</w:t>
       </w:r>
       <w:r>
-        <w:t xml:space="preserve"> Express, na tentativa de se conectar à tabela Hive criada no Spark através do Spark Shell. Porém, o EclairJS, por ser </w:t>
+        <w:t xml:space="preserve"> Express, na tentativa de se conectar à tabela </w:t>
+      </w:r>
+      <w:proofErr w:type="spellStart"/>
+      <w:r>
+        <w:t>Hive</w:t>
+      </w:r>
+      <w:proofErr w:type="spellEnd"/>
+      <w:r>
+        <w:t xml:space="preserve"> criada no Spark através do Spark Shell. Porém, o </w:t>
+      </w:r>
+      <w:proofErr w:type="spellStart"/>
+      <w:r>
+        <w:t>EclairJS</w:t>
+      </w:r>
+      <w:proofErr w:type="spellEnd"/>
+      <w:r>
+        <w:t xml:space="preserve">, por ser </w:t>
       </w:r>
       <w:r>
         <w:t>uma API nova</w:t>
       </w:r>
       <w:r>
-        <w:t xml:space="preserve"> que ainda está em desenvolvimento, atualmente não possui suporte ao Hive on Spark, necessário para manipular tabelas Hive no Spark.</w:t>
+        <w:t xml:space="preserve"> que ainda está em desenvolvimento, atualmente não possui suporte ao </w:t>
+      </w:r>
+      <w:proofErr w:type="spellStart"/>
+      <w:r>
+        <w:t>Hive</w:t>
+      </w:r>
+      <w:proofErr w:type="spellEnd"/>
+      <w:r>
+        <w:t xml:space="preserve"> </w:t>
+      </w:r>
+      <w:proofErr w:type="spellStart"/>
+      <w:r>
+        <w:t>on</w:t>
+      </w:r>
+      <w:proofErr w:type="spellEnd"/>
+      <w:r>
+        <w:t xml:space="preserve"> Spark, necessário para manipular tabelas </w:t>
+      </w:r>
+      <w:proofErr w:type="spellStart"/>
+      <w:r>
+        <w:t>Hive</w:t>
+      </w:r>
+      <w:proofErr w:type="spellEnd"/>
+      <w:r>
+        <w:t xml:space="preserve"> no Spark.</w:t>
       </w:r>
     </w:p>
     <w:p>
@@ -12109,7 +14609,23 @@
         <w:t>framework</w:t>
       </w:r>
       <w:r>
-        <w:t xml:space="preserve"> desenvolvido pela Lightbend e Zengularity para </w:t>
+        <w:t xml:space="preserve"> desenvolvido pela </w:t>
+      </w:r>
+      <w:proofErr w:type="spellStart"/>
+      <w:r>
+        <w:t>Lightbend</w:t>
+      </w:r>
+      <w:proofErr w:type="spellEnd"/>
+      <w:r>
+        <w:t xml:space="preserve"> e </w:t>
+      </w:r>
+      <w:proofErr w:type="spellStart"/>
+      <w:r>
+        <w:t>Zengularity</w:t>
+      </w:r>
+      <w:proofErr w:type="spellEnd"/>
+      <w:r>
+        <w:t xml:space="preserve"> para </w:t>
       </w:r>
       <w:r>
         <w:t>desenvolvimento de aplicativos W</w:t>
@@ -12139,7 +14655,15 @@
         <w:t>script</w:t>
       </w:r>
       <w:r>
-        <w:t xml:space="preserve"> em Scala, linguagem nativa do Spark, que conseguisse desta forma manusear a tabela Hive existente no servidor Spark.</w:t>
+        <w:t xml:space="preserve"> em Scala, linguagem nativa do Spark, que conseguisse desta forma manusear a tabela </w:t>
+      </w:r>
+      <w:proofErr w:type="spellStart"/>
+      <w:r>
+        <w:t>Hive</w:t>
+      </w:r>
+      <w:proofErr w:type="spellEnd"/>
+      <w:r>
+        <w:t xml:space="preserve"> existente no servidor Spark.</w:t>
       </w:r>
     </w:p>
     <w:p>
@@ -12147,7 +14671,15 @@
         <w:t xml:space="preserve">Através do Play Framework foi possível desenvolver um script em Scala que se conectava com sucesso ao servidor Spark, porém, </w:t>
       </w:r>
       <w:r>
-        <w:t>o único meio de se acessar o servidor Spark é através do comando “spark-submit”, no qual é necessário for</w:t>
+        <w:t>o único meio de se acessar o servidor Spark é através do comando “</w:t>
+      </w:r>
+      <w:proofErr w:type="spellStart"/>
+      <w:r>
+        <w:t>spark-submit</w:t>
+      </w:r>
+      <w:proofErr w:type="spellEnd"/>
+      <w:r>
+        <w:t>”, no qual é necessário for</w:t>
       </w:r>
       <w:r>
         <w:t>necer um programa já compilado,</w:t>
@@ -12179,8 +14711,13 @@
         <w:t>foi acessar o terminal do servidor da máquina mestre onde o Spark está instalado</w:t>
       </w:r>
       <w:r>
-        <w:t xml:space="preserve"> através do NodeJS</w:t>
-      </w:r>
+        <w:t xml:space="preserve"> através do </w:t>
+      </w:r>
+      <w:proofErr w:type="spellStart"/>
+      <w:r>
+        <w:t>NodeJS</w:t>
+      </w:r>
+      <w:proofErr w:type="spellEnd"/>
       <w:r>
         <w:t>, criar um arquivo de texto com as instruç</w:t>
       </w:r>
@@ -12246,8 +14783,13 @@
       <w:r>
         <w:t xml:space="preserve">ular a base de dados através da API </w:t>
       </w:r>
-      <w:r>
-        <w:t>EclairJS.</w:t>
+      <w:proofErr w:type="spellStart"/>
+      <w:r>
+        <w:t>EclairJS</w:t>
+      </w:r>
+      <w:proofErr w:type="spellEnd"/>
+      <w:r>
+        <w:t>.</w:t>
       </w:r>
     </w:p>
     <w:p>
@@ -12295,7 +14837,15 @@
         <w:t>Wi-Fi</w:t>
       </w:r>
       <w:r>
-        <w:t xml:space="preserve"> ou bluetooth fixados em pontos pré-determinados dentro de um prédio</w:t>
+        <w:t xml:space="preserve"> ou </w:t>
+      </w:r>
+      <w:proofErr w:type="spellStart"/>
+      <w:r>
+        <w:t>bluetooth</w:t>
+      </w:r>
+      <w:proofErr w:type="spellEnd"/>
+      <w:r>
+        <w:t xml:space="preserve"> fixados em pontos pré-determinados dentro de um prédio</w:t>
       </w:r>
       <w:r>
         <w:t>, com o propósito de construir uma base de dados que possa ser utilizada em sistemas de geoposicionamento internos.</w:t>
@@ -12341,7 +14891,15 @@
         <w:t>cluster</w:t>
       </w:r>
       <w:r>
-        <w:t xml:space="preserve"> de servidores da Amazon Web Services com o Spark instalado e configurado para funcionar paralelamente em todas as máquinas. Porém, prob</w:t>
+        <w:t xml:space="preserve"> de servidores da </w:t>
+      </w:r>
+      <w:proofErr w:type="spellStart"/>
+      <w:r>
+        <w:t>Amazon</w:t>
+      </w:r>
+      <w:proofErr w:type="spellEnd"/>
+      <w:r>
+        <w:t xml:space="preserve"> Web Services com o Spark instalado e configurado para funcionar paralelamente em todas as máquinas. Porém, prob</w:t>
       </w:r>
       <w:r>
         <w:t>lemas na conexão do aplicativo W</w:t>
@@ -13787,7 +16345,15 @@
         <w:footnoteRef/>
       </w:r>
       <w:r>
-        <w:t xml:space="preserve"> Texto original: “The communication, connectivity, and computing ability of devices sharing data via the Internet to help improve products, services, responsiveness, and quality of life.”</w:t>
+        <w:t xml:space="preserve"> </w:t>
+      </w:r>
+      <w:proofErr w:type="spellStart"/>
+      <w:r>
+        <w:t>Texto</w:t>
+      </w:r>
+      <w:proofErr w:type="spellEnd"/>
+      <w:r>
+        <w:t xml:space="preserve"> original: “The communication, connectivity, and computing ability of devices sharing data via the Internet to help improve products, services, responsiveness, and quality of life.”</w:t>
       </w:r>
     </w:p>
   </w:footnote>
@@ -13803,7 +16369,15 @@
         <w:footnoteRef/>
       </w:r>
       <w:r>
-        <w:t xml:space="preserve"> Texto original: “If I have to worry about the size of the data, then the data is big.”</w:t>
+        <w:t xml:space="preserve"> </w:t>
+      </w:r>
+      <w:proofErr w:type="spellStart"/>
+      <w:r>
+        <w:t>Texto</w:t>
+      </w:r>
+      <w:proofErr w:type="spellEnd"/>
+      <w:r>
+        <w:t xml:space="preserve"> original: “If I have to worry about the size of the data, then the data is big.”</w:t>
       </w:r>
     </w:p>
   </w:footnote>
@@ -13825,7 +16399,49 @@
         <w:rPr>
           <w:lang w:val="en-US"/>
         </w:rPr>
-        <w:t xml:space="preserve"> Texto original: “The next wave in the era of computing will be outside the realm of the traditional desktop. In the Internet of Things (IoT) paradigm, many of the objects that surround us will be on the network in one form or another. Radio Frequency IDentification (RFID) and sensor network technologies will rise to meet this new challenge, in which information and communication systems are invisibly embedded in the environment around us. This results in the generation of enormous amounts of data which have to be stored, processed and presented in a seamless, efficient, and easily interpretable form.”</w:t>
+        <w:t xml:space="preserve"> </w:t>
+      </w:r>
+      <w:proofErr w:type="spellStart"/>
+      <w:r>
+        <w:rPr>
+          <w:lang w:val="en-US"/>
+        </w:rPr>
+        <w:t>Texto</w:t>
+      </w:r>
+      <w:proofErr w:type="spellEnd"/>
+      <w:r>
+        <w:rPr>
+          <w:lang w:val="en-US"/>
+        </w:rPr>
+        <w:t xml:space="preserve"> original: “The next wave in the era of computing will be outside the realm of the traditional desktop. In the Internet of Things (</w:t>
+      </w:r>
+      <w:proofErr w:type="spellStart"/>
+      <w:r>
+        <w:rPr>
+          <w:lang w:val="en-US"/>
+        </w:rPr>
+        <w:t>IoT</w:t>
+      </w:r>
+      <w:proofErr w:type="spellEnd"/>
+      <w:r>
+        <w:rPr>
+          <w:lang w:val="en-US"/>
+        </w:rPr>
+        <w:t xml:space="preserve">) paradigm, many of the objects that surround us will be on the network in one form or another. Radio Frequency </w:t>
+      </w:r>
+      <w:proofErr w:type="spellStart"/>
+      <w:r>
+        <w:rPr>
+          <w:lang w:val="en-US"/>
+        </w:rPr>
+        <w:t>IDentification</w:t>
+      </w:r>
+      <w:proofErr w:type="spellEnd"/>
+      <w:r>
+        <w:rPr>
+          <w:lang w:val="en-US"/>
+        </w:rPr>
+        <w:t xml:space="preserve"> (RFID) and sensor network technologies will rise to meet this new challenge, in which information and communication systems are invisibly embedded in the environment around us. This results in the generation of enormous amounts of data which have to be stored, processed and presented in a seamless, efficient, and easily interpretable form.”</w:t>
       </w:r>
     </w:p>
   </w:footnote>
@@ -13843,8 +16459,96 @@
       <w:r>
         <w:t xml:space="preserve"> Texto original: “</w:t>
       </w:r>
-      <w:r>
-        <w:t>Bootstrap is the most popular HTML, CSS, and JS framework for developing responsive, mobile first projects on the web.</w:t>
+      <w:proofErr w:type="spellStart"/>
+      <w:r>
+        <w:t>Bootstrap</w:t>
+      </w:r>
+      <w:proofErr w:type="spellEnd"/>
+      <w:r>
+        <w:t xml:space="preserve"> </w:t>
+      </w:r>
+      <w:proofErr w:type="spellStart"/>
+      <w:r>
+        <w:t>is</w:t>
+      </w:r>
+      <w:proofErr w:type="spellEnd"/>
+      <w:r>
+        <w:t xml:space="preserve"> </w:t>
+      </w:r>
+      <w:proofErr w:type="spellStart"/>
+      <w:r>
+        <w:t>the</w:t>
+      </w:r>
+      <w:proofErr w:type="spellEnd"/>
+      <w:r>
+        <w:t xml:space="preserve"> </w:t>
+      </w:r>
+      <w:proofErr w:type="spellStart"/>
+      <w:r>
+        <w:t>most</w:t>
+      </w:r>
+      <w:proofErr w:type="spellEnd"/>
+      <w:r>
+        <w:t xml:space="preserve"> popular HTML, CSS, </w:t>
+      </w:r>
+      <w:proofErr w:type="spellStart"/>
+      <w:r>
+        <w:t>and</w:t>
+      </w:r>
+      <w:proofErr w:type="spellEnd"/>
+      <w:r>
+        <w:t xml:space="preserve"> JS framework for </w:t>
+      </w:r>
+      <w:proofErr w:type="spellStart"/>
+      <w:r>
+        <w:t>developing</w:t>
+      </w:r>
+      <w:proofErr w:type="spellEnd"/>
+      <w:r>
+        <w:t xml:space="preserve"> </w:t>
+      </w:r>
+      <w:proofErr w:type="spellStart"/>
+      <w:r>
+        <w:t>responsive</w:t>
+      </w:r>
+      <w:proofErr w:type="spellEnd"/>
+      <w:r>
+        <w:t xml:space="preserve">, mobile </w:t>
+      </w:r>
+      <w:proofErr w:type="spellStart"/>
+      <w:r>
+        <w:t>first</w:t>
+      </w:r>
+      <w:proofErr w:type="spellEnd"/>
+      <w:r>
+        <w:t xml:space="preserve"> </w:t>
+      </w:r>
+      <w:proofErr w:type="spellStart"/>
+      <w:r>
+        <w:t>projects</w:t>
+      </w:r>
+      <w:proofErr w:type="spellEnd"/>
+      <w:r>
+        <w:t xml:space="preserve"> </w:t>
+      </w:r>
+      <w:proofErr w:type="spellStart"/>
+      <w:r>
+        <w:t>on</w:t>
+      </w:r>
+      <w:proofErr w:type="spellEnd"/>
+      <w:r>
+        <w:t xml:space="preserve"> </w:t>
+      </w:r>
+      <w:proofErr w:type="spellStart"/>
+      <w:r>
+        <w:t>the</w:t>
+      </w:r>
+      <w:proofErr w:type="spellEnd"/>
+      <w:r>
+        <w:t xml:space="preserve"> </w:t>
+      </w:r>
+      <w:r>
+        <w:t>web.</w:t>
       </w:r>
       <w:r>
         <w:t>”</w:t>
@@ -13937,7 +16641,7 @@
           <w:rPr>
             <w:noProof/>
           </w:rPr>
-          <w:t>40</w:t>
+          <w:t>11</w:t>
         </w:r>
         <w:r>
           <w:rPr>
@@ -15164,7 +17868,7 @@
     <w:autoRedefine/>
     <w:uiPriority w:val="11"/>
     <w:qFormat/>
-    <w:rsid w:val="00EC36BC"/>
+    <w:rsid w:val="0009729D"/>
     <w:pPr>
       <w:numPr>
         <w:ilvl w:val="1"/>
@@ -15183,7 +17887,7 @@
     <w:basedOn w:val="DefaultParagraphFont"/>
     <w:link w:val="Subtitle"/>
     <w:uiPriority w:val="11"/>
-    <w:rsid w:val="00EC36BC"/>
+    <w:rsid w:val="0009729D"/>
     <w:rPr>
       <w:rFonts w:ascii="Arial" w:eastAsiaTheme="minorEastAsia" w:hAnsi="Arial"/>
       <w:caps/>
@@ -16032,6 +18736,8 @@
     <w:rsid w:val="007276CE"/>
     <w:rsid w:val="008A0B7D"/>
     <w:rsid w:val="008A0E4B"/>
+    <w:rsid w:val="00922CC8"/>
+    <w:rsid w:val="00930835"/>
     <w:rsid w:val="009F2AC4"/>
     <w:rsid w:val="00A31748"/>
     <w:rsid w:val="00B101DC"/>
@@ -17594,7 +20300,7 @@
 </file>
 
 <file path=customXml/itemProps1.xml><?xml version="1.0" encoding="utf-8"?>
-<ds:datastoreItem xmlns:ds="http://schemas.openxmlformats.org/officeDocument/2006/customXml" ds:itemID="{D580AA98-91C9-413E-BCA4-AE36BE001FE5}">
+<ds:datastoreItem xmlns:ds="http://schemas.openxmlformats.org/officeDocument/2006/customXml" ds:itemID="{AE4C7EDE-7AD6-4C72-8109-8F412FF9899D}">
   <ds:schemaRefs>
     <ds:schemaRef ds:uri="http://schemas.openxmlformats.org/officeDocument/2006/bibliography"/>
   </ds:schemaRefs>

</xml_diff>